<commit_message>
Covered SRP, OCP, and LSP.
</commit_message>
<xml_diff>
--- a/Notes/DesignPatternsModernCpp.docx
+++ b/Notes/DesignPatternsModernCpp.docx
@@ -49,20 +49,738 @@
         <w:spacing w:after="0"/>
       </w:pPr>
       <w:r>
-        <w:t>&gt;</w:t>
+        <w:t>Design patterns are common architectural approached to solving problems.</w:t>
+      </w:r>
+    </w:p>
+    <w:p>
+      <w:pPr>
+        <w:pStyle w:val="CNormal"/>
+        <w:numPr>
+          <w:ilvl w:val="0"/>
+          <w:numId w:val="3"/>
+        </w:numPr>
+        <w:spacing w:after="0"/>
+      </w:pPr>
+      <w:r>
+        <w:t xml:space="preserve">They were popularised by four authors </w:t>
+      </w:r>
+      <w:r>
+        <w:t xml:space="preserve">who were </w:t>
+      </w:r>
+      <w:r>
+        <w:t>known as the Gang of Four.</w:t>
+      </w:r>
+    </w:p>
+    <w:p>
+      <w:pPr>
+        <w:pStyle w:val="CNormal"/>
+        <w:numPr>
+          <w:ilvl w:val="0"/>
+          <w:numId w:val="3"/>
+        </w:numPr>
+        <w:spacing w:after="0"/>
+      </w:pPr>
+      <w:r>
+        <w:t xml:space="preserve">The patterns have translated to most other OOP languages and even </w:t>
+      </w:r>
+      <w:proofErr w:type="gramStart"/>
+      <w:r>
+        <w:t>non OOP</w:t>
+      </w:r>
+      <w:proofErr w:type="gramEnd"/>
+      <w:r>
+        <w:t xml:space="preserve"> languages such as </w:t>
+      </w:r>
+      <w:proofErr w:type="spellStart"/>
+      <w:r>
+        <w:t>Javascipt</w:t>
+      </w:r>
+      <w:proofErr w:type="spellEnd"/>
+      <w:r>
+        <w:t>.</w:t>
+      </w:r>
+    </w:p>
+    <w:p>
+      <w:pPr>
+        <w:pStyle w:val="CNormal"/>
+        <w:numPr>
+          <w:ilvl w:val="0"/>
+          <w:numId w:val="3"/>
+        </w:numPr>
+        <w:spacing w:after="0"/>
+      </w:pPr>
+      <w:r>
+        <w:t xml:space="preserve">Some patterns are so popular they became internalised into languages such as the observer pattern and C#’s </w:t>
+      </w:r>
+      <w:r>
+        <w:rPr>
+          <w:i/>
+        </w:rPr>
+        <w:t>event</w:t>
+      </w:r>
+      <w:r>
+        <w:t xml:space="preserve"> keyword.</w:t>
+      </w:r>
+    </w:p>
+    <w:p>
+      <w:pPr>
+        <w:pStyle w:val="CNormal"/>
+        <w:numPr>
+          <w:ilvl w:val="0"/>
+          <w:numId w:val="3"/>
+        </w:numPr>
+        <w:spacing w:after="0"/>
+      </w:pPr>
+      <w:r>
+        <w:t>C++ hasn’t internalised any pattern, but libraries such as Boost do make use of them.</w:t>
+      </w:r>
+    </w:p>
+    <w:p>
+      <w:pPr>
+        <w:pStyle w:val="CNormal"/>
+        <w:spacing w:after="0"/>
+        <w:ind w:left="360"/>
+      </w:pPr>
+    </w:p>
+    <w:p>
+      <w:pPr>
+        <w:pStyle w:val="CNormal"/>
+        <w:numPr>
+          <w:ilvl w:val="0"/>
+          <w:numId w:val="3"/>
+        </w:numPr>
+        <w:spacing w:after="0"/>
+      </w:pPr>
+      <w:r>
+        <w:t>Creational design patterns: builder, factories, prototype, singleton.</w:t>
+      </w:r>
+    </w:p>
+    <w:p>
+      <w:pPr>
+        <w:pStyle w:val="CNormal"/>
+        <w:numPr>
+          <w:ilvl w:val="0"/>
+          <w:numId w:val="3"/>
+        </w:numPr>
+        <w:spacing w:after="0"/>
+      </w:pPr>
+      <w:r>
+        <w:t>Structural design patterns: adapter, bridge, composite, decorator, façade, flyweight, proxy.</w:t>
+      </w:r>
+    </w:p>
+    <w:p>
+      <w:pPr>
+        <w:pStyle w:val="CNormal"/>
+        <w:numPr>
+          <w:ilvl w:val="0"/>
+          <w:numId w:val="3"/>
+        </w:numPr>
+        <w:spacing w:after="0"/>
+      </w:pPr>
+      <w:r>
+        <w:t xml:space="preserve">Behavioural design patterns: chain of responsibility, command, interpreter, iterator, mediator, memento, observer, state, strategy, template method, visitor. </w:t>
+      </w:r>
+    </w:p>
+    <w:p>
+      <w:pPr>
+        <w:pStyle w:val="CNormal"/>
+        <w:spacing w:after="0"/>
+        <w:ind w:left="360"/>
+      </w:pPr>
+    </w:p>
+    <w:p>
+      <w:pPr>
+        <w:pStyle w:val="CNormal"/>
+        <w:numPr>
+          <w:ilvl w:val="0"/>
+          <w:numId w:val="3"/>
+        </w:numPr>
+        <w:spacing w:after="0"/>
+      </w:pPr>
+      <w:r>
+        <w:t xml:space="preserve">The </w:t>
+      </w:r>
+      <w:r>
+        <w:t>instructor</w:t>
+      </w:r>
+      <w:r>
+        <w:t xml:space="preserve"> will simplify various aspects of the course to save time using non-recommended coding practices: uses public attributes, lack of virtual destructors, passing/returning by value, lack of move operations, etc.</w:t>
+      </w:r>
+    </w:p>
+    <w:p>
+      <w:pPr>
+        <w:pStyle w:val="CNormal"/>
+        <w:numPr>
+          <w:ilvl w:val="0"/>
+          <w:numId w:val="3"/>
+        </w:numPr>
+        <w:spacing w:after="0"/>
+      </w:pPr>
+      <w:r>
+        <w:t xml:space="preserve">The course makes use of Boost libraries. To run them with </w:t>
+      </w:r>
+      <w:proofErr w:type="spellStart"/>
+      <w:r>
+        <w:t>CLion</w:t>
+      </w:r>
+      <w:proofErr w:type="spellEnd"/>
+      <w:r>
+        <w:t xml:space="preserve"> add the following code to the ‘CMakeLists.txt’ file:</w:t>
+      </w:r>
+    </w:p>
+    <w:p>
+      <w:pPr>
+        <w:pStyle w:val="CNormal"/>
+        <w:spacing w:after="0"/>
+        <w:ind w:left="360"/>
+      </w:pPr>
+    </w:p>
+    <w:p>
+      <w:pPr>
+        <w:pStyle w:val="CCode"/>
+        <w:ind w:left="360"/>
+      </w:pPr>
+      <w:proofErr w:type="gramStart"/>
+      <w:r>
+        <w:t>set(</w:t>
+      </w:r>
+      <w:proofErr w:type="gramEnd"/>
+      <w:r>
+        <w:t>BOOST_ROOT "C:/Program Files/boost/boost_1_68_0/")</w:t>
+      </w:r>
+    </w:p>
+    <w:p>
+      <w:pPr>
+        <w:pStyle w:val="CCode"/>
+        <w:ind w:left="360"/>
+      </w:pPr>
+      <w:proofErr w:type="spellStart"/>
+      <w:r>
+        <w:t>find_</w:t>
+      </w:r>
+      <w:proofErr w:type="gramStart"/>
+      <w:r>
+        <w:t>package</w:t>
+      </w:r>
+      <w:proofErr w:type="spellEnd"/>
+      <w:r>
+        <w:t>(</w:t>
+      </w:r>
+      <w:proofErr w:type="gramEnd"/>
+      <w:r>
+        <w:t>Boost 1.68.0)</w:t>
+      </w:r>
+    </w:p>
+    <w:p>
+      <w:pPr>
+        <w:pStyle w:val="CCode"/>
+        <w:ind w:left="360"/>
+      </w:pPr>
+      <w:proofErr w:type="gramStart"/>
+      <w:r>
+        <w:t>if(</w:t>
+      </w:r>
+      <w:proofErr w:type="gramEnd"/>
+      <w:r>
+        <w:t xml:space="preserve">NOT </w:t>
+      </w:r>
+      <w:proofErr w:type="spellStart"/>
+      <w:r>
+        <w:t>Boost_FOUND</w:t>
+      </w:r>
+      <w:proofErr w:type="spellEnd"/>
+      <w:r>
+        <w:t>)</w:t>
+      </w:r>
+    </w:p>
+    <w:p>
+      <w:pPr>
+        <w:pStyle w:val="CCode"/>
+        <w:ind w:left="360"/>
+      </w:pPr>
+      <w:r>
+        <w:t xml:space="preserve">    </w:t>
+      </w:r>
+      <w:proofErr w:type="gramStart"/>
+      <w:r>
+        <w:t>message(</w:t>
+      </w:r>
+      <w:proofErr w:type="gramEnd"/>
+      <w:r>
+        <w:t>FATAL_ERROR "Boost library not found.")</w:t>
+      </w:r>
+    </w:p>
+    <w:p>
+      <w:pPr>
+        <w:pStyle w:val="CCode"/>
+        <w:ind w:left="360"/>
+      </w:pPr>
+      <w:proofErr w:type="gramStart"/>
+      <w:r>
+        <w:t>endif(</w:t>
+      </w:r>
+      <w:proofErr w:type="gramEnd"/>
+      <w:r>
+        <w:t>)</w:t>
+      </w:r>
+    </w:p>
+    <w:p>
+      <w:pPr>
+        <w:pStyle w:val="CHeading"/>
+      </w:pPr>
+      <w:r>
+        <w:br/>
+      </w:r>
+      <w:r>
+        <w:t>SOLID Design Principles</w:t>
+      </w:r>
+    </w:p>
+    <w:p>
+      <w:pPr>
+        <w:pStyle w:val="CNormal"/>
+        <w:numPr>
+          <w:ilvl w:val="0"/>
+          <w:numId w:val="3"/>
+        </w:numPr>
+        <w:spacing w:after="0"/>
+      </w:pPr>
+      <w:r>
+        <w:t>These design principles were introduced by Robert Martin. There are many other principles, but the S.O.L.I.D. design principles apply in many more contexts.</w:t>
+      </w:r>
+    </w:p>
+    <w:p>
+      <w:pPr>
+        <w:pStyle w:val="CNormal"/>
+        <w:numPr>
+          <w:ilvl w:val="0"/>
+          <w:numId w:val="3"/>
+        </w:numPr>
+        <w:spacing w:after="0"/>
+      </w:pPr>
+      <w:r>
+        <w:t xml:space="preserve">S stands for </w:t>
+      </w:r>
+      <w:r>
+        <w:rPr>
+          <w:b/>
+        </w:rPr>
+        <w:t>single responsibility principle</w:t>
+      </w:r>
+      <w:r>
+        <w:t>. It means that a class should exist for one specific reason and should not try to expand beyond responsibilities that pertain to that reason.</w:t>
+      </w:r>
+      <w:r>
+        <w:t xml:space="preserve"> </w:t>
+      </w:r>
+    </w:p>
+    <w:p>
+      <w:pPr>
+        <w:pStyle w:val="CNormal"/>
+        <w:numPr>
+          <w:ilvl w:val="0"/>
+          <w:numId w:val="3"/>
+        </w:numPr>
+        <w:spacing w:after="0"/>
+      </w:pPr>
+      <w:r>
+        <w:t xml:space="preserve">An example of this is a </w:t>
+      </w:r>
+      <w:r>
+        <w:rPr>
+          <w:i/>
+        </w:rPr>
+        <w:t>Journal</w:t>
+      </w:r>
+      <w:r>
+        <w:t xml:space="preserve"> class. The class should contain methods which are strictly specific to </w:t>
+      </w:r>
+      <w:r>
+        <w:t>j</w:t>
+      </w:r>
+      <w:r>
+        <w:t>ournals, e.g. adding</w:t>
+      </w:r>
+      <w:r>
+        <w:t xml:space="preserve"> </w:t>
+      </w:r>
+      <w:r>
+        <w:t>/</w:t>
+      </w:r>
+      <w:r>
+        <w:t xml:space="preserve"> </w:t>
+      </w:r>
+      <w:r>
+        <w:t>editing</w:t>
+      </w:r>
+      <w:r>
+        <w:t xml:space="preserve"> </w:t>
+      </w:r>
+      <w:r>
+        <w:t>/</w:t>
+      </w:r>
+      <w:r>
+        <w:t xml:space="preserve"> </w:t>
+      </w:r>
+      <w:r>
+        <w:t>removing entries</w:t>
+      </w:r>
+      <w:r>
+        <w:t>. However, implementing methods for saving the data to a file would be bad code because data persistence is another concept which should be represented by another class.</w:t>
+      </w:r>
+      <w:r>
+        <w:t xml:space="preserve"> This is because many classes in your program may need to make use of persistence, so you will end up having to refactor multiple classes to change the implementation. It’s better to have persistence code localised to one class so that </w:t>
+      </w:r>
+      <w:r>
+        <w:t>modifications</w:t>
+      </w:r>
+      <w:r>
+        <w:t xml:space="preserve"> propagate to the other classes</w:t>
+      </w:r>
+      <w:r>
+        <w:t xml:space="preserve"> as required</w:t>
+      </w:r>
+      <w:r>
+        <w:t>.</w:t>
+      </w:r>
+    </w:p>
+    <w:p>
+      <w:pPr>
+        <w:pStyle w:val="CNormal"/>
+        <w:spacing w:after="0"/>
+        <w:ind w:left="360"/>
+      </w:pPr>
+    </w:p>
+    <w:p>
+      <w:pPr>
+        <w:pStyle w:val="CNormal"/>
+        <w:numPr>
+          <w:ilvl w:val="0"/>
+          <w:numId w:val="3"/>
+        </w:numPr>
+        <w:spacing w:after="0"/>
+      </w:pPr>
+      <w:r>
+        <w:t xml:space="preserve">O stands for </w:t>
+      </w:r>
+      <w:r>
+        <w:rPr>
+          <w:b/>
+        </w:rPr>
+        <w:t>open/closed principle</w:t>
+      </w:r>
+      <w:r>
+        <w:t>. It means that classes should be open for extension</w:t>
+      </w:r>
+      <w:r>
+        <w:t>/inheritance</w:t>
+      </w:r>
+      <w:r>
+        <w:t>, but closed for modification. In other words</w:t>
+      </w:r>
+      <w:r>
+        <w:t>,</w:t>
+      </w:r>
+      <w:r>
+        <w:t xml:space="preserve"> you should never have to go back and make changes to a class, instead</w:t>
+      </w:r>
+      <w:r>
+        <w:t>,</w:t>
+      </w:r>
+      <w:r>
+        <w:t xml:space="preserve"> if the code is will designed</w:t>
+      </w:r>
+      <w:r>
+        <w:t>,</w:t>
+      </w:r>
+      <w:r>
+        <w:t xml:space="preserve"> you will extend the pre-existing class to introduce new functionality.</w:t>
+      </w:r>
+    </w:p>
+    <w:p>
+      <w:pPr>
+        <w:pStyle w:val="CNormal"/>
+        <w:numPr>
+          <w:ilvl w:val="0"/>
+          <w:numId w:val="3"/>
+        </w:numPr>
+        <w:spacing w:after="0"/>
+      </w:pPr>
+      <w:r>
+        <w:t>Implementing new methods in classes breaks binary compatibility</w:t>
+      </w:r>
+      <w:r>
+        <w:t xml:space="preserve"> which makes it difficult to use </w:t>
+      </w:r>
+      <w:r>
+        <w:t>your library for dependant programs</w:t>
+      </w:r>
+      <w:r>
+        <w:t xml:space="preserve">. </w:t>
+      </w:r>
+      <w:r>
+        <w:t>The entire class will also need to be retested to ensure none of the previously tested code is now broken – this is costly. The OCP can be put into practice by using abstract base classes or interfaces.</w:t>
+      </w:r>
+    </w:p>
+    <w:p>
+      <w:pPr>
+        <w:pStyle w:val="CNormal"/>
+        <w:numPr>
+          <w:ilvl w:val="0"/>
+          <w:numId w:val="3"/>
+        </w:numPr>
+        <w:spacing w:after="0"/>
+      </w:pPr>
+      <w:r>
+        <w:t xml:space="preserve">One example of this is an </w:t>
+      </w:r>
+      <w:r>
+        <w:rPr>
+          <w:i/>
+        </w:rPr>
+        <w:t>Employee</w:t>
+      </w:r>
+      <w:r>
+        <w:t xml:space="preserve"> class in which the type of employee is passed as an argument. This violates the OCP because every time you want to add a new type of employee you will have to modify </w:t>
+      </w:r>
+      <w:r>
+        <w:lastRenderedPageBreak/>
+        <w:t>various aspects of the class. It’s better to define a general base class that can be inherited from and specialised for each type of employee instead.</w:t>
+      </w:r>
+    </w:p>
+    <w:p>
+      <w:pPr>
+        <w:pStyle w:val="CNormal"/>
+        <w:numPr>
+          <w:ilvl w:val="0"/>
+          <w:numId w:val="3"/>
+        </w:numPr>
+        <w:spacing w:after="0"/>
+      </w:pPr>
+      <w:r>
+        <w:t xml:space="preserve">Another example is a </w:t>
+      </w:r>
+      <w:r>
+        <w:rPr>
+          <w:i/>
+        </w:rPr>
+        <w:t>Filter</w:t>
+      </w:r>
+      <w:r>
+        <w:t xml:space="preserve"> class which filters a </w:t>
+      </w:r>
+      <w:r>
+        <w:rPr>
+          <w:i/>
+        </w:rPr>
+        <w:t>vector</w:t>
+      </w:r>
+      <w:r>
+        <w:t xml:space="preserve"> of </w:t>
+      </w:r>
+      <w:r>
+        <w:rPr>
+          <w:i/>
+        </w:rPr>
+        <w:t>Product</w:t>
+      </w:r>
+      <w:r>
+        <w:t xml:space="preserve">s for products that match specific criteria. One solution is to write a monolithic </w:t>
+      </w:r>
+      <w:r>
+        <w:rPr>
+          <w:i/>
+        </w:rPr>
+        <w:t>Filter</w:t>
+      </w:r>
+      <w:r>
+        <w:t xml:space="preserve"> class that has every possible filter implemented. However, requirements can change, or a new requirement may come in that require you to add a new filter. You will be forced to modify the </w:t>
+      </w:r>
+      <w:r>
+        <w:rPr>
+          <w:i/>
+        </w:rPr>
+        <w:t xml:space="preserve">Filter </w:t>
+      </w:r>
+      <w:r>
+        <w:t>class which violated the OCP. In this case you can make use of the specification enterprise design pattern to create new classes every time a new requirement comes in.</w:t>
+      </w:r>
+      <w:r>
+        <w:t xml:space="preserve"> You can then write combinators that combine multiple filters.</w:t>
+      </w:r>
+    </w:p>
+    <w:p>
+      <w:pPr>
+        <w:pStyle w:val="CNormal"/>
+        <w:spacing w:after="0"/>
+        <w:ind w:left="360"/>
+      </w:pPr>
+    </w:p>
+    <w:p>
+      <w:pPr>
+        <w:pStyle w:val="CNormal"/>
+        <w:numPr>
+          <w:ilvl w:val="0"/>
+          <w:numId w:val="3"/>
+        </w:numPr>
+        <w:spacing w:after="0"/>
+      </w:pPr>
+      <w:r>
+        <w:t xml:space="preserve">L stands for </w:t>
+      </w:r>
+      <w:proofErr w:type="spellStart"/>
+      <w:r>
+        <w:rPr>
+          <w:b/>
+        </w:rPr>
+        <w:t>Liskov</w:t>
+      </w:r>
+      <w:proofErr w:type="spellEnd"/>
+      <w:r>
+        <w:rPr>
+          <w:b/>
+        </w:rPr>
+        <w:t xml:space="preserve"> substitution principle</w:t>
+      </w:r>
+      <w:r>
+        <w:t xml:space="preserve">. It means that derived types should be substitutable for their base types. </w:t>
+      </w:r>
+    </w:p>
+    <w:p>
+      <w:pPr>
+        <w:pStyle w:val="CNormal"/>
+        <w:numPr>
+          <w:ilvl w:val="0"/>
+          <w:numId w:val="3"/>
+        </w:numPr>
+        <w:spacing w:after="0"/>
+      </w:pPr>
+      <w:r>
+        <w:t xml:space="preserve">An example of code that would break this is the relationship between a rectangle and a square. Mathematically a square is a special case of a rectangle so you would think to inherit </w:t>
+      </w:r>
+      <w:r>
+        <w:rPr>
+          <w:i/>
+        </w:rPr>
+        <w:t>Rectangle</w:t>
+      </w:r>
+      <w:r>
+        <w:t xml:space="preserve"> from </w:t>
+      </w:r>
+      <w:r>
+        <w:rPr>
+          <w:i/>
+        </w:rPr>
+        <w:t>Square</w:t>
+      </w:r>
+      <w:r>
+        <w:t xml:space="preserve">. However, this will lead to you overriding the </w:t>
+      </w:r>
+      <w:proofErr w:type="spellStart"/>
+      <w:proofErr w:type="gramStart"/>
+      <w:r>
+        <w:rPr>
+          <w:i/>
+        </w:rPr>
+        <w:t>setWidth</w:t>
+      </w:r>
+      <w:proofErr w:type="spellEnd"/>
+      <w:r>
+        <w:rPr>
+          <w:i/>
+        </w:rPr>
+        <w:t>(</w:t>
+      </w:r>
+      <w:proofErr w:type="gramEnd"/>
+      <w:r>
+        <w:rPr>
+          <w:i/>
+        </w:rPr>
+        <w:t>)</w:t>
+      </w:r>
+      <w:r>
+        <w:t xml:space="preserve">, and </w:t>
+      </w:r>
+      <w:proofErr w:type="spellStart"/>
+      <w:r>
+        <w:rPr>
+          <w:i/>
+        </w:rPr>
+        <w:t>setHeight</w:t>
+      </w:r>
+      <w:proofErr w:type="spellEnd"/>
+      <w:r>
+        <w:rPr>
+          <w:i/>
+        </w:rPr>
+        <w:t>()</w:t>
+      </w:r>
+      <w:r>
+        <w:t xml:space="preserve"> methods for </w:t>
+      </w:r>
+      <w:r>
+        <w:rPr>
+          <w:i/>
+        </w:rPr>
+        <w:t>Square</w:t>
+      </w:r>
+      <w:r>
+        <w:t xml:space="preserve"> such that the </w:t>
+      </w:r>
+      <w:r>
+        <w:rPr>
+          <w:i/>
+        </w:rPr>
+        <w:t>width</w:t>
+      </w:r>
+      <w:r>
+        <w:t xml:space="preserve"> and </w:t>
+      </w:r>
+      <w:r>
+        <w:rPr>
+          <w:i/>
+        </w:rPr>
+        <w:t>height</w:t>
+      </w:r>
+      <w:r>
+        <w:t xml:space="preserve"> attributes are equal whenever one attribute is changed. This can lead to unexpected output when passing the </w:t>
+      </w:r>
+      <w:r>
+        <w:rPr>
+          <w:i/>
+        </w:rPr>
+        <w:t>Square</w:t>
+      </w:r>
+      <w:r>
+        <w:t xml:space="preserve"> to a function which expects a </w:t>
+      </w:r>
+      <w:r>
+        <w:rPr>
+          <w:i/>
+        </w:rPr>
+        <w:t>Rectangle</w:t>
+      </w:r>
+      <w:r>
+        <w:t>. As such doing so violates the LSP.</w:t>
       </w:r>
       <w:bookmarkStart w:id="0" w:name="_GoBack"/>
       <w:bookmarkEnd w:id="0"/>
-    </w:p>
-    <w:p>
-      <w:pPr>
-        <w:pStyle w:val="CHeading"/>
-      </w:pPr>
-      <w:r>
-        <w:br/>
-      </w:r>
-      <w:r>
-        <w:t>SOLID Design Principles</w:t>
+      <w:r>
+        <w:t xml:space="preserve"> </w:t>
+      </w:r>
+    </w:p>
+    <w:p>
+      <w:pPr>
+        <w:pStyle w:val="CNormal"/>
+        <w:spacing w:after="0"/>
+        <w:jc w:val="left"/>
+      </w:pPr>
+    </w:p>
+    <w:p>
+      <w:pPr>
+        <w:pStyle w:val="CHeading"/>
+      </w:pPr>
+      <w:r>
+        <w:t>Builder</w:t>
       </w:r>
     </w:p>
     <w:p>
@@ -91,7 +809,7 @@
         <w:pStyle w:val="CHeading"/>
       </w:pPr>
       <w:r>
-        <w:t>Builder</w:t>
+        <w:t>Factories</w:t>
       </w:r>
     </w:p>
     <w:p>
@@ -120,7 +838,7 @@
         <w:pStyle w:val="CHeading"/>
       </w:pPr>
       <w:r>
-        <w:t>Factories</w:t>
+        <w:t>Prototype</w:t>
       </w:r>
     </w:p>
     <w:p>
@@ -149,7 +867,7 @@
         <w:pStyle w:val="CHeading"/>
       </w:pPr>
       <w:r>
-        <w:t>Prototype</w:t>
+        <w:t>Singleton</w:t>
       </w:r>
     </w:p>
     <w:p>
@@ -178,7 +896,7 @@
         <w:pStyle w:val="CHeading"/>
       </w:pPr>
       <w:r>
-        <w:t>Singleton</w:t>
+        <w:t>Adapter</w:t>
       </w:r>
     </w:p>
     <w:p>
@@ -207,7 +925,7 @@
         <w:pStyle w:val="CHeading"/>
       </w:pPr>
       <w:r>
-        <w:t>Adapter</w:t>
+        <w:t>Bridge</w:t>
       </w:r>
     </w:p>
     <w:p>
@@ -236,7 +954,7 @@
         <w:pStyle w:val="CHeading"/>
       </w:pPr>
       <w:r>
-        <w:t>Bridge</w:t>
+        <w:t>Composite</w:t>
       </w:r>
     </w:p>
     <w:p>
@@ -265,7 +983,7 @@
         <w:pStyle w:val="CHeading"/>
       </w:pPr>
       <w:r>
-        <w:t>Composite</w:t>
+        <w:t>Decorator</w:t>
       </w:r>
     </w:p>
     <w:p>
@@ -294,7 +1012,7 @@
         <w:pStyle w:val="CHeading"/>
       </w:pPr>
       <w:r>
-        <w:t>Decorator</w:t>
+        <w:t>Facade</w:t>
       </w:r>
     </w:p>
     <w:p>
@@ -323,20 +1041,21 @@
         <w:pStyle w:val="CHeading"/>
       </w:pPr>
       <w:r>
-        <w:t>Facade</w:t>
-      </w:r>
-    </w:p>
-    <w:p>
-      <w:pPr>
-        <w:pStyle w:val="CNormal"/>
-        <w:numPr>
-          <w:ilvl w:val="0"/>
-          <w:numId w:val="3"/>
-        </w:numPr>
-        <w:spacing w:after="0"/>
-        <w:jc w:val="left"/>
-      </w:pPr>
-      <w:r>
+        <w:t>Flyweight</w:t>
+      </w:r>
+    </w:p>
+    <w:p>
+      <w:pPr>
+        <w:pStyle w:val="CNormal"/>
+        <w:numPr>
+          <w:ilvl w:val="0"/>
+          <w:numId w:val="3"/>
+        </w:numPr>
+        <w:spacing w:after="0"/>
+        <w:jc w:val="left"/>
+      </w:pPr>
+      <w:r>
+        <w:lastRenderedPageBreak/>
         <w:t>&gt;</w:t>
       </w:r>
     </w:p>
@@ -352,7 +1071,7 @@
         <w:pStyle w:val="CHeading"/>
       </w:pPr>
       <w:r>
-        <w:t>Flyweight</w:t>
+        <w:t>Proxy</w:t>
       </w:r>
     </w:p>
     <w:p>
@@ -381,35 +1100,6 @@
         <w:pStyle w:val="CHeading"/>
       </w:pPr>
       <w:r>
-        <w:t>Proxy</w:t>
-      </w:r>
-    </w:p>
-    <w:p>
-      <w:pPr>
-        <w:pStyle w:val="CNormal"/>
-        <w:numPr>
-          <w:ilvl w:val="0"/>
-          <w:numId w:val="3"/>
-        </w:numPr>
-        <w:spacing w:after="0"/>
-        <w:jc w:val="left"/>
-      </w:pPr>
-      <w:r>
-        <w:t>&gt;</w:t>
-      </w:r>
-    </w:p>
-    <w:p>
-      <w:pPr>
-        <w:pStyle w:val="CNormal"/>
-        <w:spacing w:after="0"/>
-        <w:jc w:val="left"/>
-      </w:pPr>
-    </w:p>
-    <w:p>
-      <w:pPr>
-        <w:pStyle w:val="CHeading"/>
-      </w:pPr>
-      <w:r>
         <w:t>Chain of Responsibility</w:t>
       </w:r>
     </w:p>
@@ -424,7 +1114,6 @@
         <w:jc w:val="left"/>
       </w:pPr>
       <w:r>
-        <w:lastRenderedPageBreak/>
         <w:t>&gt;</w:t>
       </w:r>
     </w:p>
@@ -1581,6 +2270,17 @@
       </w:numPr>
     </w:pPr>
   </w:style>
+  <w:style w:type="paragraph" w:styleId="ListParagraph">
+    <w:name w:val="List Paragraph"/>
+    <w:basedOn w:val="Normal"/>
+    <w:uiPriority w:val="34"/>
+    <w:qFormat/>
+    <w:rsid w:val="00ED6E97"/>
+    <w:pPr>
+      <w:ind w:left="720"/>
+      <w:contextualSpacing/>
+    </w:pPr>
+  </w:style>
 </w:styles>
 </file>
 
@@ -1850,7 +2550,7 @@
 </file>
 
 <file path=customXml/itemProps1.xml><?xml version="1.0" encoding="utf-8"?>
-<ds:datastoreItem xmlns:ds="http://schemas.openxmlformats.org/officeDocument/2006/customXml" ds:itemID="{C412E912-53EE-4606-B3E4-49DCE4C012D4}">
+<ds:datastoreItem xmlns:ds="http://schemas.openxmlformats.org/officeDocument/2006/customXml" ds:itemID="{B07E8D3D-57B0-44AD-961A-28EFED45D562}">
   <ds:schemaRefs>
     <ds:schemaRef ds:uri="http://schemas.openxmlformats.org/officeDocument/2006/bibliography"/>
   </ds:schemaRefs>

</xml_diff>

<commit_message>
Covered interface segregation principle.
</commit_message>
<xml_diff>
--- a/Notes/DesignPatternsModernCpp.docx
+++ b/Notes/DesignPatternsModernCpp.docx
@@ -760,13 +760,117 @@
         <w:t>Rectangle</w:t>
       </w:r>
       <w:r>
-        <w:t>. As such doing so violates the LSP.</w:t>
+        <w:t xml:space="preserve">. As such doing so violates the LSP. </w:t>
+      </w:r>
+    </w:p>
+    <w:p>
+      <w:pPr>
+        <w:pStyle w:val="CNormal"/>
+        <w:spacing w:after="0"/>
+        <w:ind w:left="360"/>
+      </w:pPr>
+    </w:p>
+    <w:p>
+      <w:pPr>
+        <w:pStyle w:val="CNormal"/>
+        <w:numPr>
+          <w:ilvl w:val="0"/>
+          <w:numId w:val="3"/>
+        </w:numPr>
+        <w:spacing w:after="0"/>
+      </w:pPr>
+      <w:r>
+        <w:t xml:space="preserve">I </w:t>
+      </w:r>
+      <w:proofErr w:type="gramStart"/>
+      <w:r>
+        <w:t>stands</w:t>
+      </w:r>
+      <w:proofErr w:type="gramEnd"/>
+      <w:r>
+        <w:t xml:space="preserve"> for </w:t>
+      </w:r>
+      <w:r>
+        <w:rPr>
+          <w:b/>
+        </w:rPr>
+        <w:t>interface segregation principle</w:t>
+      </w:r>
+      <w:r>
+        <w:t xml:space="preserve">. </w:t>
+      </w:r>
+      <w:r>
+        <w:t xml:space="preserve">It means that interfaces should </w:t>
+      </w:r>
+      <w:r>
+        <w:t>be concise and contain only methods that are absolutely required. If you don’t follow this principle then implementors will be forced to implement too much code which may be useless for them.</w:t>
+      </w:r>
+      <w:r>
+        <w:t xml:space="preserve"> The less methods an interface declares, the more general it becomes.</w:t>
+      </w:r>
+    </w:p>
+    <w:p>
+      <w:pPr>
+        <w:pStyle w:val="CNormal"/>
+        <w:numPr>
+          <w:ilvl w:val="0"/>
+          <w:numId w:val="3"/>
+        </w:numPr>
+        <w:spacing w:after="0"/>
+      </w:pPr>
+      <w:r>
+        <w:t xml:space="preserve">An example of this is an interface which describes a transaction, it should only contain </w:t>
+      </w:r>
+      <w:proofErr w:type="gramStart"/>
+      <w:r>
+        <w:rPr>
+          <w:i/>
+        </w:rPr>
+        <w:t>deposit(</w:t>
+      </w:r>
+      <w:proofErr w:type="gramEnd"/>
+      <w:r>
+        <w:rPr>
+          <w:i/>
+        </w:rPr>
+        <w:t>)</w:t>
+      </w:r>
+      <w:r>
+        <w:t xml:space="preserve"> and </w:t>
+      </w:r>
+      <w:r>
+        <w:rPr>
+          <w:i/>
+        </w:rPr>
+        <w:t>withdraw()</w:t>
+      </w:r>
+      <w:r>
+        <w:t xml:space="preserve"> methods as they are directly related. It shouldn’t contain methods to set/get a balance.</w:t>
+      </w:r>
+    </w:p>
+    <w:p>
+      <w:pPr>
+        <w:pStyle w:val="CNormal"/>
+        <w:numPr>
+          <w:ilvl w:val="0"/>
+          <w:numId w:val="3"/>
+        </w:numPr>
+        <w:spacing w:after="0"/>
+      </w:pPr>
+      <w:r>
+        <w:t xml:space="preserve">Another example is an interface which describes the capabilities of a printer. It could contain methods for printing, faxing, and scanning, which would be fine for a class which represents a printer that can do all three, but then you may have a </w:t>
+      </w:r>
+      <w:r>
+        <w:rPr>
+          <w:i/>
+        </w:rPr>
+        <w:t>Scanner</w:t>
+      </w:r>
+      <w:r>
+        <w:t xml:space="preserve"> class which can only scan, this would make the other methods useless and violate the ISP. It’s better to create a separate interface for all three methods so that a class can pick and choose what it needs.</w:t>
       </w:r>
       <w:bookmarkStart w:id="0" w:name="_GoBack"/>
       <w:bookmarkEnd w:id="0"/>
-      <w:r>
-        <w:t xml:space="preserve"> </w:t>
-      </w:r>
     </w:p>
     <w:p>
       <w:pPr>
@@ -1055,312 +1159,312 @@
         <w:jc w:val="left"/>
       </w:pPr>
       <w:r>
+        <w:t>&gt;</w:t>
+      </w:r>
+    </w:p>
+    <w:p>
+      <w:pPr>
+        <w:pStyle w:val="CNormal"/>
+        <w:spacing w:after="0"/>
+        <w:jc w:val="left"/>
+      </w:pPr>
+    </w:p>
+    <w:p>
+      <w:pPr>
+        <w:pStyle w:val="CHeading"/>
+      </w:pPr>
+      <w:r>
+        <w:t>Proxy</w:t>
+      </w:r>
+    </w:p>
+    <w:p>
+      <w:pPr>
+        <w:pStyle w:val="CNormal"/>
+        <w:numPr>
+          <w:ilvl w:val="0"/>
+          <w:numId w:val="3"/>
+        </w:numPr>
+        <w:spacing w:after="0"/>
+        <w:jc w:val="left"/>
+      </w:pPr>
+      <w:r>
+        <w:t>&gt;</w:t>
+      </w:r>
+    </w:p>
+    <w:p>
+      <w:pPr>
+        <w:pStyle w:val="CNormal"/>
+        <w:spacing w:after="0"/>
+        <w:jc w:val="left"/>
+      </w:pPr>
+    </w:p>
+    <w:p>
+      <w:pPr>
+        <w:pStyle w:val="CHeading"/>
+      </w:pPr>
+      <w:r>
+        <w:t>Chain of Responsibility</w:t>
+      </w:r>
+    </w:p>
+    <w:p>
+      <w:pPr>
+        <w:pStyle w:val="CNormal"/>
+        <w:numPr>
+          <w:ilvl w:val="0"/>
+          <w:numId w:val="3"/>
+        </w:numPr>
+        <w:spacing w:after="0"/>
+        <w:jc w:val="left"/>
+      </w:pPr>
+      <w:r>
+        <w:t>&gt;</w:t>
+      </w:r>
+    </w:p>
+    <w:p>
+      <w:pPr>
+        <w:pStyle w:val="CNormal"/>
+        <w:spacing w:after="0"/>
+        <w:jc w:val="left"/>
+      </w:pPr>
+    </w:p>
+    <w:p>
+      <w:pPr>
+        <w:pStyle w:val="CHeading"/>
+      </w:pPr>
+      <w:r>
+        <w:t>Command</w:t>
+      </w:r>
+    </w:p>
+    <w:p>
+      <w:pPr>
+        <w:pStyle w:val="CNormal"/>
+        <w:numPr>
+          <w:ilvl w:val="0"/>
+          <w:numId w:val="3"/>
+        </w:numPr>
+        <w:spacing w:after="0"/>
+        <w:jc w:val="left"/>
+      </w:pPr>
+      <w:r>
+        <w:t>&gt;</w:t>
+      </w:r>
+    </w:p>
+    <w:p>
+      <w:pPr>
+        <w:pStyle w:val="CNormal"/>
+        <w:spacing w:after="0"/>
+        <w:jc w:val="left"/>
+      </w:pPr>
+    </w:p>
+    <w:p>
+      <w:pPr>
+        <w:pStyle w:val="CHeading"/>
+      </w:pPr>
+      <w:r>
+        <w:t>Interpreter</w:t>
+      </w:r>
+    </w:p>
+    <w:p>
+      <w:pPr>
+        <w:pStyle w:val="CNormal"/>
+        <w:numPr>
+          <w:ilvl w:val="0"/>
+          <w:numId w:val="3"/>
+        </w:numPr>
+        <w:spacing w:after="0"/>
+        <w:jc w:val="left"/>
+      </w:pPr>
+      <w:r>
+        <w:t>&gt;</w:t>
+      </w:r>
+    </w:p>
+    <w:p>
+      <w:pPr>
+        <w:pStyle w:val="CNormal"/>
+        <w:spacing w:after="0"/>
+        <w:jc w:val="left"/>
+      </w:pPr>
+    </w:p>
+    <w:p>
+      <w:pPr>
+        <w:pStyle w:val="CHeading"/>
+      </w:pPr>
+      <w:r>
+        <w:t>Mediator</w:t>
+      </w:r>
+    </w:p>
+    <w:p>
+      <w:pPr>
+        <w:pStyle w:val="CNormal"/>
+        <w:numPr>
+          <w:ilvl w:val="0"/>
+          <w:numId w:val="3"/>
+        </w:numPr>
+        <w:spacing w:after="0"/>
+        <w:jc w:val="left"/>
+      </w:pPr>
+      <w:r>
+        <w:t>&gt;</w:t>
+      </w:r>
+    </w:p>
+    <w:p>
+      <w:pPr>
+        <w:pStyle w:val="CNormal"/>
+        <w:spacing w:after="0"/>
+        <w:jc w:val="left"/>
+      </w:pPr>
+    </w:p>
+    <w:p>
+      <w:pPr>
+        <w:pStyle w:val="CHeading"/>
+      </w:pPr>
+      <w:r>
+        <w:t>Memento</w:t>
+      </w:r>
+    </w:p>
+    <w:p>
+      <w:pPr>
+        <w:pStyle w:val="CNormal"/>
+        <w:numPr>
+          <w:ilvl w:val="0"/>
+          <w:numId w:val="3"/>
+        </w:numPr>
+        <w:spacing w:after="0"/>
+        <w:jc w:val="left"/>
+      </w:pPr>
+      <w:r>
+        <w:t>&gt;</w:t>
+      </w:r>
+    </w:p>
+    <w:p>
+      <w:pPr>
+        <w:pStyle w:val="CNormal"/>
+        <w:spacing w:after="0"/>
+        <w:jc w:val="left"/>
+      </w:pPr>
+    </w:p>
+    <w:p>
+      <w:pPr>
+        <w:pStyle w:val="CHeading"/>
+      </w:pPr>
+      <w:r>
+        <w:t>Observer</w:t>
+      </w:r>
+    </w:p>
+    <w:p>
+      <w:pPr>
+        <w:pStyle w:val="CNormal"/>
+        <w:numPr>
+          <w:ilvl w:val="0"/>
+          <w:numId w:val="3"/>
+        </w:numPr>
+        <w:spacing w:after="0"/>
+        <w:jc w:val="left"/>
+      </w:pPr>
+      <w:r>
+        <w:t>&gt;</w:t>
+      </w:r>
+    </w:p>
+    <w:p>
+      <w:pPr>
+        <w:pStyle w:val="CNormal"/>
+        <w:spacing w:after="0"/>
+        <w:jc w:val="left"/>
+      </w:pPr>
+    </w:p>
+    <w:p>
+      <w:pPr>
+        <w:pStyle w:val="CHeading"/>
+      </w:pPr>
+      <w:r>
+        <w:t>State</w:t>
+      </w:r>
+    </w:p>
+    <w:p>
+      <w:pPr>
+        <w:pStyle w:val="CNormal"/>
+        <w:numPr>
+          <w:ilvl w:val="0"/>
+          <w:numId w:val="3"/>
+        </w:numPr>
+        <w:spacing w:after="0"/>
+        <w:jc w:val="left"/>
+      </w:pPr>
+      <w:r>
+        <w:t>&gt;</w:t>
+      </w:r>
+    </w:p>
+    <w:p>
+      <w:pPr>
+        <w:pStyle w:val="CNormal"/>
+        <w:spacing w:after="0"/>
+        <w:jc w:val="left"/>
+      </w:pPr>
+    </w:p>
+    <w:p>
+      <w:pPr>
+        <w:pStyle w:val="CHeading"/>
+      </w:pPr>
+      <w:r>
+        <w:t>Strategy</w:t>
+      </w:r>
+    </w:p>
+    <w:p>
+      <w:pPr>
+        <w:pStyle w:val="CNormal"/>
+        <w:numPr>
+          <w:ilvl w:val="0"/>
+          <w:numId w:val="3"/>
+        </w:numPr>
+        <w:spacing w:after="0"/>
+        <w:jc w:val="left"/>
+      </w:pPr>
+      <w:r>
+        <w:t>&gt;</w:t>
+      </w:r>
+    </w:p>
+    <w:p>
+      <w:pPr>
+        <w:pStyle w:val="CNormal"/>
+        <w:spacing w:after="0"/>
+        <w:jc w:val="left"/>
+      </w:pPr>
+    </w:p>
+    <w:p>
+      <w:pPr>
+        <w:pStyle w:val="CHeading"/>
+      </w:pPr>
+      <w:r>
+        <w:t>Template Method</w:t>
+      </w:r>
+    </w:p>
+    <w:p>
+      <w:pPr>
+        <w:pStyle w:val="CNormal"/>
+        <w:numPr>
+          <w:ilvl w:val="0"/>
+          <w:numId w:val="3"/>
+        </w:numPr>
+        <w:spacing w:after="0"/>
+        <w:jc w:val="left"/>
+      </w:pPr>
+      <w:r>
+        <w:t>&gt;</w:t>
+      </w:r>
+    </w:p>
+    <w:p>
+      <w:pPr>
+        <w:pStyle w:val="CNormal"/>
+        <w:spacing w:after="0"/>
+        <w:jc w:val="left"/>
+      </w:pPr>
+    </w:p>
+    <w:p>
+      <w:pPr>
+        <w:pStyle w:val="CHeading"/>
+      </w:pPr>
+      <w:r>
         <w:lastRenderedPageBreak/>
-        <w:t>&gt;</w:t>
-      </w:r>
-    </w:p>
-    <w:p>
-      <w:pPr>
-        <w:pStyle w:val="CNormal"/>
-        <w:spacing w:after="0"/>
-        <w:jc w:val="left"/>
-      </w:pPr>
-    </w:p>
-    <w:p>
-      <w:pPr>
-        <w:pStyle w:val="CHeading"/>
-      </w:pPr>
-      <w:r>
-        <w:t>Proxy</w:t>
-      </w:r>
-    </w:p>
-    <w:p>
-      <w:pPr>
-        <w:pStyle w:val="CNormal"/>
-        <w:numPr>
-          <w:ilvl w:val="0"/>
-          <w:numId w:val="3"/>
-        </w:numPr>
-        <w:spacing w:after="0"/>
-        <w:jc w:val="left"/>
-      </w:pPr>
-      <w:r>
-        <w:t>&gt;</w:t>
-      </w:r>
-    </w:p>
-    <w:p>
-      <w:pPr>
-        <w:pStyle w:val="CNormal"/>
-        <w:spacing w:after="0"/>
-        <w:jc w:val="left"/>
-      </w:pPr>
-    </w:p>
-    <w:p>
-      <w:pPr>
-        <w:pStyle w:val="CHeading"/>
-      </w:pPr>
-      <w:r>
-        <w:t>Chain of Responsibility</w:t>
-      </w:r>
-    </w:p>
-    <w:p>
-      <w:pPr>
-        <w:pStyle w:val="CNormal"/>
-        <w:numPr>
-          <w:ilvl w:val="0"/>
-          <w:numId w:val="3"/>
-        </w:numPr>
-        <w:spacing w:after="0"/>
-        <w:jc w:val="left"/>
-      </w:pPr>
-      <w:r>
-        <w:t>&gt;</w:t>
-      </w:r>
-    </w:p>
-    <w:p>
-      <w:pPr>
-        <w:pStyle w:val="CNormal"/>
-        <w:spacing w:after="0"/>
-        <w:jc w:val="left"/>
-      </w:pPr>
-    </w:p>
-    <w:p>
-      <w:pPr>
-        <w:pStyle w:val="CHeading"/>
-      </w:pPr>
-      <w:r>
-        <w:t>Command</w:t>
-      </w:r>
-    </w:p>
-    <w:p>
-      <w:pPr>
-        <w:pStyle w:val="CNormal"/>
-        <w:numPr>
-          <w:ilvl w:val="0"/>
-          <w:numId w:val="3"/>
-        </w:numPr>
-        <w:spacing w:after="0"/>
-        <w:jc w:val="left"/>
-      </w:pPr>
-      <w:r>
-        <w:t>&gt;</w:t>
-      </w:r>
-    </w:p>
-    <w:p>
-      <w:pPr>
-        <w:pStyle w:val="CNormal"/>
-        <w:spacing w:after="0"/>
-        <w:jc w:val="left"/>
-      </w:pPr>
-    </w:p>
-    <w:p>
-      <w:pPr>
-        <w:pStyle w:val="CHeading"/>
-      </w:pPr>
-      <w:r>
-        <w:t>Interpreter</w:t>
-      </w:r>
-    </w:p>
-    <w:p>
-      <w:pPr>
-        <w:pStyle w:val="CNormal"/>
-        <w:numPr>
-          <w:ilvl w:val="0"/>
-          <w:numId w:val="3"/>
-        </w:numPr>
-        <w:spacing w:after="0"/>
-        <w:jc w:val="left"/>
-      </w:pPr>
-      <w:r>
-        <w:t>&gt;</w:t>
-      </w:r>
-    </w:p>
-    <w:p>
-      <w:pPr>
-        <w:pStyle w:val="CNormal"/>
-        <w:spacing w:after="0"/>
-        <w:jc w:val="left"/>
-      </w:pPr>
-    </w:p>
-    <w:p>
-      <w:pPr>
-        <w:pStyle w:val="CHeading"/>
-      </w:pPr>
-      <w:r>
-        <w:t>Mediator</w:t>
-      </w:r>
-    </w:p>
-    <w:p>
-      <w:pPr>
-        <w:pStyle w:val="CNormal"/>
-        <w:numPr>
-          <w:ilvl w:val="0"/>
-          <w:numId w:val="3"/>
-        </w:numPr>
-        <w:spacing w:after="0"/>
-        <w:jc w:val="left"/>
-      </w:pPr>
-      <w:r>
-        <w:t>&gt;</w:t>
-      </w:r>
-    </w:p>
-    <w:p>
-      <w:pPr>
-        <w:pStyle w:val="CNormal"/>
-        <w:spacing w:after="0"/>
-        <w:jc w:val="left"/>
-      </w:pPr>
-    </w:p>
-    <w:p>
-      <w:pPr>
-        <w:pStyle w:val="CHeading"/>
-      </w:pPr>
-      <w:r>
-        <w:t>Memento</w:t>
-      </w:r>
-    </w:p>
-    <w:p>
-      <w:pPr>
-        <w:pStyle w:val="CNormal"/>
-        <w:numPr>
-          <w:ilvl w:val="0"/>
-          <w:numId w:val="3"/>
-        </w:numPr>
-        <w:spacing w:after="0"/>
-        <w:jc w:val="left"/>
-      </w:pPr>
-      <w:r>
-        <w:t>&gt;</w:t>
-      </w:r>
-    </w:p>
-    <w:p>
-      <w:pPr>
-        <w:pStyle w:val="CNormal"/>
-        <w:spacing w:after="0"/>
-        <w:jc w:val="left"/>
-      </w:pPr>
-    </w:p>
-    <w:p>
-      <w:pPr>
-        <w:pStyle w:val="CHeading"/>
-      </w:pPr>
-      <w:r>
-        <w:t>Observer</w:t>
-      </w:r>
-    </w:p>
-    <w:p>
-      <w:pPr>
-        <w:pStyle w:val="CNormal"/>
-        <w:numPr>
-          <w:ilvl w:val="0"/>
-          <w:numId w:val="3"/>
-        </w:numPr>
-        <w:spacing w:after="0"/>
-        <w:jc w:val="left"/>
-      </w:pPr>
-      <w:r>
-        <w:t>&gt;</w:t>
-      </w:r>
-    </w:p>
-    <w:p>
-      <w:pPr>
-        <w:pStyle w:val="CNormal"/>
-        <w:spacing w:after="0"/>
-        <w:jc w:val="left"/>
-      </w:pPr>
-    </w:p>
-    <w:p>
-      <w:pPr>
-        <w:pStyle w:val="CHeading"/>
-      </w:pPr>
-      <w:r>
-        <w:t>State</w:t>
-      </w:r>
-    </w:p>
-    <w:p>
-      <w:pPr>
-        <w:pStyle w:val="CNormal"/>
-        <w:numPr>
-          <w:ilvl w:val="0"/>
-          <w:numId w:val="3"/>
-        </w:numPr>
-        <w:spacing w:after="0"/>
-        <w:jc w:val="left"/>
-      </w:pPr>
-      <w:r>
-        <w:t>&gt;</w:t>
-      </w:r>
-    </w:p>
-    <w:p>
-      <w:pPr>
-        <w:pStyle w:val="CNormal"/>
-        <w:spacing w:after="0"/>
-        <w:jc w:val="left"/>
-      </w:pPr>
-    </w:p>
-    <w:p>
-      <w:pPr>
-        <w:pStyle w:val="CHeading"/>
-      </w:pPr>
-      <w:r>
-        <w:t>Strategy</w:t>
-      </w:r>
-    </w:p>
-    <w:p>
-      <w:pPr>
-        <w:pStyle w:val="CNormal"/>
-        <w:numPr>
-          <w:ilvl w:val="0"/>
-          <w:numId w:val="3"/>
-        </w:numPr>
-        <w:spacing w:after="0"/>
-        <w:jc w:val="left"/>
-      </w:pPr>
-      <w:r>
-        <w:t>&gt;</w:t>
-      </w:r>
-    </w:p>
-    <w:p>
-      <w:pPr>
-        <w:pStyle w:val="CNormal"/>
-        <w:spacing w:after="0"/>
-        <w:jc w:val="left"/>
-      </w:pPr>
-    </w:p>
-    <w:p>
-      <w:pPr>
-        <w:pStyle w:val="CHeading"/>
-      </w:pPr>
-      <w:r>
-        <w:t>Template Method</w:t>
-      </w:r>
-    </w:p>
-    <w:p>
-      <w:pPr>
-        <w:pStyle w:val="CNormal"/>
-        <w:numPr>
-          <w:ilvl w:val="0"/>
-          <w:numId w:val="3"/>
-        </w:numPr>
-        <w:spacing w:after="0"/>
-        <w:jc w:val="left"/>
-      </w:pPr>
-      <w:r>
-        <w:t>&gt;</w:t>
-      </w:r>
-    </w:p>
-    <w:p>
-      <w:pPr>
-        <w:pStyle w:val="CNormal"/>
-        <w:spacing w:after="0"/>
-        <w:jc w:val="left"/>
-      </w:pPr>
-    </w:p>
-    <w:p>
-      <w:pPr>
-        <w:pStyle w:val="CHeading"/>
-      </w:pPr>
-      <w:r>
         <w:t>Visitor</w:t>
       </w:r>
     </w:p>
@@ -2550,7 +2654,7 @@
 </file>
 
 <file path=customXml/itemProps1.xml><?xml version="1.0" encoding="utf-8"?>
-<ds:datastoreItem xmlns:ds="http://schemas.openxmlformats.org/officeDocument/2006/customXml" ds:itemID="{B07E8D3D-57B0-44AD-961A-28EFED45D562}">
+<ds:datastoreItem xmlns:ds="http://schemas.openxmlformats.org/officeDocument/2006/customXml" ds:itemID="{C7260373-7661-4BF2-872C-82299AA968CE}">
   <ds:schemaRefs>
     <ds:schemaRef ds:uri="http://schemas.openxmlformats.org/officeDocument/2006/bibliography"/>
   </ds:schemaRefs>

</xml_diff>

<commit_message>
Covered dependency inversion principle.
</commit_message>
<xml_diff>
--- a/Notes/DesignPatternsModernCpp.docx
+++ b/Notes/DesignPatternsModernCpp.docx
@@ -869,15 +869,67 @@
       <w:r>
         <w:t xml:space="preserve"> class which can only scan, this would make the other methods useless and violate the ISP. It’s better to create a separate interface for all three methods so that a class can pick and choose what it needs.</w:t>
       </w:r>
+    </w:p>
+    <w:p>
+      <w:pPr>
+        <w:pStyle w:val="CNormal"/>
+        <w:spacing w:after="0"/>
+        <w:ind w:left="360"/>
+      </w:pPr>
+    </w:p>
+    <w:p>
+      <w:pPr>
+        <w:pStyle w:val="CNormal"/>
+        <w:numPr>
+          <w:ilvl w:val="0"/>
+          <w:numId w:val="3"/>
+        </w:numPr>
+        <w:spacing w:after="0"/>
+      </w:pPr>
+      <w:r>
+        <w:t xml:space="preserve">D stands for </w:t>
+      </w:r>
+      <w:r>
+        <w:rPr>
+          <w:b/>
+        </w:rPr>
+        <w:t>dependency inversion principle</w:t>
+      </w:r>
+      <w:r>
+        <w:t xml:space="preserve">. </w:t>
+      </w:r>
+      <w:r>
+        <w:t xml:space="preserve">It means that high-level </w:t>
+      </w:r>
+      <w:r>
+        <w:t>modules</w:t>
+      </w:r>
+      <w:r>
+        <w:t xml:space="preserve"> shouldn’t depend on low-level </w:t>
+      </w:r>
+      <w:r>
+        <w:t>modules</w:t>
+      </w:r>
       <w:bookmarkStart w:id="0" w:name="_GoBack"/>
       <w:bookmarkEnd w:id="0"/>
-    </w:p>
-    <w:p>
-      <w:pPr>
-        <w:pStyle w:val="CNormal"/>
-        <w:spacing w:after="0"/>
-        <w:jc w:val="left"/>
-      </w:pPr>
+      <w:r>
+        <w:t>, instead both should depend on abstractions</w:t>
+      </w:r>
+      <w:r>
+        <w:t>.</w:t>
+      </w:r>
+      <w:r>
+        <w:t xml:space="preserve"> Also</w:t>
+      </w:r>
+      <w:r>
+        <w:t>,</w:t>
+      </w:r>
+      <w:r>
+        <w:t xml:space="preserve"> abstractions should not depend on details, details should depend on abstractions.</w:t>
+      </w:r>
+      <w:r>
+        <w:t xml:space="preserve"> </w:t>
+      </w:r>
     </w:p>
     <w:p>
       <w:pPr>
@@ -1029,6 +1081,7 @@
         <w:pStyle w:val="CHeading"/>
       </w:pPr>
       <w:r>
+        <w:lastRenderedPageBreak/>
         <w:t>Bridge</w:t>
       </w:r>
     </w:p>
@@ -1449,6 +1502,7 @@
         <w:jc w:val="left"/>
       </w:pPr>
       <w:r>
+        <w:lastRenderedPageBreak/>
         <w:t>&gt;</w:t>
       </w:r>
     </w:p>
@@ -1464,7 +1518,6 @@
         <w:pStyle w:val="CHeading"/>
       </w:pPr>
       <w:r>
-        <w:lastRenderedPageBreak/>
         <w:t>Visitor</w:t>
       </w:r>
     </w:p>
@@ -2654,7 +2707,7 @@
 </file>
 
 <file path=customXml/itemProps1.xml><?xml version="1.0" encoding="utf-8"?>
-<ds:datastoreItem xmlns:ds="http://schemas.openxmlformats.org/officeDocument/2006/customXml" ds:itemID="{C7260373-7661-4BF2-872C-82299AA968CE}">
+<ds:datastoreItem xmlns:ds="http://schemas.openxmlformats.org/officeDocument/2006/customXml" ds:itemID="{4E3241CE-0262-4895-9828-6413586504EF}">
   <ds:schemaRefs>
     <ds:schemaRef ds:uri="http://schemas.openxmlformats.org/officeDocument/2006/bibliography"/>
   </ds:schemaRefs>

</xml_diff>

<commit_message>
Covered builder design pattern.
</commit_message>
<xml_diff>
--- a/Notes/DesignPatternsModernCpp.docx
+++ b/Notes/DesignPatternsModernCpp.docx
@@ -910,33 +910,259 @@
       <w:r>
         <w:t>modules</w:t>
       </w:r>
+      <w:r>
+        <w:t>, instead both should depend on abstractions</w:t>
+      </w:r>
+      <w:r>
+        <w:t>.</w:t>
+      </w:r>
+      <w:r>
+        <w:t xml:space="preserve"> Also</w:t>
+      </w:r>
+      <w:r>
+        <w:t>,</w:t>
+      </w:r>
+      <w:r>
+        <w:t xml:space="preserve"> abstractions should not depend on details, details should depend on abstractions.</w:t>
+      </w:r>
+      <w:r>
+        <w:t xml:space="preserve"> </w:t>
+      </w:r>
+    </w:p>
+    <w:p>
+      <w:pPr>
+        <w:pStyle w:val="CHeading"/>
+      </w:pPr>
+      <w:r>
+        <w:t>Builder</w:t>
+      </w:r>
+    </w:p>
+    <w:p>
+      <w:pPr>
+        <w:pStyle w:val="CNormal"/>
+        <w:numPr>
+          <w:ilvl w:val="0"/>
+          <w:numId w:val="3"/>
+        </w:numPr>
+        <w:spacing w:after="0"/>
+        <w:jc w:val="left"/>
+      </w:pPr>
+      <w:r>
+        <w:t>The builder design pattern provides an API for constructing an object step-by-step.</w:t>
+      </w:r>
+    </w:p>
+    <w:p>
+      <w:pPr>
+        <w:pStyle w:val="CNormal"/>
+        <w:numPr>
+          <w:ilvl w:val="0"/>
+          <w:numId w:val="3"/>
+        </w:numPr>
+        <w:spacing w:after="0"/>
+      </w:pPr>
+      <w:r>
+        <w:t xml:space="preserve">Some objects are simple to construct, e.g. </w:t>
+      </w:r>
+      <w:r>
+        <w:rPr>
+          <w:i/>
+        </w:rPr>
+        <w:t>string str(“Hello”)</w:t>
+      </w:r>
+      <w:r>
+        <w:t>, other objects may require many arguments. This is makes it difficult to instantiate the class. It’s better to opt for piecewise construction.</w:t>
+      </w:r>
+    </w:p>
+    <w:p>
+      <w:pPr>
+        <w:pStyle w:val="CNormal"/>
+        <w:numPr>
+          <w:ilvl w:val="0"/>
+          <w:numId w:val="3"/>
+        </w:numPr>
+        <w:spacing w:after="0"/>
+      </w:pPr>
+      <w:r>
+        <w:t xml:space="preserve">Example: A </w:t>
+      </w:r>
+      <w:proofErr w:type="spellStart"/>
+      <w:r>
+        <w:rPr>
+          <w:i/>
+        </w:rPr>
+        <w:t>HtmlElement</w:t>
+      </w:r>
+      <w:proofErr w:type="spellEnd"/>
+      <w:r>
+        <w:t xml:space="preserve"> class represents a tag and </w:t>
+      </w:r>
+      <w:proofErr w:type="gramStart"/>
+      <w:r>
+        <w:t>it’s</w:t>
+      </w:r>
+      <w:proofErr w:type="gramEnd"/>
+      <w:r>
+        <w:t xml:space="preserve"> children tags, rather than using </w:t>
+      </w:r>
+      <w:proofErr w:type="spellStart"/>
+      <w:r>
+        <w:rPr>
+          <w:i/>
+        </w:rPr>
+        <w:t>HtmlElement</w:t>
+      </w:r>
+      <w:proofErr w:type="spellEnd"/>
+      <w:r>
+        <w:t xml:space="preserve"> directly you can use </w:t>
+      </w:r>
+      <w:proofErr w:type="spellStart"/>
+      <w:r>
+        <w:rPr>
+          <w:i/>
+        </w:rPr>
+        <w:t>HtmlBuilder</w:t>
+      </w:r>
+      <w:proofErr w:type="spellEnd"/>
+      <w:r>
+        <w:t xml:space="preserve"> to work with </w:t>
+      </w:r>
+      <w:proofErr w:type="spellStart"/>
+      <w:r>
+        <w:rPr>
+          <w:i/>
+        </w:rPr>
+        <w:t>HtmlElement</w:t>
+      </w:r>
+      <w:proofErr w:type="spellEnd"/>
+      <w:r>
+        <w:t xml:space="preserve"> to build up </w:t>
+      </w:r>
+      <w:proofErr w:type="spellStart"/>
+      <w:r>
+        <w:rPr>
+          <w:i/>
+        </w:rPr>
+        <w:t>HtmlElement</w:t>
+      </w:r>
+      <w:proofErr w:type="spellEnd"/>
+      <w:r>
+        <w:t xml:space="preserve"> step-by-step.</w:t>
+      </w:r>
+      <w:r>
+        <w:t xml:space="preserve"> </w:t>
+      </w:r>
+    </w:p>
+    <w:p>
+      <w:pPr>
+        <w:pStyle w:val="CNormal"/>
+        <w:spacing w:after="0"/>
+        <w:ind w:left="360"/>
+      </w:pPr>
+    </w:p>
+    <w:p>
+      <w:pPr>
+        <w:pStyle w:val="CNormal"/>
+        <w:numPr>
+          <w:ilvl w:val="0"/>
+          <w:numId w:val="3"/>
+        </w:numPr>
+        <w:spacing w:after="0"/>
+      </w:pPr>
+      <w:r>
+        <w:t xml:space="preserve">A </w:t>
+      </w:r>
+      <w:r>
+        <w:rPr>
+          <w:b/>
+        </w:rPr>
+        <w:t>fluent interface</w:t>
+      </w:r>
+      <w:r>
+        <w:t xml:space="preserve"> makes use of method chaining among other techniques to reduce unnecessarily having to use an identifier to access its methods, e.g. </w:t>
+      </w:r>
+      <w:proofErr w:type="spellStart"/>
+      <w:r>
+        <w:rPr>
+          <w:i/>
+        </w:rPr>
+        <w:t>cout</w:t>
+      </w:r>
+      <w:proofErr w:type="spellEnd"/>
+      <w:r>
+        <w:rPr>
+          <w:i/>
+        </w:rPr>
+        <w:t xml:space="preserve"> &lt;&lt; “Hello, </w:t>
+      </w:r>
+      <w:proofErr w:type="gramStart"/>
+      <w:r>
+        <w:rPr>
+          <w:i/>
+        </w:rPr>
+        <w:t>“ &lt;</w:t>
+      </w:r>
+      <w:proofErr w:type="gramEnd"/>
+      <w:r>
+        <w:rPr>
+          <w:i/>
+        </w:rPr>
+        <w:t xml:space="preserve">&lt; world &lt;&lt; </w:t>
+      </w:r>
+      <w:proofErr w:type="spellStart"/>
+      <w:r>
+        <w:rPr>
+          <w:i/>
+        </w:rPr>
+        <w:t>endl</w:t>
+      </w:r>
+      <w:proofErr w:type="spellEnd"/>
+      <w:r>
+        <w:t>.</w:t>
+      </w:r>
+      <w:r>
+        <w:t xml:space="preserve"> Other techniques include </w:t>
+      </w:r>
+      <w:r>
+        <w:rPr>
+          <w:i/>
+        </w:rPr>
+        <w:t>static</w:t>
+      </w:r>
+      <w:r>
+        <w:t xml:space="preserve"> methods that return the target type, and type conversion operator overloads.</w:t>
+      </w:r>
+    </w:p>
+    <w:p>
+      <w:pPr>
+        <w:pStyle w:val="CNormal"/>
+        <w:numPr>
+          <w:ilvl w:val="0"/>
+          <w:numId w:val="3"/>
+        </w:numPr>
+        <w:spacing w:after="0"/>
+      </w:pPr>
+      <w:r>
+        <w:t xml:space="preserve">Method chaining can be done using references or pointers, but references are generally easier to </w:t>
+      </w:r>
+      <w:r>
+        <w:t>use.</w:t>
+      </w:r>
       <w:bookmarkStart w:id="0" w:name="_GoBack"/>
       <w:bookmarkEnd w:id="0"/>
-      <w:r>
-        <w:t>, instead both should depend on abstractions</w:t>
-      </w:r>
-      <w:r>
-        <w:t>.</w:t>
-      </w:r>
-      <w:r>
-        <w:t xml:space="preserve"> Also</w:t>
-      </w:r>
-      <w:r>
-        <w:t>,</w:t>
-      </w:r>
-      <w:r>
-        <w:t xml:space="preserve"> abstractions should not depend on details, details should depend on abstractions.</w:t>
-      </w:r>
-      <w:r>
-        <w:t xml:space="preserve"> </w:t>
-      </w:r>
+    </w:p>
+    <w:p>
+      <w:pPr>
+        <w:pStyle w:val="CNormal"/>
+        <w:spacing w:after="0"/>
+        <w:jc w:val="left"/>
+      </w:pPr>
     </w:p>
     <w:p>
       <w:pPr>
         <w:pStyle w:val="CHeading"/>
       </w:pPr>
       <w:r>
-        <w:t>Builder</w:t>
+        <w:t>Factories</w:t>
       </w:r>
     </w:p>
     <w:p>
@@ -965,20 +1191,21 @@
         <w:pStyle w:val="CHeading"/>
       </w:pPr>
       <w:r>
-        <w:t>Factories</w:t>
-      </w:r>
-    </w:p>
-    <w:p>
-      <w:pPr>
-        <w:pStyle w:val="CNormal"/>
-        <w:numPr>
-          <w:ilvl w:val="0"/>
-          <w:numId w:val="3"/>
-        </w:numPr>
-        <w:spacing w:after="0"/>
-        <w:jc w:val="left"/>
-      </w:pPr>
-      <w:r>
+        <w:t>Prototype</w:t>
+      </w:r>
+    </w:p>
+    <w:p>
+      <w:pPr>
+        <w:pStyle w:val="CNormal"/>
+        <w:numPr>
+          <w:ilvl w:val="0"/>
+          <w:numId w:val="3"/>
+        </w:numPr>
+        <w:spacing w:after="0"/>
+        <w:jc w:val="left"/>
+      </w:pPr>
+      <w:r>
+        <w:lastRenderedPageBreak/>
         <w:t>&gt;</w:t>
       </w:r>
     </w:p>
@@ -994,7 +1221,7 @@
         <w:pStyle w:val="CHeading"/>
       </w:pPr>
       <w:r>
-        <w:t>Prototype</w:t>
+        <w:t>Singleton</w:t>
       </w:r>
     </w:p>
     <w:p>
@@ -1023,7 +1250,7 @@
         <w:pStyle w:val="CHeading"/>
       </w:pPr>
       <w:r>
-        <w:t>Singleton</w:t>
+        <w:t>Adapter</w:t>
       </w:r>
     </w:p>
     <w:p>
@@ -1052,7 +1279,7 @@
         <w:pStyle w:val="CHeading"/>
       </w:pPr>
       <w:r>
-        <w:t>Adapter</w:t>
+        <w:t>Bridge</w:t>
       </w:r>
     </w:p>
     <w:p>
@@ -1081,8 +1308,7 @@
         <w:pStyle w:val="CHeading"/>
       </w:pPr>
       <w:r>
-        <w:lastRenderedPageBreak/>
-        <w:t>Bridge</w:t>
+        <w:t>Composite</w:t>
       </w:r>
     </w:p>
     <w:p>
@@ -1111,7 +1337,7 @@
         <w:pStyle w:val="CHeading"/>
       </w:pPr>
       <w:r>
-        <w:t>Composite</w:t>
+        <w:t>Decorator</w:t>
       </w:r>
     </w:p>
     <w:p>
@@ -1140,7 +1366,7 @@
         <w:pStyle w:val="CHeading"/>
       </w:pPr>
       <w:r>
-        <w:t>Decorator</w:t>
+        <w:t>Facade</w:t>
       </w:r>
     </w:p>
     <w:p>
@@ -1169,7 +1395,7 @@
         <w:pStyle w:val="CHeading"/>
       </w:pPr>
       <w:r>
-        <w:t>Facade</w:t>
+        <w:t>Flyweight</w:t>
       </w:r>
     </w:p>
     <w:p>
@@ -1198,7 +1424,7 @@
         <w:pStyle w:val="CHeading"/>
       </w:pPr>
       <w:r>
-        <w:t>Flyweight</w:t>
+        <w:t>Proxy</w:t>
       </w:r>
     </w:p>
     <w:p>
@@ -1227,7 +1453,7 @@
         <w:pStyle w:val="CHeading"/>
       </w:pPr>
       <w:r>
-        <w:t>Proxy</w:t>
+        <w:t>Chain of Responsibility</w:t>
       </w:r>
     </w:p>
     <w:p>
@@ -1256,7 +1482,7 @@
         <w:pStyle w:val="CHeading"/>
       </w:pPr>
       <w:r>
-        <w:t>Chain of Responsibility</w:t>
+        <w:t>Command</w:t>
       </w:r>
     </w:p>
     <w:p>
@@ -1285,7 +1511,7 @@
         <w:pStyle w:val="CHeading"/>
       </w:pPr>
       <w:r>
-        <w:t>Command</w:t>
+        <w:t>Interpreter</w:t>
       </w:r>
     </w:p>
     <w:p>
@@ -1314,7 +1540,7 @@
         <w:pStyle w:val="CHeading"/>
       </w:pPr>
       <w:r>
-        <w:t>Interpreter</w:t>
+        <w:t>Mediator</w:t>
       </w:r>
     </w:p>
     <w:p>
@@ -1343,7 +1569,7 @@
         <w:pStyle w:val="CHeading"/>
       </w:pPr>
       <w:r>
-        <w:t>Mediator</w:t>
+        <w:t>Memento</w:t>
       </w:r>
     </w:p>
     <w:p>
@@ -1372,7 +1598,7 @@
         <w:pStyle w:val="CHeading"/>
       </w:pPr>
       <w:r>
-        <w:t>Memento</w:t>
+        <w:t>Observer</w:t>
       </w:r>
     </w:p>
     <w:p>
@@ -1401,7 +1627,7 @@
         <w:pStyle w:val="CHeading"/>
       </w:pPr>
       <w:r>
-        <w:t>Observer</w:t>
+        <w:t>State</w:t>
       </w:r>
     </w:p>
     <w:p>
@@ -1430,7 +1656,7 @@
         <w:pStyle w:val="CHeading"/>
       </w:pPr>
       <w:r>
-        <w:t>State</w:t>
+        <w:t>Strategy</w:t>
       </w:r>
     </w:p>
     <w:p>
@@ -1459,35 +1685,6 @@
         <w:pStyle w:val="CHeading"/>
       </w:pPr>
       <w:r>
-        <w:t>Strategy</w:t>
-      </w:r>
-    </w:p>
-    <w:p>
-      <w:pPr>
-        <w:pStyle w:val="CNormal"/>
-        <w:numPr>
-          <w:ilvl w:val="0"/>
-          <w:numId w:val="3"/>
-        </w:numPr>
-        <w:spacing w:after="0"/>
-        <w:jc w:val="left"/>
-      </w:pPr>
-      <w:r>
-        <w:t>&gt;</w:t>
-      </w:r>
-    </w:p>
-    <w:p>
-      <w:pPr>
-        <w:pStyle w:val="CNormal"/>
-        <w:spacing w:after="0"/>
-        <w:jc w:val="left"/>
-      </w:pPr>
-    </w:p>
-    <w:p>
-      <w:pPr>
-        <w:pStyle w:val="CHeading"/>
-      </w:pPr>
-      <w:r>
         <w:t>Template Method</w:t>
       </w:r>
     </w:p>
@@ -1502,7 +1699,6 @@
         <w:jc w:val="left"/>
       </w:pPr>
       <w:r>
-        <w:lastRenderedPageBreak/>
         <w:t>&gt;</w:t>
       </w:r>
     </w:p>
@@ -2707,7 +2903,7 @@
 </file>
 
 <file path=customXml/itemProps1.xml><?xml version="1.0" encoding="utf-8"?>
-<ds:datastoreItem xmlns:ds="http://schemas.openxmlformats.org/officeDocument/2006/customXml" ds:itemID="{4E3241CE-0262-4895-9828-6413586504EF}">
+<ds:datastoreItem xmlns:ds="http://schemas.openxmlformats.org/officeDocument/2006/customXml" ds:itemID="{1CEEEC21-1182-4E36-BB26-0B8C02886B43}">
   <ds:schemaRefs>
     <ds:schemaRef ds:uri="http://schemas.openxmlformats.org/officeDocument/2006/bibliography"/>
   </ds:schemaRefs>

</xml_diff>

<commit_message>
Completed builder challenge and completed section.
</commit_message>
<xml_diff>
--- a/Notes/DesignPatternsModernCpp.docx
+++ b/Notes/DesignPatternsModernCpp.docx
@@ -1147,6 +1147,56 @@
       <w:r>
         <w:t>use.</w:t>
       </w:r>
+    </w:p>
+    <w:p>
+      <w:pPr>
+        <w:pStyle w:val="CNormal"/>
+        <w:numPr>
+          <w:ilvl w:val="0"/>
+          <w:numId w:val="3"/>
+        </w:numPr>
+        <w:spacing w:after="0"/>
+      </w:pPr>
+      <w:r>
+        <w:t xml:space="preserve">Multiple builder classes sharing the same base class can be used to </w:t>
+      </w:r>
+      <w:r>
+        <w:t xml:space="preserve">construct </w:t>
+      </w:r>
+      <w:r>
+        <w:t>a base object via fluent interface.</w:t>
+      </w:r>
+    </w:p>
+    <w:p>
+      <w:pPr>
+        <w:pStyle w:val="CNormal"/>
+        <w:numPr>
+          <w:ilvl w:val="0"/>
+          <w:numId w:val="3"/>
+        </w:numPr>
+        <w:spacing w:after="0"/>
+      </w:pPr>
+      <w:r>
+        <w:t xml:space="preserve">Example a </w:t>
+      </w:r>
+      <w:r>
+        <w:rPr>
+          <w:i/>
+        </w:rPr>
+        <w:t>Person</w:t>
+      </w:r>
+      <w:r>
+        <w:t xml:space="preserve"> class may contain attributes related to address, work, health records, etc. A builder class can be created for each of these facets/areas to build up a </w:t>
+      </w:r>
+      <w:r>
+        <w:rPr>
+          <w:i/>
+        </w:rPr>
+        <w:t>Person</w:t>
+      </w:r>
+      <w:r>
+        <w:t xml:space="preserve"> object using a fluent interface.</w:t>
+      </w:r>
       <w:bookmarkStart w:id="0" w:name="_GoBack"/>
       <w:bookmarkEnd w:id="0"/>
     </w:p>
@@ -1176,6 +1226,7 @@
         <w:jc w:val="left"/>
       </w:pPr>
       <w:r>
+        <w:lastRenderedPageBreak/>
         <w:t>&gt;</w:t>
       </w:r>
     </w:p>
@@ -1205,7 +1256,6 @@
         <w:jc w:val="left"/>
       </w:pPr>
       <w:r>
-        <w:lastRenderedPageBreak/>
         <w:t>&gt;</w:t>
       </w:r>
     </w:p>
@@ -2903,7 +2953,7 @@
 </file>
 
 <file path=customXml/itemProps1.xml><?xml version="1.0" encoding="utf-8"?>
-<ds:datastoreItem xmlns:ds="http://schemas.openxmlformats.org/officeDocument/2006/customXml" ds:itemID="{1CEEEC21-1182-4E36-BB26-0B8C02886B43}">
+<ds:datastoreItem xmlns:ds="http://schemas.openxmlformats.org/officeDocument/2006/customXml" ds:itemID="{32B234E3-1E79-413C-B124-6951FBD0E0B0}">
   <ds:schemaRefs>
     <ds:schemaRef ds:uri="http://schemas.openxmlformats.org/officeDocument/2006/bibliography"/>
   </ds:schemaRefs>

</xml_diff>

<commit_message>
Covered factory methods, and factory classes.
</commit_message>
<xml_diff>
--- a/Notes/DesignPatternsModernCpp.docx
+++ b/Notes/DesignPatternsModernCpp.docx
@@ -948,7 +948,19 @@
         <w:jc w:val="left"/>
       </w:pPr>
       <w:r>
-        <w:t>The builder design pattern provides an API for constructing an object step-by-step.</w:t>
+        <w:t>The builder design pattern</w:t>
+      </w:r>
+      <w:r>
+        <w:t xml:space="preserve"> </w:t>
+      </w:r>
+      <w:r>
+        <w:t>construct</w:t>
+      </w:r>
+      <w:r>
+        <w:t>s</w:t>
+      </w:r>
+      <w:r>
+        <w:t xml:space="preserve"> an object step-by-step.</w:t>
       </w:r>
     </w:p>
     <w:p>
@@ -1196,9 +1208,151 @@
       </w:r>
       <w:r>
         <w:t xml:space="preserve"> object using a fluent interface.</w:t>
+      </w:r>
+    </w:p>
+    <w:p>
+      <w:pPr>
+        <w:pStyle w:val="CNormal"/>
+        <w:spacing w:after="0"/>
+        <w:jc w:val="left"/>
+      </w:pPr>
+    </w:p>
+    <w:p>
+      <w:pPr>
+        <w:pStyle w:val="CHeading"/>
+      </w:pPr>
+      <w:r>
+        <w:t>Factories</w:t>
+      </w:r>
+    </w:p>
+    <w:p>
+      <w:pPr>
+        <w:pStyle w:val="CNormal"/>
+        <w:numPr>
+          <w:ilvl w:val="0"/>
+          <w:numId w:val="3"/>
+        </w:numPr>
+        <w:spacing w:after="0"/>
+      </w:pPr>
+      <w:r>
+        <w:lastRenderedPageBreak/>
+        <w:t>The factory design pattern constructs an object in one step.</w:t>
+      </w:r>
+    </w:p>
+    <w:p>
+      <w:pPr>
+        <w:pStyle w:val="CNormal"/>
+        <w:numPr>
+          <w:ilvl w:val="0"/>
+          <w:numId w:val="3"/>
+        </w:numPr>
+        <w:spacing w:after="0"/>
+      </w:pPr>
+      <w:r>
+        <w:t>Like builder, factory is used in situations where there are many attributes to set thus making construction a tedious process. Builder constructs the object step by step by focusing on one aspect at a time, while a factory sets up the object in one step by setting all of the attributes to a reasonable default value.</w:t>
+      </w:r>
+    </w:p>
+    <w:p>
+      <w:pPr>
+        <w:pStyle w:val="CNormal"/>
+        <w:numPr>
+          <w:ilvl w:val="0"/>
+          <w:numId w:val="3"/>
+        </w:numPr>
+        <w:spacing w:after="0"/>
+      </w:pPr>
+      <w:r>
+        <w:t>There are multiple variants, you can have a factory method, a factory class</w:t>
+      </w:r>
+      <w:r>
+        <w:t>, or an abstract factory set of classes (hierarchy).</w:t>
+      </w:r>
+      <w:r>
+        <w:t xml:space="preserve"> A factory method is a standalone method that instantiates a class, while a factory class can be used to group a set of </w:t>
+      </w:r>
+      <w:r>
+        <w:rPr>
+          <w:i/>
+        </w:rPr>
+        <w:t>static</w:t>
+      </w:r>
+      <w:r>
+        <w:t xml:space="preserve"> factory methods. This makes it eas</w:t>
+      </w:r>
+      <w:r>
+        <w:t>ier</w:t>
       </w:r>
       <w:bookmarkStart w:id="0" w:name="_GoBack"/>
       <w:bookmarkEnd w:id="0"/>
+      <w:r>
+        <w:t xml:space="preserve"> for the client to find the appropriate method to construct an object with.</w:t>
+      </w:r>
+    </w:p>
+    <w:p>
+      <w:pPr>
+        <w:pStyle w:val="CNormal"/>
+        <w:spacing w:after="0"/>
+        <w:ind w:left="360"/>
+      </w:pPr>
+    </w:p>
+    <w:p>
+      <w:pPr>
+        <w:pStyle w:val="CNormal"/>
+        <w:numPr>
+          <w:ilvl w:val="0"/>
+          <w:numId w:val="3"/>
+        </w:numPr>
+        <w:spacing w:after="0"/>
+      </w:pPr>
+      <w:r>
+        <w:t xml:space="preserve">Example: A </w:t>
+      </w:r>
+      <w:r>
+        <w:rPr>
+          <w:i/>
+        </w:rPr>
+        <w:t>Computer</w:t>
+      </w:r>
+      <w:r>
+        <w:t xml:space="preserve"> class can be difficult to instantiate as there will be many attributes to initialise. You can implement many factory methods that return a specific type of </w:t>
+      </w:r>
+      <w:r>
+        <w:rPr>
+          <w:i/>
+        </w:rPr>
+        <w:t>Computer</w:t>
+      </w:r>
+      <w:r>
+        <w:t>. One factory method may return a basic computer with a processor, but no GPU. Another factory method may return a high-end computer with high-spec components.</w:t>
+      </w:r>
+    </w:p>
+    <w:p>
+      <w:pPr>
+        <w:pStyle w:val="CNormal"/>
+        <w:numPr>
+          <w:ilvl w:val="0"/>
+          <w:numId w:val="3"/>
+        </w:numPr>
+        <w:spacing w:after="0"/>
+      </w:pPr>
+      <w:r>
+        <w:t xml:space="preserve">Example: A </w:t>
+      </w:r>
+      <w:r>
+        <w:rPr>
+          <w:i/>
+        </w:rPr>
+        <w:t>Point</w:t>
+      </w:r>
+      <w:r>
+        <w:t xml:space="preserve"> class may be initialised using cartesian or polar coordinates. In either case the constructor will require two floating types to represent the coordinates: x and y for cartesian, rho and theta for polar. This will be seen as an ambiguous call by the compiler. Although the construction is actually simple, a factory method to differentiate the call is ideal</w:t>
+      </w:r>
+      <w:r>
+        <w:t xml:space="preserve"> due to the conflicting semantics</w:t>
+      </w:r>
+      <w:r>
+        <w:t>.</w:t>
+      </w:r>
     </w:p>
     <w:p>
       <w:pPr>
@@ -1212,7 +1366,268 @@
         <w:pStyle w:val="CHeading"/>
       </w:pPr>
       <w:r>
-        <w:t>Factories</w:t>
+        <w:t>Prototype</w:t>
+      </w:r>
+    </w:p>
+    <w:p>
+      <w:pPr>
+        <w:pStyle w:val="CNormal"/>
+        <w:numPr>
+          <w:ilvl w:val="0"/>
+          <w:numId w:val="3"/>
+        </w:numPr>
+        <w:spacing w:after="0"/>
+        <w:jc w:val="left"/>
+      </w:pPr>
+      <w:r>
+        <w:t>&gt;</w:t>
+      </w:r>
+    </w:p>
+    <w:p>
+      <w:pPr>
+        <w:pStyle w:val="CNormal"/>
+        <w:spacing w:after="0"/>
+        <w:jc w:val="left"/>
+      </w:pPr>
+    </w:p>
+    <w:p>
+      <w:pPr>
+        <w:pStyle w:val="CHeading"/>
+      </w:pPr>
+      <w:r>
+        <w:t>Singleton</w:t>
+      </w:r>
+    </w:p>
+    <w:p>
+      <w:pPr>
+        <w:pStyle w:val="CNormal"/>
+        <w:numPr>
+          <w:ilvl w:val="0"/>
+          <w:numId w:val="3"/>
+        </w:numPr>
+        <w:spacing w:after="0"/>
+        <w:jc w:val="left"/>
+      </w:pPr>
+      <w:r>
+        <w:t>&gt;</w:t>
+      </w:r>
+    </w:p>
+    <w:p>
+      <w:pPr>
+        <w:pStyle w:val="CNormal"/>
+        <w:spacing w:after="0"/>
+        <w:jc w:val="left"/>
+      </w:pPr>
+    </w:p>
+    <w:p>
+      <w:pPr>
+        <w:pStyle w:val="CHeading"/>
+      </w:pPr>
+      <w:r>
+        <w:t>Adapter</w:t>
+      </w:r>
+    </w:p>
+    <w:p>
+      <w:pPr>
+        <w:pStyle w:val="CNormal"/>
+        <w:numPr>
+          <w:ilvl w:val="0"/>
+          <w:numId w:val="3"/>
+        </w:numPr>
+        <w:spacing w:after="0"/>
+        <w:jc w:val="left"/>
+      </w:pPr>
+      <w:r>
+        <w:t>&gt;</w:t>
+      </w:r>
+    </w:p>
+    <w:p>
+      <w:pPr>
+        <w:pStyle w:val="CNormal"/>
+        <w:spacing w:after="0"/>
+        <w:jc w:val="left"/>
+      </w:pPr>
+    </w:p>
+    <w:p>
+      <w:pPr>
+        <w:pStyle w:val="CHeading"/>
+      </w:pPr>
+      <w:r>
+        <w:t>Bridge</w:t>
+      </w:r>
+    </w:p>
+    <w:p>
+      <w:pPr>
+        <w:pStyle w:val="CNormal"/>
+        <w:numPr>
+          <w:ilvl w:val="0"/>
+          <w:numId w:val="3"/>
+        </w:numPr>
+        <w:spacing w:after="0"/>
+        <w:jc w:val="left"/>
+      </w:pPr>
+      <w:r>
+        <w:t>&gt;</w:t>
+      </w:r>
+    </w:p>
+    <w:p>
+      <w:pPr>
+        <w:pStyle w:val="CNormal"/>
+        <w:spacing w:after="0"/>
+        <w:jc w:val="left"/>
+      </w:pPr>
+    </w:p>
+    <w:p>
+      <w:pPr>
+        <w:pStyle w:val="CHeading"/>
+      </w:pPr>
+      <w:r>
+        <w:t>Composite</w:t>
+      </w:r>
+    </w:p>
+    <w:p>
+      <w:pPr>
+        <w:pStyle w:val="CNormal"/>
+        <w:numPr>
+          <w:ilvl w:val="0"/>
+          <w:numId w:val="3"/>
+        </w:numPr>
+        <w:spacing w:after="0"/>
+        <w:jc w:val="left"/>
+      </w:pPr>
+      <w:r>
+        <w:t>&gt;</w:t>
+      </w:r>
+    </w:p>
+    <w:p>
+      <w:pPr>
+        <w:pStyle w:val="CNormal"/>
+        <w:spacing w:after="0"/>
+        <w:jc w:val="left"/>
+      </w:pPr>
+    </w:p>
+    <w:p>
+      <w:pPr>
+        <w:pStyle w:val="CHeading"/>
+      </w:pPr>
+      <w:r>
+        <w:t>Decorator</w:t>
+      </w:r>
+    </w:p>
+    <w:p>
+      <w:pPr>
+        <w:pStyle w:val="CNormal"/>
+        <w:numPr>
+          <w:ilvl w:val="0"/>
+          <w:numId w:val="3"/>
+        </w:numPr>
+        <w:spacing w:after="0"/>
+        <w:jc w:val="left"/>
+      </w:pPr>
+      <w:r>
+        <w:t>&gt;</w:t>
+      </w:r>
+    </w:p>
+    <w:p>
+      <w:pPr>
+        <w:pStyle w:val="CNormal"/>
+        <w:spacing w:after="0"/>
+        <w:jc w:val="left"/>
+      </w:pPr>
+    </w:p>
+    <w:p>
+      <w:pPr>
+        <w:pStyle w:val="CHeading"/>
+      </w:pPr>
+      <w:r>
+        <w:t>Facade</w:t>
+      </w:r>
+    </w:p>
+    <w:p>
+      <w:pPr>
+        <w:pStyle w:val="CNormal"/>
+        <w:numPr>
+          <w:ilvl w:val="0"/>
+          <w:numId w:val="3"/>
+        </w:numPr>
+        <w:spacing w:after="0"/>
+        <w:jc w:val="left"/>
+      </w:pPr>
+      <w:r>
+        <w:t>&gt;</w:t>
+      </w:r>
+    </w:p>
+    <w:p>
+      <w:pPr>
+        <w:pStyle w:val="CNormal"/>
+        <w:spacing w:after="0"/>
+        <w:jc w:val="left"/>
+      </w:pPr>
+    </w:p>
+    <w:p>
+      <w:pPr>
+        <w:pStyle w:val="CHeading"/>
+      </w:pPr>
+      <w:r>
+        <w:t>Flyweight</w:t>
+      </w:r>
+    </w:p>
+    <w:p>
+      <w:pPr>
+        <w:pStyle w:val="CNormal"/>
+        <w:numPr>
+          <w:ilvl w:val="0"/>
+          <w:numId w:val="3"/>
+        </w:numPr>
+        <w:spacing w:after="0"/>
+        <w:jc w:val="left"/>
+      </w:pPr>
+      <w:r>
+        <w:t>&gt;</w:t>
+      </w:r>
+    </w:p>
+    <w:p>
+      <w:pPr>
+        <w:pStyle w:val="CNormal"/>
+        <w:spacing w:after="0"/>
+        <w:jc w:val="left"/>
+      </w:pPr>
+    </w:p>
+    <w:p>
+      <w:pPr>
+        <w:pStyle w:val="CHeading"/>
+      </w:pPr>
+      <w:r>
+        <w:t>Proxy</w:t>
+      </w:r>
+    </w:p>
+    <w:p>
+      <w:pPr>
+        <w:pStyle w:val="CNormal"/>
+        <w:numPr>
+          <w:ilvl w:val="0"/>
+          <w:numId w:val="3"/>
+        </w:numPr>
+        <w:spacing w:after="0"/>
+        <w:jc w:val="left"/>
+      </w:pPr>
+      <w:r>
+        <w:t>&gt;</w:t>
+      </w:r>
+    </w:p>
+    <w:p>
+      <w:pPr>
+        <w:pStyle w:val="CNormal"/>
+        <w:spacing w:after="0"/>
+        <w:jc w:val="left"/>
+      </w:pPr>
+    </w:p>
+    <w:p>
+      <w:pPr>
+        <w:pStyle w:val="CHeading"/>
+      </w:pPr>
+      <w:r>
+        <w:t>Chain of Responsibility</w:t>
       </w:r>
     </w:p>
     <w:p>
@@ -1227,296 +1642,6 @@
       </w:pPr>
       <w:r>
         <w:lastRenderedPageBreak/>
-        <w:t>&gt;</w:t>
-      </w:r>
-    </w:p>
-    <w:p>
-      <w:pPr>
-        <w:pStyle w:val="CNormal"/>
-        <w:spacing w:after="0"/>
-        <w:jc w:val="left"/>
-      </w:pPr>
-    </w:p>
-    <w:p>
-      <w:pPr>
-        <w:pStyle w:val="CHeading"/>
-      </w:pPr>
-      <w:r>
-        <w:t>Prototype</w:t>
-      </w:r>
-    </w:p>
-    <w:p>
-      <w:pPr>
-        <w:pStyle w:val="CNormal"/>
-        <w:numPr>
-          <w:ilvl w:val="0"/>
-          <w:numId w:val="3"/>
-        </w:numPr>
-        <w:spacing w:after="0"/>
-        <w:jc w:val="left"/>
-      </w:pPr>
-      <w:r>
-        <w:t>&gt;</w:t>
-      </w:r>
-    </w:p>
-    <w:p>
-      <w:pPr>
-        <w:pStyle w:val="CNormal"/>
-        <w:spacing w:after="0"/>
-        <w:jc w:val="left"/>
-      </w:pPr>
-    </w:p>
-    <w:p>
-      <w:pPr>
-        <w:pStyle w:val="CHeading"/>
-      </w:pPr>
-      <w:r>
-        <w:t>Singleton</w:t>
-      </w:r>
-    </w:p>
-    <w:p>
-      <w:pPr>
-        <w:pStyle w:val="CNormal"/>
-        <w:numPr>
-          <w:ilvl w:val="0"/>
-          <w:numId w:val="3"/>
-        </w:numPr>
-        <w:spacing w:after="0"/>
-        <w:jc w:val="left"/>
-      </w:pPr>
-      <w:r>
-        <w:t>&gt;</w:t>
-      </w:r>
-    </w:p>
-    <w:p>
-      <w:pPr>
-        <w:pStyle w:val="CNormal"/>
-        <w:spacing w:after="0"/>
-        <w:jc w:val="left"/>
-      </w:pPr>
-    </w:p>
-    <w:p>
-      <w:pPr>
-        <w:pStyle w:val="CHeading"/>
-      </w:pPr>
-      <w:r>
-        <w:t>Adapter</w:t>
-      </w:r>
-    </w:p>
-    <w:p>
-      <w:pPr>
-        <w:pStyle w:val="CNormal"/>
-        <w:numPr>
-          <w:ilvl w:val="0"/>
-          <w:numId w:val="3"/>
-        </w:numPr>
-        <w:spacing w:after="0"/>
-        <w:jc w:val="left"/>
-      </w:pPr>
-      <w:r>
-        <w:t>&gt;</w:t>
-      </w:r>
-    </w:p>
-    <w:p>
-      <w:pPr>
-        <w:pStyle w:val="CNormal"/>
-        <w:spacing w:after="0"/>
-        <w:jc w:val="left"/>
-      </w:pPr>
-    </w:p>
-    <w:p>
-      <w:pPr>
-        <w:pStyle w:val="CHeading"/>
-      </w:pPr>
-      <w:r>
-        <w:t>Bridge</w:t>
-      </w:r>
-    </w:p>
-    <w:p>
-      <w:pPr>
-        <w:pStyle w:val="CNormal"/>
-        <w:numPr>
-          <w:ilvl w:val="0"/>
-          <w:numId w:val="3"/>
-        </w:numPr>
-        <w:spacing w:after="0"/>
-        <w:jc w:val="left"/>
-      </w:pPr>
-      <w:r>
-        <w:t>&gt;</w:t>
-      </w:r>
-    </w:p>
-    <w:p>
-      <w:pPr>
-        <w:pStyle w:val="CNormal"/>
-        <w:spacing w:after="0"/>
-        <w:jc w:val="left"/>
-      </w:pPr>
-    </w:p>
-    <w:p>
-      <w:pPr>
-        <w:pStyle w:val="CHeading"/>
-      </w:pPr>
-      <w:r>
-        <w:t>Composite</w:t>
-      </w:r>
-    </w:p>
-    <w:p>
-      <w:pPr>
-        <w:pStyle w:val="CNormal"/>
-        <w:numPr>
-          <w:ilvl w:val="0"/>
-          <w:numId w:val="3"/>
-        </w:numPr>
-        <w:spacing w:after="0"/>
-        <w:jc w:val="left"/>
-      </w:pPr>
-      <w:r>
-        <w:t>&gt;</w:t>
-      </w:r>
-    </w:p>
-    <w:p>
-      <w:pPr>
-        <w:pStyle w:val="CNormal"/>
-        <w:spacing w:after="0"/>
-        <w:jc w:val="left"/>
-      </w:pPr>
-    </w:p>
-    <w:p>
-      <w:pPr>
-        <w:pStyle w:val="CHeading"/>
-      </w:pPr>
-      <w:r>
-        <w:t>Decorator</w:t>
-      </w:r>
-    </w:p>
-    <w:p>
-      <w:pPr>
-        <w:pStyle w:val="CNormal"/>
-        <w:numPr>
-          <w:ilvl w:val="0"/>
-          <w:numId w:val="3"/>
-        </w:numPr>
-        <w:spacing w:after="0"/>
-        <w:jc w:val="left"/>
-      </w:pPr>
-      <w:r>
-        <w:t>&gt;</w:t>
-      </w:r>
-    </w:p>
-    <w:p>
-      <w:pPr>
-        <w:pStyle w:val="CNormal"/>
-        <w:spacing w:after="0"/>
-        <w:jc w:val="left"/>
-      </w:pPr>
-    </w:p>
-    <w:p>
-      <w:pPr>
-        <w:pStyle w:val="CHeading"/>
-      </w:pPr>
-      <w:r>
-        <w:t>Facade</w:t>
-      </w:r>
-    </w:p>
-    <w:p>
-      <w:pPr>
-        <w:pStyle w:val="CNormal"/>
-        <w:numPr>
-          <w:ilvl w:val="0"/>
-          <w:numId w:val="3"/>
-        </w:numPr>
-        <w:spacing w:after="0"/>
-        <w:jc w:val="left"/>
-      </w:pPr>
-      <w:r>
-        <w:t>&gt;</w:t>
-      </w:r>
-    </w:p>
-    <w:p>
-      <w:pPr>
-        <w:pStyle w:val="CNormal"/>
-        <w:spacing w:after="0"/>
-        <w:jc w:val="left"/>
-      </w:pPr>
-    </w:p>
-    <w:p>
-      <w:pPr>
-        <w:pStyle w:val="CHeading"/>
-      </w:pPr>
-      <w:r>
-        <w:t>Flyweight</w:t>
-      </w:r>
-    </w:p>
-    <w:p>
-      <w:pPr>
-        <w:pStyle w:val="CNormal"/>
-        <w:numPr>
-          <w:ilvl w:val="0"/>
-          <w:numId w:val="3"/>
-        </w:numPr>
-        <w:spacing w:after="0"/>
-        <w:jc w:val="left"/>
-      </w:pPr>
-      <w:r>
-        <w:t>&gt;</w:t>
-      </w:r>
-    </w:p>
-    <w:p>
-      <w:pPr>
-        <w:pStyle w:val="CNormal"/>
-        <w:spacing w:after="0"/>
-        <w:jc w:val="left"/>
-      </w:pPr>
-    </w:p>
-    <w:p>
-      <w:pPr>
-        <w:pStyle w:val="CHeading"/>
-      </w:pPr>
-      <w:r>
-        <w:t>Proxy</w:t>
-      </w:r>
-    </w:p>
-    <w:p>
-      <w:pPr>
-        <w:pStyle w:val="CNormal"/>
-        <w:numPr>
-          <w:ilvl w:val="0"/>
-          <w:numId w:val="3"/>
-        </w:numPr>
-        <w:spacing w:after="0"/>
-        <w:jc w:val="left"/>
-      </w:pPr>
-      <w:r>
-        <w:t>&gt;</w:t>
-      </w:r>
-    </w:p>
-    <w:p>
-      <w:pPr>
-        <w:pStyle w:val="CNormal"/>
-        <w:spacing w:after="0"/>
-        <w:jc w:val="left"/>
-      </w:pPr>
-    </w:p>
-    <w:p>
-      <w:pPr>
-        <w:pStyle w:val="CHeading"/>
-      </w:pPr>
-      <w:r>
-        <w:t>Chain of Responsibility</w:t>
-      </w:r>
-    </w:p>
-    <w:p>
-      <w:pPr>
-        <w:pStyle w:val="CNormal"/>
-        <w:numPr>
-          <w:ilvl w:val="0"/>
-          <w:numId w:val="3"/>
-        </w:numPr>
-        <w:spacing w:after="0"/>
-        <w:jc w:val="left"/>
-      </w:pPr>
-      <w:r>
         <w:t>&gt;</w:t>
       </w:r>
     </w:p>
@@ -2953,7 +3078,7 @@
 </file>
 
 <file path=customXml/itemProps1.xml><?xml version="1.0" encoding="utf-8"?>
-<ds:datastoreItem xmlns:ds="http://schemas.openxmlformats.org/officeDocument/2006/customXml" ds:itemID="{32B234E3-1E79-413C-B124-6951FBD0E0B0}">
+<ds:datastoreItem xmlns:ds="http://schemas.openxmlformats.org/officeDocument/2006/customXml" ds:itemID="{B6B76FAD-B69B-4E73-9114-5BE5AFA6A3BE}">
   <ds:schemaRefs>
     <ds:schemaRef ds:uri="http://schemas.openxmlformats.org/officeDocument/2006/bibliography"/>
   </ds:schemaRefs>

</xml_diff>

<commit_message>
Covered abstract factory, and functional factory. Completed factory challenge, and section.
</commit_message>
<xml_diff>
--- a/Notes/DesignPatternsModernCpp.docx
+++ b/Notes/DesignPatternsModernCpp.docx
@@ -1282,11 +1282,23 @@
       <w:r>
         <w:t>ier</w:t>
       </w:r>
+      <w:r>
+        <w:t xml:space="preserve"> for the client to find the appropriate method to construct an object with.</w:t>
+      </w:r>
+      <w:r>
+        <w:t xml:space="preserve"> </w:t>
+      </w:r>
+      <w:r>
+        <w:t>A</w:t>
+      </w:r>
+      <w:r>
+        <w:t>bstract factory</w:t>
+      </w:r>
+      <w:r>
+        <w:t xml:space="preserve"> hierarchies support the OCP.</w:t>
+      </w:r>
       <w:bookmarkStart w:id="0" w:name="_GoBack"/>
       <w:bookmarkEnd w:id="0"/>
-      <w:r>
-        <w:t xml:space="preserve"> for the client to find the appropriate method to construct an object with.</w:t>
-      </w:r>
     </w:p>
     <w:p>
       <w:pPr>
@@ -3078,7 +3090,7 @@
 </file>
 
 <file path=customXml/itemProps1.xml><?xml version="1.0" encoding="utf-8"?>
-<ds:datastoreItem xmlns:ds="http://schemas.openxmlformats.org/officeDocument/2006/customXml" ds:itemID="{B6B76FAD-B69B-4E73-9114-5BE5AFA6A3BE}">
+<ds:datastoreItem xmlns:ds="http://schemas.openxmlformats.org/officeDocument/2006/customXml" ds:itemID="{0A86D8FB-D48C-43F1-BB3B-616A78CA4588}">
   <ds:schemaRefs>
     <ds:schemaRef ds:uri="http://schemas.openxmlformats.org/officeDocument/2006/bibliography"/>
   </ds:schemaRefs>

</xml_diff>

<commit_message>
Covered prototype design pattern. Complete prototype challenge, and section.
</commit_message>
<xml_diff>
--- a/Notes/DesignPatternsModernCpp.docx
+++ b/Notes/DesignPatternsModernCpp.docx
@@ -154,6 +154,20 @@
       <w:r>
         <w:t>Creational design patterns: builder, factories, prototype, singleton.</w:t>
       </w:r>
+      <w:r>
+        <w:t xml:space="preserve"> These patterns encapsulate the object creation process</w:t>
+      </w:r>
+      <w:r>
+        <w:t xml:space="preserve">. </w:t>
+      </w:r>
+      <w:proofErr w:type="gramStart"/>
+      <w:r>
+        <w:t>So</w:t>
+      </w:r>
+      <w:proofErr w:type="gramEnd"/>
+      <w:r>
+        <w:t xml:space="preserve"> object creation logic only has to be modified in one place within the code rather than across arbitrary files and classes.</w:t>
+      </w:r>
     </w:p>
     <w:p>
       <w:pPr>
@@ -531,6 +545,7 @@
         <w:spacing w:after="0"/>
       </w:pPr>
       <w:r>
+        <w:lastRenderedPageBreak/>
         <w:t xml:space="preserve">One example of this is an </w:t>
       </w:r>
       <w:r>
@@ -540,11 +555,7 @@
         <w:t>Employee</w:t>
       </w:r>
       <w:r>
-        <w:t xml:space="preserve"> class in which the type of employee is passed as an argument. This violates the OCP because every time you want to add a new type of employee you will have to modify </w:t>
-      </w:r>
-      <w:r>
-        <w:lastRenderedPageBreak/>
-        <w:t>various aspects of the class. It’s better to define a general base class that can be inherited from and specialised for each type of employee instead.</w:t>
+        <w:t xml:space="preserve"> class in which the type of employee is passed as an argument. This violates the OCP because every time you want to add a new type of employee you will have to modify various aspects of the class. It’s better to define a general base class that can be inherited from and specialised for each type of employee instead.</w:t>
       </w:r>
     </w:p>
     <w:p>
@@ -1209,6 +1220,33 @@
       <w:r>
         <w:t xml:space="preserve"> object using a fluent interface.</w:t>
       </w:r>
+      <w:r>
+        <w:t xml:space="preserve"> All of </w:t>
+      </w:r>
+      <w:r>
+        <w:lastRenderedPageBreak/>
+        <w:t xml:space="preserve">them can inherit from a </w:t>
+      </w:r>
+      <w:proofErr w:type="spellStart"/>
+      <w:r>
+        <w:rPr>
+          <w:i/>
+        </w:rPr>
+        <w:t>PersonBuilderBase</w:t>
+      </w:r>
+      <w:proofErr w:type="spellEnd"/>
+      <w:r>
+        <w:t xml:space="preserve"> class that contains the reference for the </w:t>
+      </w:r>
+      <w:r>
+        <w:rPr>
+          <w:i/>
+        </w:rPr>
+        <w:t>Person</w:t>
+      </w:r>
+      <w:r>
+        <w:t xml:space="preserve"> object to be modified. </w:t>
+      </w:r>
     </w:p>
     <w:p>
       <w:pPr>
@@ -1235,8 +1273,13 @@
         <w:spacing w:after="0"/>
       </w:pPr>
       <w:r>
-        <w:lastRenderedPageBreak/>
-        <w:t>The factory design pattern constructs an object in one step.</w:t>
+        <w:t xml:space="preserve">The factory design pattern </w:t>
+      </w:r>
+      <w:r>
+        <w:t xml:space="preserve">selects which </w:t>
+      </w:r>
+      <w:r>
+        <w:t>derived class to construct based on a method call or supplied arguments.</w:t>
       </w:r>
     </w:p>
     <w:p>
@@ -1251,6 +1294,9 @@
       <w:r>
         <w:t>Like builder, factory is used in situations where there are many attributes to set thus making construction a tedious process. Builder constructs the object step by step by focusing on one aspect at a time, while a factory sets up the object in one step by setting all of the attributes to a reasonable default value.</w:t>
       </w:r>
+      <w:r>
+        <w:t xml:space="preserve"> Patterns can be combined as needed so a factory pattern can make use of a builder pattern to construct an object.</w:t>
+      </w:r>
     </w:p>
     <w:p>
       <w:pPr>
@@ -1296,74 +1342,355 @@
       </w:r>
       <w:r>
         <w:t xml:space="preserve"> hierarchies support the OCP.</w:t>
+      </w:r>
+    </w:p>
+    <w:p>
+      <w:pPr>
+        <w:pStyle w:val="CNormal"/>
+        <w:spacing w:after="0"/>
+        <w:ind w:left="360"/>
+      </w:pPr>
+    </w:p>
+    <w:p>
+      <w:pPr>
+        <w:pStyle w:val="CNormal"/>
+        <w:numPr>
+          <w:ilvl w:val="0"/>
+          <w:numId w:val="3"/>
+        </w:numPr>
+        <w:spacing w:after="0"/>
+      </w:pPr>
+      <w:r>
+        <w:t xml:space="preserve">Example: A </w:t>
+      </w:r>
+      <w:r>
+        <w:rPr>
+          <w:i/>
+        </w:rPr>
+        <w:t>Computer</w:t>
+      </w:r>
+      <w:r>
+        <w:t xml:space="preserve"> class can be difficult to instantiate as there will be many attributes to initialise. You can implement many factory methods that return a specific type of </w:t>
+      </w:r>
+      <w:r>
+        <w:rPr>
+          <w:i/>
+        </w:rPr>
+        <w:t>Computer</w:t>
+      </w:r>
+      <w:r>
+        <w:t>. One factory method may return a basic computer with a processor, but no GPU. Another factory method may return a high-end computer with high-spec components.</w:t>
+      </w:r>
+    </w:p>
+    <w:p>
+      <w:pPr>
+        <w:pStyle w:val="CNormal"/>
+        <w:numPr>
+          <w:ilvl w:val="0"/>
+          <w:numId w:val="3"/>
+        </w:numPr>
+        <w:spacing w:after="0"/>
+      </w:pPr>
+      <w:r>
+        <w:t xml:space="preserve">Example: A </w:t>
+      </w:r>
+      <w:r>
+        <w:rPr>
+          <w:i/>
+        </w:rPr>
+        <w:t>Point</w:t>
+      </w:r>
+      <w:r>
+        <w:t xml:space="preserve"> class may be initialised using cartesian or polar coordinates. In either case the constructor will require two floating types to represent the coordinates: x and y for cartesian, rho and theta for polar. This will be seen as an ambiguous call by the compiler. Although the construction is actually simple, a factory method to differentiate the call is ideal</w:t>
+      </w:r>
+      <w:r>
+        <w:t xml:space="preserve"> due to the conflicting semantics</w:t>
+      </w:r>
+      <w:r>
+        <w:t>.</w:t>
+      </w:r>
+    </w:p>
+    <w:p>
+      <w:pPr>
+        <w:pStyle w:val="CNormal"/>
+        <w:spacing w:after="0"/>
+        <w:jc w:val="left"/>
+      </w:pPr>
+    </w:p>
+    <w:p>
+      <w:pPr>
+        <w:pStyle w:val="CHeading"/>
+      </w:pPr>
+      <w:r>
+        <w:t>Prototype</w:t>
+      </w:r>
+    </w:p>
+    <w:p>
+      <w:pPr>
+        <w:pStyle w:val="CNormal"/>
+        <w:numPr>
+          <w:ilvl w:val="0"/>
+          <w:numId w:val="3"/>
+        </w:numPr>
+        <w:spacing w:after="0"/>
+        <w:jc w:val="left"/>
+      </w:pPr>
+      <w:r>
+        <w:t>The prototype design pattern makes a copy of a partially or fully initialised object.</w:t>
+      </w:r>
+    </w:p>
+    <w:p>
+      <w:pPr>
+        <w:pStyle w:val="CNormal"/>
+        <w:numPr>
+          <w:ilvl w:val="0"/>
+          <w:numId w:val="3"/>
+        </w:numPr>
+        <w:spacing w:after="0"/>
+      </w:pPr>
+      <w:r>
+        <w:t>This is useful in cases where an object with certain initial attributes is often created, rather than recreating this object every time it’s needed it’s better to create a copy every time to localise creation logic. This pattern is often combined with the factory pattern. The factory pattern just returns the correct derived class, while the prototype pattern creates a copy of an object with the closest initial state to what the client requires. Often the client will use the prototype pattern to create the closest copy, and then change it to match the requirement.</w:t>
+      </w:r>
+    </w:p>
+    <w:p>
+      <w:pPr>
+        <w:pStyle w:val="CNormal"/>
+        <w:numPr>
+          <w:ilvl w:val="0"/>
+          <w:numId w:val="3"/>
+        </w:numPr>
+        <w:spacing w:after="0"/>
+      </w:pPr>
+      <w:r>
+        <w:t xml:space="preserve">An example of this is a </w:t>
+      </w:r>
+      <w:r>
+        <w:rPr>
+          <w:i/>
+        </w:rPr>
+        <w:t>Contact</w:t>
+      </w:r>
+      <w:r>
+        <w:t xml:space="preserve"> class in which multiple contacts have the same </w:t>
+      </w:r>
+      <w:r>
+        <w:rPr>
+          <w:i/>
+        </w:rPr>
+        <w:t>Address</w:t>
+      </w:r>
+      <w:r>
+        <w:t>.</w:t>
+      </w:r>
+      <w:r>
+        <w:rPr>
+          <w:i/>
+        </w:rPr>
+        <w:t xml:space="preserve"> Address</w:t>
+      </w:r>
+      <w:r>
+        <w:t xml:space="preserve"> is another complex class that contains various details such as door number, building, street, post code, city, country, etc. One option is to keep recreating </w:t>
+      </w:r>
+      <w:r>
+        <w:rPr>
+          <w:i/>
+        </w:rPr>
+        <w:t>Contacts</w:t>
+      </w:r>
+      <w:r>
+        <w:t xml:space="preserve"> and supplying the same information, another option is to create a </w:t>
+      </w:r>
+      <w:proofErr w:type="spellStart"/>
+      <w:r>
+        <w:rPr>
+          <w:i/>
+        </w:rPr>
+        <w:t>ContactFactory</w:t>
+      </w:r>
+      <w:proofErr w:type="spellEnd"/>
+      <w:r>
+        <w:t xml:space="preserve"> with a </w:t>
+      </w:r>
+      <w:r>
+        <w:rPr>
+          <w:i/>
+        </w:rPr>
+        <w:t>static</w:t>
+      </w:r>
+      <w:r>
+        <w:t xml:space="preserve"> method called </w:t>
+      </w:r>
+      <w:proofErr w:type="spellStart"/>
+      <w:r>
+        <w:rPr>
+          <w:i/>
+        </w:rPr>
+        <w:t>new_</w:t>
+      </w:r>
+      <w:proofErr w:type="gramStart"/>
+      <w:r>
+        <w:rPr>
+          <w:i/>
+        </w:rPr>
+        <w:t>trainee</w:t>
+      </w:r>
+      <w:proofErr w:type="spellEnd"/>
+      <w:r>
+        <w:rPr>
+          <w:i/>
+        </w:rPr>
+        <w:t>(</w:t>
+      </w:r>
+      <w:proofErr w:type="gramEnd"/>
+      <w:r>
+        <w:rPr>
+          <w:i/>
+        </w:rPr>
+        <w:t>)</w:t>
+      </w:r>
+      <w:r>
+        <w:t xml:space="preserve"> that returns a copy of a </w:t>
+      </w:r>
+      <w:r>
+        <w:rPr>
+          <w:i/>
+        </w:rPr>
+        <w:t>Contact</w:t>
+      </w:r>
+      <w:r>
+        <w:t xml:space="preserve"> that already has the correct </w:t>
+      </w:r>
+      <w:r>
+        <w:rPr>
+          <w:i/>
+        </w:rPr>
+        <w:t>Address</w:t>
+      </w:r>
+      <w:r>
+        <w:t xml:space="preserve"> information. Copies are often returned by creating them on the heap via smart pointers to allow polymorphism.</w:t>
+      </w:r>
+    </w:p>
+    <w:p>
+      <w:pPr>
+        <w:pStyle w:val="CNormal"/>
+        <w:numPr>
+          <w:ilvl w:val="0"/>
+          <w:numId w:val="3"/>
+        </w:numPr>
+        <w:spacing w:after="0"/>
+      </w:pPr>
+      <w:r>
+        <w:t xml:space="preserve">Another use it to create a copy of an object without knowing its type. If the type is accessed through a base type </w:t>
+      </w:r>
+      <w:r>
+        <w:t xml:space="preserve">then just used the copy constructor won’t be enough since it’ll slice the object, a clone method would dynamically return the correct object. To set this up create an abstract base class called </w:t>
+      </w:r>
+      <w:r>
+        <w:rPr>
+          <w:i/>
+        </w:rPr>
+        <w:t>Prototype</w:t>
+      </w:r>
+      <w:r>
+        <w:t xml:space="preserve"> with a pure virtual method called </w:t>
+      </w:r>
+      <w:proofErr w:type="gramStart"/>
+      <w:r>
+        <w:rPr>
+          <w:i/>
+        </w:rPr>
+        <w:t>clone(</w:t>
+      </w:r>
+      <w:proofErr w:type="gramEnd"/>
+      <w:r>
+        <w:rPr>
+          <w:i/>
+        </w:rPr>
+        <w:t xml:space="preserve">) </w:t>
+      </w:r>
+      <w:r>
+        <w:t xml:space="preserve">that returns </w:t>
+      </w:r>
+      <w:r>
+        <w:t xml:space="preserve">a </w:t>
+      </w:r>
+      <w:proofErr w:type="spellStart"/>
+      <w:r>
+        <w:rPr>
+          <w:i/>
+        </w:rPr>
+        <w:t>unique_ptr</w:t>
+      </w:r>
+      <w:proofErr w:type="spellEnd"/>
+      <w:r>
+        <w:rPr>
+          <w:i/>
+        </w:rPr>
+        <w:t>&lt;Prototype&gt;</w:t>
+      </w:r>
+      <w:r>
+        <w:t xml:space="preserve">. Any subclass can now override this method to dynamically return </w:t>
+      </w:r>
+      <w:r>
+        <w:t xml:space="preserve">a copy of itself, e.g. </w:t>
+      </w:r>
+      <w:r>
+        <w:rPr>
+          <w:i/>
+        </w:rPr>
+        <w:t xml:space="preserve">return </w:t>
+      </w:r>
+      <w:proofErr w:type="spellStart"/>
+      <w:r>
+        <w:rPr>
+          <w:i/>
+        </w:rPr>
+        <w:t>unique_ptr</w:t>
+      </w:r>
+      <w:proofErr w:type="spellEnd"/>
+      <w:r>
+        <w:rPr>
+          <w:i/>
+        </w:rPr>
+        <w:t>&lt;Derived&gt;(*this)</w:t>
+      </w:r>
+      <w:proofErr w:type="gramStart"/>
+      <w:r>
+        <w:t xml:space="preserve">. </w:t>
+      </w:r>
+      <w:proofErr w:type="gramEnd"/>
+      <w:r>
+        <w:t xml:space="preserve">We need to use pointers rather than value types as otherwise the object is sliced. </w:t>
+      </w:r>
+      <w:proofErr w:type="spellStart"/>
+      <w:r>
+        <w:rPr>
+          <w:i/>
+        </w:rPr>
+        <w:t>unique_ptr</w:t>
+      </w:r>
+      <w:proofErr w:type="spellEnd"/>
+      <w:r>
+        <w:t xml:space="preserve"> is used </w:t>
       </w:r>
       <w:bookmarkStart w:id="0" w:name="_GoBack"/>
       <w:bookmarkEnd w:id="0"/>
-    </w:p>
-    <w:p>
-      <w:pPr>
-        <w:pStyle w:val="CNormal"/>
-        <w:spacing w:after="0"/>
-        <w:ind w:left="360"/>
-      </w:pPr>
-    </w:p>
-    <w:p>
-      <w:pPr>
-        <w:pStyle w:val="CNormal"/>
-        <w:numPr>
-          <w:ilvl w:val="0"/>
-          <w:numId w:val="3"/>
-        </w:numPr>
-        <w:spacing w:after="0"/>
-      </w:pPr>
-      <w:r>
-        <w:t xml:space="preserve">Example: A </w:t>
-      </w:r>
-      <w:r>
-        <w:rPr>
-          <w:i/>
-        </w:rPr>
-        <w:t>Computer</w:t>
-      </w:r>
-      <w:r>
-        <w:t xml:space="preserve"> class can be difficult to instantiate as there will be many attributes to initialise. You can implement many factory methods that return a specific type of </w:t>
-      </w:r>
-      <w:r>
-        <w:rPr>
-          <w:i/>
-        </w:rPr>
-        <w:t>Computer</w:t>
-      </w:r>
-      <w:r>
-        <w:t>. One factory method may return a basic computer with a processor, but no GPU. Another factory method may return a high-end computer with high-spec components.</w:t>
-      </w:r>
-    </w:p>
-    <w:p>
-      <w:pPr>
-        <w:pStyle w:val="CNormal"/>
-        <w:numPr>
-          <w:ilvl w:val="0"/>
-          <w:numId w:val="3"/>
-        </w:numPr>
-        <w:spacing w:after="0"/>
-      </w:pPr>
-      <w:r>
-        <w:t xml:space="preserve">Example: A </w:t>
-      </w:r>
-      <w:r>
-        <w:rPr>
-          <w:i/>
-        </w:rPr>
-        <w:t>Point</w:t>
-      </w:r>
-      <w:r>
-        <w:t xml:space="preserve"> class may be initialised using cartesian or polar coordinates. In either case the constructor will require two floating types to represent the coordinates: x and y for cartesian, rho and theta for polar. This will be seen as an ambiguous call by the compiler. Although the construction is actually simple, a factory method to differentiate the call is ideal</w:t>
-      </w:r>
-      <w:r>
-        <w:t xml:space="preserve"> due to the conflicting semantics</w:t>
-      </w:r>
-      <w:r>
-        <w:t>.</w:t>
+      <w:r>
+        <w:t xml:space="preserve">because it can be converted to </w:t>
+      </w:r>
+      <w:proofErr w:type="spellStart"/>
+      <w:r>
+        <w:rPr>
+          <w:i/>
+        </w:rPr>
+        <w:t>shared_ptr</w:t>
+      </w:r>
+      <w:proofErr w:type="spellEnd"/>
+      <w:r>
+        <w:t xml:space="preserve"> as required, not vice versa.</w:t>
+      </w:r>
+      <w:r>
+        <w:t xml:space="preserve"> This is also referred to as the clone pattern.</w:t>
       </w:r>
     </w:p>
     <w:p>
@@ -1378,7 +1705,7 @@
         <w:pStyle w:val="CHeading"/>
       </w:pPr>
       <w:r>
-        <w:t>Prototype</w:t>
+        <w:t>Singleton</w:t>
       </w:r>
     </w:p>
     <w:p>
@@ -1407,7 +1734,8 @@
         <w:pStyle w:val="CHeading"/>
       </w:pPr>
       <w:r>
-        <w:t>Singleton</w:t>
+        <w:lastRenderedPageBreak/>
+        <w:t>Adapter</w:t>
       </w:r>
     </w:p>
     <w:p>
@@ -1436,7 +1764,7 @@
         <w:pStyle w:val="CHeading"/>
       </w:pPr>
       <w:r>
-        <w:t>Adapter</w:t>
+        <w:t>Bridge</w:t>
       </w:r>
     </w:p>
     <w:p>
@@ -1465,7 +1793,7 @@
         <w:pStyle w:val="CHeading"/>
       </w:pPr>
       <w:r>
-        <w:t>Bridge</w:t>
+        <w:t>Composite</w:t>
       </w:r>
     </w:p>
     <w:p>
@@ -1494,7 +1822,7 @@
         <w:pStyle w:val="CHeading"/>
       </w:pPr>
       <w:r>
-        <w:t>Composite</w:t>
+        <w:t>Decorator</w:t>
       </w:r>
     </w:p>
     <w:p>
@@ -1523,7 +1851,7 @@
         <w:pStyle w:val="CHeading"/>
       </w:pPr>
       <w:r>
-        <w:t>Decorator</w:t>
+        <w:t>Facade</w:t>
       </w:r>
     </w:p>
     <w:p>
@@ -1552,7 +1880,7 @@
         <w:pStyle w:val="CHeading"/>
       </w:pPr>
       <w:r>
-        <w:t>Facade</w:t>
+        <w:t>Flyweight</w:t>
       </w:r>
     </w:p>
     <w:p>
@@ -1581,7 +1909,7 @@
         <w:pStyle w:val="CHeading"/>
       </w:pPr>
       <w:r>
-        <w:t>Flyweight</w:t>
+        <w:t>Proxy</w:t>
       </w:r>
     </w:p>
     <w:p>
@@ -1610,7 +1938,7 @@
         <w:pStyle w:val="CHeading"/>
       </w:pPr>
       <w:r>
-        <w:t>Proxy</w:t>
+        <w:t>Chain of Responsibility</w:t>
       </w:r>
     </w:p>
     <w:p>
@@ -1639,7 +1967,181 @@
         <w:pStyle w:val="CHeading"/>
       </w:pPr>
       <w:r>
-        <w:t>Chain of Responsibility</w:t>
+        <w:t>Command</w:t>
+      </w:r>
+    </w:p>
+    <w:p>
+      <w:pPr>
+        <w:pStyle w:val="CNormal"/>
+        <w:numPr>
+          <w:ilvl w:val="0"/>
+          <w:numId w:val="3"/>
+        </w:numPr>
+        <w:spacing w:after="0"/>
+        <w:jc w:val="left"/>
+      </w:pPr>
+      <w:r>
+        <w:t>&gt;</w:t>
+      </w:r>
+    </w:p>
+    <w:p>
+      <w:pPr>
+        <w:pStyle w:val="CNormal"/>
+        <w:spacing w:after="0"/>
+        <w:jc w:val="left"/>
+      </w:pPr>
+    </w:p>
+    <w:p>
+      <w:pPr>
+        <w:pStyle w:val="CHeading"/>
+      </w:pPr>
+      <w:r>
+        <w:t>Interpreter</w:t>
+      </w:r>
+    </w:p>
+    <w:p>
+      <w:pPr>
+        <w:pStyle w:val="CNormal"/>
+        <w:numPr>
+          <w:ilvl w:val="0"/>
+          <w:numId w:val="3"/>
+        </w:numPr>
+        <w:spacing w:after="0"/>
+        <w:jc w:val="left"/>
+      </w:pPr>
+      <w:r>
+        <w:t>&gt;</w:t>
+      </w:r>
+    </w:p>
+    <w:p>
+      <w:pPr>
+        <w:pStyle w:val="CNormal"/>
+        <w:spacing w:after="0"/>
+        <w:jc w:val="left"/>
+      </w:pPr>
+    </w:p>
+    <w:p>
+      <w:pPr>
+        <w:pStyle w:val="CHeading"/>
+      </w:pPr>
+      <w:r>
+        <w:t>Mediator</w:t>
+      </w:r>
+    </w:p>
+    <w:p>
+      <w:pPr>
+        <w:pStyle w:val="CNormal"/>
+        <w:numPr>
+          <w:ilvl w:val="0"/>
+          <w:numId w:val="3"/>
+        </w:numPr>
+        <w:spacing w:after="0"/>
+        <w:jc w:val="left"/>
+      </w:pPr>
+      <w:r>
+        <w:t>&gt;</w:t>
+      </w:r>
+    </w:p>
+    <w:p>
+      <w:pPr>
+        <w:pStyle w:val="CNormal"/>
+        <w:spacing w:after="0"/>
+        <w:jc w:val="left"/>
+      </w:pPr>
+    </w:p>
+    <w:p>
+      <w:pPr>
+        <w:pStyle w:val="CHeading"/>
+      </w:pPr>
+      <w:r>
+        <w:t>Memento</w:t>
+      </w:r>
+    </w:p>
+    <w:p>
+      <w:pPr>
+        <w:pStyle w:val="CNormal"/>
+        <w:numPr>
+          <w:ilvl w:val="0"/>
+          <w:numId w:val="3"/>
+        </w:numPr>
+        <w:spacing w:after="0"/>
+        <w:jc w:val="left"/>
+      </w:pPr>
+      <w:r>
+        <w:t>&gt;</w:t>
+      </w:r>
+    </w:p>
+    <w:p>
+      <w:pPr>
+        <w:pStyle w:val="CNormal"/>
+        <w:spacing w:after="0"/>
+        <w:jc w:val="left"/>
+      </w:pPr>
+    </w:p>
+    <w:p>
+      <w:pPr>
+        <w:pStyle w:val="CHeading"/>
+      </w:pPr>
+      <w:r>
+        <w:t>Observer</w:t>
+      </w:r>
+    </w:p>
+    <w:p>
+      <w:pPr>
+        <w:pStyle w:val="CNormal"/>
+        <w:numPr>
+          <w:ilvl w:val="0"/>
+          <w:numId w:val="3"/>
+        </w:numPr>
+        <w:spacing w:after="0"/>
+        <w:jc w:val="left"/>
+      </w:pPr>
+      <w:r>
+        <w:t>&gt;</w:t>
+      </w:r>
+    </w:p>
+    <w:p>
+      <w:pPr>
+        <w:pStyle w:val="CNormal"/>
+        <w:spacing w:after="0"/>
+        <w:jc w:val="left"/>
+      </w:pPr>
+    </w:p>
+    <w:p>
+      <w:pPr>
+        <w:pStyle w:val="CHeading"/>
+      </w:pPr>
+      <w:r>
+        <w:t>State</w:t>
+      </w:r>
+    </w:p>
+    <w:p>
+      <w:pPr>
+        <w:pStyle w:val="CNormal"/>
+        <w:numPr>
+          <w:ilvl w:val="0"/>
+          <w:numId w:val="3"/>
+        </w:numPr>
+        <w:spacing w:after="0"/>
+        <w:jc w:val="left"/>
+      </w:pPr>
+      <w:r>
+        <w:t>&gt;</w:t>
+      </w:r>
+    </w:p>
+    <w:p>
+      <w:pPr>
+        <w:pStyle w:val="CNormal"/>
+        <w:spacing w:after="0"/>
+        <w:jc w:val="left"/>
+      </w:pPr>
+    </w:p>
+    <w:p>
+      <w:pPr>
+        <w:pStyle w:val="CHeading"/>
+      </w:pPr>
+      <w:r>
+        <w:t>Strategy</w:t>
       </w:r>
     </w:p>
     <w:p>
@@ -1654,209 +2156,6 @@
       </w:pPr>
       <w:r>
         <w:lastRenderedPageBreak/>
-        <w:t>&gt;</w:t>
-      </w:r>
-    </w:p>
-    <w:p>
-      <w:pPr>
-        <w:pStyle w:val="CNormal"/>
-        <w:spacing w:after="0"/>
-        <w:jc w:val="left"/>
-      </w:pPr>
-    </w:p>
-    <w:p>
-      <w:pPr>
-        <w:pStyle w:val="CHeading"/>
-      </w:pPr>
-      <w:r>
-        <w:t>Command</w:t>
-      </w:r>
-    </w:p>
-    <w:p>
-      <w:pPr>
-        <w:pStyle w:val="CNormal"/>
-        <w:numPr>
-          <w:ilvl w:val="0"/>
-          <w:numId w:val="3"/>
-        </w:numPr>
-        <w:spacing w:after="0"/>
-        <w:jc w:val="left"/>
-      </w:pPr>
-      <w:r>
-        <w:t>&gt;</w:t>
-      </w:r>
-    </w:p>
-    <w:p>
-      <w:pPr>
-        <w:pStyle w:val="CNormal"/>
-        <w:spacing w:after="0"/>
-        <w:jc w:val="left"/>
-      </w:pPr>
-    </w:p>
-    <w:p>
-      <w:pPr>
-        <w:pStyle w:val="CHeading"/>
-      </w:pPr>
-      <w:r>
-        <w:t>Interpreter</w:t>
-      </w:r>
-    </w:p>
-    <w:p>
-      <w:pPr>
-        <w:pStyle w:val="CNormal"/>
-        <w:numPr>
-          <w:ilvl w:val="0"/>
-          <w:numId w:val="3"/>
-        </w:numPr>
-        <w:spacing w:after="0"/>
-        <w:jc w:val="left"/>
-      </w:pPr>
-      <w:r>
-        <w:t>&gt;</w:t>
-      </w:r>
-    </w:p>
-    <w:p>
-      <w:pPr>
-        <w:pStyle w:val="CNormal"/>
-        <w:spacing w:after="0"/>
-        <w:jc w:val="left"/>
-      </w:pPr>
-    </w:p>
-    <w:p>
-      <w:pPr>
-        <w:pStyle w:val="CHeading"/>
-      </w:pPr>
-      <w:r>
-        <w:t>Mediator</w:t>
-      </w:r>
-    </w:p>
-    <w:p>
-      <w:pPr>
-        <w:pStyle w:val="CNormal"/>
-        <w:numPr>
-          <w:ilvl w:val="0"/>
-          <w:numId w:val="3"/>
-        </w:numPr>
-        <w:spacing w:after="0"/>
-        <w:jc w:val="left"/>
-      </w:pPr>
-      <w:r>
-        <w:t>&gt;</w:t>
-      </w:r>
-    </w:p>
-    <w:p>
-      <w:pPr>
-        <w:pStyle w:val="CNormal"/>
-        <w:spacing w:after="0"/>
-        <w:jc w:val="left"/>
-      </w:pPr>
-    </w:p>
-    <w:p>
-      <w:pPr>
-        <w:pStyle w:val="CHeading"/>
-      </w:pPr>
-      <w:r>
-        <w:t>Memento</w:t>
-      </w:r>
-    </w:p>
-    <w:p>
-      <w:pPr>
-        <w:pStyle w:val="CNormal"/>
-        <w:numPr>
-          <w:ilvl w:val="0"/>
-          <w:numId w:val="3"/>
-        </w:numPr>
-        <w:spacing w:after="0"/>
-        <w:jc w:val="left"/>
-      </w:pPr>
-      <w:r>
-        <w:t>&gt;</w:t>
-      </w:r>
-    </w:p>
-    <w:p>
-      <w:pPr>
-        <w:pStyle w:val="CNormal"/>
-        <w:spacing w:after="0"/>
-        <w:jc w:val="left"/>
-      </w:pPr>
-    </w:p>
-    <w:p>
-      <w:pPr>
-        <w:pStyle w:val="CHeading"/>
-      </w:pPr>
-      <w:r>
-        <w:t>Observer</w:t>
-      </w:r>
-    </w:p>
-    <w:p>
-      <w:pPr>
-        <w:pStyle w:val="CNormal"/>
-        <w:numPr>
-          <w:ilvl w:val="0"/>
-          <w:numId w:val="3"/>
-        </w:numPr>
-        <w:spacing w:after="0"/>
-        <w:jc w:val="left"/>
-      </w:pPr>
-      <w:r>
-        <w:t>&gt;</w:t>
-      </w:r>
-    </w:p>
-    <w:p>
-      <w:pPr>
-        <w:pStyle w:val="CNormal"/>
-        <w:spacing w:after="0"/>
-        <w:jc w:val="left"/>
-      </w:pPr>
-    </w:p>
-    <w:p>
-      <w:pPr>
-        <w:pStyle w:val="CHeading"/>
-      </w:pPr>
-      <w:r>
-        <w:t>State</w:t>
-      </w:r>
-    </w:p>
-    <w:p>
-      <w:pPr>
-        <w:pStyle w:val="CNormal"/>
-        <w:numPr>
-          <w:ilvl w:val="0"/>
-          <w:numId w:val="3"/>
-        </w:numPr>
-        <w:spacing w:after="0"/>
-        <w:jc w:val="left"/>
-      </w:pPr>
-      <w:r>
-        <w:t>&gt;</w:t>
-      </w:r>
-    </w:p>
-    <w:p>
-      <w:pPr>
-        <w:pStyle w:val="CNormal"/>
-        <w:spacing w:after="0"/>
-        <w:jc w:val="left"/>
-      </w:pPr>
-    </w:p>
-    <w:p>
-      <w:pPr>
-        <w:pStyle w:val="CHeading"/>
-      </w:pPr>
-      <w:r>
-        <w:t>Strategy</w:t>
-      </w:r>
-    </w:p>
-    <w:p>
-      <w:pPr>
-        <w:pStyle w:val="CNormal"/>
-        <w:numPr>
-          <w:ilvl w:val="0"/>
-          <w:numId w:val="3"/>
-        </w:numPr>
-        <w:spacing w:after="0"/>
-        <w:jc w:val="left"/>
-      </w:pPr>
-      <w:r>
         <w:t>&gt;</w:t>
       </w:r>
     </w:p>
@@ -2734,7 +3033,6 @@
   <w:style w:type="character" w:default="1" w:styleId="DefaultParagraphFont">
     <w:name w:val="Default Paragraph Font"/>
     <w:uiPriority w:val="1"/>
-    <w:semiHidden/>
     <w:unhideWhenUsed/>
   </w:style>
   <w:style w:type="table" w:default="1" w:styleId="TableNormal">
@@ -3090,7 +3388,7 @@
 </file>
 
 <file path=customXml/itemProps1.xml><?xml version="1.0" encoding="utf-8"?>
-<ds:datastoreItem xmlns:ds="http://schemas.openxmlformats.org/officeDocument/2006/customXml" ds:itemID="{0A86D8FB-D48C-43F1-BB3B-616A78CA4588}">
+<ds:datastoreItem xmlns:ds="http://schemas.openxmlformats.org/officeDocument/2006/customXml" ds:itemID="{0E9DF6F5-A23D-42F9-AF0E-0C1B817D6B3E}">
   <ds:schemaRefs>
     <ds:schemaRef ds:uri="http://schemas.openxmlformats.org/officeDocument/2006/bibliography"/>
   </ds:schemaRefs>

</xml_diff>

<commit_message>
Covered singleton designre pattern and Google Test basics.
</commit_message>
<xml_diff>
--- a/Notes/DesignPatternsModernCpp.docx
+++ b/Notes/DesignPatternsModernCpp.docx
@@ -1292,10 +1292,13 @@
         <w:spacing w:after="0"/>
       </w:pPr>
       <w:r>
-        <w:t>Like builder, factory is used in situations where there are many attributes to set thus making construction a tedious process. Builder constructs the object step by step by focusing on one aspect at a time, while a factory sets up the object in one step by setting all of the attributes to a reasonable default value.</w:t>
-      </w:r>
-      <w:r>
-        <w:t xml:space="preserve"> Patterns can be combined as needed so a factory pattern can make use of a builder pattern to construct an object.</w:t>
+        <w:t>Patterns can be combined as needed so a factory pattern can make use of a builder pattern to construct a</w:t>
+      </w:r>
+      <w:r>
+        <w:t xml:space="preserve"> complex </w:t>
+      </w:r>
+      <w:r>
+        <w:t>object.</w:t>
       </w:r>
     </w:p>
     <w:p>
@@ -1341,7 +1344,13 @@
         <w:t>bstract factory</w:t>
       </w:r>
       <w:r>
-        <w:t xml:space="preserve"> hierarchies support the OCP.</w:t>
+        <w:t xml:space="preserve"> hierarchies support the OCP</w:t>
+      </w:r>
+      <w:r>
+        <w:t xml:space="preserve"> whereas factory methods are tightly coupled with various subclasses thus violating OCP</w:t>
+      </w:r>
+      <w:r>
+        <w:t>.</w:t>
       </w:r>
     </w:p>
     <w:p>
@@ -1401,10 +1410,64 @@
         <w:t>Point</w:t>
       </w:r>
       <w:r>
-        <w:t xml:space="preserve"> class may be initialised using cartesian or polar coordinates. In either case the constructor will require two floating types to represent the coordinates: x and y for cartesian, rho and theta for polar. This will be seen as an ambiguous call by the compiler. Although the construction is actually simple, a factory method to differentiate the call is ideal</w:t>
-      </w:r>
-      <w:r>
-        <w:t xml:space="preserve"> due to the conflicting semantics</w:t>
+        <w:t xml:space="preserve"> class may be initialised using cartesian or polar coordinates. In either case the constructor will require two floating types to represent the coordinates: x and y for cartesian, rho and theta for polar. This will be seen as an ambiguous call by the compiler. </w:t>
+      </w:r>
+      <w:r>
+        <w:t>F</w:t>
+      </w:r>
+      <w:r>
+        <w:t>actory method</w:t>
+      </w:r>
+      <w:r>
+        <w:t>s</w:t>
+      </w:r>
+      <w:r>
+        <w:t xml:space="preserve"> can be used to make it clear how the constructor is going to be used, e.g. </w:t>
+      </w:r>
+      <w:proofErr w:type="spellStart"/>
+      <w:r>
+        <w:rPr>
+          <w:i/>
+        </w:rPr>
+        <w:t>from_</w:t>
+      </w:r>
+      <w:proofErr w:type="gramStart"/>
+      <w:r>
+        <w:rPr>
+          <w:i/>
+        </w:rPr>
+        <w:t>cartesian</w:t>
+      </w:r>
+      <w:proofErr w:type="spellEnd"/>
+      <w:r>
+        <w:rPr>
+          <w:i/>
+        </w:rPr>
+        <w:t>(</w:t>
+      </w:r>
+      <w:proofErr w:type="gramEnd"/>
+      <w:r>
+        <w:rPr>
+          <w:i/>
+        </w:rPr>
+        <w:t>double x, double y)</w:t>
+      </w:r>
+      <w:r>
+        <w:t xml:space="preserve">, </w:t>
+      </w:r>
+      <w:proofErr w:type="spellStart"/>
+      <w:r>
+        <w:rPr>
+          <w:i/>
+        </w:rPr>
+        <w:t>from_polar</w:t>
+      </w:r>
+      <w:proofErr w:type="spellEnd"/>
+      <w:r>
+        <w:rPr>
+          <w:i/>
+        </w:rPr>
+        <w:t>(double rho, double theta)</w:t>
       </w:r>
       <w:r>
         <w:t>.</w:t>
@@ -1413,6 +1476,115 @@
     <w:p>
       <w:pPr>
         <w:pStyle w:val="CNormal"/>
+        <w:numPr>
+          <w:ilvl w:val="0"/>
+          <w:numId w:val="3"/>
+        </w:numPr>
+        <w:spacing w:after="0"/>
+      </w:pPr>
+      <w:r>
+        <w:t>Example: You</w:t>
+      </w:r>
+      <w:r>
+        <w:t xml:space="preserve"> may have many </w:t>
+      </w:r>
+      <w:proofErr w:type="gramStart"/>
+      <w:r>
+        <w:t>subclass</w:t>
+      </w:r>
+      <w:proofErr w:type="gramEnd"/>
+      <w:r>
+        <w:t xml:space="preserve"> of a </w:t>
+      </w:r>
+      <w:r>
+        <w:rPr>
+          <w:i/>
+        </w:rPr>
+        <w:t>Widget</w:t>
+      </w:r>
+      <w:r>
+        <w:t xml:space="preserve">, but some of them may be used for Linux while others are used for Windows. You can define an abstract factory class called </w:t>
+      </w:r>
+      <w:proofErr w:type="spellStart"/>
+      <w:r>
+        <w:rPr>
+          <w:i/>
+        </w:rPr>
+        <w:t>WidgetFactory</w:t>
+      </w:r>
+      <w:proofErr w:type="spellEnd"/>
+      <w:r>
+        <w:t xml:space="preserve"> that defines pure virtual methods that return </w:t>
+      </w:r>
+      <w:r>
+        <w:rPr>
+          <w:i/>
+        </w:rPr>
+        <w:t xml:space="preserve">Button, </w:t>
+      </w:r>
+      <w:proofErr w:type="spellStart"/>
+      <w:r>
+        <w:rPr>
+          <w:i/>
+        </w:rPr>
+        <w:t>ComboBox</w:t>
+      </w:r>
+      <w:proofErr w:type="spellEnd"/>
+      <w:r>
+        <w:rPr>
+          <w:i/>
+        </w:rPr>
+        <w:t>, etc</w:t>
+      </w:r>
+      <w:r>
+        <w:t xml:space="preserve">. You can then inherit from </w:t>
+      </w:r>
+      <w:proofErr w:type="spellStart"/>
+      <w:r>
+        <w:rPr>
+          <w:i/>
+        </w:rPr>
+        <w:t>WidgetFactory</w:t>
+      </w:r>
+      <w:proofErr w:type="spellEnd"/>
+      <w:r>
+        <w:t xml:space="preserve"> and create classes called </w:t>
+      </w:r>
+      <w:proofErr w:type="spellStart"/>
+      <w:r>
+        <w:rPr>
+          <w:i/>
+        </w:rPr>
+        <w:t>LinuxWidgetFactory</w:t>
+      </w:r>
+      <w:proofErr w:type="spellEnd"/>
+      <w:r>
+        <w:t xml:space="preserve"> and </w:t>
+      </w:r>
+      <w:proofErr w:type="spellStart"/>
+      <w:r>
+        <w:rPr>
+          <w:i/>
+        </w:rPr>
+        <w:t>WindowsWidgetFactory</w:t>
+      </w:r>
+      <w:proofErr w:type="spellEnd"/>
+      <w:r>
+        <w:t xml:space="preserve"> that override the pure virtual methods and return the appropriate </w:t>
+      </w:r>
+      <w:r>
+        <w:rPr>
+          <w:i/>
+        </w:rPr>
+        <w:t>Widget</w:t>
+      </w:r>
+      <w:r>
+        <w:t>.</w:t>
+      </w:r>
+    </w:p>
+    <w:p>
+      <w:pPr>
+        <w:pStyle w:val="CNormal"/>
         <w:spacing w:after="0"/>
         <w:jc w:val="left"/>
       </w:pPr>
@@ -1654,11 +1826,9 @@
         </w:rPr>
         <w:t>&lt;Derived&gt;(*this)</w:t>
       </w:r>
-      <w:proofErr w:type="gramStart"/>
       <w:r>
         <w:t xml:space="preserve">. </w:t>
       </w:r>
-      <w:proofErr w:type="gramEnd"/>
       <w:r>
         <w:t xml:space="preserve">We need to use pointers rather than value types as otherwise the object is sliced. </w:t>
       </w:r>
@@ -1671,27 +1841,81 @@
       </w:r>
       <w:proofErr w:type="spellEnd"/>
       <w:r>
-        <w:t xml:space="preserve"> is used </w:t>
+        <w:t xml:space="preserve"> is used because it can be converted to </w:t>
+      </w:r>
+      <w:proofErr w:type="spellStart"/>
+      <w:r>
+        <w:rPr>
+          <w:i/>
+        </w:rPr>
+        <w:t>shared_ptr</w:t>
+      </w:r>
+      <w:proofErr w:type="spellEnd"/>
+      <w:r>
+        <w:t xml:space="preserve"> as required, not vice versa.</w:t>
+      </w:r>
+      <w:r>
+        <w:t xml:space="preserve"> This is also referred to as the clone pattern.</w:t>
+      </w:r>
+    </w:p>
+    <w:p>
+      <w:pPr>
+        <w:pStyle w:val="CNormal"/>
+        <w:spacing w:after="0"/>
+        <w:jc w:val="left"/>
+      </w:pPr>
+    </w:p>
+    <w:p>
+      <w:pPr>
+        <w:pStyle w:val="CHeading"/>
+      </w:pPr>
+      <w:r>
+        <w:t>Singleton</w:t>
+      </w:r>
+    </w:p>
+    <w:p>
+      <w:pPr>
+        <w:pStyle w:val="CNormal"/>
+        <w:numPr>
+          <w:ilvl w:val="0"/>
+          <w:numId w:val="3"/>
+        </w:numPr>
+        <w:spacing w:after="0"/>
+      </w:pPr>
+      <w:r>
+        <w:t>The singleton design pattern ensures that only a single instance of a class exists.</w:t>
+      </w:r>
+    </w:p>
+    <w:p>
+      <w:pPr>
+        <w:pStyle w:val="CNormal"/>
+        <w:numPr>
+          <w:ilvl w:val="0"/>
+          <w:numId w:val="3"/>
+        </w:numPr>
+        <w:spacing w:after="0"/>
+      </w:pPr>
+      <w:r>
+        <w:t xml:space="preserve">It’s used when only one instance of a class makes sense, i.e. you may not need a class to load the same data from memory more than once in a program. A constructor call may be expensive so it might be worth to do it only once to load the data in memory, then to get the data from the same instance every time. </w:t>
+      </w:r>
+    </w:p>
+    <w:p>
+      <w:pPr>
+        <w:pStyle w:val="CNormal"/>
+        <w:numPr>
+          <w:ilvl w:val="0"/>
+          <w:numId w:val="3"/>
+        </w:numPr>
+        <w:spacing w:after="0"/>
+      </w:pPr>
+      <w:r>
+        <w:t>This pattern is controversial and is often considered an anti-pattern.</w:t>
+      </w:r>
+      <w:r>
+        <w:t xml:space="preserve"> The reason is that it makes it difficult to complete unit tests.</w:t>
       </w:r>
       <w:bookmarkStart w:id="0" w:name="_GoBack"/>
       <w:bookmarkEnd w:id="0"/>
-      <w:r>
-        <w:t xml:space="preserve">because it can be converted to </w:t>
-      </w:r>
-      <w:proofErr w:type="spellStart"/>
-      <w:r>
-        <w:rPr>
-          <w:i/>
-        </w:rPr>
-        <w:t>shared_ptr</w:t>
-      </w:r>
-      <w:proofErr w:type="spellEnd"/>
-      <w:r>
-        <w:t xml:space="preserve"> as required, not vice versa.</w:t>
-      </w:r>
-      <w:r>
-        <w:t xml:space="preserve"> This is also referred to as the clone pattern.</w:t>
-      </w:r>
     </w:p>
     <w:p>
       <w:pPr>
@@ -1705,19 +1929,46 @@
         <w:pStyle w:val="CHeading"/>
       </w:pPr>
       <w:r>
-        <w:t>Singleton</w:t>
-      </w:r>
-    </w:p>
-    <w:p>
-      <w:pPr>
-        <w:pStyle w:val="CNormal"/>
-        <w:numPr>
-          <w:ilvl w:val="0"/>
-          <w:numId w:val="3"/>
-        </w:numPr>
+        <w:t>Adapter</w:t>
+      </w:r>
+    </w:p>
+    <w:p>
+      <w:pPr>
+        <w:pStyle w:val="CNormal"/>
+        <w:numPr>
+          <w:ilvl w:val="0"/>
+          <w:numId w:val="3"/>
+        </w:numPr>
+        <w:spacing w:after="0"/>
+      </w:pPr>
+      <w:r>
+        <w:t>&gt;</w:t>
+      </w:r>
+    </w:p>
+    <w:p>
+      <w:pPr>
+        <w:pStyle w:val="CNormal"/>
         <w:spacing w:after="0"/>
         <w:jc w:val="left"/>
       </w:pPr>
+    </w:p>
+    <w:p>
+      <w:pPr>
+        <w:pStyle w:val="CHeading"/>
+      </w:pPr>
+      <w:r>
+        <w:t>Bridge</w:t>
+      </w:r>
+    </w:p>
+    <w:p>
+      <w:pPr>
+        <w:pStyle w:val="CNormal"/>
+        <w:numPr>
+          <w:ilvl w:val="0"/>
+          <w:numId w:val="3"/>
+        </w:numPr>
+        <w:spacing w:after="0"/>
+      </w:pPr>
       <w:r>
         <w:t>&gt;</w:t>
       </w:r>
@@ -1734,20 +1985,46 @@
         <w:pStyle w:val="CHeading"/>
       </w:pPr>
       <w:r>
-        <w:lastRenderedPageBreak/>
-        <w:t>Adapter</w:t>
-      </w:r>
-    </w:p>
-    <w:p>
-      <w:pPr>
-        <w:pStyle w:val="CNormal"/>
-        <w:numPr>
-          <w:ilvl w:val="0"/>
-          <w:numId w:val="3"/>
-        </w:numPr>
+        <w:t>Composite</w:t>
+      </w:r>
+    </w:p>
+    <w:p>
+      <w:pPr>
+        <w:pStyle w:val="CNormal"/>
+        <w:numPr>
+          <w:ilvl w:val="0"/>
+          <w:numId w:val="3"/>
+        </w:numPr>
+        <w:spacing w:after="0"/>
+      </w:pPr>
+      <w:r>
+        <w:t>&gt;</w:t>
+      </w:r>
+    </w:p>
+    <w:p>
+      <w:pPr>
+        <w:pStyle w:val="CNormal"/>
         <w:spacing w:after="0"/>
         <w:jc w:val="left"/>
       </w:pPr>
+    </w:p>
+    <w:p>
+      <w:pPr>
+        <w:pStyle w:val="CHeading"/>
+      </w:pPr>
+      <w:r>
+        <w:t>Decorator</w:t>
+      </w:r>
+    </w:p>
+    <w:p>
+      <w:pPr>
+        <w:pStyle w:val="CNormal"/>
+        <w:numPr>
+          <w:ilvl w:val="0"/>
+          <w:numId w:val="3"/>
+        </w:numPr>
+        <w:spacing w:after="0"/>
+      </w:pPr>
       <w:r>
         <w:t>&gt;</w:t>
       </w:r>
@@ -1764,19 +2041,46 @@
         <w:pStyle w:val="CHeading"/>
       </w:pPr>
       <w:r>
-        <w:t>Bridge</w:t>
-      </w:r>
-    </w:p>
-    <w:p>
-      <w:pPr>
-        <w:pStyle w:val="CNormal"/>
-        <w:numPr>
-          <w:ilvl w:val="0"/>
-          <w:numId w:val="3"/>
-        </w:numPr>
+        <w:t>Facade</w:t>
+      </w:r>
+    </w:p>
+    <w:p>
+      <w:pPr>
+        <w:pStyle w:val="CNormal"/>
+        <w:numPr>
+          <w:ilvl w:val="0"/>
+          <w:numId w:val="3"/>
+        </w:numPr>
+        <w:spacing w:after="0"/>
+      </w:pPr>
+      <w:r>
+        <w:t>&gt;</w:t>
+      </w:r>
+    </w:p>
+    <w:p>
+      <w:pPr>
+        <w:pStyle w:val="CNormal"/>
         <w:spacing w:after="0"/>
         <w:jc w:val="left"/>
       </w:pPr>
+    </w:p>
+    <w:p>
+      <w:pPr>
+        <w:pStyle w:val="CHeading"/>
+      </w:pPr>
+      <w:r>
+        <w:t>Flyweight</w:t>
+      </w:r>
+    </w:p>
+    <w:p>
+      <w:pPr>
+        <w:pStyle w:val="CNormal"/>
+        <w:numPr>
+          <w:ilvl w:val="0"/>
+          <w:numId w:val="3"/>
+        </w:numPr>
+        <w:spacing w:after="0"/>
+      </w:pPr>
       <w:r>
         <w:t>&gt;</w:t>
       </w:r>
@@ -1793,19 +2097,46 @@
         <w:pStyle w:val="CHeading"/>
       </w:pPr>
       <w:r>
-        <w:t>Composite</w:t>
-      </w:r>
-    </w:p>
-    <w:p>
-      <w:pPr>
-        <w:pStyle w:val="CNormal"/>
-        <w:numPr>
-          <w:ilvl w:val="0"/>
-          <w:numId w:val="3"/>
-        </w:numPr>
+        <w:t>Proxy</w:t>
+      </w:r>
+    </w:p>
+    <w:p>
+      <w:pPr>
+        <w:pStyle w:val="CNormal"/>
+        <w:numPr>
+          <w:ilvl w:val="0"/>
+          <w:numId w:val="3"/>
+        </w:numPr>
+        <w:spacing w:after="0"/>
+      </w:pPr>
+      <w:r>
+        <w:t>&gt;</w:t>
+      </w:r>
+    </w:p>
+    <w:p>
+      <w:pPr>
+        <w:pStyle w:val="CNormal"/>
         <w:spacing w:after="0"/>
         <w:jc w:val="left"/>
       </w:pPr>
+    </w:p>
+    <w:p>
+      <w:pPr>
+        <w:pStyle w:val="CHeading"/>
+      </w:pPr>
+      <w:r>
+        <w:t>Chain of Responsibility</w:t>
+      </w:r>
+    </w:p>
+    <w:p>
+      <w:pPr>
+        <w:pStyle w:val="CNormal"/>
+        <w:numPr>
+          <w:ilvl w:val="0"/>
+          <w:numId w:val="3"/>
+        </w:numPr>
+        <w:spacing w:after="0"/>
+      </w:pPr>
       <w:r>
         <w:t>&gt;</w:t>
       </w:r>
@@ -1822,19 +2153,46 @@
         <w:pStyle w:val="CHeading"/>
       </w:pPr>
       <w:r>
-        <w:t>Decorator</w:t>
-      </w:r>
-    </w:p>
-    <w:p>
-      <w:pPr>
-        <w:pStyle w:val="CNormal"/>
-        <w:numPr>
-          <w:ilvl w:val="0"/>
-          <w:numId w:val="3"/>
-        </w:numPr>
+        <w:t>Command</w:t>
+      </w:r>
+    </w:p>
+    <w:p>
+      <w:pPr>
+        <w:pStyle w:val="CNormal"/>
+        <w:numPr>
+          <w:ilvl w:val="0"/>
+          <w:numId w:val="3"/>
+        </w:numPr>
+        <w:spacing w:after="0"/>
+      </w:pPr>
+      <w:r>
+        <w:t>&gt;</w:t>
+      </w:r>
+    </w:p>
+    <w:p>
+      <w:pPr>
+        <w:pStyle w:val="CNormal"/>
         <w:spacing w:after="0"/>
         <w:jc w:val="left"/>
       </w:pPr>
+    </w:p>
+    <w:p>
+      <w:pPr>
+        <w:pStyle w:val="CHeading"/>
+      </w:pPr>
+      <w:r>
+        <w:t>Interpreter</w:t>
+      </w:r>
+    </w:p>
+    <w:p>
+      <w:pPr>
+        <w:pStyle w:val="CNormal"/>
+        <w:numPr>
+          <w:ilvl w:val="0"/>
+          <w:numId w:val="3"/>
+        </w:numPr>
+        <w:spacing w:after="0"/>
+      </w:pPr>
       <w:r>
         <w:t>&gt;</w:t>
       </w:r>
@@ -1851,209 +2209,34 @@
         <w:pStyle w:val="CHeading"/>
       </w:pPr>
       <w:r>
-        <w:t>Facade</w:t>
-      </w:r>
-    </w:p>
-    <w:p>
-      <w:pPr>
-        <w:pStyle w:val="CNormal"/>
-        <w:numPr>
-          <w:ilvl w:val="0"/>
-          <w:numId w:val="3"/>
-        </w:numPr>
+        <w:t>Mediator</w:t>
+      </w:r>
+    </w:p>
+    <w:p>
+      <w:pPr>
+        <w:pStyle w:val="CNormal"/>
+        <w:numPr>
+          <w:ilvl w:val="0"/>
+          <w:numId w:val="3"/>
+        </w:numPr>
+        <w:spacing w:after="0"/>
+      </w:pPr>
+      <w:r>
+        <w:t>&gt;</w:t>
+      </w:r>
+    </w:p>
+    <w:p>
+      <w:pPr>
+        <w:pStyle w:val="CNormal"/>
         <w:spacing w:after="0"/>
         <w:jc w:val="left"/>
       </w:pPr>
-      <w:r>
-        <w:t>&gt;</w:t>
-      </w:r>
-    </w:p>
-    <w:p>
-      <w:pPr>
-        <w:pStyle w:val="CNormal"/>
-        <w:spacing w:after="0"/>
-        <w:jc w:val="left"/>
-      </w:pPr>
     </w:p>
     <w:p>
       <w:pPr>
         <w:pStyle w:val="CHeading"/>
       </w:pPr>
       <w:r>
-        <w:t>Flyweight</w:t>
-      </w:r>
-    </w:p>
-    <w:p>
-      <w:pPr>
-        <w:pStyle w:val="CNormal"/>
-        <w:numPr>
-          <w:ilvl w:val="0"/>
-          <w:numId w:val="3"/>
-        </w:numPr>
-        <w:spacing w:after="0"/>
-        <w:jc w:val="left"/>
-      </w:pPr>
-      <w:r>
-        <w:t>&gt;</w:t>
-      </w:r>
-    </w:p>
-    <w:p>
-      <w:pPr>
-        <w:pStyle w:val="CNormal"/>
-        <w:spacing w:after="0"/>
-        <w:jc w:val="left"/>
-      </w:pPr>
-    </w:p>
-    <w:p>
-      <w:pPr>
-        <w:pStyle w:val="CHeading"/>
-      </w:pPr>
-      <w:r>
-        <w:t>Proxy</w:t>
-      </w:r>
-    </w:p>
-    <w:p>
-      <w:pPr>
-        <w:pStyle w:val="CNormal"/>
-        <w:numPr>
-          <w:ilvl w:val="0"/>
-          <w:numId w:val="3"/>
-        </w:numPr>
-        <w:spacing w:after="0"/>
-        <w:jc w:val="left"/>
-      </w:pPr>
-      <w:r>
-        <w:t>&gt;</w:t>
-      </w:r>
-    </w:p>
-    <w:p>
-      <w:pPr>
-        <w:pStyle w:val="CNormal"/>
-        <w:spacing w:after="0"/>
-        <w:jc w:val="left"/>
-      </w:pPr>
-    </w:p>
-    <w:p>
-      <w:pPr>
-        <w:pStyle w:val="CHeading"/>
-      </w:pPr>
-      <w:r>
-        <w:t>Chain of Responsibility</w:t>
-      </w:r>
-    </w:p>
-    <w:p>
-      <w:pPr>
-        <w:pStyle w:val="CNormal"/>
-        <w:numPr>
-          <w:ilvl w:val="0"/>
-          <w:numId w:val="3"/>
-        </w:numPr>
-        <w:spacing w:after="0"/>
-        <w:jc w:val="left"/>
-      </w:pPr>
-      <w:r>
-        <w:t>&gt;</w:t>
-      </w:r>
-    </w:p>
-    <w:p>
-      <w:pPr>
-        <w:pStyle w:val="CNormal"/>
-        <w:spacing w:after="0"/>
-        <w:jc w:val="left"/>
-      </w:pPr>
-    </w:p>
-    <w:p>
-      <w:pPr>
-        <w:pStyle w:val="CHeading"/>
-      </w:pPr>
-      <w:r>
-        <w:t>Command</w:t>
-      </w:r>
-    </w:p>
-    <w:p>
-      <w:pPr>
-        <w:pStyle w:val="CNormal"/>
-        <w:numPr>
-          <w:ilvl w:val="0"/>
-          <w:numId w:val="3"/>
-        </w:numPr>
-        <w:spacing w:after="0"/>
-        <w:jc w:val="left"/>
-      </w:pPr>
-      <w:r>
-        <w:t>&gt;</w:t>
-      </w:r>
-    </w:p>
-    <w:p>
-      <w:pPr>
-        <w:pStyle w:val="CNormal"/>
-        <w:spacing w:after="0"/>
-        <w:jc w:val="left"/>
-      </w:pPr>
-    </w:p>
-    <w:p>
-      <w:pPr>
-        <w:pStyle w:val="CHeading"/>
-      </w:pPr>
-      <w:r>
-        <w:t>Interpreter</w:t>
-      </w:r>
-    </w:p>
-    <w:p>
-      <w:pPr>
-        <w:pStyle w:val="CNormal"/>
-        <w:numPr>
-          <w:ilvl w:val="0"/>
-          <w:numId w:val="3"/>
-        </w:numPr>
-        <w:spacing w:after="0"/>
-        <w:jc w:val="left"/>
-      </w:pPr>
-      <w:r>
-        <w:t>&gt;</w:t>
-      </w:r>
-    </w:p>
-    <w:p>
-      <w:pPr>
-        <w:pStyle w:val="CNormal"/>
-        <w:spacing w:after="0"/>
-        <w:jc w:val="left"/>
-      </w:pPr>
-    </w:p>
-    <w:p>
-      <w:pPr>
-        <w:pStyle w:val="CHeading"/>
-      </w:pPr>
-      <w:r>
-        <w:t>Mediator</w:t>
-      </w:r>
-    </w:p>
-    <w:p>
-      <w:pPr>
-        <w:pStyle w:val="CNormal"/>
-        <w:numPr>
-          <w:ilvl w:val="0"/>
-          <w:numId w:val="3"/>
-        </w:numPr>
-        <w:spacing w:after="0"/>
-        <w:jc w:val="left"/>
-      </w:pPr>
-      <w:r>
-        <w:t>&gt;</w:t>
-      </w:r>
-    </w:p>
-    <w:p>
-      <w:pPr>
-        <w:pStyle w:val="CNormal"/>
-        <w:spacing w:after="0"/>
-        <w:jc w:val="left"/>
-      </w:pPr>
-    </w:p>
-    <w:p>
-      <w:pPr>
-        <w:pStyle w:val="CHeading"/>
-      </w:pPr>
-      <w:r>
         <w:t>Memento</w:t>
       </w:r>
     </w:p>
@@ -2065,94 +2248,6 @@
           <w:numId w:val="3"/>
         </w:numPr>
         <w:spacing w:after="0"/>
-        <w:jc w:val="left"/>
-      </w:pPr>
-      <w:r>
-        <w:t>&gt;</w:t>
-      </w:r>
-    </w:p>
-    <w:p>
-      <w:pPr>
-        <w:pStyle w:val="CNormal"/>
-        <w:spacing w:after="0"/>
-        <w:jc w:val="left"/>
-      </w:pPr>
-    </w:p>
-    <w:p>
-      <w:pPr>
-        <w:pStyle w:val="CHeading"/>
-      </w:pPr>
-      <w:r>
-        <w:t>Observer</w:t>
-      </w:r>
-    </w:p>
-    <w:p>
-      <w:pPr>
-        <w:pStyle w:val="CNormal"/>
-        <w:numPr>
-          <w:ilvl w:val="0"/>
-          <w:numId w:val="3"/>
-        </w:numPr>
-        <w:spacing w:after="0"/>
-        <w:jc w:val="left"/>
-      </w:pPr>
-      <w:r>
-        <w:t>&gt;</w:t>
-      </w:r>
-    </w:p>
-    <w:p>
-      <w:pPr>
-        <w:pStyle w:val="CNormal"/>
-        <w:spacing w:after="0"/>
-        <w:jc w:val="left"/>
-      </w:pPr>
-    </w:p>
-    <w:p>
-      <w:pPr>
-        <w:pStyle w:val="CHeading"/>
-      </w:pPr>
-      <w:r>
-        <w:t>State</w:t>
-      </w:r>
-    </w:p>
-    <w:p>
-      <w:pPr>
-        <w:pStyle w:val="CNormal"/>
-        <w:numPr>
-          <w:ilvl w:val="0"/>
-          <w:numId w:val="3"/>
-        </w:numPr>
-        <w:spacing w:after="0"/>
-        <w:jc w:val="left"/>
-      </w:pPr>
-      <w:r>
-        <w:t>&gt;</w:t>
-      </w:r>
-    </w:p>
-    <w:p>
-      <w:pPr>
-        <w:pStyle w:val="CNormal"/>
-        <w:spacing w:after="0"/>
-        <w:jc w:val="left"/>
-      </w:pPr>
-    </w:p>
-    <w:p>
-      <w:pPr>
-        <w:pStyle w:val="CHeading"/>
-      </w:pPr>
-      <w:r>
-        <w:t>Strategy</w:t>
-      </w:r>
-    </w:p>
-    <w:p>
-      <w:pPr>
-        <w:pStyle w:val="CNormal"/>
-        <w:numPr>
-          <w:ilvl w:val="0"/>
-          <w:numId w:val="3"/>
-        </w:numPr>
-        <w:spacing w:after="0"/>
-        <w:jc w:val="left"/>
       </w:pPr>
       <w:r>
         <w:lastRenderedPageBreak/>
@@ -2171,6 +2266,90 @@
         <w:pStyle w:val="CHeading"/>
       </w:pPr>
       <w:r>
+        <w:t>Observer</w:t>
+      </w:r>
+    </w:p>
+    <w:p>
+      <w:pPr>
+        <w:pStyle w:val="CNormal"/>
+        <w:numPr>
+          <w:ilvl w:val="0"/>
+          <w:numId w:val="3"/>
+        </w:numPr>
+        <w:spacing w:after="0"/>
+      </w:pPr>
+      <w:r>
+        <w:t>&gt;</w:t>
+      </w:r>
+    </w:p>
+    <w:p>
+      <w:pPr>
+        <w:pStyle w:val="CNormal"/>
+        <w:spacing w:after="0"/>
+        <w:jc w:val="left"/>
+      </w:pPr>
+    </w:p>
+    <w:p>
+      <w:pPr>
+        <w:pStyle w:val="CHeading"/>
+      </w:pPr>
+      <w:r>
+        <w:t>State</w:t>
+      </w:r>
+    </w:p>
+    <w:p>
+      <w:pPr>
+        <w:pStyle w:val="CNormal"/>
+        <w:numPr>
+          <w:ilvl w:val="0"/>
+          <w:numId w:val="3"/>
+        </w:numPr>
+        <w:spacing w:after="0"/>
+      </w:pPr>
+      <w:r>
+        <w:t>&gt;</w:t>
+      </w:r>
+    </w:p>
+    <w:p>
+      <w:pPr>
+        <w:pStyle w:val="CNormal"/>
+        <w:spacing w:after="0"/>
+        <w:jc w:val="left"/>
+      </w:pPr>
+    </w:p>
+    <w:p>
+      <w:pPr>
+        <w:pStyle w:val="CHeading"/>
+      </w:pPr>
+      <w:r>
+        <w:t>Strategy</w:t>
+      </w:r>
+    </w:p>
+    <w:p>
+      <w:pPr>
+        <w:pStyle w:val="CNormal"/>
+        <w:numPr>
+          <w:ilvl w:val="0"/>
+          <w:numId w:val="3"/>
+        </w:numPr>
+        <w:spacing w:after="0"/>
+      </w:pPr>
+      <w:r>
+        <w:t>&gt;</w:t>
+      </w:r>
+    </w:p>
+    <w:p>
+      <w:pPr>
+        <w:pStyle w:val="CNormal"/>
+        <w:spacing w:after="0"/>
+        <w:jc w:val="left"/>
+      </w:pPr>
+    </w:p>
+    <w:p>
+      <w:pPr>
+        <w:pStyle w:val="CHeading"/>
+      </w:pPr>
+      <w:r>
         <w:t>Template Method</w:t>
       </w:r>
     </w:p>
@@ -2182,8 +2361,35 @@
           <w:numId w:val="3"/>
         </w:numPr>
         <w:spacing w:after="0"/>
+      </w:pPr>
+      <w:r>
+        <w:t>&gt;</w:t>
+      </w:r>
+    </w:p>
+    <w:p>
+      <w:pPr>
+        <w:pStyle w:val="CNormal"/>
+        <w:spacing w:after="0"/>
         <w:jc w:val="left"/>
       </w:pPr>
+    </w:p>
+    <w:p>
+      <w:pPr>
+        <w:pStyle w:val="CHeading"/>
+      </w:pPr>
+      <w:r>
+        <w:t>Visitor</w:t>
+      </w:r>
+    </w:p>
+    <w:p>
+      <w:pPr>
+        <w:pStyle w:val="CNormal"/>
+        <w:numPr>
+          <w:ilvl w:val="0"/>
+          <w:numId w:val="3"/>
+        </w:numPr>
+        <w:spacing w:after="0"/>
+      </w:pPr>
       <w:r>
         <w:t>&gt;</w:t>
       </w:r>
@@ -2200,58 +2406,334 @@
         <w:pStyle w:val="CHeading"/>
       </w:pPr>
       <w:r>
-        <w:t>Visitor</w:t>
-      </w:r>
-    </w:p>
-    <w:p>
-      <w:pPr>
-        <w:pStyle w:val="CNormal"/>
-        <w:numPr>
-          <w:ilvl w:val="0"/>
-          <w:numId w:val="3"/>
-        </w:numPr>
+        <w:t>Course Summary</w:t>
+      </w:r>
+    </w:p>
+    <w:p>
+      <w:pPr>
+        <w:pStyle w:val="CNormal"/>
+        <w:numPr>
+          <w:ilvl w:val="0"/>
+          <w:numId w:val="3"/>
+        </w:numPr>
+        <w:spacing w:after="0"/>
+      </w:pPr>
+      <w:r>
+        <w:t>&gt;</w:t>
+      </w:r>
+    </w:p>
+    <w:p>
+      <w:pPr>
+        <w:pStyle w:val="CNormal"/>
         <w:spacing w:after="0"/>
         <w:jc w:val="left"/>
       </w:pPr>
-      <w:r>
-        <w:t>&gt;</w:t>
-      </w:r>
-    </w:p>
-    <w:p>
-      <w:pPr>
-        <w:pStyle w:val="CNormal"/>
-        <w:spacing w:after="0"/>
-        <w:jc w:val="left"/>
-      </w:pPr>
     </w:p>
     <w:p>
       <w:pPr>
         <w:pStyle w:val="CHeading"/>
       </w:pPr>
       <w:r>
-        <w:t>Course Summary</w:t>
-      </w:r>
-    </w:p>
-    <w:p>
-      <w:pPr>
-        <w:pStyle w:val="CNormal"/>
-        <w:numPr>
-          <w:ilvl w:val="0"/>
-          <w:numId w:val="3"/>
-        </w:numPr>
-        <w:spacing w:after="0"/>
-        <w:jc w:val="left"/>
-      </w:pPr>
-      <w:r>
-        <w:t>&gt;</w:t>
-      </w:r>
-    </w:p>
-    <w:p>
-      <w:pPr>
-        <w:pStyle w:val="CNormal"/>
-        <w:spacing w:after="0"/>
-        <w:jc w:val="left"/>
-      </w:pPr>
+        <w:t>Other Notes</w:t>
+      </w:r>
+    </w:p>
+    <w:p>
+      <w:pPr>
+        <w:pStyle w:val="CNormal"/>
+        <w:numPr>
+          <w:ilvl w:val="0"/>
+          <w:numId w:val="3"/>
+        </w:numPr>
+        <w:spacing w:after="0"/>
+      </w:pPr>
+      <w:r>
+        <w:t>Google Test can be used to perform unit tests on C++ programs.</w:t>
+      </w:r>
+    </w:p>
+    <w:p>
+      <w:pPr>
+        <w:pStyle w:val="CNormal"/>
+        <w:numPr>
+          <w:ilvl w:val="0"/>
+          <w:numId w:val="3"/>
+        </w:numPr>
+        <w:spacing w:after="0"/>
+      </w:pPr>
+      <w:r>
+        <w:t xml:space="preserve">Add it to your project’s </w:t>
+      </w:r>
+      <w:proofErr w:type="spellStart"/>
+      <w:r>
+        <w:t>CMake</w:t>
+      </w:r>
+      <w:proofErr w:type="spellEnd"/>
+      <w:r>
+        <w:t xml:space="preserve"> by following its README:</w:t>
+      </w:r>
+    </w:p>
+    <w:p>
+      <w:pPr>
+        <w:pStyle w:val="CNormal"/>
+        <w:spacing w:after="0"/>
+        <w:ind w:left="360"/>
+      </w:pPr>
+      <w:hyperlink r:id="rId6" w:history="1">
+        <w:r>
+          <w:rPr>
+            <w:rStyle w:val="Hyperlink"/>
+          </w:rPr>
+          <w:t>https://github.com/google/googletest/tree/master/googletest</w:t>
+        </w:r>
+      </w:hyperlink>
+    </w:p>
+    <w:p>
+      <w:pPr>
+        <w:pStyle w:val="CNormal"/>
+        <w:numPr>
+          <w:ilvl w:val="0"/>
+          <w:numId w:val="4"/>
+        </w:numPr>
+        <w:spacing w:after="0"/>
+      </w:pPr>
+      <w:r>
+        <w:rPr>
+          <w:i/>
+        </w:rPr>
+        <w:t>#include &lt;</w:t>
+      </w:r>
+      <w:proofErr w:type="spellStart"/>
+      <w:r>
+        <w:rPr>
+          <w:i/>
+        </w:rPr>
+        <w:t>gtest</w:t>
+      </w:r>
+      <w:proofErr w:type="spellEnd"/>
+      <w:r>
+        <w:rPr>
+          <w:i/>
+        </w:rPr>
+        <w:t>/</w:t>
+      </w:r>
+      <w:proofErr w:type="spellStart"/>
+      <w:r>
+        <w:rPr>
+          <w:i/>
+        </w:rPr>
+        <w:t>gtest.h</w:t>
+      </w:r>
+      <w:proofErr w:type="spellEnd"/>
+      <w:r>
+        <w:rPr>
+          <w:i/>
+        </w:rPr>
+        <w:t xml:space="preserve">&gt; </w:t>
+      </w:r>
+      <w:r>
+        <w:t xml:space="preserve">in your </w:t>
+      </w:r>
+      <w:r>
+        <w:rPr>
+          <w:i/>
+        </w:rPr>
+        <w:t>main.cpp</w:t>
+      </w:r>
+      <w:r>
+        <w:t>.</w:t>
+      </w:r>
+    </w:p>
+    <w:p>
+      <w:pPr>
+        <w:pStyle w:val="CNormal"/>
+        <w:numPr>
+          <w:ilvl w:val="0"/>
+          <w:numId w:val="4"/>
+        </w:numPr>
+        <w:spacing w:after="0"/>
+      </w:pPr>
+      <w:r>
+        <w:t xml:space="preserve">Initialise it by calling the following methods in the </w:t>
+      </w:r>
+      <w:r>
+        <w:rPr>
+          <w:i/>
+        </w:rPr>
+        <w:t>main</w:t>
+      </w:r>
+      <w:r>
+        <w:t xml:space="preserve"> method:</w:t>
+      </w:r>
+    </w:p>
+    <w:p>
+      <w:pPr>
+        <w:pStyle w:val="CCode"/>
+        <w:ind w:left="360"/>
+      </w:pPr>
+      <w:proofErr w:type="gramStart"/>
+      <w:r>
+        <w:t>testing::</w:t>
+      </w:r>
+      <w:proofErr w:type="spellStart"/>
+      <w:proofErr w:type="gramEnd"/>
+      <w:r>
+        <w:t>InitGoogleTest</w:t>
+      </w:r>
+      <w:proofErr w:type="spellEnd"/>
+      <w:r>
+        <w:t>(&amp;</w:t>
+      </w:r>
+      <w:proofErr w:type="spellStart"/>
+      <w:r>
+        <w:t>argc</w:t>
+      </w:r>
+      <w:proofErr w:type="spellEnd"/>
+      <w:r>
+        <w:t xml:space="preserve">, </w:t>
+      </w:r>
+      <w:proofErr w:type="spellStart"/>
+      <w:r>
+        <w:t>argv</w:t>
+      </w:r>
+      <w:proofErr w:type="spellEnd"/>
+      <w:r>
+        <w:t>);</w:t>
+      </w:r>
+    </w:p>
+    <w:p>
+      <w:pPr>
+        <w:pStyle w:val="CCode"/>
+        <w:ind w:left="360"/>
+        <w:rPr>
+          <w:i w:val="0"/>
+        </w:rPr>
+      </w:pPr>
+      <w:r>
+        <w:t>return RUN_ALL_</w:t>
+      </w:r>
+      <w:proofErr w:type="gramStart"/>
+      <w:r>
+        <w:t>TESTS(</w:t>
+      </w:r>
+      <w:proofErr w:type="gramEnd"/>
+      <w:r>
+        <w:t>);</w:t>
+      </w:r>
+    </w:p>
+    <w:p>
+      <w:pPr>
+        <w:pStyle w:val="CNormal"/>
+        <w:numPr>
+          <w:ilvl w:val="0"/>
+          <w:numId w:val="4"/>
+        </w:numPr>
+        <w:spacing w:after="0"/>
+      </w:pPr>
+      <w:r>
+        <w:t>Define a unit test with the following signature:</w:t>
+      </w:r>
+    </w:p>
+    <w:p>
+      <w:pPr>
+        <w:pStyle w:val="CCode"/>
+        <w:ind w:left="360"/>
+      </w:pPr>
+      <w:proofErr w:type="gramStart"/>
+      <w:r>
+        <w:t>TEST(</w:t>
+      </w:r>
+      <w:proofErr w:type="spellStart"/>
+      <w:proofErr w:type="gramEnd"/>
+      <w:r>
+        <w:t>NameOfTestGroup</w:t>
+      </w:r>
+      <w:proofErr w:type="spellEnd"/>
+      <w:r>
+        <w:t xml:space="preserve">, </w:t>
+      </w:r>
+      <w:proofErr w:type="spellStart"/>
+      <w:r>
+        <w:t>NameOfTest</w:t>
+      </w:r>
+      <w:proofErr w:type="spellEnd"/>
+      <w:r>
+        <w:t>) {</w:t>
+      </w:r>
+    </w:p>
+    <w:p>
+      <w:pPr>
+        <w:pStyle w:val="CCode"/>
+        <w:ind w:left="360"/>
+      </w:pPr>
+      <w:r>
+        <w:tab/>
+        <w:t>…</w:t>
+      </w:r>
+    </w:p>
+    <w:p>
+      <w:pPr>
+        <w:pStyle w:val="CCode"/>
+        <w:ind w:left="360"/>
+      </w:pPr>
+      <w:r>
+        <w:tab/>
+        <w:t>EXPECT_</w:t>
+      </w:r>
+      <w:proofErr w:type="gramStart"/>
+      <w:r>
+        <w:t>EQ(</w:t>
+      </w:r>
+      <w:proofErr w:type="spellStart"/>
+      <w:proofErr w:type="gramEnd"/>
+      <w:r>
+        <w:t>expected_value</w:t>
+      </w:r>
+      <w:proofErr w:type="spellEnd"/>
+      <w:r>
+        <w:t xml:space="preserve">, </w:t>
+      </w:r>
+      <w:proofErr w:type="spellStart"/>
+      <w:r>
+        <w:t>actual_value</w:t>
+      </w:r>
+      <w:proofErr w:type="spellEnd"/>
+      <w:r>
+        <w:t>);</w:t>
+      </w:r>
+    </w:p>
+    <w:p>
+      <w:pPr>
+        <w:pStyle w:val="CCode"/>
+        <w:ind w:left="360"/>
+      </w:pPr>
+      <w:r>
+        <w:t>}</w:t>
+      </w:r>
+    </w:p>
+    <w:p>
+      <w:pPr>
+        <w:pStyle w:val="CNormal"/>
+        <w:numPr>
+          <w:ilvl w:val="0"/>
+          <w:numId w:val="4"/>
+        </w:numPr>
+        <w:spacing w:after="0"/>
+      </w:pPr>
+      <w:r>
+        <w:t>Edit Configuration &gt; Add New Configuration &gt; Google Test &gt; OK.</w:t>
+      </w:r>
+    </w:p>
+    <w:p>
+      <w:pPr>
+        <w:pStyle w:val="CNormal"/>
+        <w:numPr>
+          <w:ilvl w:val="0"/>
+          <w:numId w:val="4"/>
+        </w:numPr>
+        <w:spacing w:after="0"/>
+      </w:pPr>
+      <w:r>
+        <w:t>Run configuration.</w:t>
+      </w:r>
     </w:p>
     <w:p>
       <w:pPr>
@@ -2508,6 +2990,119 @@
     </w:lvl>
   </w:abstractNum>
   <w:abstractNum w:abstractNumId="2" w15:restartNumberingAfterBreak="0">
+    <w:nsid w:val="74E4173C"/>
+    <w:multiLevelType w:val="hybridMultilevel"/>
+    <w:tmpl w:val="D4E84762"/>
+    <w:lvl w:ilvl="0" w:tplc="08090001">
+      <w:start w:val="1"/>
+      <w:numFmt w:val="bullet"/>
+      <w:lvlText w:val=""/>
+      <w:lvlJc w:val="left"/>
+      <w:pPr>
+        <w:ind w:left="360" w:hanging="360"/>
+      </w:pPr>
+      <w:rPr>
+        <w:rFonts w:ascii="Symbol" w:hAnsi="Symbol" w:hint="default"/>
+      </w:rPr>
+    </w:lvl>
+    <w:lvl w:ilvl="1" w:tplc="08090003" w:tentative="1">
+      <w:start w:val="1"/>
+      <w:numFmt w:val="bullet"/>
+      <w:lvlText w:val="o"/>
+      <w:lvlJc w:val="left"/>
+      <w:pPr>
+        <w:ind w:left="1080" w:hanging="360"/>
+      </w:pPr>
+      <w:rPr>
+        <w:rFonts w:ascii="Courier New" w:hAnsi="Courier New" w:cs="Courier New" w:hint="default"/>
+      </w:rPr>
+    </w:lvl>
+    <w:lvl w:ilvl="2" w:tplc="08090005" w:tentative="1">
+      <w:start w:val="1"/>
+      <w:numFmt w:val="bullet"/>
+      <w:lvlText w:val=""/>
+      <w:lvlJc w:val="left"/>
+      <w:pPr>
+        <w:ind w:left="1800" w:hanging="360"/>
+      </w:pPr>
+      <w:rPr>
+        <w:rFonts w:ascii="Wingdings" w:hAnsi="Wingdings" w:hint="default"/>
+      </w:rPr>
+    </w:lvl>
+    <w:lvl w:ilvl="3" w:tplc="08090001" w:tentative="1">
+      <w:start w:val="1"/>
+      <w:numFmt w:val="bullet"/>
+      <w:lvlText w:val=""/>
+      <w:lvlJc w:val="left"/>
+      <w:pPr>
+        <w:ind w:left="2520" w:hanging="360"/>
+      </w:pPr>
+      <w:rPr>
+        <w:rFonts w:ascii="Symbol" w:hAnsi="Symbol" w:hint="default"/>
+      </w:rPr>
+    </w:lvl>
+    <w:lvl w:ilvl="4" w:tplc="08090003" w:tentative="1">
+      <w:start w:val="1"/>
+      <w:numFmt w:val="bullet"/>
+      <w:lvlText w:val="o"/>
+      <w:lvlJc w:val="left"/>
+      <w:pPr>
+        <w:ind w:left="3240" w:hanging="360"/>
+      </w:pPr>
+      <w:rPr>
+        <w:rFonts w:ascii="Courier New" w:hAnsi="Courier New" w:cs="Courier New" w:hint="default"/>
+      </w:rPr>
+    </w:lvl>
+    <w:lvl w:ilvl="5" w:tplc="08090005" w:tentative="1">
+      <w:start w:val="1"/>
+      <w:numFmt w:val="bullet"/>
+      <w:lvlText w:val=""/>
+      <w:lvlJc w:val="left"/>
+      <w:pPr>
+        <w:ind w:left="3960" w:hanging="360"/>
+      </w:pPr>
+      <w:rPr>
+        <w:rFonts w:ascii="Wingdings" w:hAnsi="Wingdings" w:hint="default"/>
+      </w:rPr>
+    </w:lvl>
+    <w:lvl w:ilvl="6" w:tplc="08090001" w:tentative="1">
+      <w:start w:val="1"/>
+      <w:numFmt w:val="bullet"/>
+      <w:lvlText w:val=""/>
+      <w:lvlJc w:val="left"/>
+      <w:pPr>
+        <w:ind w:left="4680" w:hanging="360"/>
+      </w:pPr>
+      <w:rPr>
+        <w:rFonts w:ascii="Symbol" w:hAnsi="Symbol" w:hint="default"/>
+      </w:rPr>
+    </w:lvl>
+    <w:lvl w:ilvl="7" w:tplc="08090003" w:tentative="1">
+      <w:start w:val="1"/>
+      <w:numFmt w:val="bullet"/>
+      <w:lvlText w:val="o"/>
+      <w:lvlJc w:val="left"/>
+      <w:pPr>
+        <w:ind w:left="5400" w:hanging="360"/>
+      </w:pPr>
+      <w:rPr>
+        <w:rFonts w:ascii="Courier New" w:hAnsi="Courier New" w:cs="Courier New" w:hint="default"/>
+      </w:rPr>
+    </w:lvl>
+    <w:lvl w:ilvl="8" w:tplc="08090005" w:tentative="1">
+      <w:start w:val="1"/>
+      <w:numFmt w:val="bullet"/>
+      <w:lvlText w:val=""/>
+      <w:lvlJc w:val="left"/>
+      <w:pPr>
+        <w:ind w:left="6120" w:hanging="360"/>
+      </w:pPr>
+      <w:rPr>
+        <w:rFonts w:ascii="Wingdings" w:hAnsi="Wingdings" w:hint="default"/>
+      </w:rPr>
+    </w:lvl>
+  </w:abstractNum>
+  <w:abstractNum w:abstractNumId="3" w15:restartNumberingAfterBreak="0">
     <w:nsid w:val="77BE7803"/>
     <w:multiLevelType w:val="multilevel"/>
     <w:tmpl w:val="1BF2673C"/>
@@ -2627,6 +3222,9 @@
     <w:abstractNumId w:val="1"/>
   </w:num>
   <w:num w:numId="3">
+    <w:abstractNumId w:val="3"/>
+  </w:num>
+  <w:num w:numId="4">
     <w:abstractNumId w:val="2"/>
   </w:num>
 </w:numbering>
@@ -3033,6 +3631,7 @@
   <w:style w:type="character" w:default="1" w:styleId="DefaultParagraphFont">
     <w:name w:val="Default Paragraph Font"/>
     <w:uiPriority w:val="1"/>
+    <w:semiHidden/>
     <w:unhideWhenUsed/>
   </w:style>
   <w:style w:type="table" w:default="1" w:styleId="TableNormal">
@@ -3118,6 +3717,29 @@
       <w:ind w:left="720"/>
       <w:contextualSpacing/>
     </w:pPr>
+  </w:style>
+  <w:style w:type="character" w:styleId="Hyperlink">
+    <w:name w:val="Hyperlink"/>
+    <w:basedOn w:val="DefaultParagraphFont"/>
+    <w:uiPriority w:val="99"/>
+    <w:unhideWhenUsed/>
+    <w:rsid w:val="00003176"/>
+    <w:rPr>
+      <w:color w:val="0563C1" w:themeColor="hyperlink"/>
+      <w:u w:val="single"/>
+    </w:rPr>
+  </w:style>
+  <w:style w:type="character" w:styleId="UnresolvedMention">
+    <w:name w:val="Unresolved Mention"/>
+    <w:basedOn w:val="DefaultParagraphFont"/>
+    <w:uiPriority w:val="99"/>
+    <w:semiHidden/>
+    <w:unhideWhenUsed/>
+    <w:rsid w:val="00003176"/>
+    <w:rPr>
+      <w:color w:val="605E5C"/>
+      <w:shd w:val="clear" w:color="auto" w:fill="E1DFDD"/>
+    </w:rPr>
   </w:style>
 </w:styles>
 </file>
@@ -3388,7 +4010,7 @@
 </file>
 
 <file path=customXml/itemProps1.xml><?xml version="1.0" encoding="utf-8"?>
-<ds:datastoreItem xmlns:ds="http://schemas.openxmlformats.org/officeDocument/2006/customXml" ds:itemID="{0E9DF6F5-A23D-42F9-AF0E-0C1B817D6B3E}">
+<ds:datastoreItem xmlns:ds="http://schemas.openxmlformats.org/officeDocument/2006/customXml" ds:itemID="{B9B167D6-926C-4E9D-9533-9058F3487166}">
   <ds:schemaRefs>
     <ds:schemaRef ds:uri="http://schemas.openxmlformats.org/officeDocument/2006/bibliography"/>
   </ds:schemaRefs>

</xml_diff>

<commit_message>
Covered monostate design pattern, white box unit/integration testing, black box acceptance/system testing. Completed singleton challenge, and section.
</commit_message>
<xml_diff>
--- a/Notes/DesignPatternsModernCpp.docx
+++ b/Notes/DesignPatternsModernCpp.docx
@@ -936,143 +936,1076 @@
       <w:r>
         <w:t xml:space="preserve"> abstractions should not depend on details, details should depend on abstractions.</w:t>
       </w:r>
+    </w:p>
+    <w:p>
+      <w:pPr>
+        <w:pStyle w:val="CNormal"/>
+        <w:numPr>
+          <w:ilvl w:val="0"/>
+          <w:numId w:val="3"/>
+        </w:numPr>
+        <w:spacing w:after="0"/>
+      </w:pPr>
+      <w:r>
+        <w:t>Abstractions refers to interfaces and abstract classes.</w:t>
+      </w:r>
+    </w:p>
+    <w:p>
+      <w:pPr>
+        <w:pStyle w:val="CNormal"/>
+        <w:numPr>
+          <w:ilvl w:val="0"/>
+          <w:numId w:val="3"/>
+        </w:numPr>
+        <w:spacing w:after="0"/>
+      </w:pPr>
+      <w:r>
+        <w:t xml:space="preserve">This enables </w:t>
+      </w:r>
+      <w:r>
+        <w:rPr>
+          <w:b/>
+        </w:rPr>
+        <w:t>dependency injection</w:t>
+      </w:r>
+      <w:r>
+        <w:t>, as now any custom class with custom overridden methods can be derived from the interface, instantiated, and then be assigned as a data member to another object. DI allows for loose coupling between classes and makes them more extendable.</w:t>
+      </w:r>
+      <w:r>
+        <w:t xml:space="preserve"> You must use types that enable polymorphism for this to work, i.e. a </w:t>
+      </w:r>
+      <w:proofErr w:type="gramStart"/>
+      <w:r>
+        <w:t>data members</w:t>
+      </w:r>
+      <w:proofErr w:type="gramEnd"/>
+      <w:r>
+        <w:t xml:space="preserve"> can’t be a value types, they must be a references, or raw/smart pointers.</w:t>
+      </w:r>
+    </w:p>
+    <w:p>
+      <w:pPr>
+        <w:pStyle w:val="CNormal"/>
+        <w:spacing w:after="0"/>
+        <w:ind w:left="360"/>
+      </w:pPr>
+    </w:p>
+    <w:p>
+      <w:pPr>
+        <w:pStyle w:val="CHeading"/>
+      </w:pPr>
+      <w:r>
+        <w:t>Builder</w:t>
+      </w:r>
+    </w:p>
+    <w:p>
+      <w:pPr>
+        <w:pStyle w:val="CNormal"/>
+        <w:numPr>
+          <w:ilvl w:val="0"/>
+          <w:numId w:val="3"/>
+        </w:numPr>
+        <w:spacing w:after="0"/>
+        <w:jc w:val="left"/>
+      </w:pPr>
+      <w:r>
+        <w:t>The builder design pattern</w:t>
+      </w:r>
       <w:r>
         <w:t xml:space="preserve"> </w:t>
       </w:r>
+      <w:r>
+        <w:t>construct</w:t>
+      </w:r>
+      <w:r>
+        <w:t>s</w:t>
+      </w:r>
+      <w:r>
+        <w:t xml:space="preserve"> an object step-by-step.</w:t>
+      </w:r>
+    </w:p>
+    <w:p>
+      <w:pPr>
+        <w:pStyle w:val="CNormal"/>
+        <w:numPr>
+          <w:ilvl w:val="0"/>
+          <w:numId w:val="3"/>
+        </w:numPr>
+        <w:spacing w:after="0"/>
+      </w:pPr>
+      <w:r>
+        <w:t xml:space="preserve">Some objects are simple to construct, e.g. </w:t>
+      </w:r>
+      <w:r>
+        <w:rPr>
+          <w:i/>
+        </w:rPr>
+        <w:t>string str(“Hello”)</w:t>
+      </w:r>
+      <w:r>
+        <w:t>, other objects may require many arguments. This is makes it difficult to instantiate the class. It’s better to opt for piecewise construction.</w:t>
+      </w:r>
+    </w:p>
+    <w:p>
+      <w:pPr>
+        <w:pStyle w:val="CNormal"/>
+        <w:numPr>
+          <w:ilvl w:val="0"/>
+          <w:numId w:val="3"/>
+        </w:numPr>
+        <w:spacing w:after="0"/>
+      </w:pPr>
+      <w:r>
+        <w:t xml:space="preserve">Example: A </w:t>
+      </w:r>
+      <w:proofErr w:type="spellStart"/>
+      <w:r>
+        <w:rPr>
+          <w:i/>
+        </w:rPr>
+        <w:t>HtmlElement</w:t>
+      </w:r>
+      <w:proofErr w:type="spellEnd"/>
+      <w:r>
+        <w:t xml:space="preserve"> class represents a tag and </w:t>
+      </w:r>
+      <w:proofErr w:type="gramStart"/>
+      <w:r>
+        <w:t>it’s</w:t>
+      </w:r>
+      <w:proofErr w:type="gramEnd"/>
+      <w:r>
+        <w:t xml:space="preserve"> children tags, rather than using </w:t>
+      </w:r>
+      <w:proofErr w:type="spellStart"/>
+      <w:r>
+        <w:rPr>
+          <w:i/>
+        </w:rPr>
+        <w:t>HtmlElement</w:t>
+      </w:r>
+      <w:proofErr w:type="spellEnd"/>
+      <w:r>
+        <w:t xml:space="preserve"> directly you can use </w:t>
+      </w:r>
+      <w:proofErr w:type="spellStart"/>
+      <w:r>
+        <w:rPr>
+          <w:i/>
+        </w:rPr>
+        <w:t>HtmlBuilder</w:t>
+      </w:r>
+      <w:proofErr w:type="spellEnd"/>
+      <w:r>
+        <w:t xml:space="preserve"> to work with </w:t>
+      </w:r>
+      <w:proofErr w:type="spellStart"/>
+      <w:r>
+        <w:rPr>
+          <w:i/>
+        </w:rPr>
+        <w:t>HtmlElement</w:t>
+      </w:r>
+      <w:proofErr w:type="spellEnd"/>
+      <w:r>
+        <w:t xml:space="preserve"> to build up </w:t>
+      </w:r>
+      <w:proofErr w:type="spellStart"/>
+      <w:r>
+        <w:rPr>
+          <w:i/>
+        </w:rPr>
+        <w:t>HtmlElement</w:t>
+      </w:r>
+      <w:proofErr w:type="spellEnd"/>
+      <w:r>
+        <w:t xml:space="preserve"> step-by-step.</w:t>
+      </w:r>
+      <w:r>
+        <w:t xml:space="preserve"> </w:t>
+      </w:r>
+    </w:p>
+    <w:p>
+      <w:pPr>
+        <w:pStyle w:val="CNormal"/>
+        <w:spacing w:after="0"/>
+        <w:ind w:left="360"/>
+      </w:pPr>
+    </w:p>
+    <w:p>
+      <w:pPr>
+        <w:pStyle w:val="CNormal"/>
+        <w:numPr>
+          <w:ilvl w:val="0"/>
+          <w:numId w:val="3"/>
+        </w:numPr>
+        <w:spacing w:after="0"/>
+      </w:pPr>
+      <w:r>
+        <w:lastRenderedPageBreak/>
+        <w:t xml:space="preserve">A </w:t>
+      </w:r>
+      <w:r>
+        <w:rPr>
+          <w:b/>
+        </w:rPr>
+        <w:t>fluent interface</w:t>
+      </w:r>
+      <w:r>
+        <w:t xml:space="preserve"> makes use of method chaining among other techniques to reduce unnecessarily having to use an identifier to access its methods, e.g. </w:t>
+      </w:r>
+      <w:proofErr w:type="spellStart"/>
+      <w:r>
+        <w:rPr>
+          <w:i/>
+        </w:rPr>
+        <w:t>cout</w:t>
+      </w:r>
+      <w:proofErr w:type="spellEnd"/>
+      <w:r>
+        <w:rPr>
+          <w:i/>
+        </w:rPr>
+        <w:t xml:space="preserve"> &lt;&lt; “Hello, </w:t>
+      </w:r>
+      <w:proofErr w:type="gramStart"/>
+      <w:r>
+        <w:rPr>
+          <w:i/>
+        </w:rPr>
+        <w:t>“ &lt;</w:t>
+      </w:r>
+      <w:proofErr w:type="gramEnd"/>
+      <w:r>
+        <w:rPr>
+          <w:i/>
+        </w:rPr>
+        <w:t xml:space="preserve">&lt; world &lt;&lt; </w:t>
+      </w:r>
+      <w:proofErr w:type="spellStart"/>
+      <w:r>
+        <w:rPr>
+          <w:i/>
+        </w:rPr>
+        <w:t>endl</w:t>
+      </w:r>
+      <w:proofErr w:type="spellEnd"/>
+      <w:r>
+        <w:t>.</w:t>
+      </w:r>
+      <w:r>
+        <w:t xml:space="preserve"> Other techniques include </w:t>
+      </w:r>
+      <w:r>
+        <w:rPr>
+          <w:i/>
+        </w:rPr>
+        <w:t>static</w:t>
+      </w:r>
+      <w:r>
+        <w:t xml:space="preserve"> methods that return the target type, and type conversion operator overloads.</w:t>
+      </w:r>
+    </w:p>
+    <w:p>
+      <w:pPr>
+        <w:pStyle w:val="CNormal"/>
+        <w:numPr>
+          <w:ilvl w:val="0"/>
+          <w:numId w:val="3"/>
+        </w:numPr>
+        <w:spacing w:after="0"/>
+      </w:pPr>
+      <w:r>
+        <w:t xml:space="preserve">Method chaining can be done using references or pointers, but references are generally easier to </w:t>
+      </w:r>
+      <w:r>
+        <w:t>use.</w:t>
+      </w:r>
+    </w:p>
+    <w:p>
+      <w:pPr>
+        <w:pStyle w:val="CNormal"/>
+        <w:numPr>
+          <w:ilvl w:val="0"/>
+          <w:numId w:val="3"/>
+        </w:numPr>
+        <w:spacing w:after="0"/>
+      </w:pPr>
+      <w:r>
+        <w:t xml:space="preserve">Multiple builder classes sharing the same base class can be used to </w:t>
+      </w:r>
+      <w:r>
+        <w:t xml:space="preserve">construct </w:t>
+      </w:r>
+      <w:r>
+        <w:t>a base object via fluent interface.</w:t>
+      </w:r>
+    </w:p>
+    <w:p>
+      <w:pPr>
+        <w:pStyle w:val="CNormal"/>
+        <w:numPr>
+          <w:ilvl w:val="0"/>
+          <w:numId w:val="3"/>
+        </w:numPr>
+        <w:spacing w:after="0"/>
+      </w:pPr>
+      <w:r>
+        <w:t xml:space="preserve">Example a </w:t>
+      </w:r>
+      <w:r>
+        <w:rPr>
+          <w:i/>
+        </w:rPr>
+        <w:t>Person</w:t>
+      </w:r>
+      <w:r>
+        <w:t xml:space="preserve"> class may contain attributes related to address, work, health records, etc. A builder class can be created for each of these facets/areas to build up a </w:t>
+      </w:r>
+      <w:r>
+        <w:rPr>
+          <w:i/>
+        </w:rPr>
+        <w:t>Person</w:t>
+      </w:r>
+      <w:r>
+        <w:t xml:space="preserve"> object using a fluent interface.</w:t>
+      </w:r>
+      <w:r>
+        <w:t xml:space="preserve"> All of them can inherit from a </w:t>
+      </w:r>
+      <w:proofErr w:type="spellStart"/>
+      <w:r>
+        <w:rPr>
+          <w:i/>
+        </w:rPr>
+        <w:t>PersonBuilderBase</w:t>
+      </w:r>
+      <w:proofErr w:type="spellEnd"/>
+      <w:r>
+        <w:t xml:space="preserve"> class that contains the reference for the </w:t>
+      </w:r>
+      <w:r>
+        <w:rPr>
+          <w:i/>
+        </w:rPr>
+        <w:t>Person</w:t>
+      </w:r>
+      <w:r>
+        <w:t xml:space="preserve"> object to be modified. </w:t>
+      </w:r>
+    </w:p>
+    <w:p>
+      <w:pPr>
+        <w:pStyle w:val="CNormal"/>
+        <w:spacing w:after="0"/>
+        <w:jc w:val="left"/>
+      </w:pPr>
     </w:p>
     <w:p>
       <w:pPr>
         <w:pStyle w:val="CHeading"/>
       </w:pPr>
       <w:r>
-        <w:t>Builder</w:t>
-      </w:r>
-    </w:p>
-    <w:p>
-      <w:pPr>
-        <w:pStyle w:val="CNormal"/>
-        <w:numPr>
-          <w:ilvl w:val="0"/>
-          <w:numId w:val="3"/>
-        </w:numPr>
+        <w:t>Factories</w:t>
+      </w:r>
+    </w:p>
+    <w:p>
+      <w:pPr>
+        <w:pStyle w:val="CNormal"/>
+        <w:numPr>
+          <w:ilvl w:val="0"/>
+          <w:numId w:val="3"/>
+        </w:numPr>
+        <w:spacing w:after="0"/>
+      </w:pPr>
+      <w:r>
+        <w:t xml:space="preserve">The factory design pattern </w:t>
+      </w:r>
+      <w:r>
+        <w:t xml:space="preserve">selects which </w:t>
+      </w:r>
+      <w:r>
+        <w:t>derived class to construct based on a method call or supplied arguments.</w:t>
+      </w:r>
+    </w:p>
+    <w:p>
+      <w:pPr>
+        <w:pStyle w:val="CNormal"/>
+        <w:numPr>
+          <w:ilvl w:val="0"/>
+          <w:numId w:val="3"/>
+        </w:numPr>
+        <w:spacing w:after="0"/>
+      </w:pPr>
+      <w:r>
+        <w:t>Patterns can be combined as needed so a factory pattern can make use of a builder pattern to construct a</w:t>
+      </w:r>
+      <w:r>
+        <w:t xml:space="preserve"> complex </w:t>
+      </w:r>
+      <w:r>
+        <w:t>object.</w:t>
+      </w:r>
+    </w:p>
+    <w:p>
+      <w:pPr>
+        <w:pStyle w:val="CNormal"/>
+        <w:numPr>
+          <w:ilvl w:val="0"/>
+          <w:numId w:val="3"/>
+        </w:numPr>
+        <w:spacing w:after="0"/>
+      </w:pPr>
+      <w:r>
+        <w:t>There are multiple variants, you can have a factory method, a factory class</w:t>
+      </w:r>
+      <w:r>
+        <w:t>, or an abstract factory set of classes (hierarchy).</w:t>
+      </w:r>
+      <w:r>
+        <w:t xml:space="preserve"> A factory method is a standalone method that instantiates a class, while a factory class can be used to group a set of </w:t>
+      </w:r>
+      <w:r>
+        <w:rPr>
+          <w:i/>
+        </w:rPr>
+        <w:t>static</w:t>
+      </w:r>
+      <w:r>
+        <w:t xml:space="preserve"> factory methods. This makes it eas</w:t>
+      </w:r>
+      <w:r>
+        <w:t>ier</w:t>
+      </w:r>
+      <w:r>
+        <w:t xml:space="preserve"> for the client to find the appropriate method to construct an object with.</w:t>
+      </w:r>
+      <w:r>
+        <w:t xml:space="preserve"> </w:t>
+      </w:r>
+      <w:r>
+        <w:t>A</w:t>
+      </w:r>
+      <w:r>
+        <w:t>bstract factory</w:t>
+      </w:r>
+      <w:r>
+        <w:t xml:space="preserve"> hierarchies support the OCP</w:t>
+      </w:r>
+      <w:r>
+        <w:t xml:space="preserve"> whereas factory methods are tightly coupled with various subclasses thus violating OCP</w:t>
+      </w:r>
+      <w:r>
+        <w:t>.</w:t>
+      </w:r>
+    </w:p>
+    <w:p>
+      <w:pPr>
+        <w:pStyle w:val="CNormal"/>
+        <w:spacing w:after="0"/>
+        <w:ind w:left="360"/>
+      </w:pPr>
+    </w:p>
+    <w:p>
+      <w:pPr>
+        <w:pStyle w:val="CNormal"/>
+        <w:numPr>
+          <w:ilvl w:val="0"/>
+          <w:numId w:val="3"/>
+        </w:numPr>
+        <w:spacing w:after="0"/>
+      </w:pPr>
+      <w:r>
+        <w:t xml:space="preserve">Example: A </w:t>
+      </w:r>
+      <w:r>
+        <w:rPr>
+          <w:i/>
+        </w:rPr>
+        <w:t>Computer</w:t>
+      </w:r>
+      <w:r>
+        <w:t xml:space="preserve"> class can be difficult to instantiate as there will be many attributes to initialise. You can implement many factory methods that return a specific type of </w:t>
+      </w:r>
+      <w:r>
+        <w:rPr>
+          <w:i/>
+        </w:rPr>
+        <w:t>Computer</w:t>
+      </w:r>
+      <w:r>
+        <w:t>. One factory method may return a basic computer with a processor, but no GPU. Another factory method may return a high-end computer with high-spec components.</w:t>
+      </w:r>
+    </w:p>
+    <w:p>
+      <w:pPr>
+        <w:pStyle w:val="CNormal"/>
+        <w:numPr>
+          <w:ilvl w:val="0"/>
+          <w:numId w:val="3"/>
+        </w:numPr>
+        <w:spacing w:after="0"/>
+      </w:pPr>
+      <w:r>
+        <w:t xml:space="preserve">Example: A </w:t>
+      </w:r>
+      <w:r>
+        <w:rPr>
+          <w:i/>
+        </w:rPr>
+        <w:t>Point</w:t>
+      </w:r>
+      <w:r>
+        <w:t xml:space="preserve"> class may be initialised using cartesian or polar coordinates. In either case the constructor will require two floating types to represent the coordinates: x and y for cartesian, rho and theta for polar. This will be seen as an ambiguous call by the compiler. </w:t>
+      </w:r>
+      <w:r>
+        <w:t>F</w:t>
+      </w:r>
+      <w:r>
+        <w:t>actory method</w:t>
+      </w:r>
+      <w:r>
+        <w:t>s</w:t>
+      </w:r>
+      <w:r>
+        <w:t xml:space="preserve"> can be used to make it clear how the constructor is going to be used, e.g. </w:t>
+      </w:r>
+      <w:proofErr w:type="spellStart"/>
+      <w:r>
+        <w:rPr>
+          <w:i/>
+        </w:rPr>
+        <w:t>from_</w:t>
+      </w:r>
+      <w:proofErr w:type="gramStart"/>
+      <w:r>
+        <w:rPr>
+          <w:i/>
+        </w:rPr>
+        <w:t>cartesian</w:t>
+      </w:r>
+      <w:proofErr w:type="spellEnd"/>
+      <w:r>
+        <w:rPr>
+          <w:i/>
+        </w:rPr>
+        <w:t>(</w:t>
+      </w:r>
+      <w:proofErr w:type="gramEnd"/>
+      <w:r>
+        <w:rPr>
+          <w:i/>
+        </w:rPr>
+        <w:t>double x, double y)</w:t>
+      </w:r>
+      <w:r>
+        <w:t xml:space="preserve">, </w:t>
+      </w:r>
+      <w:proofErr w:type="spellStart"/>
+      <w:r>
+        <w:rPr>
+          <w:i/>
+        </w:rPr>
+        <w:t>from_polar</w:t>
+      </w:r>
+      <w:proofErr w:type="spellEnd"/>
+      <w:r>
+        <w:rPr>
+          <w:i/>
+        </w:rPr>
+        <w:t>(double rho, double theta)</w:t>
+      </w:r>
+      <w:r>
+        <w:t>.</w:t>
+      </w:r>
+    </w:p>
+    <w:p>
+      <w:pPr>
+        <w:pStyle w:val="CNormal"/>
+        <w:numPr>
+          <w:ilvl w:val="0"/>
+          <w:numId w:val="3"/>
+        </w:numPr>
+        <w:spacing w:after="0"/>
+      </w:pPr>
+      <w:r>
+        <w:t>Example: You</w:t>
+      </w:r>
+      <w:r>
+        <w:t xml:space="preserve"> may have many </w:t>
+      </w:r>
+      <w:proofErr w:type="gramStart"/>
+      <w:r>
+        <w:t>subclass</w:t>
+      </w:r>
+      <w:proofErr w:type="gramEnd"/>
+      <w:r>
+        <w:t xml:space="preserve"> of a </w:t>
+      </w:r>
+      <w:r>
+        <w:rPr>
+          <w:i/>
+        </w:rPr>
+        <w:t>Widget</w:t>
+      </w:r>
+      <w:r>
+        <w:t xml:space="preserve">, but some of them may be used for Linux while others are used for Windows. You can define an abstract factory class called </w:t>
+      </w:r>
+      <w:proofErr w:type="spellStart"/>
+      <w:r>
+        <w:rPr>
+          <w:i/>
+        </w:rPr>
+        <w:t>WidgetFactory</w:t>
+      </w:r>
+      <w:proofErr w:type="spellEnd"/>
+      <w:r>
+        <w:t xml:space="preserve"> that defines pure virtual methods that return </w:t>
+      </w:r>
+      <w:r>
+        <w:rPr>
+          <w:i/>
+        </w:rPr>
+        <w:t xml:space="preserve">Button, </w:t>
+      </w:r>
+      <w:proofErr w:type="spellStart"/>
+      <w:r>
+        <w:rPr>
+          <w:i/>
+        </w:rPr>
+        <w:t>ComboBox</w:t>
+      </w:r>
+      <w:proofErr w:type="spellEnd"/>
+      <w:r>
+        <w:rPr>
+          <w:i/>
+        </w:rPr>
+        <w:t>, etc</w:t>
+      </w:r>
+      <w:r>
+        <w:t xml:space="preserve">. You can then inherit from </w:t>
+      </w:r>
+      <w:proofErr w:type="spellStart"/>
+      <w:r>
+        <w:rPr>
+          <w:i/>
+        </w:rPr>
+        <w:t>WidgetFactory</w:t>
+      </w:r>
+      <w:proofErr w:type="spellEnd"/>
+      <w:r>
+        <w:t xml:space="preserve"> and create classes called </w:t>
+      </w:r>
+      <w:proofErr w:type="spellStart"/>
+      <w:r>
+        <w:rPr>
+          <w:i/>
+        </w:rPr>
+        <w:t>LinuxWidgetFactory</w:t>
+      </w:r>
+      <w:proofErr w:type="spellEnd"/>
+      <w:r>
+        <w:t xml:space="preserve"> and </w:t>
+      </w:r>
+      <w:proofErr w:type="spellStart"/>
+      <w:r>
+        <w:rPr>
+          <w:i/>
+        </w:rPr>
+        <w:t>WindowsWidgetFactory</w:t>
+      </w:r>
+      <w:proofErr w:type="spellEnd"/>
+      <w:r>
+        <w:t xml:space="preserve"> that override the pure virtual methods and return the appropriate </w:t>
+      </w:r>
+      <w:r>
+        <w:rPr>
+          <w:i/>
+        </w:rPr>
+        <w:t>Widget</w:t>
+      </w:r>
+      <w:r>
+        <w:t>.</w:t>
+      </w:r>
+    </w:p>
+    <w:p>
+      <w:pPr>
+        <w:pStyle w:val="CNormal"/>
         <w:spacing w:after="0"/>
         <w:jc w:val="left"/>
       </w:pPr>
-      <w:r>
-        <w:t>The builder design pattern</w:t>
-      </w:r>
-      <w:r>
-        <w:t xml:space="preserve"> </w:t>
-      </w:r>
-      <w:r>
-        <w:t>construct</w:t>
-      </w:r>
-      <w:r>
-        <w:t>s</w:t>
-      </w:r>
-      <w:r>
-        <w:t xml:space="preserve"> an object step-by-step.</w:t>
-      </w:r>
-    </w:p>
-    <w:p>
-      <w:pPr>
-        <w:pStyle w:val="CNormal"/>
-        <w:numPr>
-          <w:ilvl w:val="0"/>
-          <w:numId w:val="3"/>
-        </w:numPr>
-        <w:spacing w:after="0"/>
-      </w:pPr>
-      <w:r>
-        <w:t xml:space="preserve">Some objects are simple to construct, e.g. </w:t>
-      </w:r>
-      <w:r>
-        <w:rPr>
-          <w:i/>
-        </w:rPr>
-        <w:t>string str(“Hello”)</w:t>
-      </w:r>
-      <w:r>
-        <w:t>, other objects may require many arguments. This is makes it difficult to instantiate the class. It’s better to opt for piecewise construction.</w:t>
-      </w:r>
-    </w:p>
-    <w:p>
-      <w:pPr>
-        <w:pStyle w:val="CNormal"/>
-        <w:numPr>
-          <w:ilvl w:val="0"/>
-          <w:numId w:val="3"/>
-        </w:numPr>
-        <w:spacing w:after="0"/>
-      </w:pPr>
-      <w:r>
-        <w:t xml:space="preserve">Example: A </w:t>
+    </w:p>
+    <w:p>
+      <w:pPr>
+        <w:pStyle w:val="CHeading"/>
+      </w:pPr>
+      <w:r>
+        <w:t>Prototype</w:t>
+      </w:r>
+    </w:p>
+    <w:p>
+      <w:pPr>
+        <w:pStyle w:val="CNormal"/>
+        <w:numPr>
+          <w:ilvl w:val="0"/>
+          <w:numId w:val="3"/>
+        </w:numPr>
+        <w:spacing w:after="0"/>
+        <w:jc w:val="left"/>
+      </w:pPr>
+      <w:r>
+        <w:t>The prototype design pattern makes a copy of a partially or fully initialised object.</w:t>
+      </w:r>
+    </w:p>
+    <w:p>
+      <w:pPr>
+        <w:pStyle w:val="CNormal"/>
+        <w:numPr>
+          <w:ilvl w:val="0"/>
+          <w:numId w:val="3"/>
+        </w:numPr>
+        <w:spacing w:after="0"/>
+      </w:pPr>
+      <w:r>
+        <w:t>This is useful in cases where an object with certain initial attributes is often created, rather than recreating this object every time it’s needed it’s better to create a copy every time to localise creation logic. This pattern is often combined with the factory pattern. The factory pattern just returns the correct derived class, while the prototype pattern creates a copy of an object with the closest initial state to what the client requires. Often the client will use the prototype pattern to create the closest copy, and then change it to match the requirement.</w:t>
+      </w:r>
+    </w:p>
+    <w:p>
+      <w:pPr>
+        <w:pStyle w:val="CNormal"/>
+        <w:numPr>
+          <w:ilvl w:val="0"/>
+          <w:numId w:val="3"/>
+        </w:numPr>
+        <w:spacing w:after="0"/>
+      </w:pPr>
+      <w:r>
+        <w:t xml:space="preserve">An example of this is a </w:t>
+      </w:r>
+      <w:r>
+        <w:rPr>
+          <w:i/>
+        </w:rPr>
+        <w:t>Contact</w:t>
+      </w:r>
+      <w:r>
+        <w:t xml:space="preserve"> class in which multiple contacts have the same </w:t>
+      </w:r>
+      <w:r>
+        <w:rPr>
+          <w:i/>
+        </w:rPr>
+        <w:t>Address</w:t>
+      </w:r>
+      <w:r>
+        <w:t>.</w:t>
+      </w:r>
+      <w:r>
+        <w:rPr>
+          <w:i/>
+        </w:rPr>
+        <w:t xml:space="preserve"> Address</w:t>
+      </w:r>
+      <w:r>
+        <w:t xml:space="preserve"> is another complex class that contains various details such as door number, building, street, post code, city, country, etc. One option is to keep recreating </w:t>
+      </w:r>
+      <w:r>
+        <w:rPr>
+          <w:i/>
+        </w:rPr>
+        <w:t>Contacts</w:t>
+      </w:r>
+      <w:r>
+        <w:t xml:space="preserve"> and supplying the same information, another option is to create a </w:t>
       </w:r>
       <w:proofErr w:type="spellStart"/>
       <w:r>
         <w:rPr>
           <w:i/>
         </w:rPr>
-        <w:t>HtmlElement</w:t>
+        <w:t>ContactFactory</w:t>
       </w:r>
       <w:proofErr w:type="spellEnd"/>
       <w:r>
-        <w:t xml:space="preserve"> class represents a tag and </w:t>
+        <w:t xml:space="preserve"> with a </w:t>
+      </w:r>
+      <w:r>
+        <w:rPr>
+          <w:i/>
+        </w:rPr>
+        <w:t>static</w:t>
+      </w:r>
+      <w:r>
+        <w:t xml:space="preserve"> method called </w:t>
+      </w:r>
+      <w:proofErr w:type="spellStart"/>
+      <w:r>
+        <w:rPr>
+          <w:i/>
+        </w:rPr>
+        <w:t>new_</w:t>
       </w:r>
       <w:proofErr w:type="gramStart"/>
       <w:r>
-        <w:t>it’s</w:t>
+        <w:rPr>
+          <w:i/>
+        </w:rPr>
+        <w:t>trainee</w:t>
+      </w:r>
+      <w:proofErr w:type="spellEnd"/>
+      <w:r>
+        <w:rPr>
+          <w:i/>
+        </w:rPr>
+        <w:t>(</w:t>
       </w:r>
       <w:proofErr w:type="gramEnd"/>
       <w:r>
-        <w:t xml:space="preserve"> children tags, rather than using </w:t>
+        <w:rPr>
+          <w:i/>
+        </w:rPr>
+        <w:t>)</w:t>
+      </w:r>
+      <w:r>
+        <w:t xml:space="preserve"> that returns a copy of a </w:t>
+      </w:r>
+      <w:r>
+        <w:rPr>
+          <w:i/>
+        </w:rPr>
+        <w:t>Contact</w:t>
+      </w:r>
+      <w:r>
+        <w:t xml:space="preserve"> that </w:t>
+      </w:r>
+      <w:r>
+        <w:lastRenderedPageBreak/>
+        <w:t xml:space="preserve">already has the correct </w:t>
+      </w:r>
+      <w:r>
+        <w:rPr>
+          <w:i/>
+        </w:rPr>
+        <w:t>Address</w:t>
+      </w:r>
+      <w:r>
+        <w:t xml:space="preserve"> information. Copies are often returned by creating them on the heap via smart pointers to allow polymorphism.</w:t>
+      </w:r>
+    </w:p>
+    <w:p>
+      <w:pPr>
+        <w:pStyle w:val="CNormal"/>
+        <w:numPr>
+          <w:ilvl w:val="0"/>
+          <w:numId w:val="3"/>
+        </w:numPr>
+        <w:spacing w:after="0"/>
+      </w:pPr>
+      <w:r>
+        <w:t xml:space="preserve">Another use it to create a copy of an object without knowing its type. If the type is accessed through a base type </w:t>
+      </w:r>
+      <w:r>
+        <w:t xml:space="preserve">then just used the copy constructor won’t be enough since it’ll slice the object, a clone method would dynamically return the correct object. To set this up create an abstract base class called </w:t>
+      </w:r>
+      <w:r>
+        <w:rPr>
+          <w:i/>
+        </w:rPr>
+        <w:t>Prototype</w:t>
+      </w:r>
+      <w:r>
+        <w:t xml:space="preserve"> with a pure virtual method called </w:t>
+      </w:r>
+      <w:proofErr w:type="gramStart"/>
+      <w:r>
+        <w:rPr>
+          <w:i/>
+        </w:rPr>
+        <w:t>clone(</w:t>
+      </w:r>
+      <w:proofErr w:type="gramEnd"/>
+      <w:r>
+        <w:rPr>
+          <w:i/>
+        </w:rPr>
+        <w:t xml:space="preserve">) </w:t>
+      </w:r>
+      <w:r>
+        <w:t xml:space="preserve">that returns </w:t>
+      </w:r>
+      <w:r>
+        <w:t xml:space="preserve">a </w:t>
       </w:r>
       <w:proofErr w:type="spellStart"/>
       <w:r>
         <w:rPr>
           <w:i/>
         </w:rPr>
-        <w:t>HtmlElement</w:t>
+        <w:t>unique_ptr</w:t>
       </w:r>
       <w:proofErr w:type="spellEnd"/>
       <w:r>
-        <w:t xml:space="preserve"> directly you can use </w:t>
+        <w:rPr>
+          <w:i/>
+        </w:rPr>
+        <w:t>&lt;Prototype&gt;</w:t>
+      </w:r>
+      <w:r>
+        <w:t xml:space="preserve">. Any subclass can now override this method to dynamically return </w:t>
+      </w:r>
+      <w:r>
+        <w:t xml:space="preserve">a copy of itself, e.g. </w:t>
+      </w:r>
+      <w:r>
+        <w:rPr>
+          <w:i/>
+        </w:rPr>
+        <w:t xml:space="preserve">return </w:t>
       </w:r>
       <w:proofErr w:type="spellStart"/>
       <w:r>
         <w:rPr>
           <w:i/>
         </w:rPr>
-        <w:t>HtmlBuilder</w:t>
+        <w:t>unique_ptr</w:t>
       </w:r>
       <w:proofErr w:type="spellEnd"/>
       <w:r>
-        <w:t xml:space="preserve"> to work with </w:t>
+        <w:rPr>
+          <w:i/>
+        </w:rPr>
+        <w:t>&lt;Derived&gt;(*this)</w:t>
+      </w:r>
+      <w:r>
+        <w:t xml:space="preserve">. </w:t>
+      </w:r>
+      <w:r>
+        <w:t xml:space="preserve">We need to use pointers rather than value types as otherwise the object is sliced. </w:t>
       </w:r>
       <w:proofErr w:type="spellStart"/>
       <w:r>
         <w:rPr>
           <w:i/>
         </w:rPr>
-        <w:t>HtmlElement</w:t>
+        <w:t>unique_ptr</w:t>
       </w:r>
       <w:proofErr w:type="spellEnd"/>
       <w:r>
-        <w:t xml:space="preserve"> to build up </w:t>
+        <w:t xml:space="preserve"> is used because it can be converted to </w:t>
       </w:r>
       <w:proofErr w:type="spellStart"/>
       <w:r>
         <w:rPr>
           <w:i/>
         </w:rPr>
-        <w:t>HtmlElement</w:t>
+        <w:t>shared_ptr</w:t>
       </w:r>
       <w:proofErr w:type="spellEnd"/>
       <w:r>
-        <w:t xml:space="preserve"> step-by-step.</w:t>
-      </w:r>
-      <w:r>
-        <w:t xml:space="preserve"> </w:t>
+        <w:t xml:space="preserve"> as required, not vice versa.</w:t>
+      </w:r>
+      <w:r>
+        <w:t xml:space="preserve"> This is also referred to as the clone pattern.</w:t>
+      </w:r>
+    </w:p>
+    <w:p>
+      <w:pPr>
+        <w:pStyle w:val="CNormal"/>
+        <w:spacing w:after="0"/>
+        <w:jc w:val="left"/>
+      </w:pPr>
+    </w:p>
+    <w:p>
+      <w:pPr>
+        <w:pStyle w:val="CHeading"/>
+      </w:pPr>
+      <w:r>
+        <w:t>Singleton</w:t>
+      </w:r>
+    </w:p>
+    <w:p>
+      <w:pPr>
+        <w:pStyle w:val="CNormal"/>
+        <w:numPr>
+          <w:ilvl w:val="0"/>
+          <w:numId w:val="3"/>
+        </w:numPr>
+        <w:spacing w:after="0"/>
+      </w:pPr>
+      <w:r>
+        <w:t>The singleton design pattern ensures that only a single instance of a class exists.</w:t>
+      </w:r>
+    </w:p>
+    <w:p>
+      <w:pPr>
+        <w:pStyle w:val="CNormal"/>
+        <w:numPr>
+          <w:ilvl w:val="0"/>
+          <w:numId w:val="3"/>
+        </w:numPr>
+        <w:spacing w:after="0"/>
+      </w:pPr>
+      <w:r>
+        <w:t xml:space="preserve">It’s used when only one instance of a class makes sense, i.e. you may not need a class to load the same data from memory more than once in a program. A constructor call may be expensive so it might be worth to do it only once to load the data in memory, then to get the data from the same instance every time. </w:t>
+      </w:r>
+    </w:p>
+    <w:p>
+      <w:pPr>
+        <w:pStyle w:val="CNormal"/>
+        <w:numPr>
+          <w:ilvl w:val="0"/>
+          <w:numId w:val="3"/>
+        </w:numPr>
+        <w:spacing w:after="0"/>
+      </w:pPr>
+      <w:r>
+        <w:t>This pattern is controversial and is often considered an anti-pattern.</w:t>
+      </w:r>
+      <w:r>
+        <w:t xml:space="preserve"> The reason is that it makes it difficult to complete unit tests.</w:t>
+      </w:r>
+      <w:r>
+        <w:t xml:space="preserve"> However, with dependency injection this problem can be alleviated.</w:t>
+      </w:r>
+    </w:p>
+    <w:p>
+      <w:pPr>
+        <w:pStyle w:val="CNormal"/>
+        <w:numPr>
+          <w:ilvl w:val="0"/>
+          <w:numId w:val="3"/>
+        </w:numPr>
+        <w:spacing w:after="0"/>
+      </w:pPr>
+      <w:r>
+        <w:t xml:space="preserve">An alternative to the singleton design pattern is a </w:t>
+      </w:r>
+      <w:proofErr w:type="spellStart"/>
+      <w:r>
+        <w:t>monostate</w:t>
+      </w:r>
+      <w:proofErr w:type="spellEnd"/>
+      <w:r>
+        <w:t xml:space="preserve"> design pattern in which all of the attributes are marked </w:t>
+      </w:r>
+      <w:r>
+        <w:rPr>
+          <w:i/>
+        </w:rPr>
+        <w:t>static</w:t>
+      </w:r>
+      <w:r>
+        <w:t>.</w:t>
+      </w:r>
+      <w:r>
+        <w:t xml:space="preserve"> Now clients can instantiate copies of the class, but the objects will all access the same attributes since they’re only created once. This design pattern isn’t recommended at all since it’s quite inflexible. </w:t>
+      </w:r>
+      <w:r>
+        <w:t xml:space="preserve">It also breaks encapsulation </w:t>
+      </w:r>
+      <w:r>
+        <w:t>as the variable can potentially be modified by any subclass instance and the change will be seen by every instance.</w:t>
       </w:r>
     </w:p>
     <w:p>
@@ -1092,830 +2025,34 @@
         <w:spacing w:after="0"/>
       </w:pPr>
       <w:r>
-        <w:t xml:space="preserve">A </w:t>
-      </w:r>
-      <w:r>
-        <w:rPr>
-          <w:b/>
-        </w:rPr>
-        <w:t>fluent interface</w:t>
-      </w:r>
-      <w:r>
-        <w:t xml:space="preserve"> makes use of method chaining among other techniques to reduce unnecessarily having to use an identifier to access its methods, e.g. </w:t>
-      </w:r>
-      <w:proofErr w:type="spellStart"/>
-      <w:r>
-        <w:rPr>
-          <w:i/>
-        </w:rPr>
-        <w:t>cout</w:t>
-      </w:r>
-      <w:proofErr w:type="spellEnd"/>
-      <w:r>
-        <w:rPr>
-          <w:i/>
-        </w:rPr>
-        <w:t xml:space="preserve"> &lt;&lt; “Hello, </w:t>
-      </w:r>
-      <w:proofErr w:type="gramStart"/>
-      <w:r>
-        <w:rPr>
-          <w:i/>
-        </w:rPr>
-        <w:t>“ &lt;</w:t>
-      </w:r>
-      <w:proofErr w:type="gramEnd"/>
-      <w:r>
-        <w:rPr>
-          <w:i/>
-        </w:rPr>
-        <w:t xml:space="preserve">&lt; world &lt;&lt; </w:t>
-      </w:r>
-      <w:proofErr w:type="spellStart"/>
-      <w:r>
-        <w:rPr>
-          <w:i/>
-        </w:rPr>
-        <w:t>endl</w:t>
-      </w:r>
-      <w:proofErr w:type="spellEnd"/>
-      <w:r>
-        <w:t>.</w:t>
-      </w:r>
-      <w:r>
-        <w:t xml:space="preserve"> Other techniques include </w:t>
-      </w:r>
-      <w:r>
-        <w:rPr>
-          <w:i/>
-        </w:rPr>
-        <w:t>static</w:t>
-      </w:r>
-      <w:r>
-        <w:t xml:space="preserve"> methods that return the target type, and type conversion operator overloads.</w:t>
-      </w:r>
-    </w:p>
-    <w:p>
-      <w:pPr>
-        <w:pStyle w:val="CNormal"/>
-        <w:numPr>
-          <w:ilvl w:val="0"/>
-          <w:numId w:val="3"/>
-        </w:numPr>
-        <w:spacing w:after="0"/>
-      </w:pPr>
-      <w:r>
-        <w:t xml:space="preserve">Method chaining can be done using references or pointers, but references are generally easier to </w:t>
-      </w:r>
-      <w:r>
-        <w:t>use.</w:t>
-      </w:r>
-    </w:p>
-    <w:p>
-      <w:pPr>
-        <w:pStyle w:val="CNormal"/>
-        <w:numPr>
-          <w:ilvl w:val="0"/>
-          <w:numId w:val="3"/>
-        </w:numPr>
-        <w:spacing w:after="0"/>
-      </w:pPr>
-      <w:r>
-        <w:t xml:space="preserve">Multiple builder classes sharing the same base class can be used to </w:t>
-      </w:r>
-      <w:r>
-        <w:t xml:space="preserve">construct </w:t>
-      </w:r>
-      <w:r>
-        <w:t>a base object via fluent interface.</w:t>
-      </w:r>
-    </w:p>
-    <w:p>
-      <w:pPr>
-        <w:pStyle w:val="CNormal"/>
-        <w:numPr>
-          <w:ilvl w:val="0"/>
-          <w:numId w:val="3"/>
-        </w:numPr>
-        <w:spacing w:after="0"/>
-      </w:pPr>
-      <w:r>
-        <w:t xml:space="preserve">Example a </w:t>
-      </w:r>
-      <w:r>
-        <w:rPr>
-          <w:i/>
-        </w:rPr>
-        <w:t>Person</w:t>
-      </w:r>
-      <w:r>
-        <w:t xml:space="preserve"> class may contain attributes related to address, work, health records, etc. A builder class can be created for each of these facets/areas to build up a </w:t>
-      </w:r>
-      <w:r>
-        <w:rPr>
-          <w:i/>
-        </w:rPr>
-        <w:t>Person</w:t>
-      </w:r>
-      <w:r>
-        <w:t xml:space="preserve"> object using a fluent interface.</w:t>
-      </w:r>
-      <w:r>
-        <w:t xml:space="preserve"> All of </w:t>
-      </w:r>
-      <w:r>
-        <w:lastRenderedPageBreak/>
-        <w:t xml:space="preserve">them can inherit from a </w:t>
-      </w:r>
-      <w:proofErr w:type="spellStart"/>
-      <w:r>
-        <w:rPr>
-          <w:i/>
-        </w:rPr>
-        <w:t>PersonBuilderBase</w:t>
-      </w:r>
-      <w:proofErr w:type="spellEnd"/>
-      <w:r>
-        <w:t xml:space="preserve"> class that contains the reference for the </w:t>
-      </w:r>
-      <w:r>
-        <w:rPr>
-          <w:i/>
-        </w:rPr>
-        <w:t>Person</w:t>
-      </w:r>
-      <w:r>
-        <w:t xml:space="preserve"> object to be modified. </w:t>
-      </w:r>
-    </w:p>
-    <w:p>
-      <w:pPr>
-        <w:pStyle w:val="CNormal"/>
-        <w:spacing w:after="0"/>
-        <w:jc w:val="left"/>
-      </w:pPr>
-    </w:p>
-    <w:p>
-      <w:pPr>
-        <w:pStyle w:val="CHeading"/>
-      </w:pPr>
-      <w:r>
-        <w:t>Factories</w:t>
-      </w:r>
-    </w:p>
-    <w:p>
-      <w:pPr>
-        <w:pStyle w:val="CNormal"/>
-        <w:numPr>
-          <w:ilvl w:val="0"/>
-          <w:numId w:val="3"/>
-        </w:numPr>
-        <w:spacing w:after="0"/>
-      </w:pPr>
-      <w:r>
-        <w:t xml:space="preserve">The factory design pattern </w:t>
-      </w:r>
-      <w:r>
-        <w:t xml:space="preserve">selects which </w:t>
-      </w:r>
-      <w:r>
-        <w:t>derived class to construct based on a method call or supplied arguments.</w:t>
-      </w:r>
-    </w:p>
-    <w:p>
-      <w:pPr>
-        <w:pStyle w:val="CNormal"/>
-        <w:numPr>
-          <w:ilvl w:val="0"/>
-          <w:numId w:val="3"/>
-        </w:numPr>
-        <w:spacing w:after="0"/>
-      </w:pPr>
-      <w:r>
-        <w:t>Patterns can be combined as needed so a factory pattern can make use of a builder pattern to construct a</w:t>
-      </w:r>
-      <w:r>
-        <w:t xml:space="preserve"> complex </w:t>
-      </w:r>
-      <w:r>
-        <w:t>object.</w:t>
-      </w:r>
-    </w:p>
-    <w:p>
-      <w:pPr>
-        <w:pStyle w:val="CNormal"/>
-        <w:numPr>
-          <w:ilvl w:val="0"/>
-          <w:numId w:val="3"/>
-        </w:numPr>
-        <w:spacing w:after="0"/>
-      </w:pPr>
-      <w:r>
-        <w:t>There are multiple variants, you can have a factory method, a factory class</w:t>
-      </w:r>
-      <w:r>
-        <w:t>, or an abstract factory set of classes (hierarchy).</w:t>
-      </w:r>
-      <w:r>
-        <w:t xml:space="preserve"> A factory method is a standalone method that instantiates a class, while a factory class can be used to group a set of </w:t>
-      </w:r>
-      <w:r>
-        <w:rPr>
-          <w:i/>
-        </w:rPr>
-        <w:t>static</w:t>
-      </w:r>
-      <w:r>
-        <w:t xml:space="preserve"> factory methods. This makes it eas</w:t>
-      </w:r>
-      <w:r>
-        <w:t>ier</w:t>
-      </w:r>
-      <w:r>
-        <w:t xml:space="preserve"> for the client to find the appropriate method to construct an object with.</w:t>
-      </w:r>
-      <w:r>
-        <w:t xml:space="preserve"> </w:t>
-      </w:r>
-      <w:r>
-        <w:t>A</w:t>
-      </w:r>
-      <w:r>
-        <w:t>bstract factory</w:t>
-      </w:r>
-      <w:r>
-        <w:t xml:space="preserve"> hierarchies support the OCP</w:t>
-      </w:r>
-      <w:r>
-        <w:t xml:space="preserve"> whereas factory methods are tightly coupled with various subclasses thus violating OCP</w:t>
-      </w:r>
-      <w:r>
-        <w:t>.</w:t>
-      </w:r>
-    </w:p>
-    <w:p>
-      <w:pPr>
-        <w:pStyle w:val="CNormal"/>
-        <w:spacing w:after="0"/>
-        <w:ind w:left="360"/>
-      </w:pPr>
-    </w:p>
-    <w:p>
-      <w:pPr>
-        <w:pStyle w:val="CNormal"/>
-        <w:numPr>
-          <w:ilvl w:val="0"/>
-          <w:numId w:val="3"/>
-        </w:numPr>
-        <w:spacing w:after="0"/>
-      </w:pPr>
-      <w:r>
-        <w:t xml:space="preserve">Example: A </w:t>
-      </w:r>
-      <w:r>
-        <w:rPr>
-          <w:i/>
-        </w:rPr>
-        <w:t>Computer</w:t>
-      </w:r>
-      <w:r>
-        <w:t xml:space="preserve"> class can be difficult to instantiate as there will be many attributes to initialise. You can implement many factory methods that return a specific type of </w:t>
-      </w:r>
-      <w:r>
-        <w:rPr>
-          <w:i/>
-        </w:rPr>
-        <w:t>Computer</w:t>
-      </w:r>
-      <w:r>
-        <w:t>. One factory method may return a basic computer with a processor, but no GPU. Another factory method may return a high-end computer with high-spec components.</w:t>
-      </w:r>
-    </w:p>
-    <w:p>
-      <w:pPr>
-        <w:pStyle w:val="CNormal"/>
-        <w:numPr>
-          <w:ilvl w:val="0"/>
-          <w:numId w:val="3"/>
-        </w:numPr>
-        <w:spacing w:after="0"/>
-      </w:pPr>
-      <w:r>
-        <w:t xml:space="preserve">Example: A </w:t>
-      </w:r>
-      <w:r>
-        <w:rPr>
-          <w:i/>
-        </w:rPr>
-        <w:t>Point</w:t>
-      </w:r>
-      <w:r>
-        <w:t xml:space="preserve"> class may be initialised using cartesian or polar coordinates. In either case the constructor will require two floating types to represent the coordinates: x and y for cartesian, rho and theta for polar. This will be seen as an ambiguous call by the compiler. </w:t>
-      </w:r>
-      <w:r>
-        <w:t>F</w:t>
-      </w:r>
-      <w:r>
-        <w:t>actory method</w:t>
-      </w:r>
-      <w:r>
-        <w:t>s</w:t>
-      </w:r>
-      <w:r>
-        <w:t xml:space="preserve"> can be used to make it clear how the constructor is going to be used, e.g. </w:t>
-      </w:r>
-      <w:proofErr w:type="spellStart"/>
-      <w:r>
-        <w:rPr>
-          <w:i/>
-        </w:rPr>
-        <w:t>from_</w:t>
-      </w:r>
-      <w:proofErr w:type="gramStart"/>
-      <w:r>
-        <w:rPr>
-          <w:i/>
-        </w:rPr>
-        <w:t>cartesian</w:t>
-      </w:r>
-      <w:proofErr w:type="spellEnd"/>
-      <w:r>
-        <w:rPr>
-          <w:i/>
-        </w:rPr>
-        <w:t>(</w:t>
-      </w:r>
-      <w:proofErr w:type="gramEnd"/>
-      <w:r>
-        <w:rPr>
-          <w:i/>
-        </w:rPr>
-        <w:t>double x, double y)</w:t>
-      </w:r>
-      <w:r>
-        <w:t xml:space="preserve">, </w:t>
-      </w:r>
-      <w:proofErr w:type="spellStart"/>
-      <w:r>
-        <w:rPr>
-          <w:i/>
-        </w:rPr>
-        <w:t>from_polar</w:t>
-      </w:r>
-      <w:proofErr w:type="spellEnd"/>
-      <w:r>
-        <w:rPr>
-          <w:i/>
-        </w:rPr>
-        <w:t>(double rho, double theta)</w:t>
-      </w:r>
-      <w:r>
-        <w:t>.</w:t>
-      </w:r>
-    </w:p>
-    <w:p>
-      <w:pPr>
-        <w:pStyle w:val="CNormal"/>
-        <w:numPr>
-          <w:ilvl w:val="0"/>
-          <w:numId w:val="3"/>
-        </w:numPr>
-        <w:spacing w:after="0"/>
-      </w:pPr>
-      <w:r>
-        <w:t>Example: You</w:t>
-      </w:r>
-      <w:r>
-        <w:t xml:space="preserve"> may have many </w:t>
-      </w:r>
-      <w:proofErr w:type="gramStart"/>
-      <w:r>
-        <w:t>subclass</w:t>
-      </w:r>
-      <w:proofErr w:type="gramEnd"/>
-      <w:r>
-        <w:t xml:space="preserve"> of a </w:t>
-      </w:r>
-      <w:r>
-        <w:rPr>
-          <w:i/>
-        </w:rPr>
-        <w:t>Widget</w:t>
-      </w:r>
-      <w:r>
-        <w:t xml:space="preserve">, but some of them may be used for Linux while others are used for Windows. You can define an abstract factory class called </w:t>
-      </w:r>
-      <w:proofErr w:type="spellStart"/>
-      <w:r>
-        <w:rPr>
-          <w:i/>
-        </w:rPr>
-        <w:t>WidgetFactory</w:t>
-      </w:r>
-      <w:proofErr w:type="spellEnd"/>
-      <w:r>
-        <w:t xml:space="preserve"> that defines pure virtual methods that return </w:t>
-      </w:r>
-      <w:r>
-        <w:rPr>
-          <w:i/>
-        </w:rPr>
-        <w:t xml:space="preserve">Button, </w:t>
-      </w:r>
-      <w:proofErr w:type="spellStart"/>
-      <w:r>
-        <w:rPr>
-          <w:i/>
-        </w:rPr>
-        <w:t>ComboBox</w:t>
-      </w:r>
-      <w:proofErr w:type="spellEnd"/>
-      <w:r>
-        <w:rPr>
-          <w:i/>
-        </w:rPr>
-        <w:t>, etc</w:t>
-      </w:r>
-      <w:r>
-        <w:t xml:space="preserve">. You can then inherit from </w:t>
-      </w:r>
-      <w:proofErr w:type="spellStart"/>
-      <w:r>
-        <w:rPr>
-          <w:i/>
-        </w:rPr>
-        <w:t>WidgetFactory</w:t>
-      </w:r>
-      <w:proofErr w:type="spellEnd"/>
-      <w:r>
-        <w:t xml:space="preserve"> and create classes called </w:t>
-      </w:r>
-      <w:proofErr w:type="spellStart"/>
-      <w:r>
-        <w:rPr>
-          <w:i/>
-        </w:rPr>
-        <w:t>LinuxWidgetFactory</w:t>
-      </w:r>
-      <w:proofErr w:type="spellEnd"/>
-      <w:r>
-        <w:t xml:space="preserve"> and </w:t>
-      </w:r>
-      <w:proofErr w:type="spellStart"/>
-      <w:r>
-        <w:rPr>
-          <w:i/>
-        </w:rPr>
-        <w:t>WindowsWidgetFactory</w:t>
-      </w:r>
-      <w:proofErr w:type="spellEnd"/>
-      <w:r>
-        <w:t xml:space="preserve"> that override the pure virtual methods and return the appropriate </w:t>
-      </w:r>
-      <w:r>
-        <w:rPr>
-          <w:i/>
-        </w:rPr>
-        <w:t>Widget</w:t>
-      </w:r>
-      <w:r>
-        <w:t>.</w:t>
-      </w:r>
-    </w:p>
-    <w:p>
-      <w:pPr>
-        <w:pStyle w:val="CNormal"/>
-        <w:spacing w:after="0"/>
-        <w:jc w:val="left"/>
-      </w:pPr>
-    </w:p>
-    <w:p>
-      <w:pPr>
-        <w:pStyle w:val="CHeading"/>
-      </w:pPr>
-      <w:r>
-        <w:t>Prototype</w:t>
-      </w:r>
-    </w:p>
-    <w:p>
-      <w:pPr>
-        <w:pStyle w:val="CNormal"/>
-        <w:numPr>
-          <w:ilvl w:val="0"/>
-          <w:numId w:val="3"/>
-        </w:numPr>
-        <w:spacing w:after="0"/>
-        <w:jc w:val="left"/>
-      </w:pPr>
-      <w:r>
-        <w:t>The prototype design pattern makes a copy of a partially or fully initialised object.</w:t>
-      </w:r>
-    </w:p>
-    <w:p>
-      <w:pPr>
-        <w:pStyle w:val="CNormal"/>
-        <w:numPr>
-          <w:ilvl w:val="0"/>
-          <w:numId w:val="3"/>
-        </w:numPr>
-        <w:spacing w:after="0"/>
-      </w:pPr>
-      <w:r>
-        <w:t>This is useful in cases where an object with certain initial attributes is often created, rather than recreating this object every time it’s needed it’s better to create a copy every time to localise creation logic. This pattern is often combined with the factory pattern. The factory pattern just returns the correct derived class, while the prototype pattern creates a copy of an object with the closest initial state to what the client requires. Often the client will use the prototype pattern to create the closest copy, and then change it to match the requirement.</w:t>
-      </w:r>
-    </w:p>
-    <w:p>
-      <w:pPr>
-        <w:pStyle w:val="CNormal"/>
-        <w:numPr>
-          <w:ilvl w:val="0"/>
-          <w:numId w:val="3"/>
-        </w:numPr>
-        <w:spacing w:after="0"/>
-      </w:pPr>
-      <w:r>
-        <w:t xml:space="preserve">An example of this is a </w:t>
-      </w:r>
-      <w:r>
-        <w:rPr>
-          <w:i/>
-        </w:rPr>
-        <w:t>Contact</w:t>
-      </w:r>
-      <w:r>
-        <w:t xml:space="preserve"> class in which multiple contacts have the same </w:t>
-      </w:r>
-      <w:r>
-        <w:rPr>
-          <w:i/>
-        </w:rPr>
-        <w:t>Address</w:t>
-      </w:r>
-      <w:r>
-        <w:t>.</w:t>
-      </w:r>
-      <w:r>
-        <w:rPr>
-          <w:i/>
-        </w:rPr>
-        <w:t xml:space="preserve"> Address</w:t>
-      </w:r>
-      <w:r>
-        <w:t xml:space="preserve"> is another complex class that contains various details such as door number, building, street, post code, city, country, etc. One option is to keep recreating </w:t>
-      </w:r>
-      <w:r>
-        <w:rPr>
-          <w:i/>
-        </w:rPr>
-        <w:t>Contacts</w:t>
-      </w:r>
-      <w:r>
-        <w:t xml:space="preserve"> and supplying the same information, another option is to create a </w:t>
-      </w:r>
-      <w:proofErr w:type="spellStart"/>
-      <w:r>
-        <w:rPr>
-          <w:i/>
-        </w:rPr>
-        <w:t>ContactFactory</w:t>
-      </w:r>
-      <w:proofErr w:type="spellEnd"/>
-      <w:r>
-        <w:t xml:space="preserve"> with a </w:t>
-      </w:r>
-      <w:r>
-        <w:rPr>
-          <w:i/>
-        </w:rPr>
-        <w:t>static</w:t>
-      </w:r>
-      <w:r>
-        <w:t xml:space="preserve"> method called </w:t>
-      </w:r>
-      <w:proofErr w:type="spellStart"/>
-      <w:r>
-        <w:rPr>
-          <w:i/>
-        </w:rPr>
-        <w:t>new_</w:t>
-      </w:r>
-      <w:proofErr w:type="gramStart"/>
-      <w:r>
-        <w:rPr>
-          <w:i/>
-        </w:rPr>
-        <w:t>trainee</w:t>
-      </w:r>
-      <w:proofErr w:type="spellEnd"/>
-      <w:r>
-        <w:rPr>
-          <w:i/>
-        </w:rPr>
-        <w:t>(</w:t>
-      </w:r>
-      <w:proofErr w:type="gramEnd"/>
-      <w:r>
-        <w:rPr>
-          <w:i/>
-        </w:rPr>
-        <w:t>)</w:t>
-      </w:r>
-      <w:r>
-        <w:t xml:space="preserve"> that returns a copy of a </w:t>
-      </w:r>
-      <w:r>
-        <w:rPr>
-          <w:i/>
-        </w:rPr>
-        <w:t>Contact</w:t>
-      </w:r>
-      <w:r>
-        <w:t xml:space="preserve"> that already has the correct </w:t>
-      </w:r>
-      <w:r>
-        <w:rPr>
-          <w:i/>
-        </w:rPr>
-        <w:t>Address</w:t>
-      </w:r>
-      <w:r>
-        <w:t xml:space="preserve"> information. Copies are often returned by creating them on the heap via smart pointers to allow polymorphism.</w:t>
-      </w:r>
-    </w:p>
-    <w:p>
-      <w:pPr>
-        <w:pStyle w:val="CNormal"/>
-        <w:numPr>
-          <w:ilvl w:val="0"/>
-          <w:numId w:val="3"/>
-        </w:numPr>
-        <w:spacing w:after="0"/>
-      </w:pPr>
-      <w:r>
-        <w:t xml:space="preserve">Another use it to create a copy of an object without knowing its type. If the type is accessed through a base type </w:t>
-      </w:r>
-      <w:r>
-        <w:t xml:space="preserve">then just used the copy constructor won’t be enough since it’ll slice the object, a clone method would dynamically return the correct object. To set this up create an abstract base class called </w:t>
-      </w:r>
-      <w:r>
-        <w:rPr>
-          <w:i/>
-        </w:rPr>
-        <w:t>Prototype</w:t>
-      </w:r>
-      <w:r>
-        <w:t xml:space="preserve"> with a pure virtual method called </w:t>
-      </w:r>
-      <w:proofErr w:type="gramStart"/>
-      <w:r>
-        <w:rPr>
-          <w:i/>
-        </w:rPr>
-        <w:t>clone(</w:t>
-      </w:r>
-      <w:proofErr w:type="gramEnd"/>
-      <w:r>
-        <w:rPr>
-          <w:i/>
-        </w:rPr>
-        <w:t xml:space="preserve">) </w:t>
-      </w:r>
-      <w:r>
-        <w:t xml:space="preserve">that returns </w:t>
-      </w:r>
-      <w:r>
-        <w:t xml:space="preserve">a </w:t>
-      </w:r>
-      <w:proofErr w:type="spellStart"/>
-      <w:r>
-        <w:rPr>
-          <w:i/>
-        </w:rPr>
-        <w:t>unique_ptr</w:t>
-      </w:r>
-      <w:proofErr w:type="spellEnd"/>
-      <w:r>
-        <w:rPr>
-          <w:i/>
-        </w:rPr>
-        <w:t>&lt;Prototype&gt;</w:t>
-      </w:r>
-      <w:r>
-        <w:t xml:space="preserve">. Any subclass can now override this method to dynamically return </w:t>
-      </w:r>
-      <w:r>
-        <w:t xml:space="preserve">a copy of itself, e.g. </w:t>
-      </w:r>
-      <w:r>
-        <w:rPr>
-          <w:i/>
-        </w:rPr>
-        <w:t xml:space="preserve">return </w:t>
-      </w:r>
-      <w:proofErr w:type="spellStart"/>
-      <w:r>
-        <w:rPr>
-          <w:i/>
-        </w:rPr>
-        <w:t>unique_ptr</w:t>
-      </w:r>
-      <w:proofErr w:type="spellEnd"/>
-      <w:r>
-        <w:rPr>
-          <w:i/>
-        </w:rPr>
-        <w:t>&lt;Derived&gt;(*this)</w:t>
-      </w:r>
-      <w:r>
-        <w:t xml:space="preserve">. </w:t>
-      </w:r>
-      <w:r>
-        <w:t xml:space="preserve">We need to use pointers rather than value types as otherwise the object is sliced. </w:t>
-      </w:r>
-      <w:proofErr w:type="spellStart"/>
-      <w:r>
-        <w:rPr>
-          <w:i/>
-        </w:rPr>
-        <w:t>unique_ptr</w:t>
-      </w:r>
-      <w:proofErr w:type="spellEnd"/>
-      <w:r>
-        <w:t xml:space="preserve"> is used because it can be converted to </w:t>
-      </w:r>
-      <w:proofErr w:type="spellStart"/>
-      <w:r>
-        <w:rPr>
-          <w:i/>
-        </w:rPr>
-        <w:t>shared_ptr</w:t>
-      </w:r>
-      <w:proofErr w:type="spellEnd"/>
-      <w:r>
-        <w:t xml:space="preserve"> as required, not vice versa.</w:t>
-      </w:r>
-      <w:r>
-        <w:t xml:space="preserve"> This is also referred to as the clone pattern.</w:t>
-      </w:r>
-    </w:p>
-    <w:p>
-      <w:pPr>
-        <w:pStyle w:val="CNormal"/>
-        <w:spacing w:after="0"/>
-        <w:jc w:val="left"/>
-      </w:pPr>
-    </w:p>
-    <w:p>
-      <w:pPr>
-        <w:pStyle w:val="CHeading"/>
-      </w:pPr>
-      <w:r>
-        <w:t>Singleton</w:t>
-      </w:r>
-    </w:p>
-    <w:p>
-      <w:pPr>
-        <w:pStyle w:val="CNormal"/>
-        <w:numPr>
-          <w:ilvl w:val="0"/>
-          <w:numId w:val="3"/>
-        </w:numPr>
-        <w:spacing w:after="0"/>
-      </w:pPr>
-      <w:r>
-        <w:t>The singleton design pattern ensures that only a single instance of a class exists.</w:t>
-      </w:r>
-    </w:p>
-    <w:p>
-      <w:pPr>
-        <w:pStyle w:val="CNormal"/>
-        <w:numPr>
-          <w:ilvl w:val="0"/>
-          <w:numId w:val="3"/>
-        </w:numPr>
-        <w:spacing w:after="0"/>
-      </w:pPr>
-      <w:r>
-        <w:t xml:space="preserve">It’s used when only one instance of a class makes sense, i.e. you may not need a class to load the same data from memory more than once in a program. A constructor call may be expensive so it might be worth to do it only once to load the data in memory, then to get the data from the same instance every time. </w:t>
-      </w:r>
-    </w:p>
-    <w:p>
-      <w:pPr>
-        <w:pStyle w:val="CNormal"/>
-        <w:numPr>
-          <w:ilvl w:val="0"/>
-          <w:numId w:val="3"/>
-        </w:numPr>
-        <w:spacing w:after="0"/>
-      </w:pPr>
-      <w:r>
-        <w:t>This pattern is controversial and is often considered an anti-pattern.</w:t>
-      </w:r>
-      <w:r>
-        <w:t xml:space="preserve"> The reason is that it makes it difficult to complete unit tests.</w:t>
+        <w:t xml:space="preserve">To use the pattern: </w:t>
+      </w:r>
+      <w:r>
+        <w:t>define</w:t>
       </w:r>
       <w:bookmarkStart w:id="0" w:name="_GoBack"/>
       <w:bookmarkEnd w:id="0"/>
+      <w:r>
+        <w:t xml:space="preserve"> </w:t>
+      </w:r>
+      <w:r>
+        <w:t>private constructors</w:t>
+      </w:r>
+      <w:r>
+        <w:t xml:space="preserve"> only</w:t>
+      </w:r>
+      <w:r>
+        <w:t xml:space="preserve">, delete copy constructor and copy assignment operator, define </w:t>
+      </w:r>
+      <w:r>
+        <w:t xml:space="preserve">a </w:t>
+      </w:r>
+      <w:r>
+        <w:t xml:space="preserve">public </w:t>
+      </w:r>
+      <w:r>
+        <w:t xml:space="preserve">static getter method that creates only one instance of the class and returns it. Any class that uses the singleton must support dependency injection to avoid </w:t>
+      </w:r>
     </w:p>
     <w:p>
       <w:pPr>
@@ -2098,146 +2235,6 @@
       </w:pPr>
       <w:r>
         <w:t>Proxy</w:t>
-      </w:r>
-    </w:p>
-    <w:p>
-      <w:pPr>
-        <w:pStyle w:val="CNormal"/>
-        <w:numPr>
-          <w:ilvl w:val="0"/>
-          <w:numId w:val="3"/>
-        </w:numPr>
-        <w:spacing w:after="0"/>
-      </w:pPr>
-      <w:r>
-        <w:t>&gt;</w:t>
-      </w:r>
-    </w:p>
-    <w:p>
-      <w:pPr>
-        <w:pStyle w:val="CNormal"/>
-        <w:spacing w:after="0"/>
-        <w:jc w:val="left"/>
-      </w:pPr>
-    </w:p>
-    <w:p>
-      <w:pPr>
-        <w:pStyle w:val="CHeading"/>
-      </w:pPr>
-      <w:r>
-        <w:t>Chain of Responsibility</w:t>
-      </w:r>
-    </w:p>
-    <w:p>
-      <w:pPr>
-        <w:pStyle w:val="CNormal"/>
-        <w:numPr>
-          <w:ilvl w:val="0"/>
-          <w:numId w:val="3"/>
-        </w:numPr>
-        <w:spacing w:after="0"/>
-      </w:pPr>
-      <w:r>
-        <w:t>&gt;</w:t>
-      </w:r>
-    </w:p>
-    <w:p>
-      <w:pPr>
-        <w:pStyle w:val="CNormal"/>
-        <w:spacing w:after="0"/>
-        <w:jc w:val="left"/>
-      </w:pPr>
-    </w:p>
-    <w:p>
-      <w:pPr>
-        <w:pStyle w:val="CHeading"/>
-      </w:pPr>
-      <w:r>
-        <w:t>Command</w:t>
-      </w:r>
-    </w:p>
-    <w:p>
-      <w:pPr>
-        <w:pStyle w:val="CNormal"/>
-        <w:numPr>
-          <w:ilvl w:val="0"/>
-          <w:numId w:val="3"/>
-        </w:numPr>
-        <w:spacing w:after="0"/>
-      </w:pPr>
-      <w:r>
-        <w:t>&gt;</w:t>
-      </w:r>
-    </w:p>
-    <w:p>
-      <w:pPr>
-        <w:pStyle w:val="CNormal"/>
-        <w:spacing w:after="0"/>
-        <w:jc w:val="left"/>
-      </w:pPr>
-    </w:p>
-    <w:p>
-      <w:pPr>
-        <w:pStyle w:val="CHeading"/>
-      </w:pPr>
-      <w:r>
-        <w:t>Interpreter</w:t>
-      </w:r>
-    </w:p>
-    <w:p>
-      <w:pPr>
-        <w:pStyle w:val="CNormal"/>
-        <w:numPr>
-          <w:ilvl w:val="0"/>
-          <w:numId w:val="3"/>
-        </w:numPr>
-        <w:spacing w:after="0"/>
-      </w:pPr>
-      <w:r>
-        <w:t>&gt;</w:t>
-      </w:r>
-    </w:p>
-    <w:p>
-      <w:pPr>
-        <w:pStyle w:val="CNormal"/>
-        <w:spacing w:after="0"/>
-        <w:jc w:val="left"/>
-      </w:pPr>
-    </w:p>
-    <w:p>
-      <w:pPr>
-        <w:pStyle w:val="CHeading"/>
-      </w:pPr>
-      <w:r>
-        <w:t>Mediator</w:t>
-      </w:r>
-    </w:p>
-    <w:p>
-      <w:pPr>
-        <w:pStyle w:val="CNormal"/>
-        <w:numPr>
-          <w:ilvl w:val="0"/>
-          <w:numId w:val="3"/>
-        </w:numPr>
-        <w:spacing w:after="0"/>
-      </w:pPr>
-      <w:r>
-        <w:t>&gt;</w:t>
-      </w:r>
-    </w:p>
-    <w:p>
-      <w:pPr>
-        <w:pStyle w:val="CNormal"/>
-        <w:spacing w:after="0"/>
-        <w:jc w:val="left"/>
-      </w:pPr>
-    </w:p>
-    <w:p>
-      <w:pPr>
-        <w:pStyle w:val="CHeading"/>
-      </w:pPr>
-      <w:r>
-        <w:t>Memento</w:t>
       </w:r>
     </w:p>
     <w:p>
@@ -2266,6 +2263,146 @@
         <w:pStyle w:val="CHeading"/>
       </w:pPr>
       <w:r>
+        <w:t>Chain of Responsibility</w:t>
+      </w:r>
+    </w:p>
+    <w:p>
+      <w:pPr>
+        <w:pStyle w:val="CNormal"/>
+        <w:numPr>
+          <w:ilvl w:val="0"/>
+          <w:numId w:val="3"/>
+        </w:numPr>
+        <w:spacing w:after="0"/>
+      </w:pPr>
+      <w:r>
+        <w:t>&gt;</w:t>
+      </w:r>
+    </w:p>
+    <w:p>
+      <w:pPr>
+        <w:pStyle w:val="CNormal"/>
+        <w:spacing w:after="0"/>
+        <w:jc w:val="left"/>
+      </w:pPr>
+    </w:p>
+    <w:p>
+      <w:pPr>
+        <w:pStyle w:val="CHeading"/>
+      </w:pPr>
+      <w:r>
+        <w:t>Command</w:t>
+      </w:r>
+    </w:p>
+    <w:p>
+      <w:pPr>
+        <w:pStyle w:val="CNormal"/>
+        <w:numPr>
+          <w:ilvl w:val="0"/>
+          <w:numId w:val="3"/>
+        </w:numPr>
+        <w:spacing w:after="0"/>
+      </w:pPr>
+      <w:r>
+        <w:t>&gt;</w:t>
+      </w:r>
+    </w:p>
+    <w:p>
+      <w:pPr>
+        <w:pStyle w:val="CNormal"/>
+        <w:spacing w:after="0"/>
+        <w:jc w:val="left"/>
+      </w:pPr>
+    </w:p>
+    <w:p>
+      <w:pPr>
+        <w:pStyle w:val="CHeading"/>
+      </w:pPr>
+      <w:r>
+        <w:t>Interpreter</w:t>
+      </w:r>
+    </w:p>
+    <w:p>
+      <w:pPr>
+        <w:pStyle w:val="CNormal"/>
+        <w:numPr>
+          <w:ilvl w:val="0"/>
+          <w:numId w:val="3"/>
+        </w:numPr>
+        <w:spacing w:after="0"/>
+      </w:pPr>
+      <w:r>
+        <w:t>&gt;</w:t>
+      </w:r>
+    </w:p>
+    <w:p>
+      <w:pPr>
+        <w:pStyle w:val="CNormal"/>
+        <w:spacing w:after="0"/>
+        <w:jc w:val="left"/>
+      </w:pPr>
+    </w:p>
+    <w:p>
+      <w:pPr>
+        <w:pStyle w:val="CHeading"/>
+      </w:pPr>
+      <w:r>
+        <w:t>Mediator</w:t>
+      </w:r>
+    </w:p>
+    <w:p>
+      <w:pPr>
+        <w:pStyle w:val="CNormal"/>
+        <w:numPr>
+          <w:ilvl w:val="0"/>
+          <w:numId w:val="3"/>
+        </w:numPr>
+        <w:spacing w:after="0"/>
+      </w:pPr>
+      <w:r>
+        <w:t>&gt;</w:t>
+      </w:r>
+    </w:p>
+    <w:p>
+      <w:pPr>
+        <w:pStyle w:val="CNormal"/>
+        <w:spacing w:after="0"/>
+        <w:jc w:val="left"/>
+      </w:pPr>
+    </w:p>
+    <w:p>
+      <w:pPr>
+        <w:pStyle w:val="CHeading"/>
+      </w:pPr>
+      <w:r>
+        <w:t>Memento</w:t>
+      </w:r>
+    </w:p>
+    <w:p>
+      <w:pPr>
+        <w:pStyle w:val="CNormal"/>
+        <w:numPr>
+          <w:ilvl w:val="0"/>
+          <w:numId w:val="3"/>
+        </w:numPr>
+        <w:spacing w:after="0"/>
+      </w:pPr>
+      <w:r>
+        <w:t>&gt;</w:t>
+      </w:r>
+    </w:p>
+    <w:p>
+      <w:pPr>
+        <w:pStyle w:val="CNormal"/>
+        <w:spacing w:after="0"/>
+        <w:jc w:val="left"/>
+      </w:pPr>
+    </w:p>
+    <w:p>
+      <w:pPr>
+        <w:pStyle w:val="CHeading"/>
+      </w:pPr>
+      <w:r>
         <w:t>Observer</w:t>
       </w:r>
     </w:p>
@@ -2434,7 +2571,7 @@
         <w:pStyle w:val="CHeading"/>
       </w:pPr>
       <w:r>
-        <w:t>Other Notes</w:t>
+        <w:t>Extracurricular</w:t>
       </w:r>
     </w:p>
     <w:p>
@@ -2639,6 +2776,7 @@
       </w:pPr>
       <w:proofErr w:type="gramStart"/>
       <w:r>
+        <w:lastRenderedPageBreak/>
         <w:t>TEST(</w:t>
       </w:r>
       <w:proofErr w:type="spellStart"/>
@@ -2733,6 +2871,85 @@
       </w:pPr>
       <w:r>
         <w:t>Run configuration.</w:t>
+      </w:r>
+    </w:p>
+    <w:p>
+      <w:pPr>
+        <w:pStyle w:val="CNormal"/>
+        <w:spacing w:after="0"/>
+        <w:ind w:left="360"/>
+      </w:pPr>
+    </w:p>
+    <w:p>
+      <w:pPr>
+        <w:pStyle w:val="CNormal"/>
+        <w:numPr>
+          <w:ilvl w:val="0"/>
+          <w:numId w:val="4"/>
+        </w:numPr>
+        <w:spacing w:after="0"/>
+      </w:pPr>
+      <w:r>
+        <w:t>Unit testing has narrow scope and tests independent sections</w:t>
+      </w:r>
+      <w:r>
+        <w:t>/units</w:t>
+      </w:r>
+      <w:r>
+        <w:t xml:space="preserve"> of code.</w:t>
+      </w:r>
+    </w:p>
+    <w:p>
+      <w:pPr>
+        <w:pStyle w:val="ListParagraph"/>
+      </w:pPr>
+    </w:p>
+    <w:p>
+      <w:pPr>
+        <w:pStyle w:val="CNormal"/>
+        <w:numPr>
+          <w:ilvl w:val="0"/>
+          <w:numId w:val="4"/>
+        </w:numPr>
+        <w:spacing w:after="0"/>
+      </w:pPr>
+      <w:r>
+        <w:t>Integration test</w:t>
+      </w:r>
+      <w:r>
+        <w:t>ing</w:t>
+      </w:r>
+      <w:r>
+        <w:t xml:space="preserve"> has wider scope and tests how different components of a system work together.</w:t>
+      </w:r>
+    </w:p>
+    <w:p>
+      <w:pPr>
+        <w:pStyle w:val="CNormal"/>
+        <w:numPr>
+          <w:ilvl w:val="0"/>
+          <w:numId w:val="4"/>
+        </w:numPr>
+        <w:spacing w:after="0"/>
+      </w:pPr>
+      <w:r>
+        <w:t>Both of these types of tests fall under white box testing as they require the tester to understand the structure/design/implementation of the code being tested. As such the responsibility for these tests falls under software developers.</w:t>
+      </w:r>
+    </w:p>
+    <w:p>
+      <w:pPr>
+        <w:pStyle w:val="CNormal"/>
+        <w:numPr>
+          <w:ilvl w:val="0"/>
+          <w:numId w:val="4"/>
+        </w:numPr>
+        <w:spacing w:after="0"/>
+      </w:pPr>
+      <w:r>
+        <w:t>Black box testing techniques include acceptance testing and system testing as the code doesn’t need to be understood to test it.</w:t>
+      </w:r>
+      <w:r>
+        <w:t xml:space="preserve"> The responsibility for these tests falls under dedicated software testers.</w:t>
       </w:r>
     </w:p>
     <w:p>
@@ -4010,7 +4227,7 @@
 </file>
 
 <file path=customXml/itemProps1.xml><?xml version="1.0" encoding="utf-8"?>
-<ds:datastoreItem xmlns:ds="http://schemas.openxmlformats.org/officeDocument/2006/customXml" ds:itemID="{B9B167D6-926C-4E9D-9533-9058F3487166}">
+<ds:datastoreItem xmlns:ds="http://schemas.openxmlformats.org/officeDocument/2006/customXml" ds:itemID="{B95616D9-6087-489A-BFED-9DCBC40CCF3C}">
   <ds:schemaRefs>
     <ds:schemaRef ds:uri="http://schemas.openxmlformats.org/officeDocument/2006/bibliography"/>
   </ds:schemaRefs>

</xml_diff>

<commit_message>
Covered adapter pattern. Completed challenge, and section.
</commit_message>
<xml_diff>
--- a/Notes/DesignPatternsModernCpp.docx
+++ b/Notes/DesignPatternsModernCpp.docx
@@ -160,13 +160,29 @@
       <w:r>
         <w:t xml:space="preserve">. </w:t>
       </w:r>
-      <w:proofErr w:type="gramStart"/>
-      <w:r>
-        <w:t>So</w:t>
-      </w:r>
-      <w:proofErr w:type="gramEnd"/>
-      <w:r>
-        <w:t xml:space="preserve"> object creation logic only has to be modified in one place within the code rather than across arbitrary files and classes.</w:t>
+      <w:r>
+        <w:t>Thus</w:t>
+      </w:r>
+      <w:r>
+        <w:t>,</w:t>
+      </w:r>
+      <w:r>
+        <w:t xml:space="preserve"> o</w:t>
+      </w:r>
+      <w:r>
+        <w:t>bject creation logic only has to be modified in one place within the code</w:t>
+      </w:r>
+      <w:r>
+        <w:t>base</w:t>
+      </w:r>
+      <w:r>
+        <w:t xml:space="preserve"> rather than across arbitrary files and classes</w:t>
+      </w:r>
+      <w:r>
+        <w:t xml:space="preserve"> as this is prone to errors</w:t>
+      </w:r>
+      <w:r>
+        <w:t>.</w:t>
       </w:r>
     </w:p>
     <w:p>
@@ -193,6 +209,64 @@
       </w:pPr>
       <w:r>
         <w:t xml:space="preserve">Behavioural design patterns: chain of responsibility, command, interpreter, iterator, mediator, memento, observer, state, strategy, template method, visitor. </w:t>
+      </w:r>
+    </w:p>
+    <w:p>
+      <w:pPr>
+        <w:pStyle w:val="CNormal"/>
+        <w:numPr>
+          <w:ilvl w:val="0"/>
+          <w:numId w:val="3"/>
+        </w:numPr>
+        <w:spacing w:after="0"/>
+      </w:pPr>
+      <w:r>
+        <w:t xml:space="preserve">It is common to append the name of the pattern at the end of the class name, e.g. </w:t>
+      </w:r>
+      <w:proofErr w:type="spellStart"/>
+      <w:r>
+        <w:rPr>
+          <w:i/>
+        </w:rPr>
+        <w:t>ProductFactory</w:t>
+      </w:r>
+      <w:proofErr w:type="spellEnd"/>
+      <w:r>
+        <w:rPr>
+          <w:i/>
+        </w:rPr>
+        <w:t xml:space="preserve">, </w:t>
+      </w:r>
+      <w:proofErr w:type="spellStart"/>
+      <w:r>
+        <w:rPr>
+          <w:i/>
+        </w:rPr>
+        <w:t>PersonBuilder</w:t>
+      </w:r>
+      <w:proofErr w:type="spellEnd"/>
+      <w:r>
+        <w:rPr>
+          <w:i/>
+        </w:rPr>
+        <w:t xml:space="preserve">, </w:t>
+      </w:r>
+      <w:proofErr w:type="spellStart"/>
+      <w:r>
+        <w:rPr>
+          <w:i/>
+        </w:rPr>
+        <w:t>SquareToRectangleAdapter</w:t>
+      </w:r>
+      <w:proofErr w:type="spellEnd"/>
+      <w:r>
+        <w:rPr>
+          <w:i/>
+        </w:rPr>
+        <w:t xml:space="preserve">, </w:t>
+      </w:r>
+      <w:r>
+        <w:t>etc.</w:t>
       </w:r>
     </w:p>
     <w:p>
@@ -532,20 +606,23 @@
         <w:t xml:space="preserve">. </w:t>
       </w:r>
       <w:r>
-        <w:t>The entire class will also need to be retested to ensure none of the previously tested code is now broken – this is costly. The OCP can be put into practice by using abstract base classes or interfaces.</w:t>
-      </w:r>
-    </w:p>
-    <w:p>
-      <w:pPr>
-        <w:pStyle w:val="CNormal"/>
-        <w:numPr>
-          <w:ilvl w:val="0"/>
-          <w:numId w:val="3"/>
-        </w:numPr>
-        <w:spacing w:after="0"/>
-      </w:pPr>
+        <w:t xml:space="preserve">The entire class will also need to be retested to ensure none of the </w:t>
+      </w:r>
       <w:r>
         <w:lastRenderedPageBreak/>
+        <w:t>previously tested code is now broken – this is costly. The OCP can be put into practice by using abstract base classes or interfaces.</w:t>
+      </w:r>
+    </w:p>
+    <w:p>
+      <w:pPr>
+        <w:pStyle w:val="CNormal"/>
+        <w:numPr>
+          <w:ilvl w:val="0"/>
+          <w:numId w:val="3"/>
+        </w:numPr>
+        <w:spacing w:after="0"/>
+      </w:pPr>
+      <w:r>
         <w:t xml:space="preserve">One example of this is an </w:t>
       </w:r>
       <w:r>
@@ -1142,157 +1219,995 @@
         <w:spacing w:after="0"/>
       </w:pPr>
       <w:r>
+        <w:t xml:space="preserve">A </w:t>
+      </w:r>
+      <w:r>
+        <w:rPr>
+          <w:b/>
+        </w:rPr>
+        <w:t>fluent interface</w:t>
+      </w:r>
+      <w:r>
+        <w:t xml:space="preserve"> makes use of method chaining among other techniques to reduce unnecessarily having to use an identifier to access its methods, e.g. </w:t>
+      </w:r>
+      <w:proofErr w:type="spellStart"/>
+      <w:r>
+        <w:rPr>
+          <w:i/>
+        </w:rPr>
+        <w:t>cout</w:t>
+      </w:r>
+      <w:proofErr w:type="spellEnd"/>
+      <w:r>
+        <w:rPr>
+          <w:i/>
+        </w:rPr>
+        <w:t xml:space="preserve"> &lt;&lt; “Hello, </w:t>
+      </w:r>
+      <w:proofErr w:type="gramStart"/>
+      <w:r>
+        <w:rPr>
+          <w:i/>
+        </w:rPr>
+        <w:t>“ &lt;</w:t>
+      </w:r>
+      <w:proofErr w:type="gramEnd"/>
+      <w:r>
+        <w:rPr>
+          <w:i/>
+        </w:rPr>
+        <w:t xml:space="preserve">&lt; world &lt;&lt; </w:t>
+      </w:r>
+      <w:proofErr w:type="spellStart"/>
+      <w:r>
+        <w:rPr>
+          <w:i/>
+        </w:rPr>
+        <w:t>endl</w:t>
+      </w:r>
+      <w:proofErr w:type="spellEnd"/>
+      <w:r>
+        <w:t>.</w:t>
+      </w:r>
+      <w:r>
+        <w:t xml:space="preserve"> Other techniques include </w:t>
+      </w:r>
+      <w:r>
+        <w:rPr>
+          <w:i/>
+        </w:rPr>
+        <w:t>static</w:t>
+      </w:r>
+      <w:r>
+        <w:t xml:space="preserve"> methods that return the target type, and type conversion operator overloads.</w:t>
+      </w:r>
+    </w:p>
+    <w:p>
+      <w:pPr>
+        <w:pStyle w:val="CNormal"/>
+        <w:numPr>
+          <w:ilvl w:val="0"/>
+          <w:numId w:val="3"/>
+        </w:numPr>
+        <w:spacing w:after="0"/>
+      </w:pPr>
+      <w:r>
+        <w:t xml:space="preserve">Method chaining can be done using references or pointers, but references are generally easier to </w:t>
+      </w:r>
+      <w:r>
+        <w:t>use.</w:t>
+      </w:r>
+    </w:p>
+    <w:p>
+      <w:pPr>
+        <w:pStyle w:val="CNormal"/>
+        <w:numPr>
+          <w:ilvl w:val="0"/>
+          <w:numId w:val="3"/>
+        </w:numPr>
+        <w:spacing w:after="0"/>
+      </w:pPr>
+      <w:r>
+        <w:t xml:space="preserve">Multiple builder classes sharing the same base class can be used to </w:t>
+      </w:r>
+      <w:r>
+        <w:t xml:space="preserve">construct </w:t>
+      </w:r>
+      <w:r>
+        <w:t>a base object via fluent interface.</w:t>
+      </w:r>
+    </w:p>
+    <w:p>
+      <w:pPr>
+        <w:pStyle w:val="CNormal"/>
+        <w:numPr>
+          <w:ilvl w:val="0"/>
+          <w:numId w:val="3"/>
+        </w:numPr>
+        <w:spacing w:after="0"/>
+      </w:pPr>
+      <w:r>
+        <w:t xml:space="preserve">Example a </w:t>
+      </w:r>
+      <w:r>
+        <w:rPr>
+          <w:i/>
+        </w:rPr>
+        <w:t>Person</w:t>
+      </w:r>
+      <w:r>
+        <w:t xml:space="preserve"> class may contain attributes related to address, work, health records, etc. A builder class can be created for each of these facets/areas to build up a </w:t>
+      </w:r>
+      <w:r>
+        <w:rPr>
+          <w:i/>
+        </w:rPr>
+        <w:t>Person</w:t>
+      </w:r>
+      <w:r>
+        <w:t xml:space="preserve"> object using a fluent interface.</w:t>
+      </w:r>
+      <w:r>
+        <w:t xml:space="preserve"> All of them can inherit from a </w:t>
+      </w:r>
+      <w:proofErr w:type="spellStart"/>
+      <w:r>
+        <w:rPr>
+          <w:i/>
+        </w:rPr>
+        <w:t>PersonBuilderBase</w:t>
+      </w:r>
+      <w:proofErr w:type="spellEnd"/>
+      <w:r>
+        <w:t xml:space="preserve"> class that contains the reference for the </w:t>
+      </w:r>
+      <w:r>
+        <w:rPr>
+          <w:i/>
+        </w:rPr>
+        <w:t>Person</w:t>
+      </w:r>
+      <w:r>
+        <w:t xml:space="preserve"> object to be modified. </w:t>
+      </w:r>
+    </w:p>
+    <w:p>
+      <w:pPr>
+        <w:pStyle w:val="CNormal"/>
+        <w:spacing w:after="0"/>
+        <w:jc w:val="left"/>
+      </w:pPr>
+    </w:p>
+    <w:p>
+      <w:pPr>
+        <w:pStyle w:val="CHeading"/>
+      </w:pPr>
+      <w:r>
+        <w:t>Factories</w:t>
+      </w:r>
+    </w:p>
+    <w:p>
+      <w:pPr>
+        <w:pStyle w:val="CNormal"/>
+        <w:numPr>
+          <w:ilvl w:val="0"/>
+          <w:numId w:val="3"/>
+        </w:numPr>
+        <w:spacing w:after="0"/>
+      </w:pPr>
+      <w:r>
+        <w:t xml:space="preserve">The factory design pattern </w:t>
+      </w:r>
+      <w:r>
+        <w:t xml:space="preserve">selects which </w:t>
+      </w:r>
+      <w:r>
+        <w:t>derived class to construct based on a method call or supplied arguments.</w:t>
+      </w:r>
+    </w:p>
+    <w:p>
+      <w:pPr>
+        <w:pStyle w:val="CNormal"/>
+        <w:numPr>
+          <w:ilvl w:val="0"/>
+          <w:numId w:val="3"/>
+        </w:numPr>
+        <w:spacing w:after="0"/>
+      </w:pPr>
+      <w:r>
+        <w:t>Patterns can be combined as needed so a factory pattern can make use of a builder pattern to construct a</w:t>
+      </w:r>
+      <w:r>
+        <w:t xml:space="preserve"> complex </w:t>
+      </w:r>
+      <w:r>
+        <w:t>object.</w:t>
+      </w:r>
+    </w:p>
+    <w:p>
+      <w:pPr>
+        <w:pStyle w:val="CNormal"/>
+        <w:numPr>
+          <w:ilvl w:val="0"/>
+          <w:numId w:val="3"/>
+        </w:numPr>
+        <w:spacing w:after="0"/>
+      </w:pPr>
+      <w:r>
+        <w:t>There are multiple variants, you can have a factory method, a factory class</w:t>
+      </w:r>
+      <w:r>
+        <w:t>, or an abstract factory set of classes (hierarchy).</w:t>
+      </w:r>
+      <w:r>
+        <w:t xml:space="preserve"> A factory method is a standalone method that instantiates a class, while a factory class can be used to group a set of </w:t>
+      </w:r>
+      <w:r>
+        <w:rPr>
+          <w:i/>
+        </w:rPr>
+        <w:t>static</w:t>
+      </w:r>
+      <w:r>
+        <w:t xml:space="preserve"> factory methods. This makes it eas</w:t>
+      </w:r>
+      <w:r>
+        <w:t>ier</w:t>
+      </w:r>
+      <w:r>
+        <w:t xml:space="preserve"> for the client to find the appropriate method to construct an object with.</w:t>
+      </w:r>
+      <w:r>
+        <w:t xml:space="preserve"> </w:t>
+      </w:r>
+      <w:r>
+        <w:t>A</w:t>
+      </w:r>
+      <w:r>
+        <w:t>bstract factory</w:t>
+      </w:r>
+      <w:r>
+        <w:t xml:space="preserve"> hierarchies support the OCP</w:t>
+      </w:r>
+      <w:r>
+        <w:t xml:space="preserve"> whereas factory methods are tightly coupled with various subclasses thus violating OCP</w:t>
+      </w:r>
+      <w:r>
+        <w:t>.</w:t>
+      </w:r>
+    </w:p>
+    <w:p>
+      <w:pPr>
+        <w:pStyle w:val="CNormal"/>
+        <w:spacing w:after="0"/>
+        <w:ind w:left="360"/>
+      </w:pPr>
+    </w:p>
+    <w:p>
+      <w:pPr>
+        <w:pStyle w:val="CNormal"/>
+        <w:numPr>
+          <w:ilvl w:val="0"/>
+          <w:numId w:val="3"/>
+        </w:numPr>
+        <w:spacing w:after="0"/>
+      </w:pPr>
+      <w:r>
+        <w:t xml:space="preserve">Example: A </w:t>
+      </w:r>
+      <w:r>
+        <w:rPr>
+          <w:i/>
+        </w:rPr>
+        <w:t>Computer</w:t>
+      </w:r>
+      <w:r>
+        <w:t xml:space="preserve"> class can be difficult to instantiate as there will be many attributes to initialise. You can implement many factory methods that return a specific type of </w:t>
+      </w:r>
+      <w:r>
+        <w:rPr>
+          <w:i/>
+        </w:rPr>
+        <w:t>Computer</w:t>
+      </w:r>
+      <w:r>
+        <w:t>. One factory method may return a basic computer with a processor, but no GPU. Another factory method may return a high-end computer with high-spec components.</w:t>
+      </w:r>
+    </w:p>
+    <w:p>
+      <w:pPr>
+        <w:pStyle w:val="CNormal"/>
+        <w:numPr>
+          <w:ilvl w:val="0"/>
+          <w:numId w:val="3"/>
+        </w:numPr>
+        <w:spacing w:after="0"/>
+      </w:pPr>
+      <w:r>
+        <w:t xml:space="preserve">Example: A </w:t>
+      </w:r>
+      <w:r>
+        <w:rPr>
+          <w:i/>
+        </w:rPr>
+        <w:t>Point</w:t>
+      </w:r>
+      <w:r>
+        <w:t xml:space="preserve"> class may be initialised using cartesian or polar coordinates. In either case the constructor will require two floating types to represent the coordinates: x and y for cartesian, rho and theta for polar. This will be seen as an ambiguous call by the compiler. </w:t>
+      </w:r>
+      <w:r>
+        <w:t>F</w:t>
+      </w:r>
+      <w:r>
+        <w:t>actory method</w:t>
+      </w:r>
+      <w:r>
+        <w:t>s</w:t>
+      </w:r>
+      <w:r>
+        <w:t xml:space="preserve"> can be used to make it clear how the constructor is going to be used, e.g. </w:t>
+      </w:r>
+      <w:proofErr w:type="spellStart"/>
+      <w:r>
+        <w:rPr>
+          <w:i/>
+        </w:rPr>
+        <w:t>from_</w:t>
+      </w:r>
+      <w:proofErr w:type="gramStart"/>
+      <w:r>
+        <w:rPr>
+          <w:i/>
+        </w:rPr>
+        <w:t>cartesian</w:t>
+      </w:r>
+      <w:proofErr w:type="spellEnd"/>
+      <w:r>
+        <w:rPr>
+          <w:i/>
+        </w:rPr>
+        <w:t>(</w:t>
+      </w:r>
+      <w:proofErr w:type="gramEnd"/>
+      <w:r>
+        <w:rPr>
+          <w:i/>
+        </w:rPr>
+        <w:t>double x, double y)</w:t>
+      </w:r>
+      <w:r>
+        <w:t xml:space="preserve">, </w:t>
+      </w:r>
+      <w:proofErr w:type="spellStart"/>
+      <w:r>
+        <w:rPr>
+          <w:i/>
+        </w:rPr>
+        <w:t>from_polar</w:t>
+      </w:r>
+      <w:proofErr w:type="spellEnd"/>
+      <w:r>
+        <w:rPr>
+          <w:i/>
+        </w:rPr>
+        <w:t>(double rho, double theta)</w:t>
+      </w:r>
+      <w:r>
+        <w:t>.</w:t>
+      </w:r>
+    </w:p>
+    <w:p>
+      <w:pPr>
+        <w:pStyle w:val="CNormal"/>
+        <w:numPr>
+          <w:ilvl w:val="0"/>
+          <w:numId w:val="3"/>
+        </w:numPr>
+        <w:spacing w:after="0"/>
+      </w:pPr>
+      <w:r>
+        <w:t>Example: You</w:t>
+      </w:r>
+      <w:r>
+        <w:t xml:space="preserve"> may have many </w:t>
+      </w:r>
+      <w:proofErr w:type="gramStart"/>
+      <w:r>
+        <w:t>subclass</w:t>
+      </w:r>
+      <w:proofErr w:type="gramEnd"/>
+      <w:r>
+        <w:t xml:space="preserve"> of a </w:t>
+      </w:r>
+      <w:r>
+        <w:rPr>
+          <w:i/>
+        </w:rPr>
+        <w:t>Widget</w:t>
+      </w:r>
+      <w:r>
+        <w:t xml:space="preserve">, but some of them may be used for Linux while others are used for Windows. You can define an abstract factory class called </w:t>
+      </w:r>
+      <w:proofErr w:type="spellStart"/>
+      <w:r>
+        <w:rPr>
+          <w:i/>
+        </w:rPr>
+        <w:t>WidgetFactory</w:t>
+      </w:r>
+      <w:proofErr w:type="spellEnd"/>
+      <w:r>
+        <w:t xml:space="preserve"> that defines pure virtual methods that return </w:t>
+      </w:r>
+      <w:r>
+        <w:rPr>
+          <w:i/>
+        </w:rPr>
+        <w:t xml:space="preserve">Button, </w:t>
+      </w:r>
+      <w:proofErr w:type="spellStart"/>
+      <w:r>
+        <w:rPr>
+          <w:i/>
+        </w:rPr>
+        <w:t>ComboBox</w:t>
+      </w:r>
+      <w:proofErr w:type="spellEnd"/>
+      <w:r>
+        <w:rPr>
+          <w:i/>
+        </w:rPr>
+        <w:t>, etc</w:t>
+      </w:r>
+      <w:r>
+        <w:t xml:space="preserve">. You can then inherit from </w:t>
+      </w:r>
+      <w:proofErr w:type="spellStart"/>
+      <w:r>
+        <w:rPr>
+          <w:i/>
+        </w:rPr>
+        <w:t>WidgetFactory</w:t>
+      </w:r>
+      <w:proofErr w:type="spellEnd"/>
+      <w:r>
+        <w:t xml:space="preserve"> and create classes called </w:t>
+      </w:r>
+      <w:proofErr w:type="spellStart"/>
+      <w:r>
+        <w:rPr>
+          <w:i/>
+        </w:rPr>
+        <w:t>LinuxWidgetFactory</w:t>
+      </w:r>
+      <w:proofErr w:type="spellEnd"/>
+      <w:r>
+        <w:t xml:space="preserve"> and </w:t>
+      </w:r>
+      <w:proofErr w:type="spellStart"/>
+      <w:r>
+        <w:rPr>
+          <w:i/>
+        </w:rPr>
+        <w:t>WindowsWidgetFactory</w:t>
+      </w:r>
+      <w:proofErr w:type="spellEnd"/>
+      <w:r>
+        <w:t xml:space="preserve"> that override the pure virtual methods and return the appropriate </w:t>
+      </w:r>
+      <w:r>
+        <w:rPr>
+          <w:i/>
+        </w:rPr>
+        <w:t>Widget</w:t>
+      </w:r>
+      <w:r>
+        <w:t>.</w:t>
+      </w:r>
+    </w:p>
+    <w:p>
+      <w:pPr>
+        <w:pStyle w:val="CNormal"/>
+        <w:spacing w:after="0"/>
+        <w:jc w:val="left"/>
+      </w:pPr>
+    </w:p>
+    <w:p>
+      <w:pPr>
+        <w:pStyle w:val="CHeading"/>
+      </w:pPr>
+      <w:r>
+        <w:t>Prototype</w:t>
+      </w:r>
+    </w:p>
+    <w:p>
+      <w:pPr>
+        <w:pStyle w:val="CNormal"/>
+        <w:numPr>
+          <w:ilvl w:val="0"/>
+          <w:numId w:val="3"/>
+        </w:numPr>
+        <w:spacing w:after="0"/>
+        <w:jc w:val="left"/>
+      </w:pPr>
+      <w:r>
+        <w:t>The prototype design pattern makes a copy of a partially or fully initialised object.</w:t>
+      </w:r>
+    </w:p>
+    <w:p>
+      <w:pPr>
+        <w:pStyle w:val="CNormal"/>
+        <w:numPr>
+          <w:ilvl w:val="0"/>
+          <w:numId w:val="3"/>
+        </w:numPr>
+        <w:spacing w:after="0"/>
+      </w:pPr>
+      <w:r>
+        <w:t>This is useful in cases where an object with certain initial attributes is often created, rather than recreating this object every time it’s needed it’s better to create a copy every time to localise creation logic. This pattern is often combined with the factory pattern. The factory pattern just returns the correct derived class, while the prototype pattern creates a copy of an object with the closest initial state to what the client requires. Often the client will use the prototype pattern to create the closest copy, and then change it to match the requirement.</w:t>
+      </w:r>
+    </w:p>
+    <w:p>
+      <w:pPr>
+        <w:pStyle w:val="CNormal"/>
+        <w:numPr>
+          <w:ilvl w:val="0"/>
+          <w:numId w:val="3"/>
+        </w:numPr>
+        <w:spacing w:after="0"/>
+      </w:pPr>
+      <w:r>
+        <w:t xml:space="preserve">An example of this is a </w:t>
+      </w:r>
+      <w:r>
+        <w:rPr>
+          <w:i/>
+        </w:rPr>
+        <w:t>Contact</w:t>
+      </w:r>
+      <w:r>
+        <w:t xml:space="preserve"> class in which multiple contacts have the same </w:t>
+      </w:r>
+      <w:r>
+        <w:rPr>
+          <w:i/>
+        </w:rPr>
+        <w:t>Address</w:t>
+      </w:r>
+      <w:r>
+        <w:t>.</w:t>
+      </w:r>
+      <w:r>
+        <w:rPr>
+          <w:i/>
+        </w:rPr>
+        <w:t xml:space="preserve"> Address</w:t>
+      </w:r>
+      <w:r>
+        <w:t xml:space="preserve"> is another complex class that contains various details such as door number, building, street, post code, city, country, etc. One option is to keep recreating </w:t>
+      </w:r>
+      <w:r>
+        <w:rPr>
+          <w:i/>
+        </w:rPr>
+        <w:t>Contacts</w:t>
+      </w:r>
+      <w:r>
+        <w:t xml:space="preserve"> and supplying the same information, another option is to </w:t>
+      </w:r>
+      <w:r>
         <w:lastRenderedPageBreak/>
-        <w:t xml:space="preserve">A </w:t>
-      </w:r>
-      <w:r>
-        <w:rPr>
-          <w:b/>
-        </w:rPr>
-        <w:t>fluent interface</w:t>
-      </w:r>
-      <w:r>
-        <w:t xml:space="preserve"> makes use of method chaining among other techniques to reduce unnecessarily having to use an identifier to access its methods, e.g. </w:t>
+        <w:t xml:space="preserve">create a </w:t>
       </w:r>
       <w:proofErr w:type="spellStart"/>
       <w:r>
         <w:rPr>
           <w:i/>
         </w:rPr>
-        <w:t>cout</w:t>
+        <w:t>ContactFactory</w:t>
       </w:r>
       <w:proofErr w:type="spellEnd"/>
       <w:r>
-        <w:rPr>
-          <w:i/>
-        </w:rPr>
-        <w:t xml:space="preserve"> &lt;&lt; “Hello, </w:t>
+        <w:t xml:space="preserve"> with a </w:t>
+      </w:r>
+      <w:r>
+        <w:rPr>
+          <w:i/>
+        </w:rPr>
+        <w:t>static</w:t>
+      </w:r>
+      <w:r>
+        <w:t xml:space="preserve"> method called </w:t>
+      </w:r>
+      <w:proofErr w:type="spellStart"/>
+      <w:r>
+        <w:rPr>
+          <w:i/>
+        </w:rPr>
+        <w:t>new_</w:t>
       </w:r>
       <w:proofErr w:type="gramStart"/>
       <w:r>
         <w:rPr>
           <w:i/>
         </w:rPr>
-        <w:t>“ &lt;</w:t>
+        <w:t>trainee</w:t>
+      </w:r>
+      <w:proofErr w:type="spellEnd"/>
+      <w:r>
+        <w:rPr>
+          <w:i/>
+        </w:rPr>
+        <w:t>(</w:t>
       </w:r>
       <w:proofErr w:type="gramEnd"/>
       <w:r>
         <w:rPr>
           <w:i/>
         </w:rPr>
-        <w:t xml:space="preserve">&lt; world &lt;&lt; </w:t>
+        <w:t>)</w:t>
+      </w:r>
+      <w:r>
+        <w:t xml:space="preserve"> that returns a copy of a </w:t>
+      </w:r>
+      <w:r>
+        <w:rPr>
+          <w:i/>
+        </w:rPr>
+        <w:t>Contact</w:t>
+      </w:r>
+      <w:r>
+        <w:t xml:space="preserve"> that already has the correct </w:t>
+      </w:r>
+      <w:r>
+        <w:rPr>
+          <w:i/>
+        </w:rPr>
+        <w:t>Address</w:t>
+      </w:r>
+      <w:r>
+        <w:t xml:space="preserve"> information. Copies are often returned by creating them on the heap via smart pointers to allow polymorphism.</w:t>
+      </w:r>
+    </w:p>
+    <w:p>
+      <w:pPr>
+        <w:pStyle w:val="CNormal"/>
+        <w:numPr>
+          <w:ilvl w:val="0"/>
+          <w:numId w:val="3"/>
+        </w:numPr>
+        <w:spacing w:after="0"/>
+      </w:pPr>
+      <w:r>
+        <w:t xml:space="preserve">Another use it to create a copy of an object without knowing its type. If the type is accessed through a base type </w:t>
+      </w:r>
+      <w:r>
+        <w:t xml:space="preserve">then just used the copy constructor won’t be enough since it’ll slice the object, a clone method would dynamically return the correct object. To set this up create an abstract base class called </w:t>
+      </w:r>
+      <w:r>
+        <w:rPr>
+          <w:i/>
+        </w:rPr>
+        <w:t>Prototype</w:t>
+      </w:r>
+      <w:r>
+        <w:t xml:space="preserve"> with a pure virtual method called </w:t>
+      </w:r>
+      <w:proofErr w:type="gramStart"/>
+      <w:r>
+        <w:rPr>
+          <w:i/>
+        </w:rPr>
+        <w:t>clone(</w:t>
+      </w:r>
+      <w:proofErr w:type="gramEnd"/>
+      <w:r>
+        <w:rPr>
+          <w:i/>
+        </w:rPr>
+        <w:t xml:space="preserve">) </w:t>
+      </w:r>
+      <w:r>
+        <w:t xml:space="preserve">that returns </w:t>
+      </w:r>
+      <w:r>
+        <w:t xml:space="preserve">a </w:t>
       </w:r>
       <w:proofErr w:type="spellStart"/>
       <w:r>
         <w:rPr>
           <w:i/>
         </w:rPr>
-        <w:t>endl</w:t>
+        <w:t>unique_ptr</w:t>
       </w:r>
       <w:proofErr w:type="spellEnd"/>
       <w:r>
+        <w:rPr>
+          <w:i/>
+        </w:rPr>
+        <w:t>&lt;Prototype&gt;</w:t>
+      </w:r>
+      <w:r>
+        <w:t xml:space="preserve">. Any subclass can now override this method to dynamically return </w:t>
+      </w:r>
+      <w:r>
+        <w:t xml:space="preserve">a copy of itself, e.g. </w:t>
+      </w:r>
+      <w:r>
+        <w:rPr>
+          <w:i/>
+        </w:rPr>
+        <w:t xml:space="preserve">return </w:t>
+      </w:r>
+      <w:proofErr w:type="spellStart"/>
+      <w:r>
+        <w:rPr>
+          <w:i/>
+        </w:rPr>
+        <w:t>unique_ptr</w:t>
+      </w:r>
+      <w:proofErr w:type="spellEnd"/>
+      <w:r>
+        <w:rPr>
+          <w:i/>
+        </w:rPr>
+        <w:t>&lt;Derived&gt;(*this)</w:t>
+      </w:r>
+      <w:r>
+        <w:t xml:space="preserve">. </w:t>
+      </w:r>
+      <w:r>
+        <w:t xml:space="preserve">We need to use pointers rather than value types as otherwise the object is sliced. </w:t>
+      </w:r>
+      <w:proofErr w:type="spellStart"/>
+      <w:r>
+        <w:rPr>
+          <w:i/>
+        </w:rPr>
+        <w:t>unique_ptr</w:t>
+      </w:r>
+      <w:proofErr w:type="spellEnd"/>
+      <w:r>
+        <w:t xml:space="preserve"> is used because it can be converted to </w:t>
+      </w:r>
+      <w:proofErr w:type="spellStart"/>
+      <w:r>
+        <w:rPr>
+          <w:i/>
+        </w:rPr>
+        <w:t>shared_ptr</w:t>
+      </w:r>
+      <w:proofErr w:type="spellEnd"/>
+      <w:r>
+        <w:t xml:space="preserve"> as required, not vice versa.</w:t>
+      </w:r>
+      <w:r>
+        <w:t xml:space="preserve"> This is also referred to as the clone pattern.</w:t>
+      </w:r>
+    </w:p>
+    <w:p>
+      <w:pPr>
+        <w:pStyle w:val="CNormal"/>
+        <w:spacing w:after="0"/>
+        <w:jc w:val="left"/>
+      </w:pPr>
+    </w:p>
+    <w:p>
+      <w:pPr>
+        <w:pStyle w:val="CHeading"/>
+      </w:pPr>
+      <w:r>
+        <w:t>Singleton</w:t>
+      </w:r>
+    </w:p>
+    <w:p>
+      <w:pPr>
+        <w:pStyle w:val="CNormal"/>
+        <w:numPr>
+          <w:ilvl w:val="0"/>
+          <w:numId w:val="3"/>
+        </w:numPr>
+        <w:spacing w:after="0"/>
+      </w:pPr>
+      <w:r>
+        <w:t>The singleton design pattern ensures that only a single instance of a class exists.</w:t>
+      </w:r>
+    </w:p>
+    <w:p>
+      <w:pPr>
+        <w:pStyle w:val="CNormal"/>
+        <w:numPr>
+          <w:ilvl w:val="0"/>
+          <w:numId w:val="3"/>
+        </w:numPr>
+        <w:spacing w:after="0"/>
+      </w:pPr>
+      <w:r>
+        <w:t xml:space="preserve">It’s used when only one instance of a class makes sense, i.e. you may not need a class to load the same data from memory more than once in a program. A constructor call may be expensive so it might be worth to do it only once to load the data in memory, then to get the data from the same instance every time. </w:t>
+      </w:r>
+    </w:p>
+    <w:p>
+      <w:pPr>
+        <w:pStyle w:val="CNormal"/>
+        <w:numPr>
+          <w:ilvl w:val="0"/>
+          <w:numId w:val="3"/>
+        </w:numPr>
+        <w:spacing w:after="0"/>
+      </w:pPr>
+      <w:r>
+        <w:t>This pattern is controversial and is often considered an anti-pattern.</w:t>
+      </w:r>
+      <w:r>
+        <w:t xml:space="preserve"> The reason is that it makes it difficult to complete unit tests.</w:t>
+      </w:r>
+      <w:r>
+        <w:t xml:space="preserve"> However, with dependency injection this problem can be alleviated.</w:t>
+      </w:r>
+    </w:p>
+    <w:p>
+      <w:pPr>
+        <w:pStyle w:val="CNormal"/>
+        <w:numPr>
+          <w:ilvl w:val="0"/>
+          <w:numId w:val="3"/>
+        </w:numPr>
+        <w:spacing w:after="0"/>
+      </w:pPr>
+      <w:r>
+        <w:t xml:space="preserve">An alternative to the singleton design pattern is a </w:t>
+      </w:r>
+      <w:proofErr w:type="spellStart"/>
+      <w:r>
+        <w:t>monostate</w:t>
+      </w:r>
+      <w:proofErr w:type="spellEnd"/>
+      <w:r>
+        <w:t xml:space="preserve"> design pattern in which all of the attributes are marked </w:t>
+      </w:r>
+      <w:r>
+        <w:rPr>
+          <w:i/>
+        </w:rPr>
+        <w:t>static</w:t>
+      </w:r>
+      <w:r>
         <w:t>.</w:t>
       </w:r>
       <w:r>
-        <w:t xml:space="preserve"> Other techniques include </w:t>
-      </w:r>
-      <w:r>
-        <w:rPr>
-          <w:i/>
-        </w:rPr>
-        <w:t>static</w:t>
-      </w:r>
-      <w:r>
-        <w:t xml:space="preserve"> methods that return the target type, and type conversion operator overloads.</w:t>
-      </w:r>
-    </w:p>
-    <w:p>
-      <w:pPr>
-        <w:pStyle w:val="CNormal"/>
-        <w:numPr>
-          <w:ilvl w:val="0"/>
-          <w:numId w:val="3"/>
-        </w:numPr>
-        <w:spacing w:after="0"/>
-      </w:pPr>
-      <w:r>
-        <w:t xml:space="preserve">Method chaining can be done using references or pointers, but references are generally easier to </w:t>
-      </w:r>
-      <w:r>
-        <w:t>use.</w:t>
-      </w:r>
-    </w:p>
-    <w:p>
-      <w:pPr>
-        <w:pStyle w:val="CNormal"/>
-        <w:numPr>
-          <w:ilvl w:val="0"/>
-          <w:numId w:val="3"/>
-        </w:numPr>
-        <w:spacing w:after="0"/>
-      </w:pPr>
-      <w:r>
-        <w:t xml:space="preserve">Multiple builder classes sharing the same base class can be used to </w:t>
-      </w:r>
-      <w:r>
-        <w:t xml:space="preserve">construct </w:t>
-      </w:r>
-      <w:r>
-        <w:t>a base object via fluent interface.</w:t>
-      </w:r>
-    </w:p>
-    <w:p>
-      <w:pPr>
-        <w:pStyle w:val="CNormal"/>
-        <w:numPr>
-          <w:ilvl w:val="0"/>
-          <w:numId w:val="3"/>
-        </w:numPr>
-        <w:spacing w:after="0"/>
-      </w:pPr>
-      <w:r>
-        <w:t xml:space="preserve">Example a </w:t>
-      </w:r>
-      <w:r>
-        <w:rPr>
-          <w:i/>
-        </w:rPr>
-        <w:t>Person</w:t>
-      </w:r>
-      <w:r>
-        <w:t xml:space="preserve"> class may contain attributes related to address, work, health records, etc. A builder class can be created for each of these facets/areas to build up a </w:t>
-      </w:r>
-      <w:r>
-        <w:rPr>
-          <w:i/>
-        </w:rPr>
-        <w:t>Person</w:t>
-      </w:r>
-      <w:r>
-        <w:t xml:space="preserve"> object using a fluent interface.</w:t>
-      </w:r>
-      <w:r>
-        <w:t xml:space="preserve"> All of them can inherit from a </w:t>
-      </w:r>
-      <w:proofErr w:type="spellStart"/>
-      <w:r>
-        <w:rPr>
-          <w:i/>
-        </w:rPr>
-        <w:t>PersonBuilderBase</w:t>
-      </w:r>
-      <w:proofErr w:type="spellEnd"/>
-      <w:r>
-        <w:t xml:space="preserve"> class that contains the reference for the </w:t>
-      </w:r>
-      <w:r>
-        <w:rPr>
-          <w:i/>
-        </w:rPr>
-        <w:t>Person</w:t>
-      </w:r>
-      <w:r>
-        <w:t xml:space="preserve"> object to be modified. </w:t>
+        <w:t xml:space="preserve"> </w:t>
+      </w:r>
+      <w:r>
+        <w:t>C</w:t>
+      </w:r>
+      <w:r>
+        <w:t xml:space="preserve">lients can instantiate </w:t>
+      </w:r>
+      <w:r>
+        <w:t xml:space="preserve">multiple </w:t>
+      </w:r>
+      <w:r>
+        <w:t>copies of the class, but the objects will all access the same attributes since they’re only created once</w:t>
+      </w:r>
+      <w:r>
+        <w:t>/shared</w:t>
+      </w:r>
+      <w:r>
+        <w:t xml:space="preserve">. This design pattern isn’t recommended since it’s quite inflexible. </w:t>
+      </w:r>
+      <w:r>
+        <w:t xml:space="preserve">It </w:t>
+      </w:r>
+      <w:r>
+        <w:t xml:space="preserve">breaks </w:t>
+      </w:r>
+      <w:r>
+        <w:t xml:space="preserve">encapsulation </w:t>
+      </w:r>
+      <w:r>
+        <w:t xml:space="preserve">as the </w:t>
+      </w:r>
+      <w:r>
+        <w:t>attributes</w:t>
+      </w:r>
+      <w:r>
+        <w:t xml:space="preserve"> can be modified by any subclass instance and the change</w:t>
+      </w:r>
+      <w:r>
+        <w:t>s</w:t>
+      </w:r>
+      <w:r>
+        <w:t xml:space="preserve"> will be seen by </w:t>
+      </w:r>
+      <w:r>
+        <w:t>all</w:t>
+      </w:r>
+      <w:r>
+        <w:t xml:space="preserve"> </w:t>
+      </w:r>
+      <w:r>
+        <w:t xml:space="preserve">subclass </w:t>
+      </w:r>
+      <w:r>
+        <w:t>instance</w:t>
+      </w:r>
+      <w:r>
+        <w:t>s</w:t>
+      </w:r>
+      <w:r>
+        <w:t>.</w:t>
+      </w:r>
+      <w:r>
+        <w:t xml:space="preserve"> </w:t>
+      </w:r>
+      <w:r>
+        <w:t xml:space="preserve">However, </w:t>
+      </w:r>
+      <w:r>
+        <w:t>the singleton pattern can be inherited from and each subclass instance maintains its own state.</w:t>
+      </w:r>
+    </w:p>
+    <w:p>
+      <w:pPr>
+        <w:pStyle w:val="CNormal"/>
+        <w:spacing w:after="0"/>
+        <w:ind w:left="360"/>
+      </w:pPr>
+    </w:p>
+    <w:p>
+      <w:pPr>
+        <w:pStyle w:val="CNormal"/>
+        <w:numPr>
+          <w:ilvl w:val="0"/>
+          <w:numId w:val="3"/>
+        </w:numPr>
+        <w:spacing w:after="0"/>
+      </w:pPr>
+      <w:r>
+        <w:t xml:space="preserve">To use the pattern: </w:t>
+      </w:r>
+      <w:r>
+        <w:t xml:space="preserve">define </w:t>
+      </w:r>
+      <w:r>
+        <w:t>private constructors</w:t>
+      </w:r>
+      <w:r>
+        <w:t xml:space="preserve"> only</w:t>
+      </w:r>
+      <w:r>
+        <w:t xml:space="preserve">, delete copy constructor and copy assignment operator, define </w:t>
+      </w:r>
+      <w:r>
+        <w:t xml:space="preserve">a </w:t>
+      </w:r>
+      <w:r>
+        <w:t xml:space="preserve">public </w:t>
+      </w:r>
+      <w:r>
+        <w:t xml:space="preserve">static getter method that creates only one instance of the class and returns it. </w:t>
+      </w:r>
+    </w:p>
+    <w:p>
+      <w:pPr>
+        <w:pStyle w:val="CNormal"/>
+        <w:numPr>
+          <w:ilvl w:val="0"/>
+          <w:numId w:val="3"/>
+        </w:numPr>
+        <w:spacing w:after="0"/>
+      </w:pPr>
+      <w:r>
+        <w:t xml:space="preserve">Any class that uses the singleton must support dependency injection to </w:t>
+      </w:r>
+      <w:r>
+        <w:t>so that dummy class instances can be injected to test the code independently from</w:t>
+      </w:r>
+      <w:r>
+        <w:t xml:space="preserve"> the actual class</w:t>
+      </w:r>
+      <w:r>
+        <w:t>.</w:t>
       </w:r>
     </w:p>
     <w:p>
@@ -1307,751 +2222,102 @@
         <w:pStyle w:val="CHeading"/>
       </w:pPr>
       <w:r>
-        <w:t>Factories</w:t>
-      </w:r>
-    </w:p>
-    <w:p>
-      <w:pPr>
-        <w:pStyle w:val="CNormal"/>
-        <w:numPr>
-          <w:ilvl w:val="0"/>
-          <w:numId w:val="3"/>
-        </w:numPr>
-        <w:spacing w:after="0"/>
-      </w:pPr>
-      <w:r>
-        <w:t xml:space="preserve">The factory design pattern </w:t>
-      </w:r>
-      <w:r>
-        <w:t xml:space="preserve">selects which </w:t>
-      </w:r>
-      <w:r>
-        <w:t>derived class to construct based on a method call or supplied arguments.</w:t>
-      </w:r>
-    </w:p>
-    <w:p>
-      <w:pPr>
-        <w:pStyle w:val="CNormal"/>
-        <w:numPr>
-          <w:ilvl w:val="0"/>
-          <w:numId w:val="3"/>
-        </w:numPr>
-        <w:spacing w:after="0"/>
-      </w:pPr>
-      <w:r>
-        <w:t>Patterns can be combined as needed so a factory pattern can make use of a builder pattern to construct a</w:t>
-      </w:r>
-      <w:r>
-        <w:t xml:space="preserve"> complex </w:t>
-      </w:r>
-      <w:r>
-        <w:t>object.</w:t>
-      </w:r>
-    </w:p>
-    <w:p>
-      <w:pPr>
-        <w:pStyle w:val="CNormal"/>
-        <w:numPr>
-          <w:ilvl w:val="0"/>
-          <w:numId w:val="3"/>
-        </w:numPr>
-        <w:spacing w:after="0"/>
-      </w:pPr>
-      <w:r>
-        <w:t>There are multiple variants, you can have a factory method, a factory class</w:t>
-      </w:r>
-      <w:r>
-        <w:t>, or an abstract factory set of classes (hierarchy).</w:t>
-      </w:r>
-      <w:r>
-        <w:t xml:space="preserve"> A factory method is a standalone method that instantiates a class, while a factory class can be used to group a set of </w:t>
-      </w:r>
-      <w:r>
-        <w:rPr>
-          <w:i/>
-        </w:rPr>
-        <w:t>static</w:t>
-      </w:r>
-      <w:r>
-        <w:t xml:space="preserve"> factory methods. This makes it eas</w:t>
-      </w:r>
-      <w:r>
-        <w:t>ier</w:t>
-      </w:r>
-      <w:r>
-        <w:t xml:space="preserve"> for the client to find the appropriate method to construct an object with.</w:t>
-      </w:r>
-      <w:r>
-        <w:t xml:space="preserve"> </w:t>
-      </w:r>
-      <w:r>
-        <w:t>A</w:t>
-      </w:r>
-      <w:r>
-        <w:t>bstract factory</w:t>
-      </w:r>
-      <w:r>
-        <w:t xml:space="preserve"> hierarchies support the OCP</w:t>
-      </w:r>
-      <w:r>
-        <w:t xml:space="preserve"> whereas factory methods are tightly coupled with various subclasses thus violating OCP</w:t>
+        <w:t>Adapter</w:t>
+      </w:r>
+    </w:p>
+    <w:p>
+      <w:pPr>
+        <w:pStyle w:val="CNormal"/>
+        <w:numPr>
+          <w:ilvl w:val="0"/>
+          <w:numId w:val="3"/>
+        </w:numPr>
+        <w:spacing w:after="0"/>
+      </w:pPr>
+      <w:r>
+        <w:t>The adapter design pattern adapts an existing interface</w:t>
+      </w:r>
+      <w:r>
+        <w:t xml:space="preserve"> X</w:t>
+      </w:r>
+      <w:r>
+        <w:t xml:space="preserve"> to conform to a required interface</w:t>
+      </w:r>
+      <w:r>
+        <w:t xml:space="preserve"> Y</w:t>
       </w:r>
       <w:r>
         <w:t>.</w:t>
       </w:r>
-    </w:p>
-    <w:p>
-      <w:pPr>
-        <w:pStyle w:val="CNormal"/>
-        <w:spacing w:after="0"/>
-        <w:ind w:left="360"/>
-      </w:pPr>
-    </w:p>
-    <w:p>
-      <w:pPr>
-        <w:pStyle w:val="CNormal"/>
-        <w:numPr>
-          <w:ilvl w:val="0"/>
-          <w:numId w:val="3"/>
-        </w:numPr>
-        <w:spacing w:after="0"/>
-      </w:pPr>
-      <w:r>
-        <w:t xml:space="preserve">Example: A </w:t>
-      </w:r>
-      <w:r>
-        <w:rPr>
-          <w:i/>
-        </w:rPr>
-        <w:t>Computer</w:t>
-      </w:r>
-      <w:r>
-        <w:t xml:space="preserve"> class can be difficult to instantiate as there will be many attributes to initialise. You can implement many factory methods that return a specific type of </w:t>
-      </w:r>
-      <w:r>
-        <w:rPr>
-          <w:i/>
-        </w:rPr>
-        <w:t>Computer</w:t>
-      </w:r>
-      <w:r>
-        <w:t>. One factory method may return a basic computer with a processor, but no GPU. Another factory method may return a high-end computer with high-spec components.</w:t>
-      </w:r>
-    </w:p>
-    <w:p>
-      <w:pPr>
-        <w:pStyle w:val="CNormal"/>
-        <w:numPr>
-          <w:ilvl w:val="0"/>
-          <w:numId w:val="3"/>
-        </w:numPr>
-        <w:spacing w:after="0"/>
-      </w:pPr>
-      <w:r>
-        <w:t xml:space="preserve">Example: A </w:t>
-      </w:r>
-      <w:r>
-        <w:rPr>
-          <w:i/>
-        </w:rPr>
-        <w:t>Point</w:t>
-      </w:r>
-      <w:r>
-        <w:t xml:space="preserve"> class may be initialised using cartesian or polar coordinates. In either case the constructor will require two floating types to represent the coordinates: x and y for cartesian, rho and theta for polar. This will be seen as an ambiguous call by the compiler. </w:t>
-      </w:r>
-      <w:r>
-        <w:t>F</w:t>
-      </w:r>
-      <w:r>
-        <w:t>actory method</w:t>
-      </w:r>
-      <w:r>
-        <w:t>s</w:t>
-      </w:r>
-      <w:r>
-        <w:t xml:space="preserve"> can be used to make it clear how the constructor is going to be used, e.g. </w:t>
-      </w:r>
-      <w:proofErr w:type="spellStart"/>
-      <w:r>
-        <w:rPr>
-          <w:i/>
-        </w:rPr>
-        <w:t>from_</w:t>
-      </w:r>
-      <w:proofErr w:type="gramStart"/>
-      <w:r>
-        <w:rPr>
-          <w:i/>
-        </w:rPr>
-        <w:t>cartesian</w:t>
-      </w:r>
-      <w:proofErr w:type="spellEnd"/>
-      <w:r>
-        <w:rPr>
-          <w:i/>
-        </w:rPr>
-        <w:t>(</w:t>
-      </w:r>
-      <w:proofErr w:type="gramEnd"/>
-      <w:r>
-        <w:rPr>
-          <w:i/>
-        </w:rPr>
-        <w:t>double x, double y)</w:t>
-      </w:r>
-      <w:r>
-        <w:t xml:space="preserve">, </w:t>
-      </w:r>
-      <w:proofErr w:type="spellStart"/>
-      <w:r>
-        <w:rPr>
-          <w:i/>
-        </w:rPr>
-        <w:t>from_polar</w:t>
-      </w:r>
-      <w:proofErr w:type="spellEnd"/>
-      <w:r>
-        <w:rPr>
-          <w:i/>
-        </w:rPr>
-        <w:t>(double rho, double theta)</w:t>
-      </w:r>
-      <w:r>
-        <w:t>.</w:t>
-      </w:r>
-    </w:p>
-    <w:p>
-      <w:pPr>
-        <w:pStyle w:val="CNormal"/>
-        <w:numPr>
-          <w:ilvl w:val="0"/>
-          <w:numId w:val="3"/>
-        </w:numPr>
-        <w:spacing w:after="0"/>
-      </w:pPr>
-      <w:r>
-        <w:t>Example: You</w:t>
-      </w:r>
-      <w:r>
-        <w:t xml:space="preserve"> may have many </w:t>
-      </w:r>
-      <w:proofErr w:type="gramStart"/>
-      <w:r>
-        <w:t>subclass</w:t>
-      </w:r>
-      <w:proofErr w:type="gramEnd"/>
-      <w:r>
-        <w:t xml:space="preserve"> of a </w:t>
-      </w:r>
-      <w:r>
-        <w:rPr>
-          <w:i/>
-        </w:rPr>
-        <w:t>Widget</w:t>
-      </w:r>
-      <w:r>
-        <w:t xml:space="preserve">, but some of them may be used for Linux while others are used for Windows. You can define an abstract factory class called </w:t>
-      </w:r>
-      <w:proofErr w:type="spellStart"/>
-      <w:r>
-        <w:rPr>
-          <w:i/>
-        </w:rPr>
-        <w:t>WidgetFactory</w:t>
-      </w:r>
-      <w:proofErr w:type="spellEnd"/>
-      <w:r>
-        <w:t xml:space="preserve"> that defines pure virtual methods that return </w:t>
-      </w:r>
-      <w:r>
-        <w:rPr>
-          <w:i/>
-        </w:rPr>
-        <w:t xml:space="preserve">Button, </w:t>
-      </w:r>
-      <w:proofErr w:type="spellStart"/>
-      <w:r>
-        <w:rPr>
-          <w:i/>
-        </w:rPr>
-        <w:t>ComboBox</w:t>
-      </w:r>
-      <w:proofErr w:type="spellEnd"/>
-      <w:r>
-        <w:rPr>
-          <w:i/>
-        </w:rPr>
-        <w:t>, etc</w:t>
-      </w:r>
-      <w:r>
-        <w:t xml:space="preserve">. You can then inherit from </w:t>
-      </w:r>
-      <w:proofErr w:type="spellStart"/>
-      <w:r>
-        <w:rPr>
-          <w:i/>
-        </w:rPr>
-        <w:t>WidgetFactory</w:t>
-      </w:r>
-      <w:proofErr w:type="spellEnd"/>
-      <w:r>
-        <w:t xml:space="preserve"> and create classes called </w:t>
-      </w:r>
-      <w:proofErr w:type="spellStart"/>
-      <w:r>
-        <w:rPr>
-          <w:i/>
-        </w:rPr>
-        <w:t>LinuxWidgetFactory</w:t>
-      </w:r>
-      <w:proofErr w:type="spellEnd"/>
-      <w:r>
-        <w:t xml:space="preserve"> and </w:t>
-      </w:r>
-      <w:proofErr w:type="spellStart"/>
-      <w:r>
-        <w:rPr>
-          <w:i/>
-        </w:rPr>
-        <w:t>WindowsWidgetFactory</w:t>
-      </w:r>
-      <w:proofErr w:type="spellEnd"/>
-      <w:r>
-        <w:t xml:space="preserve"> that override the pure virtual methods and return the appropriate </w:t>
-      </w:r>
-      <w:r>
-        <w:rPr>
-          <w:i/>
-        </w:rPr>
-        <w:t>Widget</w:t>
-      </w:r>
-      <w:r>
-        <w:t>.</w:t>
-      </w:r>
-    </w:p>
-    <w:p>
-      <w:pPr>
-        <w:pStyle w:val="CNormal"/>
-        <w:spacing w:after="0"/>
-        <w:jc w:val="left"/>
-      </w:pPr>
-    </w:p>
-    <w:p>
-      <w:pPr>
-        <w:pStyle w:val="CHeading"/>
-      </w:pPr>
-      <w:r>
-        <w:t>Prototype</w:t>
-      </w:r>
-    </w:p>
-    <w:p>
-      <w:pPr>
-        <w:pStyle w:val="CNormal"/>
-        <w:numPr>
-          <w:ilvl w:val="0"/>
-          <w:numId w:val="3"/>
-        </w:numPr>
-        <w:spacing w:after="0"/>
-        <w:jc w:val="left"/>
-      </w:pPr>
-      <w:r>
-        <w:t>The prototype design pattern makes a copy of a partially or fully initialised object.</w:t>
-      </w:r>
-    </w:p>
-    <w:p>
-      <w:pPr>
-        <w:pStyle w:val="CNormal"/>
-        <w:numPr>
-          <w:ilvl w:val="0"/>
-          <w:numId w:val="3"/>
-        </w:numPr>
-        <w:spacing w:after="0"/>
-      </w:pPr>
-      <w:r>
-        <w:t>This is useful in cases where an object with certain initial attributes is often created, rather than recreating this object every time it’s needed it’s better to create a copy every time to localise creation logic. This pattern is often combined with the factory pattern. The factory pattern just returns the correct derived class, while the prototype pattern creates a copy of an object with the closest initial state to what the client requires. Often the client will use the prototype pattern to create the closest copy, and then change it to match the requirement.</w:t>
-      </w:r>
-    </w:p>
-    <w:p>
-      <w:pPr>
-        <w:pStyle w:val="CNormal"/>
-        <w:numPr>
-          <w:ilvl w:val="0"/>
-          <w:numId w:val="3"/>
-        </w:numPr>
-        <w:spacing w:after="0"/>
-      </w:pPr>
-      <w:r>
-        <w:t xml:space="preserve">An example of this is a </w:t>
-      </w:r>
-      <w:r>
-        <w:rPr>
-          <w:i/>
-        </w:rPr>
-        <w:t>Contact</w:t>
-      </w:r>
-      <w:r>
-        <w:t xml:space="preserve"> class in which multiple contacts have the same </w:t>
-      </w:r>
-      <w:r>
-        <w:rPr>
-          <w:i/>
-        </w:rPr>
-        <w:t>Address</w:t>
-      </w:r>
-      <w:r>
-        <w:t>.</w:t>
-      </w:r>
-      <w:r>
-        <w:rPr>
-          <w:i/>
-        </w:rPr>
-        <w:t xml:space="preserve"> Address</w:t>
-      </w:r>
-      <w:r>
-        <w:t xml:space="preserve"> is another complex class that contains various details such as door number, building, street, post code, city, country, etc. One option is to keep recreating </w:t>
-      </w:r>
-      <w:r>
-        <w:rPr>
-          <w:i/>
-        </w:rPr>
-        <w:t>Contacts</w:t>
-      </w:r>
-      <w:r>
-        <w:t xml:space="preserve"> and supplying the same information, another option is to create a </w:t>
-      </w:r>
-      <w:proofErr w:type="spellStart"/>
-      <w:r>
-        <w:rPr>
-          <w:i/>
-        </w:rPr>
-        <w:t>ContactFactory</w:t>
-      </w:r>
-      <w:proofErr w:type="spellEnd"/>
-      <w:r>
-        <w:t xml:space="preserve"> with a </w:t>
-      </w:r>
-      <w:r>
-        <w:rPr>
-          <w:i/>
-        </w:rPr>
-        <w:t>static</w:t>
-      </w:r>
-      <w:r>
-        <w:t xml:space="preserve"> method called </w:t>
-      </w:r>
-      <w:proofErr w:type="spellStart"/>
-      <w:r>
-        <w:rPr>
-          <w:i/>
-        </w:rPr>
-        <w:t>new_</w:t>
-      </w:r>
-      <w:proofErr w:type="gramStart"/>
-      <w:r>
-        <w:rPr>
-          <w:i/>
-        </w:rPr>
-        <w:t>trainee</w:t>
-      </w:r>
-      <w:proofErr w:type="spellEnd"/>
-      <w:r>
-        <w:rPr>
-          <w:i/>
-        </w:rPr>
-        <w:t>(</w:t>
-      </w:r>
-      <w:proofErr w:type="gramEnd"/>
-      <w:r>
-        <w:rPr>
-          <w:i/>
-        </w:rPr>
-        <w:t>)</w:t>
-      </w:r>
-      <w:r>
-        <w:t xml:space="preserve"> that returns a copy of a </w:t>
-      </w:r>
-      <w:r>
-        <w:rPr>
-          <w:i/>
-        </w:rPr>
-        <w:t>Contact</w:t>
-      </w:r>
-      <w:r>
-        <w:t xml:space="preserve"> that </w:t>
-      </w:r>
-      <w:r>
-        <w:lastRenderedPageBreak/>
-        <w:t xml:space="preserve">already has the correct </w:t>
-      </w:r>
-      <w:r>
-        <w:rPr>
-          <w:i/>
-        </w:rPr>
-        <w:t>Address</w:t>
-      </w:r>
-      <w:r>
-        <w:t xml:space="preserve"> information. Copies are often returned by creating them on the heap via smart pointers to allow polymorphism.</w:t>
-      </w:r>
-    </w:p>
-    <w:p>
-      <w:pPr>
-        <w:pStyle w:val="CNormal"/>
-        <w:numPr>
-          <w:ilvl w:val="0"/>
-          <w:numId w:val="3"/>
-        </w:numPr>
-        <w:spacing w:after="0"/>
-      </w:pPr>
-      <w:r>
-        <w:t xml:space="preserve">Another use it to create a copy of an object without knowing its type. If the type is accessed through a base type </w:t>
-      </w:r>
-      <w:r>
-        <w:t xml:space="preserve">then just used the copy constructor won’t be enough since it’ll slice the object, a clone method would dynamically return the correct object. To set this up create an abstract base class called </w:t>
-      </w:r>
-      <w:r>
-        <w:rPr>
-          <w:i/>
-        </w:rPr>
-        <w:t>Prototype</w:t>
-      </w:r>
-      <w:r>
-        <w:t xml:space="preserve"> with a pure virtual method called </w:t>
-      </w:r>
-      <w:proofErr w:type="gramStart"/>
-      <w:r>
-        <w:rPr>
-          <w:i/>
-        </w:rPr>
-        <w:t>clone(</w:t>
-      </w:r>
-      <w:proofErr w:type="gramEnd"/>
-      <w:r>
-        <w:rPr>
-          <w:i/>
-        </w:rPr>
-        <w:t xml:space="preserve">) </w:t>
-      </w:r>
-      <w:r>
-        <w:t xml:space="preserve">that returns </w:t>
-      </w:r>
-      <w:r>
-        <w:t xml:space="preserve">a </w:t>
-      </w:r>
-      <w:proofErr w:type="spellStart"/>
-      <w:r>
-        <w:rPr>
-          <w:i/>
-        </w:rPr>
-        <w:t>unique_ptr</w:t>
-      </w:r>
-      <w:proofErr w:type="spellEnd"/>
-      <w:r>
-        <w:rPr>
-          <w:i/>
-        </w:rPr>
-        <w:t>&lt;Prototype&gt;</w:t>
-      </w:r>
-      <w:r>
-        <w:t xml:space="preserve">. Any subclass can now override this method to dynamically return </w:t>
-      </w:r>
-      <w:r>
-        <w:t xml:space="preserve">a copy of itself, e.g. </w:t>
-      </w:r>
-      <w:r>
-        <w:rPr>
-          <w:i/>
-        </w:rPr>
-        <w:t xml:space="preserve">return </w:t>
-      </w:r>
-      <w:proofErr w:type="spellStart"/>
-      <w:r>
-        <w:rPr>
-          <w:i/>
-        </w:rPr>
-        <w:t>unique_ptr</w:t>
-      </w:r>
-      <w:proofErr w:type="spellEnd"/>
-      <w:r>
-        <w:rPr>
-          <w:i/>
-        </w:rPr>
-        <w:t>&lt;Derived&gt;(*this)</w:t>
-      </w:r>
-      <w:r>
-        <w:t xml:space="preserve">. </w:t>
-      </w:r>
-      <w:r>
-        <w:t xml:space="preserve">We need to use pointers rather than value types as otherwise the object is sliced. </w:t>
-      </w:r>
-      <w:proofErr w:type="spellStart"/>
-      <w:r>
-        <w:rPr>
-          <w:i/>
-        </w:rPr>
-        <w:t>unique_ptr</w:t>
-      </w:r>
-      <w:proofErr w:type="spellEnd"/>
-      <w:r>
-        <w:t xml:space="preserve"> is used because it can be converted to </w:t>
-      </w:r>
-      <w:proofErr w:type="spellStart"/>
-      <w:r>
-        <w:rPr>
-          <w:i/>
-        </w:rPr>
-        <w:t>shared_ptr</w:t>
-      </w:r>
-      <w:proofErr w:type="spellEnd"/>
-      <w:r>
-        <w:t xml:space="preserve"> as required, not vice versa.</w:t>
-      </w:r>
-      <w:r>
-        <w:t xml:space="preserve"> This is also referred to as the clone pattern.</w:t>
-      </w:r>
-    </w:p>
-    <w:p>
-      <w:pPr>
-        <w:pStyle w:val="CNormal"/>
-        <w:spacing w:after="0"/>
-        <w:jc w:val="left"/>
-      </w:pPr>
-    </w:p>
-    <w:p>
-      <w:pPr>
-        <w:pStyle w:val="CHeading"/>
-      </w:pPr>
-      <w:r>
-        <w:t>Singleton</w:t>
-      </w:r>
-    </w:p>
-    <w:p>
-      <w:pPr>
-        <w:pStyle w:val="CNormal"/>
-        <w:numPr>
-          <w:ilvl w:val="0"/>
-          <w:numId w:val="3"/>
-        </w:numPr>
-        <w:spacing w:after="0"/>
-      </w:pPr>
-      <w:r>
-        <w:t>The singleton design pattern ensures that only a single instance of a class exists.</w:t>
-      </w:r>
-    </w:p>
-    <w:p>
-      <w:pPr>
-        <w:pStyle w:val="CNormal"/>
-        <w:numPr>
-          <w:ilvl w:val="0"/>
-          <w:numId w:val="3"/>
-        </w:numPr>
-        <w:spacing w:after="0"/>
-      </w:pPr>
-      <w:r>
-        <w:t xml:space="preserve">It’s used when only one instance of a class makes sense, i.e. you may not need a class to load the same data from memory more than once in a program. A constructor call may be expensive so it might be worth to do it only once to load the data in memory, then to get the data from the same instance every time. </w:t>
-      </w:r>
-    </w:p>
-    <w:p>
-      <w:pPr>
-        <w:pStyle w:val="CNormal"/>
-        <w:numPr>
-          <w:ilvl w:val="0"/>
-          <w:numId w:val="3"/>
-        </w:numPr>
-        <w:spacing w:after="0"/>
-      </w:pPr>
-      <w:r>
-        <w:t>This pattern is controversial and is often considered an anti-pattern.</w:t>
-      </w:r>
-      <w:r>
-        <w:t xml:space="preserve"> The reason is that it makes it difficult to complete unit tests.</w:t>
-      </w:r>
-      <w:r>
-        <w:t xml:space="preserve"> However, with dependency injection this problem can be alleviated.</w:t>
-      </w:r>
-    </w:p>
-    <w:p>
-      <w:pPr>
-        <w:pStyle w:val="CNormal"/>
-        <w:numPr>
-          <w:ilvl w:val="0"/>
-          <w:numId w:val="3"/>
-        </w:numPr>
-        <w:spacing w:after="0"/>
-      </w:pPr>
-      <w:r>
-        <w:t xml:space="preserve">An alternative to the singleton design pattern is a </w:t>
-      </w:r>
-      <w:proofErr w:type="spellStart"/>
-      <w:r>
-        <w:t>monostate</w:t>
-      </w:r>
-      <w:proofErr w:type="spellEnd"/>
-      <w:r>
-        <w:t xml:space="preserve"> design pattern in which all of the attributes are marked </w:t>
-      </w:r>
-      <w:r>
-        <w:rPr>
-          <w:i/>
-        </w:rPr>
-        <w:t>static</w:t>
-      </w:r>
-      <w:r>
-        <w:t>.</w:t>
-      </w:r>
-      <w:r>
-        <w:t xml:space="preserve"> Now clients can instantiate copies of the class, but the objects will all access the same attributes since they’re only created once. This design pattern isn’t recommended at all since it’s quite inflexible. </w:t>
-      </w:r>
-      <w:r>
-        <w:t xml:space="preserve">It also breaks encapsulation </w:t>
-      </w:r>
-      <w:r>
-        <w:t>as the variable can potentially be modified by any subclass instance and the change will be seen by every instance.</w:t>
-      </w:r>
-    </w:p>
-    <w:p>
-      <w:pPr>
-        <w:pStyle w:val="CNormal"/>
-        <w:spacing w:after="0"/>
-        <w:ind w:left="360"/>
-      </w:pPr>
-    </w:p>
-    <w:p>
-      <w:pPr>
-        <w:pStyle w:val="CNormal"/>
-        <w:numPr>
-          <w:ilvl w:val="0"/>
-          <w:numId w:val="3"/>
-        </w:numPr>
-        <w:spacing w:after="0"/>
-      </w:pPr>
-      <w:r>
-        <w:t xml:space="preserve">To use the pattern: </w:t>
-      </w:r>
-      <w:r>
-        <w:t>define</w:t>
+      <w:r>
+        <w:t xml:space="preserve"> As such it is also known as a wrapper.</w:t>
+      </w:r>
+    </w:p>
+    <w:p>
+      <w:pPr>
+        <w:pStyle w:val="CNormal"/>
+        <w:numPr>
+          <w:ilvl w:val="0"/>
+          <w:numId w:val="3"/>
+        </w:numPr>
+        <w:spacing w:after="0"/>
+      </w:pPr>
+      <w:r>
+        <w:t>The focus isn’t to add or remove functionality, instead one interface’s specification is converted to another interface’s specification.</w:t>
+      </w:r>
+      <w:r>
+        <w:t xml:space="preserve"> As such there must be some relation between the interfaces being adapted. It doesn’t make sense to adapt a random pair of interfaces.</w:t>
+      </w:r>
+    </w:p>
+    <w:p>
+      <w:pPr>
+        <w:pStyle w:val="CNormal"/>
+        <w:numPr>
+          <w:ilvl w:val="0"/>
+          <w:numId w:val="3"/>
+        </w:numPr>
+        <w:spacing w:after="0"/>
+      </w:pPr>
+      <w:r>
+        <w:t xml:space="preserve">Works very similar to a power adapter as the </w:t>
+      </w:r>
+      <w:r>
+        <w:t>output connection is adapted to the input connection.</w:t>
+      </w:r>
+    </w:p>
+    <w:p>
+      <w:pPr>
+        <w:pStyle w:val="CNormal"/>
+        <w:numPr>
+          <w:ilvl w:val="0"/>
+          <w:numId w:val="3"/>
+        </w:numPr>
+        <w:spacing w:after="0"/>
+      </w:pPr>
+      <w:r>
+        <w:t>Example: A square and rectangle are very similar mathematically, but it’s not recommended to use inheritance since it violates LSP. A square can instead be converted into a rectangle using an adapter.</w:t>
       </w:r>
       <w:bookmarkStart w:id="0" w:name="_GoBack"/>
       <w:bookmarkEnd w:id="0"/>
-      <w:r>
-        <w:t xml:space="preserve"> </w:t>
-      </w:r>
-      <w:r>
-        <w:t>private constructors</w:t>
-      </w:r>
-      <w:r>
-        <w:t xml:space="preserve"> only</w:t>
-      </w:r>
-      <w:r>
-        <w:t xml:space="preserve">, delete copy constructor and copy assignment operator, define </w:t>
-      </w:r>
-      <w:r>
-        <w:t xml:space="preserve">a </w:t>
-      </w:r>
-      <w:r>
-        <w:t xml:space="preserve">public </w:t>
-      </w:r>
-      <w:r>
-        <w:t xml:space="preserve">static getter method that creates only one instance of the class and returns it. Any class that uses the singleton must support dependency injection to avoid </w:t>
+    </w:p>
+    <w:p>
+      <w:pPr>
+        <w:pStyle w:val="CNormal"/>
+        <w:spacing w:after="0"/>
+        <w:ind w:left="360"/>
+      </w:pPr>
+    </w:p>
+    <w:p>
+      <w:pPr>
+        <w:pStyle w:val="CNormal"/>
+        <w:numPr>
+          <w:ilvl w:val="0"/>
+          <w:numId w:val="3"/>
+        </w:numPr>
+        <w:spacing w:after="0"/>
+      </w:pPr>
+      <w:r>
+        <w:t>To use the pattern: write an adapter class that inherits from the target interface, implement a constructor that stores the source object as an attribute (dependency injection), override interface methods to work with source object’s methods.</w:t>
       </w:r>
     </w:p>
     <w:p>
@@ -2066,7 +2332,7 @@
         <w:pStyle w:val="CHeading"/>
       </w:pPr>
       <w:r>
-        <w:t>Adapter</w:t>
+        <w:t>Bridge</w:t>
       </w:r>
     </w:p>
     <w:p>
@@ -2094,19 +2360,20 @@
         <w:pStyle w:val="CHeading"/>
       </w:pPr>
       <w:r>
-        <w:t>Bridge</w:t>
-      </w:r>
-    </w:p>
-    <w:p>
-      <w:pPr>
-        <w:pStyle w:val="CNormal"/>
-        <w:numPr>
-          <w:ilvl w:val="0"/>
-          <w:numId w:val="3"/>
-        </w:numPr>
-        <w:spacing w:after="0"/>
-      </w:pPr>
-      <w:r>
+        <w:t>Composite</w:t>
+      </w:r>
+    </w:p>
+    <w:p>
+      <w:pPr>
+        <w:pStyle w:val="CNormal"/>
+        <w:numPr>
+          <w:ilvl w:val="0"/>
+          <w:numId w:val="3"/>
+        </w:numPr>
+        <w:spacing w:after="0"/>
+      </w:pPr>
+      <w:r>
+        <w:lastRenderedPageBreak/>
         <w:t>&gt;</w:t>
       </w:r>
     </w:p>
@@ -2122,7 +2389,7 @@
         <w:pStyle w:val="CHeading"/>
       </w:pPr>
       <w:r>
-        <w:t>Composite</w:t>
+        <w:t>Decorator</w:t>
       </w:r>
     </w:p>
     <w:p>
@@ -2150,7 +2417,7 @@
         <w:pStyle w:val="CHeading"/>
       </w:pPr>
       <w:r>
-        <w:t>Decorator</w:t>
+        <w:t>Facade</w:t>
       </w:r>
     </w:p>
     <w:p>
@@ -2178,7 +2445,7 @@
         <w:pStyle w:val="CHeading"/>
       </w:pPr>
       <w:r>
-        <w:t>Facade</w:t>
+        <w:t>Flyweight</w:t>
       </w:r>
     </w:p>
     <w:p>
@@ -2206,34 +2473,6 @@
         <w:pStyle w:val="CHeading"/>
       </w:pPr>
       <w:r>
-        <w:t>Flyweight</w:t>
-      </w:r>
-    </w:p>
-    <w:p>
-      <w:pPr>
-        <w:pStyle w:val="CNormal"/>
-        <w:numPr>
-          <w:ilvl w:val="0"/>
-          <w:numId w:val="3"/>
-        </w:numPr>
-        <w:spacing w:after="0"/>
-      </w:pPr>
-      <w:r>
-        <w:t>&gt;</w:t>
-      </w:r>
-    </w:p>
-    <w:p>
-      <w:pPr>
-        <w:pStyle w:val="CNormal"/>
-        <w:spacing w:after="0"/>
-        <w:jc w:val="left"/>
-      </w:pPr>
-    </w:p>
-    <w:p>
-      <w:pPr>
-        <w:pStyle w:val="CHeading"/>
-      </w:pPr>
-      <w:r>
         <w:t>Proxy</w:t>
       </w:r>
     </w:p>
@@ -2247,7 +2486,6 @@
         <w:spacing w:after="0"/>
       </w:pPr>
       <w:r>
-        <w:lastRenderedPageBreak/>
         <w:t>&gt;</w:t>
       </w:r>
     </w:p>
@@ -2776,7 +3014,6 @@
       </w:pPr>
       <w:proofErr w:type="gramStart"/>
       <w:r>
-        <w:lastRenderedPageBreak/>
         <w:t>TEST(</w:t>
       </w:r>
       <w:proofErr w:type="spellStart"/>
@@ -4227,7 +4464,7 @@
 </file>
 
 <file path=customXml/itemProps1.xml><?xml version="1.0" encoding="utf-8"?>
-<ds:datastoreItem xmlns:ds="http://schemas.openxmlformats.org/officeDocument/2006/customXml" ds:itemID="{B95616D9-6087-489A-BFED-9DCBC40CCF3C}">
+<ds:datastoreItem xmlns:ds="http://schemas.openxmlformats.org/officeDocument/2006/customXml" ds:itemID="{7D5DA3A1-36C8-49E5-B059-593705FC68D1}">
   <ds:schemaRefs>
     <ds:schemaRef ds:uri="http://schemas.openxmlformats.org/officeDocument/2006/bibliography"/>
   </ds:schemaRefs>

</xml_diff>

<commit_message>
Covered bridge pattern. Completed challenge, and section.
</commit_message>
<xml_diff>
--- a/Notes/DesignPatternsModernCpp.docx
+++ b/Notes/DesignPatternsModernCpp.docx
@@ -2297,6 +2297,92 @@
       <w:r>
         <w:t>Example: A square and rectangle are very similar mathematically, but it’s not recommended to use inheritance since it violates LSP. A square can instead be converted into a rectangle using an adapter.</w:t>
       </w:r>
+    </w:p>
+    <w:p>
+      <w:pPr>
+        <w:pStyle w:val="CNormal"/>
+        <w:spacing w:after="0"/>
+        <w:ind w:left="360"/>
+      </w:pPr>
+    </w:p>
+    <w:p>
+      <w:pPr>
+        <w:pStyle w:val="CNormal"/>
+        <w:numPr>
+          <w:ilvl w:val="0"/>
+          <w:numId w:val="3"/>
+        </w:numPr>
+        <w:spacing w:after="0"/>
+      </w:pPr>
+      <w:r>
+        <w:t>To use the pattern: write an adapter class that inherits from the target interface, implement a constructor that stores the source object as an attribute (dependency injection), override interface methods to work with source object’s methods.</w:t>
+      </w:r>
+    </w:p>
+    <w:p>
+      <w:pPr>
+        <w:pStyle w:val="CNormal"/>
+        <w:spacing w:after="0"/>
+        <w:jc w:val="left"/>
+      </w:pPr>
+    </w:p>
+    <w:p>
+      <w:pPr>
+        <w:pStyle w:val="CHeading"/>
+      </w:pPr>
+      <w:r>
+        <w:t>Bridge</w:t>
+      </w:r>
+    </w:p>
+    <w:p>
+      <w:pPr>
+        <w:pStyle w:val="CNormal"/>
+        <w:numPr>
+          <w:ilvl w:val="0"/>
+          <w:numId w:val="3"/>
+        </w:numPr>
+        <w:spacing w:after="0"/>
+      </w:pPr>
+      <w:r>
+        <w:t>The bridge design pattern decouples an interface (hierarchy) from an implementation (hierarchy).</w:t>
+      </w:r>
+    </w:p>
+    <w:p>
+      <w:pPr>
+        <w:pStyle w:val="CNormal"/>
+        <w:numPr>
+          <w:ilvl w:val="0"/>
+          <w:numId w:val="3"/>
+        </w:numPr>
+        <w:spacing w:after="0"/>
+      </w:pPr>
+      <w:r>
+        <w:t xml:space="preserve">The </w:t>
+      </w:r>
+      <w:proofErr w:type="spellStart"/>
+      <w:r>
+        <w:t>pimpl</w:t>
+      </w:r>
+      <w:proofErr w:type="spellEnd"/>
+      <w:r>
+        <w:t xml:space="preserve"> idiom (pointer implementation) allows </w:t>
+      </w:r>
+      <w:r>
+        <w:t xml:space="preserve">implementation to be hidden in the source file rather than exposing it to the client through the header file. </w:t>
+      </w:r>
+      <w:r>
+        <w:t>Y</w:t>
+      </w:r>
+      <w:r>
+        <w:t xml:space="preserve">ou can also modify the class used in the </w:t>
+      </w:r>
+      <w:proofErr w:type="spellStart"/>
+      <w:r>
+        <w:t>pimpl</w:t>
+      </w:r>
+      <w:proofErr w:type="spellEnd"/>
+      <w:r>
+        <w:t xml:space="preserve"> idiom without introducing binary incompatibilities. </w:t>
+      </w:r>
       <w:bookmarkStart w:id="0" w:name="_GoBack"/>
       <w:bookmarkEnd w:id="0"/>
     </w:p>
@@ -2304,26 +2390,6 @@
       <w:pPr>
         <w:pStyle w:val="CNormal"/>
         <w:spacing w:after="0"/>
-        <w:ind w:left="360"/>
-      </w:pPr>
-    </w:p>
-    <w:p>
-      <w:pPr>
-        <w:pStyle w:val="CNormal"/>
-        <w:numPr>
-          <w:ilvl w:val="0"/>
-          <w:numId w:val="3"/>
-        </w:numPr>
-        <w:spacing w:after="0"/>
-      </w:pPr>
-      <w:r>
-        <w:t>To use the pattern: write an adapter class that inherits from the target interface, implement a constructor that stores the source object as an attribute (dependency injection), override interface methods to work with source object’s methods.</w:t>
-      </w:r>
-    </w:p>
-    <w:p>
-      <w:pPr>
-        <w:pStyle w:val="CNormal"/>
-        <w:spacing w:after="0"/>
         <w:jc w:val="left"/>
       </w:pPr>
     </w:p>
@@ -2332,7 +2398,7 @@
         <w:pStyle w:val="CHeading"/>
       </w:pPr>
       <w:r>
-        <w:t>Bridge</w:t>
+        <w:t>Composite</w:t>
       </w:r>
     </w:p>
     <w:p>
@@ -2360,399 +2426,371 @@
         <w:pStyle w:val="CHeading"/>
       </w:pPr>
       <w:r>
-        <w:t>Composite</w:t>
-      </w:r>
-    </w:p>
-    <w:p>
-      <w:pPr>
-        <w:pStyle w:val="CNormal"/>
-        <w:numPr>
-          <w:ilvl w:val="0"/>
-          <w:numId w:val="3"/>
-        </w:numPr>
-        <w:spacing w:after="0"/>
+        <w:t>Decorator</w:t>
+      </w:r>
+    </w:p>
+    <w:p>
+      <w:pPr>
+        <w:pStyle w:val="CNormal"/>
+        <w:numPr>
+          <w:ilvl w:val="0"/>
+          <w:numId w:val="3"/>
+        </w:numPr>
+        <w:spacing w:after="0"/>
+      </w:pPr>
+      <w:r>
+        <w:t>&gt;</w:t>
+      </w:r>
+    </w:p>
+    <w:p>
+      <w:pPr>
+        <w:pStyle w:val="CNormal"/>
+        <w:spacing w:after="0"/>
+        <w:jc w:val="left"/>
+      </w:pPr>
+    </w:p>
+    <w:p>
+      <w:pPr>
+        <w:pStyle w:val="CHeading"/>
+      </w:pPr>
+      <w:r>
+        <w:t>Facade</w:t>
+      </w:r>
+    </w:p>
+    <w:p>
+      <w:pPr>
+        <w:pStyle w:val="CNormal"/>
+        <w:numPr>
+          <w:ilvl w:val="0"/>
+          <w:numId w:val="3"/>
+        </w:numPr>
+        <w:spacing w:after="0"/>
+      </w:pPr>
+      <w:r>
+        <w:t>&gt;</w:t>
+      </w:r>
+    </w:p>
+    <w:p>
+      <w:pPr>
+        <w:pStyle w:val="CNormal"/>
+        <w:spacing w:after="0"/>
+        <w:jc w:val="left"/>
+      </w:pPr>
+    </w:p>
+    <w:p>
+      <w:pPr>
+        <w:pStyle w:val="CHeading"/>
+      </w:pPr>
+      <w:r>
+        <w:t>Flyweight</w:t>
+      </w:r>
+    </w:p>
+    <w:p>
+      <w:pPr>
+        <w:pStyle w:val="CNormal"/>
+        <w:numPr>
+          <w:ilvl w:val="0"/>
+          <w:numId w:val="3"/>
+        </w:numPr>
+        <w:spacing w:after="0"/>
+      </w:pPr>
+      <w:r>
+        <w:t>&gt;</w:t>
+      </w:r>
+    </w:p>
+    <w:p>
+      <w:pPr>
+        <w:pStyle w:val="CNormal"/>
+        <w:spacing w:after="0"/>
+        <w:jc w:val="left"/>
+      </w:pPr>
+    </w:p>
+    <w:p>
+      <w:pPr>
+        <w:pStyle w:val="CHeading"/>
+      </w:pPr>
+      <w:r>
+        <w:t>Proxy</w:t>
+      </w:r>
+    </w:p>
+    <w:p>
+      <w:pPr>
+        <w:pStyle w:val="CNormal"/>
+        <w:numPr>
+          <w:ilvl w:val="0"/>
+          <w:numId w:val="3"/>
+        </w:numPr>
+        <w:spacing w:after="0"/>
+      </w:pPr>
+      <w:r>
+        <w:t>&gt;</w:t>
+      </w:r>
+    </w:p>
+    <w:p>
+      <w:pPr>
+        <w:pStyle w:val="CNormal"/>
+        <w:spacing w:after="0"/>
+        <w:jc w:val="left"/>
+      </w:pPr>
+    </w:p>
+    <w:p>
+      <w:pPr>
+        <w:pStyle w:val="CHeading"/>
+      </w:pPr>
+      <w:r>
+        <w:t>Chain of Responsibility</w:t>
+      </w:r>
+    </w:p>
+    <w:p>
+      <w:pPr>
+        <w:pStyle w:val="CNormal"/>
+        <w:numPr>
+          <w:ilvl w:val="0"/>
+          <w:numId w:val="3"/>
+        </w:numPr>
+        <w:spacing w:after="0"/>
+      </w:pPr>
+      <w:r>
+        <w:t>&gt;</w:t>
+      </w:r>
+    </w:p>
+    <w:p>
+      <w:pPr>
+        <w:pStyle w:val="CNormal"/>
+        <w:spacing w:after="0"/>
+        <w:jc w:val="left"/>
+      </w:pPr>
+    </w:p>
+    <w:p>
+      <w:pPr>
+        <w:pStyle w:val="CHeading"/>
+      </w:pPr>
+      <w:r>
+        <w:t>Command</w:t>
+      </w:r>
+    </w:p>
+    <w:p>
+      <w:pPr>
+        <w:pStyle w:val="CNormal"/>
+        <w:numPr>
+          <w:ilvl w:val="0"/>
+          <w:numId w:val="3"/>
+        </w:numPr>
+        <w:spacing w:after="0"/>
+      </w:pPr>
+      <w:r>
+        <w:t>&gt;</w:t>
+      </w:r>
+    </w:p>
+    <w:p>
+      <w:pPr>
+        <w:pStyle w:val="CNormal"/>
+        <w:spacing w:after="0"/>
+        <w:jc w:val="left"/>
+      </w:pPr>
+    </w:p>
+    <w:p>
+      <w:pPr>
+        <w:pStyle w:val="CHeading"/>
+      </w:pPr>
+      <w:r>
+        <w:t>Interpreter</w:t>
+      </w:r>
+    </w:p>
+    <w:p>
+      <w:pPr>
+        <w:pStyle w:val="CNormal"/>
+        <w:numPr>
+          <w:ilvl w:val="0"/>
+          <w:numId w:val="3"/>
+        </w:numPr>
+        <w:spacing w:after="0"/>
+      </w:pPr>
+      <w:r>
+        <w:t>&gt;</w:t>
+      </w:r>
+    </w:p>
+    <w:p>
+      <w:pPr>
+        <w:pStyle w:val="CNormal"/>
+        <w:spacing w:after="0"/>
+        <w:jc w:val="left"/>
+      </w:pPr>
+    </w:p>
+    <w:p>
+      <w:pPr>
+        <w:pStyle w:val="CHeading"/>
+      </w:pPr>
+      <w:r>
+        <w:t>Mediator</w:t>
+      </w:r>
+    </w:p>
+    <w:p>
+      <w:pPr>
+        <w:pStyle w:val="CNormal"/>
+        <w:numPr>
+          <w:ilvl w:val="0"/>
+          <w:numId w:val="3"/>
+        </w:numPr>
+        <w:spacing w:after="0"/>
+      </w:pPr>
+      <w:r>
+        <w:t>&gt;</w:t>
+      </w:r>
+    </w:p>
+    <w:p>
+      <w:pPr>
+        <w:pStyle w:val="CNormal"/>
+        <w:spacing w:after="0"/>
+        <w:jc w:val="left"/>
+      </w:pPr>
+    </w:p>
+    <w:p>
+      <w:pPr>
+        <w:pStyle w:val="CHeading"/>
+      </w:pPr>
+      <w:r>
+        <w:t>Memento</w:t>
+      </w:r>
+    </w:p>
+    <w:p>
+      <w:pPr>
+        <w:pStyle w:val="CNormal"/>
+        <w:numPr>
+          <w:ilvl w:val="0"/>
+          <w:numId w:val="3"/>
+        </w:numPr>
+        <w:spacing w:after="0"/>
+      </w:pPr>
+      <w:r>
+        <w:t>&gt;</w:t>
+      </w:r>
+    </w:p>
+    <w:p>
+      <w:pPr>
+        <w:pStyle w:val="CNormal"/>
+        <w:spacing w:after="0"/>
+        <w:jc w:val="left"/>
+      </w:pPr>
+    </w:p>
+    <w:p>
+      <w:pPr>
+        <w:pStyle w:val="CHeading"/>
+      </w:pPr>
+      <w:r>
+        <w:t>Observer</w:t>
+      </w:r>
+    </w:p>
+    <w:p>
+      <w:pPr>
+        <w:pStyle w:val="CNormal"/>
+        <w:numPr>
+          <w:ilvl w:val="0"/>
+          <w:numId w:val="3"/>
+        </w:numPr>
+        <w:spacing w:after="0"/>
+      </w:pPr>
+      <w:r>
+        <w:t>&gt;</w:t>
+      </w:r>
+    </w:p>
+    <w:p>
+      <w:pPr>
+        <w:pStyle w:val="CNormal"/>
+        <w:spacing w:after="0"/>
+        <w:jc w:val="left"/>
+      </w:pPr>
+    </w:p>
+    <w:p>
+      <w:pPr>
+        <w:pStyle w:val="CHeading"/>
+      </w:pPr>
+      <w:r>
+        <w:t>State</w:t>
+      </w:r>
+    </w:p>
+    <w:p>
+      <w:pPr>
+        <w:pStyle w:val="CNormal"/>
+        <w:numPr>
+          <w:ilvl w:val="0"/>
+          <w:numId w:val="3"/>
+        </w:numPr>
+        <w:spacing w:after="0"/>
+      </w:pPr>
+      <w:r>
+        <w:t>&gt;</w:t>
+      </w:r>
+    </w:p>
+    <w:p>
+      <w:pPr>
+        <w:pStyle w:val="CNormal"/>
+        <w:spacing w:after="0"/>
+        <w:jc w:val="left"/>
+      </w:pPr>
+    </w:p>
+    <w:p>
+      <w:pPr>
+        <w:pStyle w:val="CHeading"/>
+      </w:pPr>
+      <w:r>
+        <w:t>Strategy</w:t>
+      </w:r>
+    </w:p>
+    <w:p>
+      <w:pPr>
+        <w:pStyle w:val="CNormal"/>
+        <w:numPr>
+          <w:ilvl w:val="0"/>
+          <w:numId w:val="3"/>
+        </w:numPr>
+        <w:spacing w:after="0"/>
+      </w:pPr>
+      <w:r>
+        <w:t>&gt;</w:t>
+      </w:r>
+    </w:p>
+    <w:p>
+      <w:pPr>
+        <w:pStyle w:val="CNormal"/>
+        <w:spacing w:after="0"/>
+        <w:jc w:val="left"/>
+      </w:pPr>
+    </w:p>
+    <w:p>
+      <w:pPr>
+        <w:pStyle w:val="CHeading"/>
+      </w:pPr>
+      <w:r>
+        <w:t>Template Method</w:t>
+      </w:r>
+    </w:p>
+    <w:p>
+      <w:pPr>
+        <w:pStyle w:val="CNormal"/>
+        <w:numPr>
+          <w:ilvl w:val="0"/>
+          <w:numId w:val="3"/>
+        </w:numPr>
+        <w:spacing w:after="0"/>
+      </w:pPr>
+      <w:r>
+        <w:t>&gt;</w:t>
+      </w:r>
+    </w:p>
+    <w:p>
+      <w:pPr>
+        <w:pStyle w:val="CNormal"/>
+        <w:spacing w:after="0"/>
+        <w:jc w:val="left"/>
+      </w:pPr>
+    </w:p>
+    <w:p>
+      <w:pPr>
+        <w:pStyle w:val="CHeading"/>
       </w:pPr>
       <w:r>
         <w:lastRenderedPageBreak/>
-        <w:t>&gt;</w:t>
-      </w:r>
-    </w:p>
-    <w:p>
-      <w:pPr>
-        <w:pStyle w:val="CNormal"/>
-        <w:spacing w:after="0"/>
-        <w:jc w:val="left"/>
-      </w:pPr>
-    </w:p>
-    <w:p>
-      <w:pPr>
-        <w:pStyle w:val="CHeading"/>
-      </w:pPr>
-      <w:r>
-        <w:t>Decorator</w:t>
-      </w:r>
-    </w:p>
-    <w:p>
-      <w:pPr>
-        <w:pStyle w:val="CNormal"/>
-        <w:numPr>
-          <w:ilvl w:val="0"/>
-          <w:numId w:val="3"/>
-        </w:numPr>
-        <w:spacing w:after="0"/>
-      </w:pPr>
-      <w:r>
-        <w:t>&gt;</w:t>
-      </w:r>
-    </w:p>
-    <w:p>
-      <w:pPr>
-        <w:pStyle w:val="CNormal"/>
-        <w:spacing w:after="0"/>
-        <w:jc w:val="left"/>
-      </w:pPr>
-    </w:p>
-    <w:p>
-      <w:pPr>
-        <w:pStyle w:val="CHeading"/>
-      </w:pPr>
-      <w:r>
-        <w:t>Facade</w:t>
-      </w:r>
-    </w:p>
-    <w:p>
-      <w:pPr>
-        <w:pStyle w:val="CNormal"/>
-        <w:numPr>
-          <w:ilvl w:val="0"/>
-          <w:numId w:val="3"/>
-        </w:numPr>
-        <w:spacing w:after="0"/>
-      </w:pPr>
-      <w:r>
-        <w:t>&gt;</w:t>
-      </w:r>
-    </w:p>
-    <w:p>
-      <w:pPr>
-        <w:pStyle w:val="CNormal"/>
-        <w:spacing w:after="0"/>
-        <w:jc w:val="left"/>
-      </w:pPr>
-    </w:p>
-    <w:p>
-      <w:pPr>
-        <w:pStyle w:val="CHeading"/>
-      </w:pPr>
-      <w:r>
-        <w:t>Flyweight</w:t>
-      </w:r>
-    </w:p>
-    <w:p>
-      <w:pPr>
-        <w:pStyle w:val="CNormal"/>
-        <w:numPr>
-          <w:ilvl w:val="0"/>
-          <w:numId w:val="3"/>
-        </w:numPr>
-        <w:spacing w:after="0"/>
-      </w:pPr>
-      <w:r>
-        <w:t>&gt;</w:t>
-      </w:r>
-    </w:p>
-    <w:p>
-      <w:pPr>
-        <w:pStyle w:val="CNormal"/>
-        <w:spacing w:after="0"/>
-        <w:jc w:val="left"/>
-      </w:pPr>
-    </w:p>
-    <w:p>
-      <w:pPr>
-        <w:pStyle w:val="CHeading"/>
-      </w:pPr>
-      <w:r>
-        <w:t>Proxy</w:t>
-      </w:r>
-    </w:p>
-    <w:p>
-      <w:pPr>
-        <w:pStyle w:val="CNormal"/>
-        <w:numPr>
-          <w:ilvl w:val="0"/>
-          <w:numId w:val="3"/>
-        </w:numPr>
-        <w:spacing w:after="0"/>
-      </w:pPr>
-      <w:r>
-        <w:t>&gt;</w:t>
-      </w:r>
-    </w:p>
-    <w:p>
-      <w:pPr>
-        <w:pStyle w:val="CNormal"/>
-        <w:spacing w:after="0"/>
-        <w:jc w:val="left"/>
-      </w:pPr>
-    </w:p>
-    <w:p>
-      <w:pPr>
-        <w:pStyle w:val="CHeading"/>
-      </w:pPr>
-      <w:r>
-        <w:t>Chain of Responsibility</w:t>
-      </w:r>
-    </w:p>
-    <w:p>
-      <w:pPr>
-        <w:pStyle w:val="CNormal"/>
-        <w:numPr>
-          <w:ilvl w:val="0"/>
-          <w:numId w:val="3"/>
-        </w:numPr>
-        <w:spacing w:after="0"/>
-      </w:pPr>
-      <w:r>
-        <w:t>&gt;</w:t>
-      </w:r>
-    </w:p>
-    <w:p>
-      <w:pPr>
-        <w:pStyle w:val="CNormal"/>
-        <w:spacing w:after="0"/>
-        <w:jc w:val="left"/>
-      </w:pPr>
-    </w:p>
-    <w:p>
-      <w:pPr>
-        <w:pStyle w:val="CHeading"/>
-      </w:pPr>
-      <w:r>
-        <w:t>Command</w:t>
-      </w:r>
-    </w:p>
-    <w:p>
-      <w:pPr>
-        <w:pStyle w:val="CNormal"/>
-        <w:numPr>
-          <w:ilvl w:val="0"/>
-          <w:numId w:val="3"/>
-        </w:numPr>
-        <w:spacing w:after="0"/>
-      </w:pPr>
-      <w:r>
-        <w:t>&gt;</w:t>
-      </w:r>
-    </w:p>
-    <w:p>
-      <w:pPr>
-        <w:pStyle w:val="CNormal"/>
-        <w:spacing w:after="0"/>
-        <w:jc w:val="left"/>
-      </w:pPr>
-    </w:p>
-    <w:p>
-      <w:pPr>
-        <w:pStyle w:val="CHeading"/>
-      </w:pPr>
-      <w:r>
-        <w:t>Interpreter</w:t>
-      </w:r>
-    </w:p>
-    <w:p>
-      <w:pPr>
-        <w:pStyle w:val="CNormal"/>
-        <w:numPr>
-          <w:ilvl w:val="0"/>
-          <w:numId w:val="3"/>
-        </w:numPr>
-        <w:spacing w:after="0"/>
-      </w:pPr>
-      <w:r>
-        <w:t>&gt;</w:t>
-      </w:r>
-    </w:p>
-    <w:p>
-      <w:pPr>
-        <w:pStyle w:val="CNormal"/>
-        <w:spacing w:after="0"/>
-        <w:jc w:val="left"/>
-      </w:pPr>
-    </w:p>
-    <w:p>
-      <w:pPr>
-        <w:pStyle w:val="CHeading"/>
-      </w:pPr>
-      <w:r>
-        <w:t>Mediator</w:t>
-      </w:r>
-    </w:p>
-    <w:p>
-      <w:pPr>
-        <w:pStyle w:val="CNormal"/>
-        <w:numPr>
-          <w:ilvl w:val="0"/>
-          <w:numId w:val="3"/>
-        </w:numPr>
-        <w:spacing w:after="0"/>
-      </w:pPr>
-      <w:r>
-        <w:t>&gt;</w:t>
-      </w:r>
-    </w:p>
-    <w:p>
-      <w:pPr>
-        <w:pStyle w:val="CNormal"/>
-        <w:spacing w:after="0"/>
-        <w:jc w:val="left"/>
-      </w:pPr>
-    </w:p>
-    <w:p>
-      <w:pPr>
-        <w:pStyle w:val="CHeading"/>
-      </w:pPr>
-      <w:r>
-        <w:t>Memento</w:t>
-      </w:r>
-    </w:p>
-    <w:p>
-      <w:pPr>
-        <w:pStyle w:val="CNormal"/>
-        <w:numPr>
-          <w:ilvl w:val="0"/>
-          <w:numId w:val="3"/>
-        </w:numPr>
-        <w:spacing w:after="0"/>
-      </w:pPr>
-      <w:r>
-        <w:t>&gt;</w:t>
-      </w:r>
-    </w:p>
-    <w:p>
-      <w:pPr>
-        <w:pStyle w:val="CNormal"/>
-        <w:spacing w:after="0"/>
-        <w:jc w:val="left"/>
-      </w:pPr>
-    </w:p>
-    <w:p>
-      <w:pPr>
-        <w:pStyle w:val="CHeading"/>
-      </w:pPr>
-      <w:r>
-        <w:t>Observer</w:t>
-      </w:r>
-    </w:p>
-    <w:p>
-      <w:pPr>
-        <w:pStyle w:val="CNormal"/>
-        <w:numPr>
-          <w:ilvl w:val="0"/>
-          <w:numId w:val="3"/>
-        </w:numPr>
-        <w:spacing w:after="0"/>
-      </w:pPr>
-      <w:r>
-        <w:t>&gt;</w:t>
-      </w:r>
-    </w:p>
-    <w:p>
-      <w:pPr>
-        <w:pStyle w:val="CNormal"/>
-        <w:spacing w:after="0"/>
-        <w:jc w:val="left"/>
-      </w:pPr>
-    </w:p>
-    <w:p>
-      <w:pPr>
-        <w:pStyle w:val="CHeading"/>
-      </w:pPr>
-      <w:r>
-        <w:t>State</w:t>
-      </w:r>
-    </w:p>
-    <w:p>
-      <w:pPr>
-        <w:pStyle w:val="CNormal"/>
-        <w:numPr>
-          <w:ilvl w:val="0"/>
-          <w:numId w:val="3"/>
-        </w:numPr>
-        <w:spacing w:after="0"/>
-      </w:pPr>
-      <w:r>
-        <w:t>&gt;</w:t>
-      </w:r>
-    </w:p>
-    <w:p>
-      <w:pPr>
-        <w:pStyle w:val="CNormal"/>
-        <w:spacing w:after="0"/>
-        <w:jc w:val="left"/>
-      </w:pPr>
-    </w:p>
-    <w:p>
-      <w:pPr>
-        <w:pStyle w:val="CHeading"/>
-      </w:pPr>
-      <w:r>
-        <w:t>Strategy</w:t>
-      </w:r>
-    </w:p>
-    <w:p>
-      <w:pPr>
-        <w:pStyle w:val="CNormal"/>
-        <w:numPr>
-          <w:ilvl w:val="0"/>
-          <w:numId w:val="3"/>
-        </w:numPr>
-        <w:spacing w:after="0"/>
-      </w:pPr>
-      <w:r>
-        <w:t>&gt;</w:t>
-      </w:r>
-    </w:p>
-    <w:p>
-      <w:pPr>
-        <w:pStyle w:val="CNormal"/>
-        <w:spacing w:after="0"/>
-        <w:jc w:val="left"/>
-      </w:pPr>
-    </w:p>
-    <w:p>
-      <w:pPr>
-        <w:pStyle w:val="CHeading"/>
-      </w:pPr>
-      <w:r>
-        <w:t>Template Method</w:t>
-      </w:r>
-    </w:p>
-    <w:p>
-      <w:pPr>
-        <w:pStyle w:val="CNormal"/>
-        <w:numPr>
-          <w:ilvl w:val="0"/>
-          <w:numId w:val="3"/>
-        </w:numPr>
-        <w:spacing w:after="0"/>
-      </w:pPr>
-      <w:r>
-        <w:t>&gt;</w:t>
-      </w:r>
-    </w:p>
-    <w:p>
-      <w:pPr>
-        <w:pStyle w:val="CNormal"/>
-        <w:spacing w:after="0"/>
-        <w:jc w:val="left"/>
-      </w:pPr>
-    </w:p>
-    <w:p>
-      <w:pPr>
-        <w:pStyle w:val="CHeading"/>
-      </w:pPr>
-      <w:r>
         <w:t>Visitor</w:t>
       </w:r>
     </w:p>
@@ -4464,7 +4502,7 @@
 </file>
 
 <file path=customXml/itemProps1.xml><?xml version="1.0" encoding="utf-8"?>
-<ds:datastoreItem xmlns:ds="http://schemas.openxmlformats.org/officeDocument/2006/customXml" ds:itemID="{7D5DA3A1-36C8-49E5-B059-593705FC68D1}">
+<ds:datastoreItem xmlns:ds="http://schemas.openxmlformats.org/officeDocument/2006/customXml" ds:itemID="{21B1AF5A-2113-4753-A1FB-0A60E3D1A62D}">
   <ds:schemaRefs>
     <ds:schemaRef ds:uri="http://schemas.openxmlformats.org/officeDocument/2006/bibliography"/>
   </ds:schemaRefs>

</xml_diff>

<commit_message>
Covered composite design pattern.
</commit_message>
<xml_diff>
--- a/Notes/DesignPatternsModernCpp.docx
+++ b/Notes/DesignPatternsModernCpp.docx
@@ -2349,13 +2349,21 @@
     <w:p>
       <w:pPr>
         <w:pStyle w:val="CNormal"/>
-        <w:numPr>
-          <w:ilvl w:val="0"/>
-          <w:numId w:val="3"/>
-        </w:numPr>
-        <w:spacing w:after="0"/>
-      </w:pPr>
-      <w:r>
+        <w:spacing w:after="0"/>
+        <w:ind w:left="360"/>
+      </w:pPr>
+    </w:p>
+    <w:p>
+      <w:pPr>
+        <w:pStyle w:val="CNormal"/>
+        <w:numPr>
+          <w:ilvl w:val="0"/>
+          <w:numId w:val="3"/>
+        </w:numPr>
+        <w:spacing w:after="0"/>
+      </w:pPr>
+      <w:r>
+        <w:lastRenderedPageBreak/>
         <w:t xml:space="preserve">The </w:t>
       </w:r>
       <w:proofErr w:type="spellStart"/>
@@ -2382,6 +2390,287 @@
       <w:proofErr w:type="spellEnd"/>
       <w:r>
         <w:t xml:space="preserve"> idiom without introducing binary incompatibilities. </w:t>
+      </w:r>
+    </w:p>
+    <w:p>
+      <w:pPr>
+        <w:pStyle w:val="CNormal"/>
+        <w:numPr>
+          <w:ilvl w:val="0"/>
+          <w:numId w:val="3"/>
+        </w:numPr>
+        <w:spacing w:after="0"/>
+      </w:pPr>
+      <w:r>
+        <w:t xml:space="preserve">To use the </w:t>
+      </w:r>
+      <w:proofErr w:type="spellStart"/>
+      <w:r>
+        <w:t>pimpl</w:t>
+      </w:r>
+      <w:proofErr w:type="spellEnd"/>
+      <w:r>
+        <w:t xml:space="preserve"> idiom: create an attribute that’s a pointer to the </w:t>
+      </w:r>
+      <w:proofErr w:type="spellStart"/>
+      <w:r>
+        <w:t>pimpl</w:t>
+      </w:r>
+      <w:proofErr w:type="spellEnd"/>
+      <w:r>
+        <w:t xml:space="preserve"> class within the main class. Use forward declaration to make the identifier known the compiler. Define the </w:t>
+      </w:r>
+    </w:p>
+    <w:p>
+      <w:pPr>
+        <w:pStyle w:val="CNormal"/>
+        <w:spacing w:after="0"/>
+        <w:jc w:val="left"/>
+      </w:pPr>
+    </w:p>
+    <w:p>
+      <w:pPr>
+        <w:pStyle w:val="CHeading"/>
+      </w:pPr>
+      <w:r>
+        <w:t>Composite</w:t>
+      </w:r>
+    </w:p>
+    <w:p>
+      <w:pPr>
+        <w:pStyle w:val="CNormal"/>
+        <w:numPr>
+          <w:ilvl w:val="0"/>
+          <w:numId w:val="3"/>
+        </w:numPr>
+        <w:spacing w:after="0"/>
+      </w:pPr>
+      <w:r>
+        <w:t>The composite design pattern allows tr</w:t>
+      </w:r>
+      <w:r>
+        <w:t>eating individual objects and compositions of objects in a uniform manner.</w:t>
+      </w:r>
+    </w:p>
+    <w:p>
+      <w:pPr>
+        <w:pStyle w:val="CNormal"/>
+        <w:numPr>
+          <w:ilvl w:val="0"/>
+          <w:numId w:val="3"/>
+        </w:numPr>
+        <w:spacing w:after="0"/>
+      </w:pPr>
+      <w:r>
+        <w:t>Example: Y</w:t>
+      </w:r>
+      <w:r>
+        <w:t xml:space="preserve">ou have a </w:t>
+      </w:r>
+      <w:r>
+        <w:rPr>
+          <w:i/>
+        </w:rPr>
+        <w:t>Graphic</w:t>
+      </w:r>
+      <w:r>
+        <w:t xml:space="preserve"> class that declares a </w:t>
+      </w:r>
+      <w:proofErr w:type="gramStart"/>
+      <w:r>
+        <w:rPr>
+          <w:i/>
+        </w:rPr>
+        <w:t>draw(</w:t>
+      </w:r>
+      <w:proofErr w:type="gramEnd"/>
+      <w:r>
+        <w:rPr>
+          <w:i/>
+        </w:rPr>
+        <w:t>)</w:t>
+      </w:r>
+      <w:r>
+        <w:t xml:space="preserve"> method. It is derived by a </w:t>
+      </w:r>
+      <w:r>
+        <w:rPr>
+          <w:i/>
+        </w:rPr>
+        <w:t>Circle</w:t>
+      </w:r>
+      <w:r>
+        <w:t xml:space="preserve">, </w:t>
+      </w:r>
+      <w:r>
+        <w:rPr>
+          <w:i/>
+        </w:rPr>
+        <w:t>Square, Line</w:t>
+      </w:r>
+      <w:r>
+        <w:t xml:space="preserve">, etc classes. You have a </w:t>
+      </w:r>
+      <w:r>
+        <w:rPr>
+          <w:i/>
+        </w:rPr>
+        <w:t>Render</w:t>
+      </w:r>
+      <w:r>
+        <w:t xml:space="preserve"> class that draws </w:t>
+      </w:r>
+      <w:r>
+        <w:rPr>
+          <w:i/>
+        </w:rPr>
+        <w:t>Graphic</w:t>
+      </w:r>
+      <w:r>
+        <w:t xml:space="preserve">s to screen. It accepts only one </w:t>
+      </w:r>
+      <w:r>
+        <w:rPr>
+          <w:i/>
+        </w:rPr>
+        <w:t>Graphic</w:t>
+      </w:r>
+      <w:r>
+        <w:t xml:space="preserve"> argument. As such you can only draw one shape at a time. To draw multiple, you can use the composite design pattern. Derive a class called </w:t>
+      </w:r>
+      <w:proofErr w:type="spellStart"/>
+      <w:r>
+        <w:rPr>
+          <w:i/>
+        </w:rPr>
+        <w:t>GraphicsGroup</w:t>
+      </w:r>
+      <w:proofErr w:type="spellEnd"/>
+      <w:r>
+        <w:t xml:space="preserve"> that has a </w:t>
+      </w:r>
+      <w:r>
+        <w:rPr>
+          <w:i/>
+        </w:rPr>
+        <w:t>vector</w:t>
+      </w:r>
+      <w:r>
+        <w:t xml:space="preserve"> of </w:t>
+      </w:r>
+      <w:r>
+        <w:rPr>
+          <w:i/>
+        </w:rPr>
+        <w:t>Graphic</w:t>
+      </w:r>
+      <w:r>
+        <w:t xml:space="preserve">s which can be added to by calling a </w:t>
+      </w:r>
+      <w:proofErr w:type="spellStart"/>
+      <w:r>
+        <w:rPr>
+          <w:i/>
+        </w:rPr>
+        <w:t>add_</w:t>
+      </w:r>
+      <w:proofErr w:type="gramStart"/>
+      <w:r>
+        <w:rPr>
+          <w:i/>
+        </w:rPr>
+        <w:t>graphic</w:t>
+      </w:r>
+      <w:proofErr w:type="spellEnd"/>
+      <w:r>
+        <w:rPr>
+          <w:i/>
+        </w:rPr>
+        <w:t>(</w:t>
+      </w:r>
+      <w:proofErr w:type="gramEnd"/>
+      <w:r>
+        <w:rPr>
+          <w:i/>
+        </w:rPr>
+        <w:t>)</w:t>
+      </w:r>
+      <w:r>
+        <w:t xml:space="preserve"> method. Override the </w:t>
+      </w:r>
+      <w:proofErr w:type="gramStart"/>
+      <w:r>
+        <w:rPr>
+          <w:i/>
+        </w:rPr>
+        <w:t>draw(</w:t>
+      </w:r>
+      <w:proofErr w:type="gramEnd"/>
+      <w:r>
+        <w:rPr>
+          <w:i/>
+        </w:rPr>
+        <w:t>)</w:t>
+      </w:r>
+      <w:r>
+        <w:t xml:space="preserve"> method, to call each </w:t>
+      </w:r>
+      <w:r>
+        <w:rPr>
+          <w:i/>
+        </w:rPr>
+        <w:t>Graphic</w:t>
+      </w:r>
+      <w:r>
+        <w:t xml:space="preserve">’s </w:t>
+      </w:r>
+      <w:r>
+        <w:rPr>
+          <w:i/>
+        </w:rPr>
+        <w:t>draw()</w:t>
+      </w:r>
+      <w:r>
+        <w:t xml:space="preserve"> method. You can now pass an instance of </w:t>
+      </w:r>
+      <w:proofErr w:type="spellStart"/>
+      <w:r>
+        <w:rPr>
+          <w:i/>
+        </w:rPr>
+        <w:t>GraphicsGroup</w:t>
+      </w:r>
+      <w:proofErr w:type="spellEnd"/>
+      <w:r>
+        <w:t xml:space="preserve"> into the </w:t>
+      </w:r>
+      <w:r>
+        <w:rPr>
+          <w:i/>
+        </w:rPr>
+        <w:t>Render</w:t>
+      </w:r>
+      <w:r>
+        <w:t xml:space="preserve"> class to draw multiple objects at once.</w:t>
+      </w:r>
+    </w:p>
+    <w:p>
+      <w:pPr>
+        <w:pStyle w:val="CNormal"/>
+        <w:spacing w:after="0"/>
+      </w:pPr>
+    </w:p>
+    <w:p>
+      <w:pPr>
+        <w:pStyle w:val="CNormal"/>
+        <w:numPr>
+          <w:ilvl w:val="0"/>
+          <w:numId w:val="5"/>
+        </w:numPr>
+        <w:spacing w:after="0"/>
+      </w:pPr>
+      <w:r>
+        <w:t xml:space="preserve">To use the pattern: </w:t>
       </w:r>
       <w:bookmarkStart w:id="0" w:name="_GoBack"/>
       <w:bookmarkEnd w:id="0"/>
@@ -2398,7 +2687,7 @@
         <w:pStyle w:val="CHeading"/>
       </w:pPr>
       <w:r>
-        <w:t>Composite</w:t>
+        <w:t>Decorator</w:t>
       </w:r>
     </w:p>
     <w:p>
@@ -2426,7 +2715,7 @@
         <w:pStyle w:val="CHeading"/>
       </w:pPr>
       <w:r>
-        <w:t>Decorator</w:t>
+        <w:t>Facade</w:t>
       </w:r>
     </w:p>
     <w:p>
@@ -2454,7 +2743,7 @@
         <w:pStyle w:val="CHeading"/>
       </w:pPr>
       <w:r>
-        <w:t>Facade</w:t>
+        <w:t>Flyweight</w:t>
       </w:r>
     </w:p>
     <w:p>
@@ -2482,7 +2771,7 @@
         <w:pStyle w:val="CHeading"/>
       </w:pPr>
       <w:r>
-        <w:t>Flyweight</w:t>
+        <w:t>Proxy</w:t>
       </w:r>
     </w:p>
     <w:p>
@@ -2510,7 +2799,7 @@
         <w:pStyle w:val="CHeading"/>
       </w:pPr>
       <w:r>
-        <w:t>Proxy</w:t>
+        <w:t>Chain of Responsibility</w:t>
       </w:r>
     </w:p>
     <w:p>
@@ -2538,7 +2827,7 @@
         <w:pStyle w:val="CHeading"/>
       </w:pPr>
       <w:r>
-        <w:t>Chain of Responsibility</w:t>
+        <w:t>Command</w:t>
       </w:r>
     </w:p>
     <w:p>
@@ -2566,7 +2855,7 @@
         <w:pStyle w:val="CHeading"/>
       </w:pPr>
       <w:r>
-        <w:t>Command</w:t>
+        <w:t>Interpreter</w:t>
       </w:r>
     </w:p>
     <w:p>
@@ -2594,7 +2883,7 @@
         <w:pStyle w:val="CHeading"/>
       </w:pPr>
       <w:r>
-        <w:t>Interpreter</w:t>
+        <w:t>Mediator</w:t>
       </w:r>
     </w:p>
     <w:p>
@@ -2622,7 +2911,7 @@
         <w:pStyle w:val="CHeading"/>
       </w:pPr>
       <w:r>
-        <w:t>Mediator</w:t>
+        <w:t>Memento</w:t>
       </w:r>
     </w:p>
     <w:p>
@@ -2650,7 +2939,8 @@
         <w:pStyle w:val="CHeading"/>
       </w:pPr>
       <w:r>
-        <w:t>Memento</w:t>
+        <w:lastRenderedPageBreak/>
+        <w:t>Observer</w:t>
       </w:r>
     </w:p>
     <w:p>
@@ -2678,7 +2968,7 @@
         <w:pStyle w:val="CHeading"/>
       </w:pPr>
       <w:r>
-        <w:t>Observer</w:t>
+        <w:t>State</w:t>
       </w:r>
     </w:p>
     <w:p>
@@ -2706,7 +2996,7 @@
         <w:pStyle w:val="CHeading"/>
       </w:pPr>
       <w:r>
-        <w:t>State</w:t>
+        <w:t>Strategy</w:t>
       </w:r>
     </w:p>
     <w:p>
@@ -2734,7 +3024,7 @@
         <w:pStyle w:val="CHeading"/>
       </w:pPr>
       <w:r>
-        <w:t>Strategy</w:t>
+        <w:t>Template Method</w:t>
       </w:r>
     </w:p>
     <w:p>
@@ -2762,35 +3052,6 @@
         <w:pStyle w:val="CHeading"/>
       </w:pPr>
       <w:r>
-        <w:t>Template Method</w:t>
-      </w:r>
-    </w:p>
-    <w:p>
-      <w:pPr>
-        <w:pStyle w:val="CNormal"/>
-        <w:numPr>
-          <w:ilvl w:val="0"/>
-          <w:numId w:val="3"/>
-        </w:numPr>
-        <w:spacing w:after="0"/>
-      </w:pPr>
-      <w:r>
-        <w:t>&gt;</w:t>
-      </w:r>
-    </w:p>
-    <w:p>
-      <w:pPr>
-        <w:pStyle w:val="CNormal"/>
-        <w:spacing w:after="0"/>
-        <w:jc w:val="left"/>
-      </w:pPr>
-    </w:p>
-    <w:p>
-      <w:pPr>
-        <w:pStyle w:val="CHeading"/>
-      </w:pPr>
-      <w:r>
-        <w:lastRenderedPageBreak/>
         <w:t>Visitor</w:t>
       </w:r>
     </w:p>
@@ -3482,9 +3743,9 @@
     </w:lvl>
   </w:abstractNum>
   <w:abstractNum w:abstractNumId="2" w15:restartNumberingAfterBreak="0">
-    <w:nsid w:val="74E4173C"/>
+    <w:nsid w:val="53A77B80"/>
     <w:multiLevelType w:val="hybridMultilevel"/>
-    <w:tmpl w:val="D4E84762"/>
+    <w:tmpl w:val="3E38421E"/>
     <w:lvl w:ilvl="0" w:tplc="08090001">
       <w:start w:val="1"/>
       <w:numFmt w:val="bullet"/>
@@ -3595,6 +3856,119 @@
     </w:lvl>
   </w:abstractNum>
   <w:abstractNum w:abstractNumId="3" w15:restartNumberingAfterBreak="0">
+    <w:nsid w:val="74E4173C"/>
+    <w:multiLevelType w:val="hybridMultilevel"/>
+    <w:tmpl w:val="D4E84762"/>
+    <w:lvl w:ilvl="0" w:tplc="08090001">
+      <w:start w:val="1"/>
+      <w:numFmt w:val="bullet"/>
+      <w:lvlText w:val=""/>
+      <w:lvlJc w:val="left"/>
+      <w:pPr>
+        <w:ind w:left="360" w:hanging="360"/>
+      </w:pPr>
+      <w:rPr>
+        <w:rFonts w:ascii="Symbol" w:hAnsi="Symbol" w:hint="default"/>
+      </w:rPr>
+    </w:lvl>
+    <w:lvl w:ilvl="1" w:tplc="08090003" w:tentative="1">
+      <w:start w:val="1"/>
+      <w:numFmt w:val="bullet"/>
+      <w:lvlText w:val="o"/>
+      <w:lvlJc w:val="left"/>
+      <w:pPr>
+        <w:ind w:left="1080" w:hanging="360"/>
+      </w:pPr>
+      <w:rPr>
+        <w:rFonts w:ascii="Courier New" w:hAnsi="Courier New" w:cs="Courier New" w:hint="default"/>
+      </w:rPr>
+    </w:lvl>
+    <w:lvl w:ilvl="2" w:tplc="08090005" w:tentative="1">
+      <w:start w:val="1"/>
+      <w:numFmt w:val="bullet"/>
+      <w:lvlText w:val=""/>
+      <w:lvlJc w:val="left"/>
+      <w:pPr>
+        <w:ind w:left="1800" w:hanging="360"/>
+      </w:pPr>
+      <w:rPr>
+        <w:rFonts w:ascii="Wingdings" w:hAnsi="Wingdings" w:hint="default"/>
+      </w:rPr>
+    </w:lvl>
+    <w:lvl w:ilvl="3" w:tplc="08090001" w:tentative="1">
+      <w:start w:val="1"/>
+      <w:numFmt w:val="bullet"/>
+      <w:lvlText w:val=""/>
+      <w:lvlJc w:val="left"/>
+      <w:pPr>
+        <w:ind w:left="2520" w:hanging="360"/>
+      </w:pPr>
+      <w:rPr>
+        <w:rFonts w:ascii="Symbol" w:hAnsi="Symbol" w:hint="default"/>
+      </w:rPr>
+    </w:lvl>
+    <w:lvl w:ilvl="4" w:tplc="08090003" w:tentative="1">
+      <w:start w:val="1"/>
+      <w:numFmt w:val="bullet"/>
+      <w:lvlText w:val="o"/>
+      <w:lvlJc w:val="left"/>
+      <w:pPr>
+        <w:ind w:left="3240" w:hanging="360"/>
+      </w:pPr>
+      <w:rPr>
+        <w:rFonts w:ascii="Courier New" w:hAnsi="Courier New" w:cs="Courier New" w:hint="default"/>
+      </w:rPr>
+    </w:lvl>
+    <w:lvl w:ilvl="5" w:tplc="08090005" w:tentative="1">
+      <w:start w:val="1"/>
+      <w:numFmt w:val="bullet"/>
+      <w:lvlText w:val=""/>
+      <w:lvlJc w:val="left"/>
+      <w:pPr>
+        <w:ind w:left="3960" w:hanging="360"/>
+      </w:pPr>
+      <w:rPr>
+        <w:rFonts w:ascii="Wingdings" w:hAnsi="Wingdings" w:hint="default"/>
+      </w:rPr>
+    </w:lvl>
+    <w:lvl w:ilvl="6" w:tplc="08090001" w:tentative="1">
+      <w:start w:val="1"/>
+      <w:numFmt w:val="bullet"/>
+      <w:lvlText w:val=""/>
+      <w:lvlJc w:val="left"/>
+      <w:pPr>
+        <w:ind w:left="4680" w:hanging="360"/>
+      </w:pPr>
+      <w:rPr>
+        <w:rFonts w:ascii="Symbol" w:hAnsi="Symbol" w:hint="default"/>
+      </w:rPr>
+    </w:lvl>
+    <w:lvl w:ilvl="7" w:tplc="08090003" w:tentative="1">
+      <w:start w:val="1"/>
+      <w:numFmt w:val="bullet"/>
+      <w:lvlText w:val="o"/>
+      <w:lvlJc w:val="left"/>
+      <w:pPr>
+        <w:ind w:left="5400" w:hanging="360"/>
+      </w:pPr>
+      <w:rPr>
+        <w:rFonts w:ascii="Courier New" w:hAnsi="Courier New" w:cs="Courier New" w:hint="default"/>
+      </w:rPr>
+    </w:lvl>
+    <w:lvl w:ilvl="8" w:tplc="08090005" w:tentative="1">
+      <w:start w:val="1"/>
+      <w:numFmt w:val="bullet"/>
+      <w:lvlText w:val=""/>
+      <w:lvlJc w:val="left"/>
+      <w:pPr>
+        <w:ind w:left="6120" w:hanging="360"/>
+      </w:pPr>
+      <w:rPr>
+        <w:rFonts w:ascii="Wingdings" w:hAnsi="Wingdings" w:hint="default"/>
+      </w:rPr>
+    </w:lvl>
+  </w:abstractNum>
+  <w:abstractNum w:abstractNumId="4" w15:restartNumberingAfterBreak="0">
     <w:nsid w:val="77BE7803"/>
     <w:multiLevelType w:val="multilevel"/>
     <w:tmpl w:val="1BF2673C"/>
@@ -3714,9 +4088,12 @@
     <w:abstractNumId w:val="1"/>
   </w:num>
   <w:num w:numId="3">
+    <w:abstractNumId w:val="4"/>
+  </w:num>
+  <w:num w:numId="4">
     <w:abstractNumId w:val="3"/>
   </w:num>
-  <w:num w:numId="4">
+  <w:num w:numId="5">
     <w:abstractNumId w:val="2"/>
   </w:num>
 </w:numbering>
@@ -4502,7 +4879,7 @@
 </file>
 
 <file path=customXml/itemProps1.xml><?xml version="1.0" encoding="utf-8"?>
-<ds:datastoreItem xmlns:ds="http://schemas.openxmlformats.org/officeDocument/2006/customXml" ds:itemID="{21B1AF5A-2113-4753-A1FB-0A60E3D1A62D}">
+<ds:datastoreItem xmlns:ds="http://schemas.openxmlformats.org/officeDocument/2006/customXml" ds:itemID="{730E0B1E-5A48-4948-880C-708228C7A16B}">
   <ds:schemaRefs>
     <ds:schemaRef ds:uri="http://schemas.openxmlformats.org/officeDocument/2006/bibliography"/>
   </ds:schemaRefs>

</xml_diff>

<commit_message>
Covered cloning via CRTP.
</commit_message>
<xml_diff>
--- a/Notes/DesignPatternsModernCpp.docx
+++ b/Notes/DesignPatternsModernCpp.docx
@@ -1970,14 +1970,12 @@
       <w:r>
         <w:t xml:space="preserve"> is used because it can be converted to </w:t>
       </w:r>
-      <w:proofErr w:type="spellStart"/>
       <w:r>
         <w:rPr>
           <w:i/>
         </w:rPr>
         <w:t>shared_ptr</w:t>
       </w:r>
-      <w:proofErr w:type="spellEnd"/>
       <w:r>
         <w:t xml:space="preserve"> as required, not vice versa.</w:t>
       </w:r>
@@ -2657,36 +2655,1091 @@
     <w:p>
       <w:pPr>
         <w:pStyle w:val="CNormal"/>
-        <w:spacing w:after="0"/>
-      </w:pPr>
-    </w:p>
-    <w:p>
-      <w:pPr>
-        <w:pStyle w:val="CNormal"/>
-        <w:numPr>
-          <w:ilvl w:val="0"/>
-          <w:numId w:val="5"/>
-        </w:numPr>
-        <w:spacing w:after="0"/>
-      </w:pPr>
-      <w:r>
-        <w:t xml:space="preserve">To use the pattern: </w:t>
-      </w:r>
-      <w:r>
-        <w:t>inherit from the target</w:t>
-      </w:r>
-      <w:r>
-        <w:t xml:space="preserve"> class, use a container to represent multiple target objects, override methods from the target class and call the same method for each object in the container.</w:t>
-      </w:r>
-      <w:bookmarkStart w:id="0" w:name="_GoBack"/>
-      <w:bookmarkEnd w:id="0"/>
-    </w:p>
-    <w:p>
-      <w:pPr>
-        <w:pStyle w:val="CNormal"/>
+        <w:numPr>
+          <w:ilvl w:val="0"/>
+          <w:numId w:val="3"/>
+        </w:numPr>
+        <w:spacing w:after="0"/>
+      </w:pPr>
+      <w:r>
+        <w:t xml:space="preserve">To use the pattern: inherit from the </w:t>
+      </w:r>
+      <w:r>
+        <w:t>source</w:t>
+      </w:r>
+      <w:r>
+        <w:t xml:space="preserve"> class, use a container</w:t>
+      </w:r>
+      <w:r>
+        <w:t xml:space="preserve"> data member</w:t>
+      </w:r>
+      <w:r>
+        <w:t xml:space="preserve"> to </w:t>
+      </w:r>
+      <w:r>
+        <w:t>store</w:t>
+      </w:r>
+      <w:r>
+        <w:t xml:space="preserve"> multiple </w:t>
+      </w:r>
+      <w:r>
+        <w:t>source</w:t>
+      </w:r>
+      <w:r>
+        <w:t xml:space="preserve"> objects, override methods from the </w:t>
+      </w:r>
+      <w:r>
+        <w:t>source</w:t>
+      </w:r>
+      <w:r>
+        <w:t xml:space="preserve"> class and call the same method for each object in the container.</w:t>
+      </w:r>
+    </w:p>
+    <w:tbl>
+      <w:tblPr>
+        <w:tblStyle w:val="TableGrid"/>
+        <w:tblW w:w="0" w:type="auto"/>
+        <w:tblInd w:w="360" w:type="dxa"/>
+        <w:tblBorders>
+          <w:top w:val="none" w:sz="0" w:space="0" w:color="auto"/>
+          <w:left w:val="none" w:sz="0" w:space="0" w:color="auto"/>
+          <w:bottom w:val="none" w:sz="0" w:space="0" w:color="auto"/>
+          <w:right w:val="none" w:sz="0" w:space="0" w:color="auto"/>
+          <w:insideH w:val="none" w:sz="0" w:space="0" w:color="auto"/>
+          <w:insideV w:val="none" w:sz="0" w:space="0" w:color="auto"/>
+        </w:tblBorders>
+        <w:tblLook w:val="04A0" w:firstRow="1" w:lastRow="0" w:firstColumn="1" w:lastColumn="0" w:noHBand="0" w:noVBand="1"/>
+      </w:tblPr>
+      <w:tblGrid>
+        <w:gridCol w:w="5452"/>
+        <w:gridCol w:w="4654"/>
+      </w:tblGrid>
+      <w:tr>
+        <w:tc>
+          <w:tcPr>
+            <w:tcW w:w="5452" w:type="dxa"/>
+          </w:tcPr>
+          <w:p>
+            <w:pPr>
+              <w:pStyle w:val="CCode"/>
+            </w:pPr>
+            <w:r>
+              <w:t>class Graphic {</w:t>
+            </w:r>
+          </w:p>
+          <w:p>
+            <w:pPr>
+              <w:pStyle w:val="CCode"/>
+            </w:pPr>
+            <w:r>
+              <w:t>public:</w:t>
+            </w:r>
+          </w:p>
+          <w:p>
+            <w:pPr>
+              <w:pStyle w:val="CCode"/>
+            </w:pPr>
+            <w:r>
+              <w:t xml:space="preserve">   virtual ~</w:t>
+            </w:r>
+            <w:proofErr w:type="gramStart"/>
+            <w:r>
+              <w:t>Graphic(</w:t>
+            </w:r>
+            <w:proofErr w:type="gramEnd"/>
+            <w:r>
+              <w:t>) = default;</w:t>
+            </w:r>
+          </w:p>
+          <w:p>
+            <w:pPr>
+              <w:pStyle w:val="CCode"/>
+            </w:pPr>
+            <w:r>
+              <w:t xml:space="preserve">   </w:t>
+            </w:r>
+            <w:r>
+              <w:t xml:space="preserve">virtual </w:t>
+            </w:r>
+            <w:r>
+              <w:t xml:space="preserve">void </w:t>
+            </w:r>
+            <w:proofErr w:type="gramStart"/>
+            <w:r>
+              <w:t>draw</w:t>
+            </w:r>
+            <w:r>
+              <w:t>(</w:t>
+            </w:r>
+            <w:proofErr w:type="gramEnd"/>
+            <w:r>
+              <w:t xml:space="preserve">) </w:t>
+            </w:r>
+            <w:proofErr w:type="spellStart"/>
+            <w:r>
+              <w:t>const</w:t>
+            </w:r>
+            <w:proofErr w:type="spellEnd"/>
+            <w:r>
+              <w:t xml:space="preserve"> = 0;</w:t>
+            </w:r>
+          </w:p>
+          <w:p>
+            <w:pPr>
+              <w:pStyle w:val="CCode"/>
+            </w:pPr>
+            <w:r>
+              <w:t xml:space="preserve">  // Other virtual methods.</w:t>
+            </w:r>
+          </w:p>
+          <w:p>
+            <w:pPr>
+              <w:pStyle w:val="CCode"/>
+            </w:pPr>
+            <w:r>
+              <w:t>}</w:t>
+            </w:r>
+            <w:r>
+              <w:t>;</w:t>
+            </w:r>
+          </w:p>
+          <w:p>
+            <w:pPr>
+              <w:pStyle w:val="CCode"/>
+            </w:pPr>
+          </w:p>
+          <w:p>
+            <w:pPr>
+              <w:pStyle w:val="CCode"/>
+            </w:pPr>
+            <w:r>
+              <w:t xml:space="preserve">class </w:t>
+            </w:r>
+            <w:proofErr w:type="gramStart"/>
+            <w:r>
+              <w:t>Circle :</w:t>
+            </w:r>
+            <w:proofErr w:type="gramEnd"/>
+            <w:r>
+              <w:t xml:space="preserve"> public Graphic {</w:t>
+            </w:r>
+          </w:p>
+          <w:p>
+            <w:pPr>
+              <w:pStyle w:val="CCode"/>
+            </w:pPr>
+            <w:r>
+              <w:t>public:</w:t>
+            </w:r>
+          </w:p>
+          <w:p>
+            <w:pPr>
+              <w:pStyle w:val="CCode"/>
+            </w:pPr>
+            <w:r>
+              <w:t xml:space="preserve">   void </w:t>
+            </w:r>
+            <w:proofErr w:type="gramStart"/>
+            <w:r>
+              <w:t>draw(</w:t>
+            </w:r>
+            <w:proofErr w:type="gramEnd"/>
+            <w:r>
+              <w:t xml:space="preserve">) </w:t>
+            </w:r>
+            <w:proofErr w:type="spellStart"/>
+            <w:r>
+              <w:t>const</w:t>
+            </w:r>
+            <w:proofErr w:type="spellEnd"/>
+            <w:r>
+              <w:t xml:space="preserve"> override {</w:t>
+            </w:r>
+          </w:p>
+          <w:p>
+            <w:pPr>
+              <w:pStyle w:val="CCode"/>
+            </w:pPr>
+            <w:r>
+              <w:t xml:space="preserve">      // draw a circle.</w:t>
+            </w:r>
+          </w:p>
+          <w:p>
+            <w:pPr>
+              <w:pStyle w:val="CCode"/>
+            </w:pPr>
+            <w:r>
+              <w:t xml:space="preserve">   } </w:t>
+            </w:r>
+          </w:p>
+          <w:p>
+            <w:pPr>
+              <w:pStyle w:val="CCode"/>
+            </w:pPr>
+            <w:r>
+              <w:t>};</w:t>
+            </w:r>
+          </w:p>
+          <w:p>
+            <w:pPr>
+              <w:pStyle w:val="CCode"/>
+            </w:pPr>
+          </w:p>
+          <w:p>
+            <w:pPr>
+              <w:pStyle w:val="CCode"/>
+            </w:pPr>
+            <w:r>
+              <w:t xml:space="preserve">class </w:t>
+            </w:r>
+            <w:proofErr w:type="gramStart"/>
+            <w:r>
+              <w:t>Square :</w:t>
+            </w:r>
+            <w:proofErr w:type="gramEnd"/>
+            <w:r>
+              <w:t xml:space="preserve"> public Graphic {</w:t>
+            </w:r>
+          </w:p>
+          <w:p>
+            <w:pPr>
+              <w:pStyle w:val="CCode"/>
+            </w:pPr>
+            <w:r>
+              <w:t>public:</w:t>
+            </w:r>
+          </w:p>
+          <w:p>
+            <w:pPr>
+              <w:pStyle w:val="CCode"/>
+            </w:pPr>
+            <w:r>
+              <w:t xml:space="preserve">   void </w:t>
+            </w:r>
+            <w:proofErr w:type="gramStart"/>
+            <w:r>
+              <w:t>draw(</w:t>
+            </w:r>
+            <w:proofErr w:type="gramEnd"/>
+            <w:r>
+              <w:t xml:space="preserve">) </w:t>
+            </w:r>
+            <w:proofErr w:type="spellStart"/>
+            <w:r>
+              <w:t>const</w:t>
+            </w:r>
+            <w:proofErr w:type="spellEnd"/>
+            <w:r>
+              <w:t xml:space="preserve"> override {</w:t>
+            </w:r>
+          </w:p>
+          <w:p>
+            <w:pPr>
+              <w:pStyle w:val="CCode"/>
+            </w:pPr>
+            <w:r>
+              <w:t xml:space="preserve">      // draw a square.</w:t>
+            </w:r>
+          </w:p>
+          <w:p>
+            <w:pPr>
+              <w:pStyle w:val="CCode"/>
+            </w:pPr>
+            <w:r>
+              <w:t xml:space="preserve">   }</w:t>
+            </w:r>
+          </w:p>
+          <w:p>
+            <w:pPr>
+              <w:pStyle w:val="CCode"/>
+            </w:pPr>
+            <w:r>
+              <w:t>};</w:t>
+            </w:r>
+          </w:p>
+          <w:p>
+            <w:pPr>
+              <w:pStyle w:val="CCode"/>
+            </w:pPr>
+          </w:p>
+          <w:p>
+            <w:pPr>
+              <w:pStyle w:val="CCode"/>
+            </w:pPr>
+            <w:r>
+              <w:t xml:space="preserve">class </w:t>
+            </w:r>
+            <w:proofErr w:type="spellStart"/>
+            <w:proofErr w:type="gramStart"/>
+            <w:r>
+              <w:t>GraphicsComposite</w:t>
+            </w:r>
+            <w:proofErr w:type="spellEnd"/>
+            <w:r>
+              <w:t xml:space="preserve"> :</w:t>
+            </w:r>
+            <w:proofErr w:type="gramEnd"/>
+            <w:r>
+              <w:t xml:space="preserve"> public Graphic {</w:t>
+            </w:r>
+          </w:p>
+          <w:p>
+            <w:pPr>
+              <w:pStyle w:val="CCode"/>
+            </w:pPr>
+            <w:r>
+              <w:t xml:space="preserve">   vector&lt;shared_ptr&lt;Graphic&gt;&gt; graphics;</w:t>
+            </w:r>
+          </w:p>
+          <w:p>
+            <w:pPr>
+              <w:pStyle w:val="CCode"/>
+            </w:pPr>
+            <w:r>
+              <w:t>public:</w:t>
+            </w:r>
+          </w:p>
+          <w:p>
+            <w:pPr>
+              <w:pStyle w:val="CCode"/>
+            </w:pPr>
+            <w:r>
+              <w:t xml:space="preserve">   void </w:t>
+            </w:r>
+            <w:proofErr w:type="spellStart"/>
+            <w:r>
+              <w:t>add_graphic</w:t>
+            </w:r>
+            <w:proofErr w:type="spellEnd"/>
+            <w:r>
+              <w:t>(shared_ptr&lt;Graphic&gt; &amp;graphic) {</w:t>
+            </w:r>
+          </w:p>
+          <w:p>
+            <w:pPr>
+              <w:pStyle w:val="CCode"/>
+            </w:pPr>
+            <w:r>
+              <w:t xml:space="preserve">      </w:t>
+            </w:r>
+            <w:proofErr w:type="spellStart"/>
+            <w:proofErr w:type="gramStart"/>
+            <w:r>
+              <w:t>graphics.push</w:t>
+            </w:r>
+            <w:proofErr w:type="gramEnd"/>
+            <w:r>
+              <w:t>_back</w:t>
+            </w:r>
+            <w:proofErr w:type="spellEnd"/>
+            <w:r>
+              <w:t>(graphic);</w:t>
+            </w:r>
+          </w:p>
+          <w:p>
+            <w:pPr>
+              <w:pStyle w:val="CCode"/>
+            </w:pPr>
+            <w:r>
+              <w:t xml:space="preserve">   }</w:t>
+            </w:r>
+          </w:p>
+          <w:p>
+            <w:pPr>
+              <w:pStyle w:val="CCode"/>
+            </w:pPr>
+            <w:r>
+              <w:t xml:space="preserve">   void </w:t>
+            </w:r>
+            <w:proofErr w:type="gramStart"/>
+            <w:r>
+              <w:t>draw(</w:t>
+            </w:r>
+            <w:proofErr w:type="gramEnd"/>
+            <w:r>
+              <w:t xml:space="preserve">) </w:t>
+            </w:r>
+            <w:proofErr w:type="spellStart"/>
+            <w:r>
+              <w:t>const</w:t>
+            </w:r>
+            <w:proofErr w:type="spellEnd"/>
+            <w:r>
+              <w:t xml:space="preserve"> override {</w:t>
+            </w:r>
+          </w:p>
+          <w:p>
+            <w:pPr>
+              <w:pStyle w:val="CCode"/>
+            </w:pPr>
+            <w:r>
+              <w:t xml:space="preserve">      </w:t>
+            </w:r>
+            <w:proofErr w:type="gramStart"/>
+            <w:r>
+              <w:t>for(</w:t>
+            </w:r>
+            <w:proofErr w:type="spellStart"/>
+            <w:proofErr w:type="gramEnd"/>
+            <w:r>
+              <w:t>const</w:t>
+            </w:r>
+            <w:proofErr w:type="spellEnd"/>
+            <w:r>
+              <w:t xml:space="preserve"> auto &amp;graphic : graphics) {</w:t>
+            </w:r>
+          </w:p>
+          <w:p>
+            <w:pPr>
+              <w:pStyle w:val="CCode"/>
+            </w:pPr>
+            <w:r>
+              <w:t xml:space="preserve">         graphic-&gt;</w:t>
+            </w:r>
+            <w:proofErr w:type="gramStart"/>
+            <w:r>
+              <w:t>draw(</w:t>
+            </w:r>
+            <w:proofErr w:type="gramEnd"/>
+            <w:r>
+              <w:t>);</w:t>
+            </w:r>
+          </w:p>
+          <w:p>
+            <w:pPr>
+              <w:pStyle w:val="CCode"/>
+            </w:pPr>
+            <w:r>
+              <w:t xml:space="preserve">      }</w:t>
+            </w:r>
+          </w:p>
+          <w:p>
+            <w:pPr>
+              <w:pStyle w:val="CCode"/>
+            </w:pPr>
+            <w:r>
+              <w:t xml:space="preserve">   }</w:t>
+            </w:r>
+          </w:p>
+          <w:p>
+            <w:pPr>
+              <w:pStyle w:val="CCode"/>
+            </w:pPr>
+            <w:r>
+              <w:t xml:space="preserve">   // Override other virtual methods.</w:t>
+            </w:r>
+          </w:p>
+          <w:p>
+            <w:pPr>
+              <w:pStyle w:val="CCode"/>
+            </w:pPr>
+            <w:r>
+              <w:t>};</w:t>
+            </w:r>
+          </w:p>
+        </w:tc>
+        <w:tc>
+          <w:tcPr>
+            <w:tcW w:w="4654" w:type="dxa"/>
+          </w:tcPr>
+          <w:p>
+            <w:pPr>
+              <w:pStyle w:val="CCode"/>
+            </w:pPr>
+            <w:r>
+              <w:t>void renderer(shared_ptr&lt;Graphic&gt;</w:t>
+            </w:r>
+            <w:r>
+              <w:t xml:space="preserve"> graphic) {</w:t>
+            </w:r>
+          </w:p>
+          <w:p>
+            <w:pPr>
+              <w:pStyle w:val="CCode"/>
+            </w:pPr>
+            <w:r>
+              <w:t xml:space="preserve">   // …</w:t>
+            </w:r>
+          </w:p>
+          <w:p>
+            <w:pPr>
+              <w:pStyle w:val="CCode"/>
+            </w:pPr>
+            <w:r>
+              <w:t xml:space="preserve">   graphic-&gt;</w:t>
+            </w:r>
+            <w:proofErr w:type="gramStart"/>
+            <w:r>
+              <w:t>draw(</w:t>
+            </w:r>
+            <w:proofErr w:type="gramEnd"/>
+            <w:r>
+              <w:t>);</w:t>
+            </w:r>
+          </w:p>
+          <w:p>
+            <w:pPr>
+              <w:pStyle w:val="CCode"/>
+            </w:pPr>
+            <w:r>
+              <w:t xml:space="preserve">   // …</w:t>
+            </w:r>
+          </w:p>
+          <w:p>
+            <w:pPr>
+              <w:pStyle w:val="CCode"/>
+            </w:pPr>
+            <w:r>
+              <w:t>}</w:t>
+            </w:r>
+          </w:p>
+          <w:p>
+            <w:pPr>
+              <w:pStyle w:val="CCode"/>
+            </w:pPr>
+          </w:p>
+          <w:p>
+            <w:pPr>
+              <w:pStyle w:val="CCode"/>
+            </w:pPr>
+            <w:r>
+              <w:t>/* This method will draw a graphic whether it’s a circle, square, or a group/composite of graphics.</w:t>
+            </w:r>
+            <w:bookmarkStart w:id="0" w:name="_GoBack"/>
+            <w:bookmarkEnd w:id="0"/>
+          </w:p>
+          <w:p>
+            <w:pPr>
+              <w:pStyle w:val="CCode"/>
+            </w:pPr>
+            <w:r>
+              <w:t>*/</w:t>
+            </w:r>
+          </w:p>
+        </w:tc>
+      </w:tr>
+    </w:tbl>
+    <w:p>
+      <w:pPr>
+        <w:pStyle w:val="CNormal"/>
+        <w:spacing w:after="0"/>
+      </w:pPr>
+    </w:p>
+    <w:p>
+      <w:pPr>
+        <w:pStyle w:val="CNormal"/>
+        <w:numPr>
+          <w:ilvl w:val="0"/>
+          <w:numId w:val="3"/>
+        </w:numPr>
+        <w:spacing w:after="0"/>
+      </w:pPr>
+      <w:r>
+        <w:t xml:space="preserve">When the code in subclasses is exactly the same it can be refactored into a common base class and removed from the subclasses. When the code in subclasses is mostly the same, the common elements can be refactored into a common base class, then overridden in the subclasses to implement the part of the code that’s unique to the subclass. When the code in subclasses is mostly the same and the only thing that’s </w:t>
+      </w:r>
+      <w:r>
+        <w:lastRenderedPageBreak/>
+        <w:t>different is that it creates instances of the current class, then you can use CRTP to refactor the code into a base class.</w:t>
+      </w:r>
+    </w:p>
+    <w:p>
+      <w:pPr>
+        <w:pStyle w:val="CNormal"/>
+        <w:numPr>
+          <w:ilvl w:val="0"/>
+          <w:numId w:val="3"/>
+        </w:numPr>
+        <w:spacing w:after="0"/>
+      </w:pPr>
+      <w:r>
+        <w:t>CRTP, or curiously recurring template pattern, allows you to refactor code into a base class</w:t>
+      </w:r>
+      <w:r>
+        <w:t xml:space="preserve"> even if it depends on type information / attributes / methods from a base class. This can be achieved through a static cast meaning that the compiler binds the call at compile time. As such another name for this is static polymorphism. </w:t>
+      </w:r>
+    </w:p>
+    <w:p>
+      <w:pPr>
+        <w:pStyle w:val="CNormal"/>
+        <w:numPr>
+          <w:ilvl w:val="0"/>
+          <w:numId w:val="3"/>
+        </w:numPr>
+        <w:spacing w:after="0"/>
+      </w:pPr>
+      <w:r>
+        <w:t xml:space="preserve">To use it, create a subclass that inherits from a template base class, pass in the derived class as a template argument, anytime information about the derived class is needed in the base class, use a </w:t>
+      </w:r>
+      <w:proofErr w:type="spellStart"/>
+      <w:r>
+        <w:rPr>
+          <w:i/>
+        </w:rPr>
+        <w:t>static</w:t>
+      </w:r>
+      <w:r>
+        <w:rPr>
+          <w:i/>
+        </w:rPr>
+        <w:softHyphen/>
+        <w:t>_cast</w:t>
+      </w:r>
+      <w:proofErr w:type="spellEnd"/>
+      <w:r>
+        <w:t xml:space="preserve"> on </w:t>
+      </w:r>
+      <w:r>
+        <w:rPr>
+          <w:i/>
+        </w:rPr>
+        <w:t>T</w:t>
+      </w:r>
+      <w:r>
+        <w:t>.</w:t>
+      </w:r>
+    </w:p>
+    <w:tbl>
+      <w:tblPr>
+        <w:tblStyle w:val="TableGrid"/>
+        <w:tblW w:w="0" w:type="auto"/>
+        <w:tblInd w:w="360" w:type="dxa"/>
+        <w:tblBorders>
+          <w:top w:val="none" w:sz="0" w:space="0" w:color="auto"/>
+          <w:left w:val="none" w:sz="0" w:space="0" w:color="auto"/>
+          <w:bottom w:val="none" w:sz="0" w:space="0" w:color="auto"/>
+          <w:right w:val="none" w:sz="0" w:space="0" w:color="auto"/>
+          <w:insideH w:val="none" w:sz="0" w:space="0" w:color="auto"/>
+          <w:insideV w:val="none" w:sz="0" w:space="0" w:color="auto"/>
+        </w:tblBorders>
+        <w:tblLook w:val="04A0" w:firstRow="1" w:lastRow="0" w:firstColumn="1" w:lastColumn="0" w:noHBand="0" w:noVBand="1"/>
+      </w:tblPr>
+      <w:tblGrid>
+        <w:gridCol w:w="5042"/>
+        <w:gridCol w:w="5064"/>
+      </w:tblGrid>
+      <w:tr>
+        <w:tc>
+          <w:tcPr>
+            <w:tcW w:w="5228" w:type="dxa"/>
+          </w:tcPr>
+          <w:p>
+            <w:pPr>
+              <w:pStyle w:val="CCode"/>
+            </w:pPr>
+            <w:r>
+              <w:t>template &lt;</w:t>
+            </w:r>
+            <w:proofErr w:type="spellStart"/>
+            <w:r>
+              <w:t>typename</w:t>
+            </w:r>
+            <w:proofErr w:type="spellEnd"/>
+            <w:r>
+              <w:t xml:space="preserve"> </w:t>
+            </w:r>
+            <w:r>
+              <w:t>Self</w:t>
+            </w:r>
+            <w:r>
+              <w:t>&gt;</w:t>
+            </w:r>
+          </w:p>
+          <w:p>
+            <w:pPr>
+              <w:pStyle w:val="CCode"/>
+            </w:pPr>
+            <w:r>
+              <w:t>class Base {</w:t>
+            </w:r>
+          </w:p>
+          <w:p>
+            <w:pPr>
+              <w:pStyle w:val="CCode"/>
+            </w:pPr>
+            <w:r>
+              <w:t xml:space="preserve">   </w:t>
+            </w:r>
+          </w:p>
+          <w:p>
+            <w:pPr>
+              <w:pStyle w:val="CCode"/>
+            </w:pPr>
+            <w:r>
+              <w:t>}</w:t>
+            </w:r>
+          </w:p>
+        </w:tc>
+        <w:tc>
+          <w:tcPr>
+            <w:tcW w:w="5228" w:type="dxa"/>
+          </w:tcPr>
+          <w:p>
+            <w:pPr>
+              <w:pStyle w:val="CCode"/>
+            </w:pPr>
+            <w:r>
+              <w:t xml:space="preserve">class </w:t>
+            </w:r>
+            <w:proofErr w:type="gramStart"/>
+            <w:r>
+              <w:t>Derived :</w:t>
+            </w:r>
+            <w:proofErr w:type="gramEnd"/>
+            <w:r>
+              <w:t xml:space="preserve"> public Base&lt;Derived&gt; {</w:t>
+            </w:r>
+          </w:p>
+          <w:p>
+            <w:pPr>
+              <w:pStyle w:val="CCode"/>
+            </w:pPr>
+            <w:r>
+              <w:t xml:space="preserve">   </w:t>
+            </w:r>
+          </w:p>
+          <w:p>
+            <w:pPr>
+              <w:pStyle w:val="CCode"/>
+            </w:pPr>
+            <w:r>
+              <w:t>}</w:t>
+            </w:r>
+          </w:p>
+        </w:tc>
+      </w:tr>
+    </w:tbl>
+    <w:p>
+      <w:pPr>
+        <w:pStyle w:val="CNormal"/>
+        <w:numPr>
+          <w:ilvl w:val="0"/>
+          <w:numId w:val="6"/>
+        </w:numPr>
         <w:spacing w:after="0"/>
         <w:jc w:val="left"/>
       </w:pPr>
+      <w:r>
+        <w:t xml:space="preserve">CRTP can be used to implement cloning without having to override a </w:t>
+      </w:r>
+      <w:proofErr w:type="gramStart"/>
+      <w:r>
+        <w:rPr>
+          <w:i/>
+        </w:rPr>
+        <w:t>clone(</w:t>
+      </w:r>
+      <w:proofErr w:type="gramEnd"/>
+      <w:r>
+        <w:rPr>
+          <w:i/>
+        </w:rPr>
+        <w:t>)</w:t>
+      </w:r>
+      <w:r>
+        <w:t xml:space="preserve"> method in every subclass.</w:t>
+      </w:r>
+    </w:p>
+    <w:tbl>
+      <w:tblPr>
+        <w:tblStyle w:val="TableGrid"/>
+        <w:tblW w:w="0" w:type="auto"/>
+        <w:tblInd w:w="360" w:type="dxa"/>
+        <w:tblBorders>
+          <w:top w:val="none" w:sz="0" w:space="0" w:color="auto"/>
+          <w:left w:val="none" w:sz="0" w:space="0" w:color="auto"/>
+          <w:bottom w:val="none" w:sz="0" w:space="0" w:color="auto"/>
+          <w:right w:val="none" w:sz="0" w:space="0" w:color="auto"/>
+          <w:insideH w:val="none" w:sz="0" w:space="0" w:color="auto"/>
+          <w:insideV w:val="none" w:sz="0" w:space="0" w:color="auto"/>
+        </w:tblBorders>
+        <w:tblLook w:val="04A0" w:firstRow="1" w:lastRow="0" w:firstColumn="1" w:lastColumn="0" w:noHBand="0" w:noVBand="1"/>
+      </w:tblPr>
+      <w:tblGrid>
+        <w:gridCol w:w="10106"/>
+      </w:tblGrid>
+      <w:tr>
+        <w:tc>
+          <w:tcPr>
+            <w:tcW w:w="10106" w:type="dxa"/>
+          </w:tcPr>
+          <w:p>
+            <w:pPr>
+              <w:pStyle w:val="CCode"/>
+            </w:pPr>
+            <w:r>
+              <w:t>class Base {</w:t>
+            </w:r>
+          </w:p>
+          <w:p>
+            <w:pPr>
+              <w:pStyle w:val="CCode"/>
+            </w:pPr>
+            <w:r>
+              <w:t>public:</w:t>
+            </w:r>
+          </w:p>
+          <w:p>
+            <w:pPr>
+              <w:pStyle w:val="CCode"/>
+            </w:pPr>
+            <w:r>
+              <w:t xml:space="preserve">   </w:t>
+            </w:r>
+            <w:r>
+              <w:t>virtual ~</w:t>
+            </w:r>
+            <w:proofErr w:type="gramStart"/>
+            <w:r>
+              <w:t>Base(</w:t>
+            </w:r>
+            <w:proofErr w:type="gramEnd"/>
+            <w:r>
+              <w:t>) = default;</w:t>
+            </w:r>
+          </w:p>
+          <w:p>
+            <w:pPr>
+              <w:pStyle w:val="CCode"/>
+            </w:pPr>
+            <w:r>
+              <w:t xml:space="preserve">   virtual </w:t>
+            </w:r>
+            <w:proofErr w:type="spellStart"/>
+            <w:r>
+              <w:t>unique_ptr</w:t>
+            </w:r>
+            <w:proofErr w:type="spellEnd"/>
+            <w:r>
+              <w:t xml:space="preserve">&lt;Base&gt; </w:t>
+            </w:r>
+            <w:proofErr w:type="gramStart"/>
+            <w:r>
+              <w:t>clone(</w:t>
+            </w:r>
+            <w:proofErr w:type="gramEnd"/>
+            <w:r>
+              <w:t>) = 0;</w:t>
+            </w:r>
+          </w:p>
+          <w:p>
+            <w:pPr>
+              <w:pStyle w:val="CCode"/>
+            </w:pPr>
+            <w:r>
+              <w:t xml:space="preserve">   // Other virtual methods.</w:t>
+            </w:r>
+          </w:p>
+          <w:p>
+            <w:pPr>
+              <w:pStyle w:val="CCode"/>
+            </w:pPr>
+            <w:r>
+              <w:t>};</w:t>
+            </w:r>
+          </w:p>
+          <w:p>
+            <w:pPr>
+              <w:pStyle w:val="CCode"/>
+            </w:pPr>
+          </w:p>
+          <w:p>
+            <w:pPr>
+              <w:pStyle w:val="CCode"/>
+            </w:pPr>
+            <w:r>
+              <w:t>template &lt;</w:t>
+            </w:r>
+            <w:proofErr w:type="spellStart"/>
+            <w:r>
+              <w:t>typename</w:t>
+            </w:r>
+            <w:proofErr w:type="spellEnd"/>
+            <w:r>
+              <w:t xml:space="preserve"> </w:t>
+            </w:r>
+            <w:r>
+              <w:t>Self</w:t>
+            </w:r>
+            <w:r>
+              <w:t>&gt;</w:t>
+            </w:r>
+          </w:p>
+          <w:p>
+            <w:pPr>
+              <w:pStyle w:val="CCode"/>
+            </w:pPr>
+            <w:r>
+              <w:t xml:space="preserve">class </w:t>
+            </w:r>
+            <w:proofErr w:type="spellStart"/>
+            <w:proofErr w:type="gramStart"/>
+            <w:r>
+              <w:t>BaseCRTP</w:t>
+            </w:r>
+            <w:proofErr w:type="spellEnd"/>
+            <w:r>
+              <w:t xml:space="preserve"> :</w:t>
+            </w:r>
+            <w:proofErr w:type="gramEnd"/>
+            <w:r>
+              <w:t xml:space="preserve"> public Base</w:t>
+            </w:r>
+            <w:r>
+              <w:t xml:space="preserve"> {</w:t>
+            </w:r>
+          </w:p>
+          <w:p>
+            <w:pPr>
+              <w:pStyle w:val="CCode"/>
+            </w:pPr>
+            <w:r>
+              <w:t>public:</w:t>
+            </w:r>
+          </w:p>
+          <w:p>
+            <w:pPr>
+              <w:pStyle w:val="CCode"/>
+            </w:pPr>
+            <w:r>
+              <w:t xml:space="preserve">   </w:t>
+            </w:r>
+            <w:proofErr w:type="spellStart"/>
+            <w:r>
+              <w:t>unique_ptr</w:t>
+            </w:r>
+            <w:proofErr w:type="spellEnd"/>
+            <w:r>
+              <w:t xml:space="preserve">&lt;Base&gt; </w:t>
+            </w:r>
+            <w:proofErr w:type="gramStart"/>
+            <w:r>
+              <w:t>clone(</w:t>
+            </w:r>
+            <w:proofErr w:type="gramEnd"/>
+            <w:r>
+              <w:t>) override {</w:t>
+            </w:r>
+          </w:p>
+          <w:p>
+            <w:pPr>
+              <w:pStyle w:val="CCode"/>
+            </w:pPr>
+            <w:r>
+              <w:t xml:space="preserve">      return </w:t>
+            </w:r>
+            <w:proofErr w:type="spellStart"/>
+            <w:r>
+              <w:t>make_unique</w:t>
+            </w:r>
+            <w:proofErr w:type="spellEnd"/>
+            <w:r>
+              <w:t>&lt;</w:t>
+            </w:r>
+            <w:r>
+              <w:t>Self</w:t>
+            </w:r>
+            <w:r>
+              <w:t>&gt;(*</w:t>
+            </w:r>
+            <w:proofErr w:type="spellStart"/>
+            <w:r>
+              <w:t>static_cast</w:t>
+            </w:r>
+            <w:proofErr w:type="spellEnd"/>
+            <w:r>
+              <w:t>&lt;</w:t>
+            </w:r>
+            <w:r>
+              <w:t>Self</w:t>
+            </w:r>
+            <w:r>
+              <w:t>*&gt;(this));</w:t>
+            </w:r>
+          </w:p>
+          <w:p>
+            <w:pPr>
+              <w:pStyle w:val="CCode"/>
+            </w:pPr>
+            <w:r>
+              <w:t xml:space="preserve">   }</w:t>
+            </w:r>
+          </w:p>
+          <w:p>
+            <w:pPr>
+              <w:pStyle w:val="CCode"/>
+            </w:pPr>
+            <w:r>
+              <w:t>};</w:t>
+            </w:r>
+          </w:p>
+          <w:p>
+            <w:pPr>
+              <w:pStyle w:val="CCode"/>
+            </w:pPr>
+          </w:p>
+          <w:p>
+            <w:pPr>
+              <w:pStyle w:val="CCode"/>
+            </w:pPr>
+            <w:r>
+              <w:t xml:space="preserve">class </w:t>
+            </w:r>
+            <w:proofErr w:type="gramStart"/>
+            <w:r>
+              <w:t>Derived :</w:t>
+            </w:r>
+            <w:proofErr w:type="gramEnd"/>
+            <w:r>
+              <w:t xml:space="preserve"> public </w:t>
+            </w:r>
+            <w:proofErr w:type="spellStart"/>
+            <w:r>
+              <w:t>BaseCRTP</w:t>
+            </w:r>
+            <w:proofErr w:type="spellEnd"/>
+            <w:r>
+              <w:t>&lt;Derived&gt; {</w:t>
+            </w:r>
+          </w:p>
+          <w:p>
+            <w:pPr>
+              <w:pStyle w:val="CCode"/>
+            </w:pPr>
+            <w:r>
+              <w:t>public:</w:t>
+            </w:r>
+          </w:p>
+          <w:p>
+            <w:pPr>
+              <w:pStyle w:val="CCode"/>
+            </w:pPr>
+          </w:p>
+          <w:p>
+            <w:pPr>
+              <w:pStyle w:val="CNormal"/>
+              <w:jc w:val="left"/>
+            </w:pPr>
+            <w:r>
+              <w:t>};</w:t>
+            </w:r>
+          </w:p>
+        </w:tc>
+      </w:tr>
+    </w:tbl>
+    <w:p>
+      <w:pPr>
+        <w:pStyle w:val="CNormal"/>
+        <w:spacing w:after="0"/>
+        <w:ind w:left="360"/>
+        <w:jc w:val="left"/>
+      </w:pPr>
+    </w:p>
+    <w:p>
+      <w:pPr>
+        <w:pStyle w:val="CNormal"/>
+        <w:spacing w:after="0"/>
+        <w:jc w:val="left"/>
+      </w:pPr>
     </w:p>
     <w:p>
       <w:pPr>
@@ -2861,6 +3914,7 @@
         <w:pStyle w:val="CHeading"/>
       </w:pPr>
       <w:r>
+        <w:lastRenderedPageBreak/>
         <w:t>Interpreter</w:t>
       </w:r>
     </w:p>
@@ -3455,6 +4509,7 @@
         <w:spacing w:after="0"/>
       </w:pPr>
       <w:r>
+        <w:lastRenderedPageBreak/>
         <w:t>Integration test</w:t>
       </w:r>
       <w:r>
@@ -3974,6 +5029,119 @@
     </w:lvl>
   </w:abstractNum>
   <w:abstractNum w:abstractNumId="4" w15:restartNumberingAfterBreak="0">
+    <w:nsid w:val="75963A9F"/>
+    <w:multiLevelType w:val="hybridMultilevel"/>
+    <w:tmpl w:val="675243BA"/>
+    <w:lvl w:ilvl="0" w:tplc="08090001">
+      <w:start w:val="1"/>
+      <w:numFmt w:val="bullet"/>
+      <w:lvlText w:val=""/>
+      <w:lvlJc w:val="left"/>
+      <w:pPr>
+        <w:ind w:left="360" w:hanging="360"/>
+      </w:pPr>
+      <w:rPr>
+        <w:rFonts w:ascii="Symbol" w:hAnsi="Symbol" w:hint="default"/>
+      </w:rPr>
+    </w:lvl>
+    <w:lvl w:ilvl="1" w:tplc="08090003" w:tentative="1">
+      <w:start w:val="1"/>
+      <w:numFmt w:val="bullet"/>
+      <w:lvlText w:val="o"/>
+      <w:lvlJc w:val="left"/>
+      <w:pPr>
+        <w:ind w:left="1080" w:hanging="360"/>
+      </w:pPr>
+      <w:rPr>
+        <w:rFonts w:ascii="Courier New" w:hAnsi="Courier New" w:cs="Courier New" w:hint="default"/>
+      </w:rPr>
+    </w:lvl>
+    <w:lvl w:ilvl="2" w:tplc="08090005" w:tentative="1">
+      <w:start w:val="1"/>
+      <w:numFmt w:val="bullet"/>
+      <w:lvlText w:val=""/>
+      <w:lvlJc w:val="left"/>
+      <w:pPr>
+        <w:ind w:left="1800" w:hanging="360"/>
+      </w:pPr>
+      <w:rPr>
+        <w:rFonts w:ascii="Wingdings" w:hAnsi="Wingdings" w:hint="default"/>
+      </w:rPr>
+    </w:lvl>
+    <w:lvl w:ilvl="3" w:tplc="08090001" w:tentative="1">
+      <w:start w:val="1"/>
+      <w:numFmt w:val="bullet"/>
+      <w:lvlText w:val=""/>
+      <w:lvlJc w:val="left"/>
+      <w:pPr>
+        <w:ind w:left="2520" w:hanging="360"/>
+      </w:pPr>
+      <w:rPr>
+        <w:rFonts w:ascii="Symbol" w:hAnsi="Symbol" w:hint="default"/>
+      </w:rPr>
+    </w:lvl>
+    <w:lvl w:ilvl="4" w:tplc="08090003" w:tentative="1">
+      <w:start w:val="1"/>
+      <w:numFmt w:val="bullet"/>
+      <w:lvlText w:val="o"/>
+      <w:lvlJc w:val="left"/>
+      <w:pPr>
+        <w:ind w:left="3240" w:hanging="360"/>
+      </w:pPr>
+      <w:rPr>
+        <w:rFonts w:ascii="Courier New" w:hAnsi="Courier New" w:cs="Courier New" w:hint="default"/>
+      </w:rPr>
+    </w:lvl>
+    <w:lvl w:ilvl="5" w:tplc="08090005" w:tentative="1">
+      <w:start w:val="1"/>
+      <w:numFmt w:val="bullet"/>
+      <w:lvlText w:val=""/>
+      <w:lvlJc w:val="left"/>
+      <w:pPr>
+        <w:ind w:left="3960" w:hanging="360"/>
+      </w:pPr>
+      <w:rPr>
+        <w:rFonts w:ascii="Wingdings" w:hAnsi="Wingdings" w:hint="default"/>
+      </w:rPr>
+    </w:lvl>
+    <w:lvl w:ilvl="6" w:tplc="08090001" w:tentative="1">
+      <w:start w:val="1"/>
+      <w:numFmt w:val="bullet"/>
+      <w:lvlText w:val=""/>
+      <w:lvlJc w:val="left"/>
+      <w:pPr>
+        <w:ind w:left="4680" w:hanging="360"/>
+      </w:pPr>
+      <w:rPr>
+        <w:rFonts w:ascii="Symbol" w:hAnsi="Symbol" w:hint="default"/>
+      </w:rPr>
+    </w:lvl>
+    <w:lvl w:ilvl="7" w:tplc="08090003" w:tentative="1">
+      <w:start w:val="1"/>
+      <w:numFmt w:val="bullet"/>
+      <w:lvlText w:val="o"/>
+      <w:lvlJc w:val="left"/>
+      <w:pPr>
+        <w:ind w:left="5400" w:hanging="360"/>
+      </w:pPr>
+      <w:rPr>
+        <w:rFonts w:ascii="Courier New" w:hAnsi="Courier New" w:cs="Courier New" w:hint="default"/>
+      </w:rPr>
+    </w:lvl>
+    <w:lvl w:ilvl="8" w:tplc="08090005" w:tentative="1">
+      <w:start w:val="1"/>
+      <w:numFmt w:val="bullet"/>
+      <w:lvlText w:val=""/>
+      <w:lvlJc w:val="left"/>
+      <w:pPr>
+        <w:ind w:left="6120" w:hanging="360"/>
+      </w:pPr>
+      <w:rPr>
+        <w:rFonts w:ascii="Wingdings" w:hAnsi="Wingdings" w:hint="default"/>
+      </w:rPr>
+    </w:lvl>
+  </w:abstractNum>
+  <w:abstractNum w:abstractNumId="5" w15:restartNumberingAfterBreak="0">
     <w:nsid w:val="77BE7803"/>
     <w:multiLevelType w:val="multilevel"/>
     <w:tmpl w:val="1BF2673C"/>
@@ -4093,13 +5261,16 @@
     <w:abstractNumId w:val="1"/>
   </w:num>
   <w:num w:numId="3">
-    <w:abstractNumId w:val="4"/>
+    <w:abstractNumId w:val="5"/>
   </w:num>
   <w:num w:numId="4">
     <w:abstractNumId w:val="3"/>
   </w:num>
   <w:num w:numId="5">
     <w:abstractNumId w:val="2"/>
+  </w:num>
+  <w:num w:numId="6">
+    <w:abstractNumId w:val="4"/>
   </w:num>
 </w:numbering>
 </file>
@@ -4615,6 +5786,25 @@
       <w:shd w:val="clear" w:color="auto" w:fill="E1DFDD"/>
     </w:rPr>
   </w:style>
+  <w:style w:type="table" w:styleId="TableGrid">
+    <w:name w:val="Table Grid"/>
+    <w:basedOn w:val="TableNormal"/>
+    <w:uiPriority w:val="39"/>
+    <w:rsid w:val="005D7287"/>
+    <w:pPr>
+      <w:spacing w:after="0" w:line="240" w:lineRule="auto"/>
+    </w:pPr>
+    <w:tblPr>
+      <w:tblBorders>
+        <w:top w:val="single" w:sz="4" w:space="0" w:color="auto"/>
+        <w:left w:val="single" w:sz="4" w:space="0" w:color="auto"/>
+        <w:bottom w:val="single" w:sz="4" w:space="0" w:color="auto"/>
+        <w:right w:val="single" w:sz="4" w:space="0" w:color="auto"/>
+        <w:insideH w:val="single" w:sz="4" w:space="0" w:color="auto"/>
+        <w:insideV w:val="single" w:sz="4" w:space="0" w:color="auto"/>
+      </w:tblBorders>
+    </w:tblPr>
+  </w:style>
 </w:styles>
 </file>
 
@@ -4884,7 +6074,7 @@
 </file>
 
 <file path=customXml/itemProps1.xml><?xml version="1.0" encoding="utf-8"?>
-<ds:datastoreItem xmlns:ds="http://schemas.openxmlformats.org/officeDocument/2006/customXml" ds:itemID="{C7E981BD-535D-4E1D-9BA2-2EF38A8B6327}">
+<ds:datastoreItem xmlns:ds="http://schemas.openxmlformats.org/officeDocument/2006/customXml" ds:itemID="{37D55D40-E999-4897-ABCD-7E4ACBC3499B}">
   <ds:schemaRefs>
     <ds:schemaRef ds:uri="http://schemas.openxmlformats.org/officeDocument/2006/bibliography"/>
   </ds:schemaRefs>

</xml_diff>

<commit_message>
Covered array backed properties. Complete composite pattern challenge, and completed section.
</commit_message>
<xml_diff>
--- a/Notes/DesignPatternsModernCpp.docx
+++ b/Notes/DesignPatternsModernCpp.docx
@@ -2668,13 +2668,7 @@
         <w:t>source</w:t>
       </w:r>
       <w:r>
-        <w:t xml:space="preserve"> class, use a container</w:t>
-      </w:r>
-      <w:r>
-        <w:t xml:space="preserve"> data member</w:t>
-      </w:r>
-      <w:r>
-        <w:t xml:space="preserve"> to </w:t>
+        <w:t xml:space="preserve"> class, use a container data member to </w:t>
       </w:r>
       <w:r>
         <w:t>store</w:t>
@@ -3205,8 +3199,6 @@
             <w:r>
               <w:t>/* This method will draw a graphic whether it’s a circle, square, or a group/composite of graphics.</w:t>
             </w:r>
-            <w:bookmarkStart w:id="0" w:name="_GoBack"/>
-            <w:bookmarkEnd w:id="0"/>
           </w:p>
           <w:p>
             <w:pPr>
@@ -3235,11 +3227,177 @@
         <w:spacing w:after="0"/>
       </w:pPr>
       <w:r>
-        <w:t xml:space="preserve">When the code in subclasses is exactly the same it can be refactored into a common base class and removed from the subclasses. When the code in subclasses is mostly the same, the common elements can be refactored into a common base class, then overridden in the subclasses to implement the part of the code that’s unique to the subclass. When the code in subclasses is mostly the same and the only thing that’s </w:t>
-      </w:r>
+        <w:t>A</w:t>
+      </w:r>
+      <w:r>
+        <w:t xml:space="preserve"> single</w:t>
+      </w:r>
+      <w:r>
+        <w:t xml:space="preserve"> object can act as a container and be ‘iterated’ through by implementing </w:t>
+      </w:r>
+      <w:proofErr w:type="gramStart"/>
+      <w:r>
+        <w:rPr>
+          <w:i/>
+        </w:rPr>
+        <w:t>begin(</w:t>
+      </w:r>
+      <w:proofErr w:type="gramEnd"/>
+      <w:r>
+        <w:rPr>
+          <w:i/>
+        </w:rPr>
+        <w:t>)</w:t>
+      </w:r>
+      <w:r>
+        <w:t xml:space="preserve"> and </w:t>
+      </w:r>
+      <w:r>
+        <w:rPr>
+          <w:i/>
+        </w:rPr>
+        <w:t>end()</w:t>
+      </w:r>
+      <w:r>
+        <w:t>.</w:t>
+      </w:r>
+    </w:p>
+    <w:tbl>
+      <w:tblPr>
+        <w:tblStyle w:val="TableGrid"/>
+        <w:tblW w:w="0" w:type="auto"/>
+        <w:tblInd w:w="360" w:type="dxa"/>
+        <w:tblBorders>
+          <w:top w:val="none" w:sz="0" w:space="0" w:color="auto"/>
+          <w:left w:val="none" w:sz="0" w:space="0" w:color="auto"/>
+          <w:bottom w:val="none" w:sz="0" w:space="0" w:color="auto"/>
+          <w:right w:val="none" w:sz="0" w:space="0" w:color="auto"/>
+          <w:insideH w:val="none" w:sz="0" w:space="0" w:color="auto"/>
+          <w:insideV w:val="none" w:sz="0" w:space="0" w:color="auto"/>
+        </w:tblBorders>
+        <w:tblLook w:val="04A0" w:firstRow="1" w:lastRow="0" w:firstColumn="1" w:lastColumn="0" w:noHBand="0" w:noVBand="1"/>
+      </w:tblPr>
+      <w:tblGrid>
+        <w:gridCol w:w="5050"/>
+        <w:gridCol w:w="5056"/>
+      </w:tblGrid>
+      <w:tr>
+        <w:tc>
+          <w:tcPr>
+            <w:tcW w:w="5228" w:type="dxa"/>
+          </w:tcPr>
+          <w:p>
+            <w:pPr>
+              <w:pStyle w:val="CCode"/>
+            </w:pPr>
+            <w:proofErr w:type="spellStart"/>
+            <w:r>
+              <w:t>MyClass</w:t>
+            </w:r>
+            <w:proofErr w:type="spellEnd"/>
+            <w:r>
+              <w:t xml:space="preserve">* </w:t>
+            </w:r>
+            <w:proofErr w:type="gramStart"/>
+            <w:r>
+              <w:t>begin(</w:t>
+            </w:r>
+            <w:proofErr w:type="gramEnd"/>
+            <w:r>
+              <w:t>) {</w:t>
+            </w:r>
+          </w:p>
+          <w:p>
+            <w:pPr>
+              <w:pStyle w:val="CCode"/>
+            </w:pPr>
+            <w:r>
+              <w:t xml:space="preserve">   return this;</w:t>
+            </w:r>
+          </w:p>
+          <w:p>
+            <w:pPr>
+              <w:pStyle w:val="CCode"/>
+            </w:pPr>
+            <w:r>
+              <w:t>}</w:t>
+            </w:r>
+          </w:p>
+        </w:tc>
+        <w:tc>
+          <w:tcPr>
+            <w:tcW w:w="5228" w:type="dxa"/>
+          </w:tcPr>
+          <w:p>
+            <w:pPr>
+              <w:pStyle w:val="CCode"/>
+            </w:pPr>
+            <w:proofErr w:type="spellStart"/>
+            <w:r>
+              <w:t>MyObject</w:t>
+            </w:r>
+            <w:proofErr w:type="spellEnd"/>
+            <w:r>
+              <w:t xml:space="preserve">* </w:t>
+            </w:r>
+            <w:proofErr w:type="gramStart"/>
+            <w:r>
+              <w:t>end</w:t>
+            </w:r>
+            <w:r>
+              <w:t>(</w:t>
+            </w:r>
+            <w:proofErr w:type="gramEnd"/>
+            <w:r>
+              <w:t>) {</w:t>
+            </w:r>
+          </w:p>
+          <w:p>
+            <w:pPr>
+              <w:pStyle w:val="CCode"/>
+            </w:pPr>
+            <w:r>
+              <w:t xml:space="preserve">   return </w:t>
+            </w:r>
+            <w:r>
+              <w:t>this+1</w:t>
+            </w:r>
+            <w:r>
+              <w:t>;</w:t>
+            </w:r>
+          </w:p>
+          <w:p>
+            <w:pPr>
+              <w:pStyle w:val="CCode"/>
+            </w:pPr>
+            <w:r>
+              <w:t>}</w:t>
+            </w:r>
+          </w:p>
+        </w:tc>
+      </w:tr>
+    </w:tbl>
+    <w:p>
+      <w:pPr>
+        <w:pStyle w:val="CNormal"/>
+        <w:spacing w:after="0"/>
+        <w:ind w:left="360"/>
+      </w:pPr>
+    </w:p>
+    <w:p>
+      <w:pPr>
+        <w:pStyle w:val="CNormal"/>
+        <w:numPr>
+          <w:ilvl w:val="0"/>
+          <w:numId w:val="3"/>
+        </w:numPr>
+        <w:spacing w:after="0"/>
+      </w:pPr>
+      <w:bookmarkStart w:id="0" w:name="_GoBack"/>
+      <w:bookmarkEnd w:id="0"/>
       <w:r>
         <w:lastRenderedPageBreak/>
-        <w:t>different is that it creates instances of the current class, then you can use CRTP to refactor the code into a base class.</w:t>
+        <w:t>When the code in subclasses is exactly the same it can be refactored into a common base class and removed from the subclasses. When the code in subclasses is mostly the same, the common elements can be refactored into a common base class, then overridden in the subclasses to implement the part of the code that’s unique to the subclass. When the code in subclasses is mostly the same and the only thing that’s different is that it creates instances of the current class, then you can use CRTP to refactor the code into a base class.</w:t>
       </w:r>
     </w:p>
     <w:p>
@@ -3483,10 +3641,7 @@
               <w:pStyle w:val="CCode"/>
             </w:pPr>
             <w:r>
-              <w:t xml:space="preserve">   </w:t>
-            </w:r>
-            <w:r>
-              <w:t>virtual ~</w:t>
+              <w:t xml:space="preserve">   virtual ~</w:t>
             </w:r>
             <w:proofErr w:type="gramStart"/>
             <w:r>
@@ -3737,9 +3892,240 @@
     <w:p>
       <w:pPr>
         <w:pStyle w:val="CNormal"/>
+        <w:numPr>
+          <w:ilvl w:val="0"/>
+          <w:numId w:val="6"/>
+        </w:numPr>
         <w:spacing w:after="0"/>
         <w:jc w:val="left"/>
       </w:pPr>
+      <w:r>
+        <w:t xml:space="preserve">Array backed properties can be used to simplify calculations that require multiple/all properties. To use them: store all properties in an array and use an </w:t>
+      </w:r>
+      <w:proofErr w:type="spellStart"/>
+      <w:r>
+        <w:rPr>
+          <w:i/>
+        </w:rPr>
+        <w:t>enum</w:t>
+      </w:r>
+      <w:proofErr w:type="spellEnd"/>
+      <w:r>
+        <w:t xml:space="preserve"> to keep track of the index of that property.</w:t>
+      </w:r>
+    </w:p>
+    <w:tbl>
+      <w:tblPr>
+        <w:tblStyle w:val="TableGrid"/>
+        <w:tblW w:w="0" w:type="auto"/>
+        <w:tblInd w:w="360" w:type="dxa"/>
+        <w:tblBorders>
+          <w:top w:val="none" w:sz="0" w:space="0" w:color="auto"/>
+          <w:left w:val="none" w:sz="0" w:space="0" w:color="auto"/>
+          <w:bottom w:val="none" w:sz="0" w:space="0" w:color="auto"/>
+          <w:right w:val="none" w:sz="0" w:space="0" w:color="auto"/>
+          <w:insideH w:val="none" w:sz="0" w:space="0" w:color="auto"/>
+          <w:insideV w:val="none" w:sz="0" w:space="0" w:color="auto"/>
+        </w:tblBorders>
+        <w:tblLook w:val="04A0" w:firstRow="1" w:lastRow="0" w:firstColumn="1" w:lastColumn="0" w:noHBand="0" w:noVBand="1"/>
+      </w:tblPr>
+      <w:tblGrid>
+        <w:gridCol w:w="10106"/>
+      </w:tblGrid>
+      <w:tr>
+        <w:tc>
+          <w:tcPr>
+            <w:tcW w:w="10106" w:type="dxa"/>
+          </w:tcPr>
+          <w:p>
+            <w:pPr>
+              <w:pStyle w:val="CCode"/>
+            </w:pPr>
+            <w:r>
+              <w:t>class Creature {</w:t>
+            </w:r>
+          </w:p>
+          <w:p>
+            <w:pPr>
+              <w:pStyle w:val="CCode"/>
+            </w:pPr>
+            <w:r>
+              <w:t xml:space="preserve">   </w:t>
+            </w:r>
+            <w:proofErr w:type="spellStart"/>
+            <w:r>
+              <w:t>enum</w:t>
+            </w:r>
+            <w:proofErr w:type="spellEnd"/>
+            <w:r>
+              <w:t xml:space="preserve"> Stats {_strength, _intelligence, _agility, _count};</w:t>
+            </w:r>
+          </w:p>
+          <w:p>
+            <w:pPr>
+              <w:pStyle w:val="CCode"/>
+            </w:pPr>
+            <w:r>
+              <w:t xml:space="preserve">   Array&lt;int, _count&gt; stats;</w:t>
+            </w:r>
+          </w:p>
+          <w:p>
+            <w:pPr>
+              <w:pStyle w:val="CCode"/>
+            </w:pPr>
+            <w:r>
+              <w:t>public:</w:t>
+            </w:r>
+          </w:p>
+          <w:p>
+            <w:pPr>
+              <w:pStyle w:val="CCode"/>
+            </w:pPr>
+            <w:r>
+              <w:t xml:space="preserve">   // Getters and setters.</w:t>
+            </w:r>
+          </w:p>
+          <w:p>
+            <w:pPr>
+              <w:pStyle w:val="CCode"/>
+            </w:pPr>
+            <w:r>
+              <w:t xml:space="preserve">   int </w:t>
+            </w:r>
+            <w:proofErr w:type="spellStart"/>
+            <w:r>
+              <w:t>get_</w:t>
+            </w:r>
+            <w:proofErr w:type="gramStart"/>
+            <w:r>
+              <w:t>strenth</w:t>
+            </w:r>
+            <w:proofErr w:type="spellEnd"/>
+            <w:r>
+              <w:t>(</w:t>
+            </w:r>
+            <w:proofErr w:type="gramEnd"/>
+            <w:r>
+              <w:t xml:space="preserve">) </w:t>
+            </w:r>
+            <w:proofErr w:type="spellStart"/>
+            <w:r>
+              <w:t>const</w:t>
+            </w:r>
+            <w:proofErr w:type="spellEnd"/>
+            <w:r>
+              <w:t xml:space="preserve"> { return stats[_strength]; }</w:t>
+            </w:r>
+          </w:p>
+          <w:p>
+            <w:pPr>
+              <w:pStyle w:val="CCode"/>
+            </w:pPr>
+            <w:r>
+              <w:t xml:space="preserve">   void </w:t>
+            </w:r>
+            <w:proofErr w:type="spellStart"/>
+            <w:r>
+              <w:t>set_</w:t>
+            </w:r>
+            <w:proofErr w:type="gramStart"/>
+            <w:r>
+              <w:t>strength</w:t>
+            </w:r>
+            <w:proofErr w:type="spellEnd"/>
+            <w:r>
+              <w:t>(</w:t>
+            </w:r>
+            <w:proofErr w:type="gramEnd"/>
+            <w:r>
+              <w:t>int strength) { stats[_strength] = strength; }</w:t>
+            </w:r>
+          </w:p>
+          <w:p>
+            <w:pPr>
+              <w:pStyle w:val="CCode"/>
+            </w:pPr>
+            <w:r>
+              <w:t xml:space="preserve">   // Define all setters and getters, and then aggregate methods.</w:t>
+            </w:r>
+          </w:p>
+          <w:p>
+            <w:pPr>
+              <w:pStyle w:val="CCode"/>
+            </w:pPr>
+            <w:r>
+              <w:t xml:space="preserve">   int </w:t>
+            </w:r>
+            <w:proofErr w:type="gramStart"/>
+            <w:r>
+              <w:t>sum(</w:t>
+            </w:r>
+            <w:proofErr w:type="gramEnd"/>
+            <w:r>
+              <w:t xml:space="preserve">) </w:t>
+            </w:r>
+            <w:proofErr w:type="spellStart"/>
+            <w:r>
+              <w:t>const</w:t>
+            </w:r>
+            <w:proofErr w:type="spellEnd"/>
+            <w:r>
+              <w:t xml:space="preserve"> { return std::accumulate(</w:t>
+            </w:r>
+            <w:proofErr w:type="spellStart"/>
+            <w:r>
+              <w:t>stats.begin</w:t>
+            </w:r>
+            <w:proofErr w:type="spellEnd"/>
+            <w:r>
+              <w:t xml:space="preserve">(), </w:t>
+            </w:r>
+            <w:proofErr w:type="spellStart"/>
+            <w:r>
+              <w:t>stats.end</w:t>
+            </w:r>
+            <w:proofErr w:type="spellEnd"/>
+            <w:r>
+              <w:t>(), 0); }</w:t>
+            </w:r>
+          </w:p>
+          <w:p>
+            <w:pPr>
+              <w:pStyle w:val="CCode"/>
+            </w:pPr>
+            <w:r>
+              <w:t xml:space="preserve">   // </w:t>
+            </w:r>
+            <w:r>
+              <w:t>etc…</w:t>
+            </w:r>
+          </w:p>
+          <w:p>
+            <w:pPr>
+              <w:pStyle w:val="CNormal"/>
+              <w:jc w:val="left"/>
+            </w:pPr>
+            <w:r>
+              <w:t>};</w:t>
+            </w:r>
+          </w:p>
+        </w:tc>
+      </w:tr>
+    </w:tbl>
+    <w:p>
+      <w:pPr>
+        <w:pStyle w:val="CNormal"/>
+        <w:spacing w:after="0"/>
+        <w:ind w:left="360"/>
+        <w:jc w:val="left"/>
+      </w:pPr>
+    </w:p>
+    <w:p>
+      <w:pPr>
+        <w:pStyle w:val="CNormal"/>
+        <w:spacing w:after="0"/>
+        <w:jc w:val="left"/>
+      </w:pPr>
     </w:p>
     <w:p>
       <w:pPr>
@@ -3787,6 +4173,7 @@
         <w:spacing w:after="0"/>
       </w:pPr>
       <w:r>
+        <w:lastRenderedPageBreak/>
         <w:t>&gt;</w:t>
       </w:r>
     </w:p>
@@ -3914,285 +4301,285 @@
         <w:pStyle w:val="CHeading"/>
       </w:pPr>
       <w:r>
+        <w:t>Interpreter</w:t>
+      </w:r>
+    </w:p>
+    <w:p>
+      <w:pPr>
+        <w:pStyle w:val="CNormal"/>
+        <w:numPr>
+          <w:ilvl w:val="0"/>
+          <w:numId w:val="3"/>
+        </w:numPr>
+        <w:spacing w:after="0"/>
+      </w:pPr>
+      <w:r>
+        <w:t>&gt;</w:t>
+      </w:r>
+    </w:p>
+    <w:p>
+      <w:pPr>
+        <w:pStyle w:val="CNormal"/>
+        <w:spacing w:after="0"/>
+        <w:jc w:val="left"/>
+      </w:pPr>
+    </w:p>
+    <w:p>
+      <w:pPr>
+        <w:pStyle w:val="CHeading"/>
+      </w:pPr>
+      <w:r>
+        <w:t>Mediator</w:t>
+      </w:r>
+    </w:p>
+    <w:p>
+      <w:pPr>
+        <w:pStyle w:val="CNormal"/>
+        <w:numPr>
+          <w:ilvl w:val="0"/>
+          <w:numId w:val="3"/>
+        </w:numPr>
+        <w:spacing w:after="0"/>
+      </w:pPr>
+      <w:r>
+        <w:t>&gt;</w:t>
+      </w:r>
+    </w:p>
+    <w:p>
+      <w:pPr>
+        <w:pStyle w:val="CNormal"/>
+        <w:spacing w:after="0"/>
+        <w:jc w:val="left"/>
+      </w:pPr>
+    </w:p>
+    <w:p>
+      <w:pPr>
+        <w:pStyle w:val="CHeading"/>
+      </w:pPr>
+      <w:r>
+        <w:t>Memento</w:t>
+      </w:r>
+    </w:p>
+    <w:p>
+      <w:pPr>
+        <w:pStyle w:val="CNormal"/>
+        <w:numPr>
+          <w:ilvl w:val="0"/>
+          <w:numId w:val="3"/>
+        </w:numPr>
+        <w:spacing w:after="0"/>
+      </w:pPr>
+      <w:r>
+        <w:t>&gt;</w:t>
+      </w:r>
+    </w:p>
+    <w:p>
+      <w:pPr>
+        <w:pStyle w:val="CNormal"/>
+        <w:spacing w:after="0"/>
+        <w:jc w:val="left"/>
+      </w:pPr>
+    </w:p>
+    <w:p>
+      <w:pPr>
+        <w:pStyle w:val="CHeading"/>
+      </w:pPr>
+      <w:r>
+        <w:t>Observer</w:t>
+      </w:r>
+    </w:p>
+    <w:p>
+      <w:pPr>
+        <w:pStyle w:val="CNormal"/>
+        <w:numPr>
+          <w:ilvl w:val="0"/>
+          <w:numId w:val="3"/>
+        </w:numPr>
+        <w:spacing w:after="0"/>
+      </w:pPr>
+      <w:r>
+        <w:t>&gt;</w:t>
+      </w:r>
+    </w:p>
+    <w:p>
+      <w:pPr>
+        <w:pStyle w:val="CNormal"/>
+        <w:spacing w:after="0"/>
+        <w:jc w:val="left"/>
+      </w:pPr>
+    </w:p>
+    <w:p>
+      <w:pPr>
+        <w:pStyle w:val="CHeading"/>
+      </w:pPr>
+      <w:r>
+        <w:t>State</w:t>
+      </w:r>
+    </w:p>
+    <w:p>
+      <w:pPr>
+        <w:pStyle w:val="CNormal"/>
+        <w:numPr>
+          <w:ilvl w:val="0"/>
+          <w:numId w:val="3"/>
+        </w:numPr>
+        <w:spacing w:after="0"/>
+      </w:pPr>
+      <w:r>
+        <w:t>&gt;</w:t>
+      </w:r>
+    </w:p>
+    <w:p>
+      <w:pPr>
+        <w:pStyle w:val="CNormal"/>
+        <w:spacing w:after="0"/>
+        <w:jc w:val="left"/>
+      </w:pPr>
+    </w:p>
+    <w:p>
+      <w:pPr>
+        <w:pStyle w:val="CHeading"/>
+      </w:pPr>
+      <w:r>
+        <w:t>Strategy</w:t>
+      </w:r>
+    </w:p>
+    <w:p>
+      <w:pPr>
+        <w:pStyle w:val="CNormal"/>
+        <w:numPr>
+          <w:ilvl w:val="0"/>
+          <w:numId w:val="3"/>
+        </w:numPr>
+        <w:spacing w:after="0"/>
+      </w:pPr>
+      <w:r>
+        <w:t>&gt;</w:t>
+      </w:r>
+    </w:p>
+    <w:p>
+      <w:pPr>
+        <w:pStyle w:val="CNormal"/>
+        <w:spacing w:after="0"/>
+        <w:jc w:val="left"/>
+      </w:pPr>
+    </w:p>
+    <w:p>
+      <w:pPr>
+        <w:pStyle w:val="CHeading"/>
+      </w:pPr>
+      <w:r>
+        <w:t>Template Method</w:t>
+      </w:r>
+    </w:p>
+    <w:p>
+      <w:pPr>
+        <w:pStyle w:val="CNormal"/>
+        <w:numPr>
+          <w:ilvl w:val="0"/>
+          <w:numId w:val="3"/>
+        </w:numPr>
+        <w:spacing w:after="0"/>
+      </w:pPr>
+      <w:r>
+        <w:t>&gt;</w:t>
+      </w:r>
+    </w:p>
+    <w:p>
+      <w:pPr>
+        <w:pStyle w:val="CNormal"/>
+        <w:spacing w:after="0"/>
+        <w:jc w:val="left"/>
+      </w:pPr>
+    </w:p>
+    <w:p>
+      <w:pPr>
+        <w:pStyle w:val="CHeading"/>
+      </w:pPr>
+      <w:r>
+        <w:t>Visitor</w:t>
+      </w:r>
+    </w:p>
+    <w:p>
+      <w:pPr>
+        <w:pStyle w:val="CNormal"/>
+        <w:numPr>
+          <w:ilvl w:val="0"/>
+          <w:numId w:val="3"/>
+        </w:numPr>
+        <w:spacing w:after="0"/>
+      </w:pPr>
+      <w:r>
+        <w:t>&gt;</w:t>
+      </w:r>
+    </w:p>
+    <w:p>
+      <w:pPr>
+        <w:pStyle w:val="CNormal"/>
+        <w:spacing w:after="0"/>
+        <w:jc w:val="left"/>
+      </w:pPr>
+    </w:p>
+    <w:p>
+      <w:pPr>
+        <w:pStyle w:val="CHeading"/>
+      </w:pPr>
+      <w:r>
+        <w:t>Course Summary</w:t>
+      </w:r>
+    </w:p>
+    <w:p>
+      <w:pPr>
+        <w:pStyle w:val="CNormal"/>
+        <w:numPr>
+          <w:ilvl w:val="0"/>
+          <w:numId w:val="3"/>
+        </w:numPr>
+        <w:spacing w:after="0"/>
+      </w:pPr>
+      <w:r>
+        <w:t>&gt;</w:t>
+      </w:r>
+    </w:p>
+    <w:p>
+      <w:pPr>
+        <w:pStyle w:val="CNormal"/>
+        <w:spacing w:after="0"/>
+        <w:jc w:val="left"/>
+      </w:pPr>
+    </w:p>
+    <w:p>
+      <w:pPr>
+        <w:pStyle w:val="CHeading"/>
+      </w:pPr>
+      <w:r>
+        <w:t>Extracurricular</w:t>
+      </w:r>
+    </w:p>
+    <w:p>
+      <w:pPr>
+        <w:pStyle w:val="CNormal"/>
+        <w:numPr>
+          <w:ilvl w:val="0"/>
+          <w:numId w:val="3"/>
+        </w:numPr>
+        <w:spacing w:after="0"/>
+      </w:pPr>
+      <w:r>
+        <w:t>Google Test can be used to perform unit tests on C++ programs.</w:t>
+      </w:r>
+    </w:p>
+    <w:p>
+      <w:pPr>
+        <w:pStyle w:val="CNormal"/>
+        <w:numPr>
+          <w:ilvl w:val="0"/>
+          <w:numId w:val="3"/>
+        </w:numPr>
+        <w:spacing w:after="0"/>
+      </w:pPr>
+      <w:r>
         <w:lastRenderedPageBreak/>
-        <w:t>Interpreter</w:t>
-      </w:r>
-    </w:p>
-    <w:p>
-      <w:pPr>
-        <w:pStyle w:val="CNormal"/>
-        <w:numPr>
-          <w:ilvl w:val="0"/>
-          <w:numId w:val="3"/>
-        </w:numPr>
-        <w:spacing w:after="0"/>
-      </w:pPr>
-      <w:r>
-        <w:t>&gt;</w:t>
-      </w:r>
-    </w:p>
-    <w:p>
-      <w:pPr>
-        <w:pStyle w:val="CNormal"/>
-        <w:spacing w:after="0"/>
-        <w:jc w:val="left"/>
-      </w:pPr>
-    </w:p>
-    <w:p>
-      <w:pPr>
-        <w:pStyle w:val="CHeading"/>
-      </w:pPr>
-      <w:r>
-        <w:t>Mediator</w:t>
-      </w:r>
-    </w:p>
-    <w:p>
-      <w:pPr>
-        <w:pStyle w:val="CNormal"/>
-        <w:numPr>
-          <w:ilvl w:val="0"/>
-          <w:numId w:val="3"/>
-        </w:numPr>
-        <w:spacing w:after="0"/>
-      </w:pPr>
-      <w:r>
-        <w:t>&gt;</w:t>
-      </w:r>
-    </w:p>
-    <w:p>
-      <w:pPr>
-        <w:pStyle w:val="CNormal"/>
-        <w:spacing w:after="0"/>
-        <w:jc w:val="left"/>
-      </w:pPr>
-    </w:p>
-    <w:p>
-      <w:pPr>
-        <w:pStyle w:val="CHeading"/>
-      </w:pPr>
-      <w:r>
-        <w:t>Memento</w:t>
-      </w:r>
-    </w:p>
-    <w:p>
-      <w:pPr>
-        <w:pStyle w:val="CNormal"/>
-        <w:numPr>
-          <w:ilvl w:val="0"/>
-          <w:numId w:val="3"/>
-        </w:numPr>
-        <w:spacing w:after="0"/>
-      </w:pPr>
-      <w:r>
-        <w:t>&gt;</w:t>
-      </w:r>
-    </w:p>
-    <w:p>
-      <w:pPr>
-        <w:pStyle w:val="CNormal"/>
-        <w:spacing w:after="0"/>
-        <w:jc w:val="left"/>
-      </w:pPr>
-    </w:p>
-    <w:p>
-      <w:pPr>
-        <w:pStyle w:val="CHeading"/>
-      </w:pPr>
-      <w:r>
-        <w:t>Observer</w:t>
-      </w:r>
-    </w:p>
-    <w:p>
-      <w:pPr>
-        <w:pStyle w:val="CNormal"/>
-        <w:numPr>
-          <w:ilvl w:val="0"/>
-          <w:numId w:val="3"/>
-        </w:numPr>
-        <w:spacing w:after="0"/>
-      </w:pPr>
-      <w:r>
-        <w:t>&gt;</w:t>
-      </w:r>
-    </w:p>
-    <w:p>
-      <w:pPr>
-        <w:pStyle w:val="CNormal"/>
-        <w:spacing w:after="0"/>
-        <w:jc w:val="left"/>
-      </w:pPr>
-    </w:p>
-    <w:p>
-      <w:pPr>
-        <w:pStyle w:val="CHeading"/>
-      </w:pPr>
-      <w:r>
-        <w:t>State</w:t>
-      </w:r>
-    </w:p>
-    <w:p>
-      <w:pPr>
-        <w:pStyle w:val="CNormal"/>
-        <w:numPr>
-          <w:ilvl w:val="0"/>
-          <w:numId w:val="3"/>
-        </w:numPr>
-        <w:spacing w:after="0"/>
-      </w:pPr>
-      <w:r>
-        <w:t>&gt;</w:t>
-      </w:r>
-    </w:p>
-    <w:p>
-      <w:pPr>
-        <w:pStyle w:val="CNormal"/>
-        <w:spacing w:after="0"/>
-        <w:jc w:val="left"/>
-      </w:pPr>
-    </w:p>
-    <w:p>
-      <w:pPr>
-        <w:pStyle w:val="CHeading"/>
-      </w:pPr>
-      <w:r>
-        <w:t>Strategy</w:t>
-      </w:r>
-    </w:p>
-    <w:p>
-      <w:pPr>
-        <w:pStyle w:val="CNormal"/>
-        <w:numPr>
-          <w:ilvl w:val="0"/>
-          <w:numId w:val="3"/>
-        </w:numPr>
-        <w:spacing w:after="0"/>
-      </w:pPr>
-      <w:r>
-        <w:t>&gt;</w:t>
-      </w:r>
-    </w:p>
-    <w:p>
-      <w:pPr>
-        <w:pStyle w:val="CNormal"/>
-        <w:spacing w:after="0"/>
-        <w:jc w:val="left"/>
-      </w:pPr>
-    </w:p>
-    <w:p>
-      <w:pPr>
-        <w:pStyle w:val="CHeading"/>
-      </w:pPr>
-      <w:r>
-        <w:t>Template Method</w:t>
-      </w:r>
-    </w:p>
-    <w:p>
-      <w:pPr>
-        <w:pStyle w:val="CNormal"/>
-        <w:numPr>
-          <w:ilvl w:val="0"/>
-          <w:numId w:val="3"/>
-        </w:numPr>
-        <w:spacing w:after="0"/>
-      </w:pPr>
-      <w:r>
-        <w:t>&gt;</w:t>
-      </w:r>
-    </w:p>
-    <w:p>
-      <w:pPr>
-        <w:pStyle w:val="CNormal"/>
-        <w:spacing w:after="0"/>
-        <w:jc w:val="left"/>
-      </w:pPr>
-    </w:p>
-    <w:p>
-      <w:pPr>
-        <w:pStyle w:val="CHeading"/>
-      </w:pPr>
-      <w:r>
-        <w:t>Visitor</w:t>
-      </w:r>
-    </w:p>
-    <w:p>
-      <w:pPr>
-        <w:pStyle w:val="CNormal"/>
-        <w:numPr>
-          <w:ilvl w:val="0"/>
-          <w:numId w:val="3"/>
-        </w:numPr>
-        <w:spacing w:after="0"/>
-      </w:pPr>
-      <w:r>
-        <w:t>&gt;</w:t>
-      </w:r>
-    </w:p>
-    <w:p>
-      <w:pPr>
-        <w:pStyle w:val="CNormal"/>
-        <w:spacing w:after="0"/>
-        <w:jc w:val="left"/>
-      </w:pPr>
-    </w:p>
-    <w:p>
-      <w:pPr>
-        <w:pStyle w:val="CHeading"/>
-      </w:pPr>
-      <w:r>
-        <w:t>Course Summary</w:t>
-      </w:r>
-    </w:p>
-    <w:p>
-      <w:pPr>
-        <w:pStyle w:val="CNormal"/>
-        <w:numPr>
-          <w:ilvl w:val="0"/>
-          <w:numId w:val="3"/>
-        </w:numPr>
-        <w:spacing w:after="0"/>
-      </w:pPr>
-      <w:r>
-        <w:t>&gt;</w:t>
-      </w:r>
-    </w:p>
-    <w:p>
-      <w:pPr>
-        <w:pStyle w:val="CNormal"/>
-        <w:spacing w:after="0"/>
-        <w:jc w:val="left"/>
-      </w:pPr>
-    </w:p>
-    <w:p>
-      <w:pPr>
-        <w:pStyle w:val="CHeading"/>
-      </w:pPr>
-      <w:r>
-        <w:t>Extracurricular</w:t>
-      </w:r>
-    </w:p>
-    <w:p>
-      <w:pPr>
-        <w:pStyle w:val="CNormal"/>
-        <w:numPr>
-          <w:ilvl w:val="0"/>
-          <w:numId w:val="3"/>
-        </w:numPr>
-        <w:spacing w:after="0"/>
-      </w:pPr>
-      <w:r>
-        <w:t>Google Test can be used to perform unit tests on C++ programs.</w:t>
-      </w:r>
-    </w:p>
-    <w:p>
-      <w:pPr>
-        <w:pStyle w:val="CNormal"/>
-        <w:numPr>
-          <w:ilvl w:val="0"/>
-          <w:numId w:val="3"/>
-        </w:numPr>
-        <w:spacing w:after="0"/>
-      </w:pPr>
-      <w:r>
         <w:t xml:space="preserve">Add it to your project’s </w:t>
       </w:r>
       <w:proofErr w:type="spellStart"/>
@@ -4509,7 +4896,6 @@
         <w:spacing w:after="0"/>
       </w:pPr>
       <w:r>
-        <w:lastRenderedPageBreak/>
         <w:t>Integration test</w:t>
       </w:r>
       <w:r>
@@ -5031,7 +5417,7 @@
   <w:abstractNum w:abstractNumId="4" w15:restartNumberingAfterBreak="0">
     <w:nsid w:val="75963A9F"/>
     <w:multiLevelType w:val="hybridMultilevel"/>
-    <w:tmpl w:val="675243BA"/>
+    <w:tmpl w:val="12244FF2"/>
     <w:lvl w:ilvl="0" w:tplc="08090001">
       <w:start w:val="1"/>
       <w:numFmt w:val="bullet"/>
@@ -6074,7 +6460,7 @@
 </file>
 
 <file path=customXml/itemProps1.xml><?xml version="1.0" encoding="utf-8"?>
-<ds:datastoreItem xmlns:ds="http://schemas.openxmlformats.org/officeDocument/2006/customXml" ds:itemID="{37D55D40-E999-4897-ABCD-7E4ACBC3499B}">
+<ds:datastoreItem xmlns:ds="http://schemas.openxmlformats.org/officeDocument/2006/customXml" ds:itemID="{C39F583E-CF2A-49BE-8F5A-EB44C9DC1017}">
   <ds:schemaRefs>
     <ds:schemaRef ds:uri="http://schemas.openxmlformats.org/officeDocument/2006/bibliography"/>
   </ds:schemaRefs>

</xml_diff>

<commit_message>
Covered dynamic/static/functional decorators, mixin inheritance. Completed challenge, and section.
</commit_message>
<xml_diff>
--- a/Notes/DesignPatternsModernCpp.docx
+++ b/Notes/DesignPatternsModernCpp.docx
@@ -2705,13 +2705,16 @@
         <w:tblLook w:val="04A0" w:firstRow="1" w:lastRow="0" w:firstColumn="1" w:lastColumn="0" w:noHBand="0" w:noVBand="1"/>
       </w:tblPr>
       <w:tblGrid>
-        <w:gridCol w:w="5452"/>
-        <w:gridCol w:w="4654"/>
+        <w:gridCol w:w="4318"/>
+        <w:gridCol w:w="5788"/>
       </w:tblGrid>
       <w:tr>
+        <w:trPr>
+          <w:trHeight w:val="5328"/>
+        </w:trPr>
         <w:tc>
           <w:tcPr>
-            <w:tcW w:w="5452" w:type="dxa"/>
+            <w:tcW w:w="4318" w:type="dxa"/>
           </w:tcPr>
           <w:p>
             <w:pPr>
@@ -2941,186 +2944,6 @@
             </w:pPr>
             <w:r>
               <w:t xml:space="preserve">   }</w:t>
-            </w:r>
-          </w:p>
-          <w:p>
-            <w:pPr>
-              <w:pStyle w:val="CCode"/>
-            </w:pPr>
-            <w:r>
-              <w:t>};</w:t>
-            </w:r>
-          </w:p>
-          <w:p>
-            <w:pPr>
-              <w:pStyle w:val="CCode"/>
-            </w:pPr>
-          </w:p>
-          <w:p>
-            <w:pPr>
-              <w:pStyle w:val="CCode"/>
-            </w:pPr>
-            <w:r>
-              <w:t xml:space="preserve">class </w:t>
-            </w:r>
-            <w:proofErr w:type="spellStart"/>
-            <w:proofErr w:type="gramStart"/>
-            <w:r>
-              <w:t>GraphicsComposite</w:t>
-            </w:r>
-            <w:proofErr w:type="spellEnd"/>
-            <w:r>
-              <w:t xml:space="preserve"> :</w:t>
-            </w:r>
-            <w:proofErr w:type="gramEnd"/>
-            <w:r>
-              <w:t xml:space="preserve"> public Graphic {</w:t>
-            </w:r>
-          </w:p>
-          <w:p>
-            <w:pPr>
-              <w:pStyle w:val="CCode"/>
-            </w:pPr>
-            <w:r>
-              <w:t xml:space="preserve">   vector&lt;shared_ptr&lt;Graphic&gt;&gt; graphics;</w:t>
-            </w:r>
-          </w:p>
-          <w:p>
-            <w:pPr>
-              <w:pStyle w:val="CCode"/>
-            </w:pPr>
-            <w:r>
-              <w:t>public:</w:t>
-            </w:r>
-          </w:p>
-          <w:p>
-            <w:pPr>
-              <w:pStyle w:val="CCode"/>
-            </w:pPr>
-            <w:r>
-              <w:t xml:space="preserve">   void </w:t>
-            </w:r>
-            <w:proofErr w:type="spellStart"/>
-            <w:r>
-              <w:t>add_graphic</w:t>
-            </w:r>
-            <w:proofErr w:type="spellEnd"/>
-            <w:r>
-              <w:t>(shared_ptr&lt;Graphic&gt; &amp;graphic) {</w:t>
-            </w:r>
-          </w:p>
-          <w:p>
-            <w:pPr>
-              <w:pStyle w:val="CCode"/>
-            </w:pPr>
-            <w:r>
-              <w:t xml:space="preserve">      </w:t>
-            </w:r>
-            <w:proofErr w:type="spellStart"/>
-            <w:proofErr w:type="gramStart"/>
-            <w:r>
-              <w:t>graphics.push</w:t>
-            </w:r>
-            <w:proofErr w:type="gramEnd"/>
-            <w:r>
-              <w:t>_back</w:t>
-            </w:r>
-            <w:proofErr w:type="spellEnd"/>
-            <w:r>
-              <w:t>(graphic);</w:t>
-            </w:r>
-          </w:p>
-          <w:p>
-            <w:pPr>
-              <w:pStyle w:val="CCode"/>
-            </w:pPr>
-            <w:r>
-              <w:t xml:space="preserve">   }</w:t>
-            </w:r>
-          </w:p>
-          <w:p>
-            <w:pPr>
-              <w:pStyle w:val="CCode"/>
-            </w:pPr>
-            <w:r>
-              <w:t xml:space="preserve">   void </w:t>
-            </w:r>
-            <w:proofErr w:type="gramStart"/>
-            <w:r>
-              <w:t>draw(</w:t>
-            </w:r>
-            <w:proofErr w:type="gramEnd"/>
-            <w:r>
-              <w:t xml:space="preserve">) </w:t>
-            </w:r>
-            <w:proofErr w:type="spellStart"/>
-            <w:r>
-              <w:t>const</w:t>
-            </w:r>
-            <w:proofErr w:type="spellEnd"/>
-            <w:r>
-              <w:t xml:space="preserve"> override {</w:t>
-            </w:r>
-          </w:p>
-          <w:p>
-            <w:pPr>
-              <w:pStyle w:val="CCode"/>
-            </w:pPr>
-            <w:r>
-              <w:t xml:space="preserve">      </w:t>
-            </w:r>
-            <w:proofErr w:type="gramStart"/>
-            <w:r>
-              <w:t>for(</w:t>
-            </w:r>
-            <w:proofErr w:type="spellStart"/>
-            <w:proofErr w:type="gramEnd"/>
-            <w:r>
-              <w:t>const</w:t>
-            </w:r>
-            <w:proofErr w:type="spellEnd"/>
-            <w:r>
-              <w:t xml:space="preserve"> auto &amp;graphic : graphics) {</w:t>
-            </w:r>
-          </w:p>
-          <w:p>
-            <w:pPr>
-              <w:pStyle w:val="CCode"/>
-            </w:pPr>
-            <w:r>
-              <w:t xml:space="preserve">         graphic-&gt;</w:t>
-            </w:r>
-            <w:proofErr w:type="gramStart"/>
-            <w:r>
-              <w:t>draw(</w:t>
-            </w:r>
-            <w:proofErr w:type="gramEnd"/>
-            <w:r>
-              <w:t>);</w:t>
-            </w:r>
-          </w:p>
-          <w:p>
-            <w:pPr>
-              <w:pStyle w:val="CCode"/>
-            </w:pPr>
-            <w:r>
-              <w:t xml:space="preserve">      }</w:t>
-            </w:r>
-          </w:p>
-          <w:p>
-            <w:pPr>
-              <w:pStyle w:val="CCode"/>
-            </w:pPr>
-            <w:r>
-              <w:t xml:space="preserve">   }</w:t>
-            </w:r>
-          </w:p>
-          <w:p>
-            <w:pPr>
-              <w:pStyle w:val="CCode"/>
-            </w:pPr>
-            <w:r>
-              <w:t xml:space="preserve">   // Override other virtual methods.</w:t>
             </w:r>
           </w:p>
           <w:p>
@@ -3134,13 +2957,214 @@
         </w:tc>
         <w:tc>
           <w:tcPr>
-            <w:tcW w:w="4654" w:type="dxa"/>
+            <w:tcW w:w="5788" w:type="dxa"/>
           </w:tcPr>
           <w:p>
             <w:pPr>
               <w:pStyle w:val="CCode"/>
             </w:pPr>
             <w:r>
+              <w:t xml:space="preserve">class </w:t>
+            </w:r>
+            <w:proofErr w:type="spellStart"/>
+            <w:proofErr w:type="gramStart"/>
+            <w:r>
+              <w:t>GraphicsComposite</w:t>
+            </w:r>
+            <w:proofErr w:type="spellEnd"/>
+            <w:r>
+              <w:t xml:space="preserve"> :</w:t>
+            </w:r>
+            <w:proofErr w:type="gramEnd"/>
+            <w:r>
+              <w:t xml:space="preserve"> public Graphic {</w:t>
+            </w:r>
+          </w:p>
+          <w:p>
+            <w:pPr>
+              <w:pStyle w:val="CCode"/>
+            </w:pPr>
+            <w:r>
+              <w:t xml:space="preserve">   vector&lt;shared_ptr&lt;Graphic&gt;&gt; graphics;</w:t>
+            </w:r>
+          </w:p>
+          <w:p>
+            <w:pPr>
+              <w:pStyle w:val="CCode"/>
+            </w:pPr>
+            <w:r>
+              <w:t>public:</w:t>
+            </w:r>
+          </w:p>
+          <w:p>
+            <w:pPr>
+              <w:pStyle w:val="CCode"/>
+            </w:pPr>
+            <w:r>
+              <w:t xml:space="preserve">   void </w:t>
+            </w:r>
+            <w:proofErr w:type="spellStart"/>
+            <w:r>
+              <w:t>add_graphic</w:t>
+            </w:r>
+            <w:proofErr w:type="spellEnd"/>
+            <w:r>
+              <w:t>(shared_ptr&lt;Graphic&gt; &amp;graphic) {</w:t>
+            </w:r>
+          </w:p>
+          <w:p>
+            <w:pPr>
+              <w:pStyle w:val="CCode"/>
+            </w:pPr>
+            <w:r>
+              <w:t xml:space="preserve">      </w:t>
+            </w:r>
+            <w:proofErr w:type="spellStart"/>
+            <w:proofErr w:type="gramStart"/>
+            <w:r>
+              <w:t>graphics.push</w:t>
+            </w:r>
+            <w:proofErr w:type="gramEnd"/>
+            <w:r>
+              <w:t>_back</w:t>
+            </w:r>
+            <w:proofErr w:type="spellEnd"/>
+            <w:r>
+              <w:t>(graphic);</w:t>
+            </w:r>
+          </w:p>
+          <w:p>
+            <w:pPr>
+              <w:pStyle w:val="CCode"/>
+            </w:pPr>
+            <w:r>
+              <w:t xml:space="preserve">   }</w:t>
+            </w:r>
+          </w:p>
+          <w:p>
+            <w:pPr>
+              <w:pStyle w:val="CCode"/>
+            </w:pPr>
+            <w:r>
+              <w:t xml:space="preserve">   void </w:t>
+            </w:r>
+            <w:proofErr w:type="gramStart"/>
+            <w:r>
+              <w:t>draw(</w:t>
+            </w:r>
+            <w:proofErr w:type="gramEnd"/>
+            <w:r>
+              <w:t xml:space="preserve">) </w:t>
+            </w:r>
+            <w:proofErr w:type="spellStart"/>
+            <w:r>
+              <w:t>const</w:t>
+            </w:r>
+            <w:proofErr w:type="spellEnd"/>
+            <w:r>
+              <w:t xml:space="preserve"> override {</w:t>
+            </w:r>
+          </w:p>
+          <w:p>
+            <w:pPr>
+              <w:pStyle w:val="CCode"/>
+            </w:pPr>
+            <w:r>
+              <w:t xml:space="preserve">      </w:t>
+            </w:r>
+            <w:proofErr w:type="gramStart"/>
+            <w:r>
+              <w:t>for(</w:t>
+            </w:r>
+            <w:proofErr w:type="spellStart"/>
+            <w:proofErr w:type="gramEnd"/>
+            <w:r>
+              <w:t>const</w:t>
+            </w:r>
+            <w:proofErr w:type="spellEnd"/>
+            <w:r>
+              <w:t xml:space="preserve"> auto &amp;graphic : graphics) {</w:t>
+            </w:r>
+          </w:p>
+          <w:p>
+            <w:pPr>
+              <w:pStyle w:val="CCode"/>
+            </w:pPr>
+            <w:r>
+              <w:t xml:space="preserve">         graphic-&gt;</w:t>
+            </w:r>
+            <w:proofErr w:type="gramStart"/>
+            <w:r>
+              <w:t>draw(</w:t>
+            </w:r>
+            <w:proofErr w:type="gramEnd"/>
+            <w:r>
+              <w:t>);</w:t>
+            </w:r>
+          </w:p>
+          <w:p>
+            <w:pPr>
+              <w:pStyle w:val="CCode"/>
+            </w:pPr>
+            <w:r>
+              <w:t xml:space="preserve">      }</w:t>
+            </w:r>
+          </w:p>
+          <w:p>
+            <w:pPr>
+              <w:pStyle w:val="CCode"/>
+            </w:pPr>
+            <w:r>
+              <w:t xml:space="preserve">   }</w:t>
+            </w:r>
+          </w:p>
+          <w:p>
+            <w:pPr>
+              <w:pStyle w:val="CCode"/>
+            </w:pPr>
+            <w:r>
+              <w:t xml:space="preserve">   // Override other virtual methods.</w:t>
+            </w:r>
+          </w:p>
+          <w:p>
+            <w:pPr>
+              <w:pStyle w:val="CCode"/>
+            </w:pPr>
+            <w:r>
+              <w:t>};</w:t>
+            </w:r>
+          </w:p>
+          <w:p>
+            <w:pPr>
+              <w:pStyle w:val="CCode"/>
+            </w:pPr>
+          </w:p>
+          <w:p>
+            <w:pPr>
+              <w:pStyle w:val="CCode"/>
+            </w:pPr>
+            <w:r>
+              <w:t>/* This method will draw a graphic whether it’s a circle, square, or a group/composite of graphics.</w:t>
+            </w:r>
+          </w:p>
+          <w:p>
+            <w:pPr>
+              <w:pStyle w:val="CCode"/>
+            </w:pPr>
+            <w:r>
+              <w:t>*/</w:t>
+            </w:r>
+          </w:p>
+          <w:p>
+            <w:pPr>
+              <w:pStyle w:val="CCode"/>
+            </w:pPr>
+          </w:p>
+          <w:p>
+            <w:pPr>
+              <w:pStyle w:val="CCode"/>
+            </w:pPr>
+            <w:r>
               <w:t>void renderer(shared_ptr&lt;Graphic&gt;</w:t>
             </w:r>
             <w:r>
@@ -3185,27 +3209,6 @@
             </w:pPr>
             <w:r>
               <w:t>}</w:t>
-            </w:r>
-          </w:p>
-          <w:p>
-            <w:pPr>
-              <w:pStyle w:val="CCode"/>
-            </w:pPr>
-          </w:p>
-          <w:p>
-            <w:pPr>
-              <w:pStyle w:val="CCode"/>
-            </w:pPr>
-            <w:r>
-              <w:t>/* This method will draw a graphic whether it’s a circle, square, or a group/composite of graphics.</w:t>
-            </w:r>
-          </w:p>
-          <w:p>
-            <w:pPr>
-              <w:pStyle w:val="CCode"/>
-            </w:pPr>
-            <w:r>
-              <w:t>*/</w:t>
             </w:r>
           </w:p>
         </w:tc>
@@ -3342,10 +3345,7 @@
             </w:r>
             <w:proofErr w:type="gramStart"/>
             <w:r>
-              <w:t>end</w:t>
-            </w:r>
-            <w:r>
-              <w:t>(</w:t>
+              <w:t>end(</w:t>
             </w:r>
             <w:proofErr w:type="gramEnd"/>
             <w:r>
@@ -3357,13 +3357,7 @@
               <w:pStyle w:val="CCode"/>
             </w:pPr>
             <w:r>
-              <w:t xml:space="preserve">   return </w:t>
-            </w:r>
-            <w:r>
-              <w:t>this+1</w:t>
-            </w:r>
-            <w:r>
-              <w:t>;</w:t>
+              <w:t xml:space="preserve">   return this+1;</w:t>
             </w:r>
           </w:p>
           <w:p>
@@ -3393,27 +3387,28 @@
         </w:numPr>
         <w:spacing w:after="0"/>
       </w:pPr>
-      <w:bookmarkStart w:id="0" w:name="_GoBack"/>
-      <w:bookmarkEnd w:id="0"/>
+      <w:r>
+        <w:t>When the code in subclasses is exactly the same it can be refactored into a common base class and removed from the subclasses. When the code in subclasses is mostly the same, the common elements can be refactored into a common base class, then overridden in the subclasses to implement the part of the code that’s unique to the subclass. When the code in subclasses is mostly the same and the only thing that’s different is that it creates instances of the current class, then you can use CRTP to refactor the code into a base class.</w:t>
+      </w:r>
+    </w:p>
+    <w:p>
+      <w:pPr>
+        <w:pStyle w:val="CNormal"/>
+        <w:numPr>
+          <w:ilvl w:val="0"/>
+          <w:numId w:val="3"/>
+        </w:numPr>
+        <w:spacing w:after="0"/>
+      </w:pPr>
+      <w:r>
+        <w:t>CRTP, or curiously recurring template pattern, allows you to refactor code into a base class</w:t>
+      </w:r>
+      <w:r>
+        <w:t xml:space="preserve"> even if it depends on type information / attributes / methods from a base class. This can be achieved through a static </w:t>
+      </w:r>
       <w:r>
         <w:lastRenderedPageBreak/>
-        <w:t>When the code in subclasses is exactly the same it can be refactored into a common base class and removed from the subclasses. When the code in subclasses is mostly the same, the common elements can be refactored into a common base class, then overridden in the subclasses to implement the part of the code that’s unique to the subclass. When the code in subclasses is mostly the same and the only thing that’s different is that it creates instances of the current class, then you can use CRTP to refactor the code into a base class.</w:t>
-      </w:r>
-    </w:p>
-    <w:p>
-      <w:pPr>
-        <w:pStyle w:val="CNormal"/>
-        <w:numPr>
-          <w:ilvl w:val="0"/>
-          <w:numId w:val="3"/>
-        </w:numPr>
-        <w:spacing w:after="0"/>
-      </w:pPr>
-      <w:r>
-        <w:t>CRTP, or curiously recurring template pattern, allows you to refactor code into a base class</w:t>
-      </w:r>
-      <w:r>
-        <w:t xml:space="preserve"> even if it depends on type information / attributes / methods from a base class. This can be achieved through a static cast meaning that the compiler binds the call at compile time. As such another name for this is static polymorphism. </w:t>
+        <w:t xml:space="preserve">cast meaning that the compiler binds the call at compile time. As such another name for this is static polymorphism. </w:t>
       </w:r>
     </w:p>
     <w:p>
@@ -4116,12 +4111,1361 @@
       <w:pPr>
         <w:pStyle w:val="CNormal"/>
         <w:spacing w:after="0"/>
-        <w:ind w:left="360"/>
         <w:jc w:val="left"/>
       </w:pPr>
     </w:p>
     <w:p>
       <w:pPr>
+        <w:pStyle w:val="CHeading"/>
+      </w:pPr>
+      <w:r>
+        <w:t>Decorator</w:t>
+      </w:r>
+    </w:p>
+    <w:p>
+      <w:pPr>
+        <w:pStyle w:val="CNormal"/>
+        <w:numPr>
+          <w:ilvl w:val="0"/>
+          <w:numId w:val="3"/>
+        </w:numPr>
+        <w:spacing w:after="0"/>
+      </w:pPr>
+      <w:r>
+        <w:t>The decorate design pattern facilities the addition of behaviours to individual objects.</w:t>
+      </w:r>
+    </w:p>
+    <w:p>
+      <w:pPr>
+        <w:pStyle w:val="CNormal"/>
+        <w:numPr>
+          <w:ilvl w:val="0"/>
+          <w:numId w:val="3"/>
+        </w:numPr>
+        <w:spacing w:after="0"/>
+      </w:pPr>
+      <w:r>
+        <w:t>Dynamic decorator</w:t>
+      </w:r>
+      <w:r>
+        <w:t>s</w:t>
+      </w:r>
+      <w:r>
+        <w:t xml:space="preserve"> allow adding behaviour to pre-existing classes without having to inherit from each subclass. </w:t>
+      </w:r>
+      <w:r>
+        <w:t>The limitation is that you lose behaviour specific to those classes as only the methods defined in a common interface can be accessed.</w:t>
+      </w:r>
+    </w:p>
+    <w:p>
+      <w:pPr>
+        <w:pStyle w:val="CNormal"/>
+        <w:numPr>
+          <w:ilvl w:val="0"/>
+          <w:numId w:val="3"/>
+        </w:numPr>
+        <w:spacing w:after="0"/>
+      </w:pPr>
+      <w:r>
+        <w:t>To use this pattern: inherit from the base class, use dependency injection to store a reference to a base class object, override relevant methods and implement new methods as necessary.</w:t>
+      </w:r>
+    </w:p>
+    <w:tbl>
+      <w:tblPr>
+        <w:tblStyle w:val="TableGrid"/>
+        <w:tblW w:w="0" w:type="auto"/>
+        <w:tblInd w:w="360" w:type="dxa"/>
+        <w:tblBorders>
+          <w:top w:val="none" w:sz="0" w:space="0" w:color="auto"/>
+          <w:left w:val="none" w:sz="0" w:space="0" w:color="auto"/>
+          <w:bottom w:val="none" w:sz="0" w:space="0" w:color="auto"/>
+          <w:right w:val="none" w:sz="0" w:space="0" w:color="auto"/>
+          <w:insideH w:val="none" w:sz="0" w:space="0" w:color="auto"/>
+          <w:insideV w:val="none" w:sz="0" w:space="0" w:color="auto"/>
+        </w:tblBorders>
+        <w:tblLook w:val="04A0" w:firstRow="1" w:lastRow="0" w:firstColumn="1" w:lastColumn="0" w:noHBand="0" w:noVBand="1"/>
+      </w:tblPr>
+      <w:tblGrid>
+        <w:gridCol w:w="5048"/>
+        <w:gridCol w:w="5048"/>
+      </w:tblGrid>
+      <w:tr>
+        <w:tc>
+          <w:tcPr>
+            <w:tcW w:w="5048" w:type="dxa"/>
+          </w:tcPr>
+          <w:p>
+            <w:pPr>
+              <w:pStyle w:val="CCode"/>
+            </w:pPr>
+            <w:r>
+              <w:t>// Assume these classes already exist.</w:t>
+            </w:r>
+          </w:p>
+          <w:p>
+            <w:pPr>
+              <w:pStyle w:val="CCode"/>
+            </w:pPr>
+            <w:r>
+              <w:t>class Shape {</w:t>
+            </w:r>
+          </w:p>
+          <w:p>
+            <w:pPr>
+              <w:pStyle w:val="CCode"/>
+            </w:pPr>
+            <w:r>
+              <w:t>public:</w:t>
+            </w:r>
+          </w:p>
+          <w:p>
+            <w:pPr>
+              <w:pStyle w:val="CCode"/>
+            </w:pPr>
+            <w:r>
+              <w:t xml:space="preserve">   virtual ~</w:t>
+            </w:r>
+            <w:proofErr w:type="gramStart"/>
+            <w:r>
+              <w:t>Shape(</w:t>
+            </w:r>
+            <w:proofErr w:type="gramEnd"/>
+            <w:r>
+              <w:t>) = default;</w:t>
+            </w:r>
+          </w:p>
+          <w:p>
+            <w:pPr>
+              <w:pStyle w:val="CCode"/>
+            </w:pPr>
+            <w:r>
+              <w:t xml:space="preserve">   virtual </w:t>
+            </w:r>
+            <w:r>
+              <w:t>void</w:t>
+            </w:r>
+            <w:r>
+              <w:t xml:space="preserve"> </w:t>
+            </w:r>
+            <w:proofErr w:type="gramStart"/>
+            <w:r>
+              <w:t>draw</w:t>
+            </w:r>
+            <w:r>
+              <w:t>(</w:t>
+            </w:r>
+            <w:proofErr w:type="gramEnd"/>
+            <w:r>
+              <w:t xml:space="preserve">) </w:t>
+            </w:r>
+            <w:proofErr w:type="spellStart"/>
+            <w:r>
+              <w:t>const</w:t>
+            </w:r>
+            <w:proofErr w:type="spellEnd"/>
+            <w:r>
+              <w:t xml:space="preserve"> = 0;</w:t>
+            </w:r>
+          </w:p>
+          <w:p>
+            <w:pPr>
+              <w:pStyle w:val="CCode"/>
+            </w:pPr>
+            <w:r>
+              <w:t>}</w:t>
+            </w:r>
+          </w:p>
+          <w:p>
+            <w:pPr>
+              <w:pStyle w:val="CCode"/>
+            </w:pPr>
+          </w:p>
+          <w:p>
+            <w:pPr>
+              <w:pStyle w:val="CCode"/>
+            </w:pPr>
+            <w:r>
+              <w:t xml:space="preserve">class </w:t>
+            </w:r>
+            <w:proofErr w:type="gramStart"/>
+            <w:r>
+              <w:t>Circle :</w:t>
+            </w:r>
+            <w:proofErr w:type="gramEnd"/>
+            <w:r>
+              <w:t xml:space="preserve"> public Shape {</w:t>
+            </w:r>
+          </w:p>
+          <w:p>
+            <w:pPr>
+              <w:pStyle w:val="CCode"/>
+            </w:pPr>
+            <w:r>
+              <w:lastRenderedPageBreak/>
+              <w:t xml:space="preserve">   double </w:t>
+            </w:r>
+            <w:proofErr w:type="gramStart"/>
+            <w:r>
+              <w:t>radius{</w:t>
+            </w:r>
+            <w:proofErr w:type="gramEnd"/>
+            <w:r>
+              <w:t>};</w:t>
+            </w:r>
+          </w:p>
+          <w:p>
+            <w:pPr>
+              <w:pStyle w:val="CCode"/>
+            </w:pPr>
+            <w:r>
+              <w:t>public:</w:t>
+            </w:r>
+          </w:p>
+          <w:p>
+            <w:pPr>
+              <w:pStyle w:val="CCode"/>
+            </w:pPr>
+            <w:r>
+              <w:t xml:space="preserve">   </w:t>
+            </w:r>
+            <w:proofErr w:type="gramStart"/>
+            <w:r>
+              <w:t>Circle(</w:t>
+            </w:r>
+            <w:proofErr w:type="gramEnd"/>
+            <w:r>
+              <w:t>double rad) : radius{rad} {}</w:t>
+            </w:r>
+          </w:p>
+          <w:p>
+            <w:pPr>
+              <w:pStyle w:val="CCode"/>
+            </w:pPr>
+            <w:r>
+              <w:t xml:space="preserve">   void </w:t>
+            </w:r>
+            <w:proofErr w:type="gramStart"/>
+            <w:r>
+              <w:t>draw(</w:t>
+            </w:r>
+            <w:proofErr w:type="gramEnd"/>
+            <w:r>
+              <w:t>) override {</w:t>
+            </w:r>
+          </w:p>
+          <w:p>
+            <w:pPr>
+              <w:pStyle w:val="CCode"/>
+            </w:pPr>
+            <w:r>
+              <w:t xml:space="preserve">      </w:t>
+            </w:r>
+            <w:proofErr w:type="spellStart"/>
+            <w:r>
+              <w:t>cout</w:t>
+            </w:r>
+            <w:proofErr w:type="spellEnd"/>
+            <w:r>
+              <w:t xml:space="preserve"> &lt;&lt; “Drawing circle with radius </w:t>
+            </w:r>
+            <w:proofErr w:type="gramStart"/>
+            <w:r>
+              <w:t>“ &lt;</w:t>
+            </w:r>
+            <w:proofErr w:type="gramEnd"/>
+            <w:r>
+              <w:t>&lt; radius;</w:t>
+            </w:r>
+          </w:p>
+          <w:p>
+            <w:pPr>
+              <w:pStyle w:val="CCode"/>
+            </w:pPr>
+            <w:r>
+              <w:t xml:space="preserve">   }</w:t>
+            </w:r>
+          </w:p>
+          <w:p>
+            <w:pPr>
+              <w:pStyle w:val="CCode"/>
+            </w:pPr>
+            <w:r>
+              <w:t xml:space="preserve">   void </w:t>
+            </w:r>
+            <w:proofErr w:type="gramStart"/>
+            <w:r>
+              <w:t>resize(</w:t>
+            </w:r>
+            <w:proofErr w:type="gramEnd"/>
+            <w:r>
+              <w:t>double factor) {</w:t>
+            </w:r>
+          </w:p>
+          <w:p>
+            <w:pPr>
+              <w:pStyle w:val="CCode"/>
+            </w:pPr>
+            <w:r>
+              <w:t xml:space="preserve">      radius *= factor;</w:t>
+            </w:r>
+          </w:p>
+          <w:p>
+            <w:pPr>
+              <w:pStyle w:val="CCode"/>
+            </w:pPr>
+            <w:r>
+              <w:t xml:space="preserve">   }</w:t>
+            </w:r>
+          </w:p>
+          <w:p>
+            <w:pPr>
+              <w:pStyle w:val="CCode"/>
+            </w:pPr>
+            <w:r>
+              <w:t>}</w:t>
+            </w:r>
+          </w:p>
+          <w:p>
+            <w:pPr>
+              <w:pStyle w:val="CCode"/>
+            </w:pPr>
+          </w:p>
+          <w:p>
+            <w:pPr>
+              <w:pStyle w:val="CCode"/>
+            </w:pPr>
+            <w:r>
+              <w:t xml:space="preserve">class </w:t>
+            </w:r>
+            <w:proofErr w:type="gramStart"/>
+            <w:r>
+              <w:t>Square :</w:t>
+            </w:r>
+            <w:proofErr w:type="gramEnd"/>
+            <w:r>
+              <w:t xml:space="preserve"> public Shape {</w:t>
+            </w:r>
+          </w:p>
+          <w:p>
+            <w:pPr>
+              <w:pStyle w:val="CCode"/>
+            </w:pPr>
+            <w:r>
+              <w:t xml:space="preserve">   double side;</w:t>
+            </w:r>
+          </w:p>
+          <w:p>
+            <w:pPr>
+              <w:pStyle w:val="CCode"/>
+            </w:pPr>
+            <w:r>
+              <w:t>public:</w:t>
+            </w:r>
+          </w:p>
+          <w:p>
+            <w:pPr>
+              <w:pStyle w:val="CCode"/>
+            </w:pPr>
+            <w:r>
+              <w:t xml:space="preserve">   </w:t>
+            </w:r>
+            <w:proofErr w:type="gramStart"/>
+            <w:r>
+              <w:t>Square(</w:t>
+            </w:r>
+            <w:proofErr w:type="gramEnd"/>
+            <w:r>
+              <w:t>double side) : side{side} {}</w:t>
+            </w:r>
+          </w:p>
+          <w:p>
+            <w:pPr>
+              <w:pStyle w:val="CCode"/>
+            </w:pPr>
+            <w:r>
+              <w:t xml:space="preserve">   void </w:t>
+            </w:r>
+            <w:proofErr w:type="gramStart"/>
+            <w:r>
+              <w:t>draw(</w:t>
+            </w:r>
+            <w:proofErr w:type="gramEnd"/>
+            <w:r>
+              <w:t>) override {</w:t>
+            </w:r>
+          </w:p>
+          <w:p>
+            <w:pPr>
+              <w:pStyle w:val="CCode"/>
+            </w:pPr>
+            <w:r>
+              <w:t xml:space="preserve">      </w:t>
+            </w:r>
+            <w:proofErr w:type="spellStart"/>
+            <w:r>
+              <w:t>cout</w:t>
+            </w:r>
+            <w:proofErr w:type="spellEnd"/>
+            <w:r>
+              <w:t xml:space="preserve"> &lt;&lt; “Drawing square with side </w:t>
+            </w:r>
+            <w:proofErr w:type="gramStart"/>
+            <w:r>
+              <w:t>“ &lt;</w:t>
+            </w:r>
+            <w:proofErr w:type="gramEnd"/>
+            <w:r>
+              <w:t>&lt; side;</w:t>
+            </w:r>
+          </w:p>
+          <w:p>
+            <w:pPr>
+              <w:pStyle w:val="CCode"/>
+            </w:pPr>
+            <w:r>
+              <w:t xml:space="preserve">   }</w:t>
+            </w:r>
+          </w:p>
+          <w:p>
+            <w:pPr>
+              <w:pStyle w:val="CCode"/>
+            </w:pPr>
+            <w:r>
+              <w:t>}</w:t>
+            </w:r>
+          </w:p>
+          <w:p>
+            <w:pPr>
+              <w:pStyle w:val="CCode"/>
+            </w:pPr>
+          </w:p>
+          <w:p>
+            <w:pPr>
+              <w:pStyle w:val="CCode"/>
+            </w:pPr>
+            <w:r>
+              <w:t>// … other Shape subclasses.</w:t>
+            </w:r>
+          </w:p>
+        </w:tc>
+        <w:tc>
+          <w:tcPr>
+            <w:tcW w:w="5048" w:type="dxa"/>
+          </w:tcPr>
+          <w:p>
+            <w:pPr>
+              <w:pStyle w:val="CCode"/>
+            </w:pPr>
+            <w:r>
+              <w:lastRenderedPageBreak/>
+              <w:t xml:space="preserve">// Assume you want to add </w:t>
+            </w:r>
+            <w:r>
+              <w:t xml:space="preserve">colour </w:t>
+            </w:r>
+            <w:r>
+              <w:t>functionality without violating OCP</w:t>
+            </w:r>
+            <w:r>
+              <w:t>, or SRP. You can either subclass each shape subclass, or use dynamic polymorphism.</w:t>
+            </w:r>
+          </w:p>
+          <w:p>
+            <w:pPr>
+              <w:pStyle w:val="CCode"/>
+            </w:pPr>
+          </w:p>
+          <w:p>
+            <w:pPr>
+              <w:pStyle w:val="CCode"/>
+            </w:pPr>
+            <w:r>
+              <w:t xml:space="preserve">class </w:t>
+            </w:r>
+            <w:proofErr w:type="spellStart"/>
+            <w:proofErr w:type="gramStart"/>
+            <w:r>
+              <w:t>ColoredShape</w:t>
+            </w:r>
+            <w:proofErr w:type="spellEnd"/>
+            <w:r>
+              <w:t xml:space="preserve"> :</w:t>
+            </w:r>
+            <w:proofErr w:type="gramEnd"/>
+            <w:r>
+              <w:t xml:space="preserve"> public Shape {</w:t>
+            </w:r>
+          </w:p>
+          <w:p>
+            <w:pPr>
+              <w:pStyle w:val="CCode"/>
+            </w:pPr>
+            <w:r>
+              <w:t xml:space="preserve">   Shape &amp;shape;</w:t>
+            </w:r>
+          </w:p>
+          <w:p>
+            <w:pPr>
+              <w:pStyle w:val="CCode"/>
+            </w:pPr>
+            <w:r>
+              <w:t xml:space="preserve">   string </w:t>
+            </w:r>
+            <w:proofErr w:type="spellStart"/>
+            <w:r>
+              <w:t>color</w:t>
+            </w:r>
+            <w:proofErr w:type="spellEnd"/>
+            <w:r>
+              <w:t>;</w:t>
+            </w:r>
+          </w:p>
+          <w:p>
+            <w:pPr>
+              <w:pStyle w:val="CCode"/>
+            </w:pPr>
+            <w:r>
+              <w:lastRenderedPageBreak/>
+              <w:t>public:</w:t>
+            </w:r>
+          </w:p>
+          <w:p>
+            <w:pPr>
+              <w:pStyle w:val="CCode"/>
+            </w:pPr>
+            <w:r>
+              <w:t xml:space="preserve">   </w:t>
+            </w:r>
+            <w:proofErr w:type="spellStart"/>
+            <w:proofErr w:type="gramStart"/>
+            <w:r>
+              <w:t>ColoredShape</w:t>
+            </w:r>
+            <w:proofErr w:type="spellEnd"/>
+            <w:r>
+              <w:t>(</w:t>
+            </w:r>
+            <w:proofErr w:type="gramEnd"/>
+            <w:r>
+              <w:t xml:space="preserve">Shape &amp;s, string c) shape{s}, </w:t>
+            </w:r>
+            <w:proofErr w:type="spellStart"/>
+            <w:r>
+              <w:t>color</w:t>
+            </w:r>
+            <w:proofErr w:type="spellEnd"/>
+            <w:r>
+              <w:t>{c} {}</w:t>
+            </w:r>
+          </w:p>
+          <w:p>
+            <w:pPr>
+              <w:pStyle w:val="CCode"/>
+            </w:pPr>
+            <w:r>
+              <w:t xml:space="preserve">   void </w:t>
+            </w:r>
+            <w:proofErr w:type="gramStart"/>
+            <w:r>
+              <w:t>draw(</w:t>
+            </w:r>
+            <w:proofErr w:type="gramEnd"/>
+            <w:r>
+              <w:t>) override {</w:t>
+            </w:r>
+          </w:p>
+          <w:p>
+            <w:pPr>
+              <w:pStyle w:val="CCode"/>
+            </w:pPr>
+            <w:r>
+              <w:t xml:space="preserve">      </w:t>
+            </w:r>
+            <w:proofErr w:type="spellStart"/>
+            <w:proofErr w:type="gramStart"/>
+            <w:r>
+              <w:t>shape.draw</w:t>
+            </w:r>
+            <w:proofErr w:type="spellEnd"/>
+            <w:proofErr w:type="gramEnd"/>
+            <w:r>
+              <w:t>();</w:t>
+            </w:r>
+          </w:p>
+          <w:p>
+            <w:pPr>
+              <w:pStyle w:val="CCode"/>
+            </w:pPr>
+            <w:r>
+              <w:t xml:space="preserve">      </w:t>
+            </w:r>
+            <w:proofErr w:type="spellStart"/>
+            <w:r>
+              <w:t>cout</w:t>
+            </w:r>
+            <w:proofErr w:type="spellEnd"/>
+            <w:r>
+              <w:t xml:space="preserve"> &lt;&lt; “, </w:t>
+            </w:r>
+            <w:proofErr w:type="spellStart"/>
+            <w:r>
+              <w:t>color</w:t>
+            </w:r>
+            <w:proofErr w:type="spellEnd"/>
+            <w:r>
+              <w:t xml:space="preserve"> </w:t>
+            </w:r>
+            <w:proofErr w:type="gramStart"/>
+            <w:r>
+              <w:t>“ &lt;</w:t>
+            </w:r>
+            <w:proofErr w:type="gramEnd"/>
+            <w:r>
+              <w:t xml:space="preserve">&lt; </w:t>
+            </w:r>
+            <w:proofErr w:type="spellStart"/>
+            <w:r>
+              <w:t>color</w:t>
+            </w:r>
+            <w:proofErr w:type="spellEnd"/>
+            <w:r>
+              <w:t>;</w:t>
+            </w:r>
+          </w:p>
+          <w:p>
+            <w:pPr>
+              <w:pStyle w:val="CCode"/>
+            </w:pPr>
+            <w:r>
+              <w:t xml:space="preserve">   }</w:t>
+            </w:r>
+          </w:p>
+          <w:p>
+            <w:pPr>
+              <w:pStyle w:val="CCode"/>
+            </w:pPr>
+            <w:r>
+              <w:t>}</w:t>
+            </w:r>
+          </w:p>
+          <w:p>
+            <w:pPr>
+              <w:pStyle w:val="CCode"/>
+            </w:pPr>
+          </w:p>
+          <w:p>
+            <w:pPr>
+              <w:pStyle w:val="CCode"/>
+            </w:pPr>
+            <w:r>
+              <w:t>// This will work for any Shape subclass</w:t>
+            </w:r>
+            <w:r>
+              <w:t xml:space="preserve"> – including other </w:t>
+            </w:r>
+            <w:r>
+              <w:t xml:space="preserve">dynamic </w:t>
+            </w:r>
+            <w:r>
+              <w:t>decorators</w:t>
+            </w:r>
+            <w:r>
+              <w:t xml:space="preserve">. However, you lose access to specific methods, e.g. </w:t>
+            </w:r>
+            <w:proofErr w:type="gramStart"/>
+            <w:r>
+              <w:t>Circle::</w:t>
+            </w:r>
+            <w:proofErr w:type="gramEnd"/>
+            <w:r>
+              <w:t>resize().</w:t>
+            </w:r>
+          </w:p>
+          <w:p>
+            <w:pPr>
+              <w:pStyle w:val="CCode"/>
+            </w:pPr>
+          </w:p>
+          <w:p>
+            <w:pPr>
+              <w:pStyle w:val="CCode"/>
+            </w:pPr>
+            <w:r>
+              <w:t xml:space="preserve">int </w:t>
+            </w:r>
+            <w:proofErr w:type="gramStart"/>
+            <w:r>
+              <w:t>main(</w:t>
+            </w:r>
+            <w:proofErr w:type="gramEnd"/>
+            <w:r>
+              <w:t>) {</w:t>
+            </w:r>
+          </w:p>
+          <w:p>
+            <w:pPr>
+              <w:pStyle w:val="CCode"/>
+            </w:pPr>
+            <w:r>
+              <w:t xml:space="preserve">   Circle </w:t>
+            </w:r>
+            <w:proofErr w:type="spellStart"/>
+            <w:proofErr w:type="gramStart"/>
+            <w:r>
+              <w:t>cir</w:t>
+            </w:r>
+            <w:proofErr w:type="spellEnd"/>
+            <w:r>
+              <w:t>{</w:t>
+            </w:r>
+            <w:proofErr w:type="gramEnd"/>
+            <w:r>
+              <w:t>5.0};</w:t>
+            </w:r>
+          </w:p>
+          <w:p>
+            <w:pPr>
+              <w:pStyle w:val="CCode"/>
+            </w:pPr>
+            <w:r>
+              <w:t xml:space="preserve">   </w:t>
+            </w:r>
+            <w:proofErr w:type="spellStart"/>
+            <w:r>
+              <w:t>ColoredShape</w:t>
+            </w:r>
+            <w:proofErr w:type="spellEnd"/>
+            <w:r>
+              <w:t xml:space="preserve"> </w:t>
+            </w:r>
+            <w:proofErr w:type="spellStart"/>
+            <w:r>
+              <w:t>red_</w:t>
+            </w:r>
+            <w:proofErr w:type="gramStart"/>
+            <w:r>
+              <w:t>cir</w:t>
+            </w:r>
+            <w:proofErr w:type="spellEnd"/>
+            <w:r>
+              <w:t>(</w:t>
+            </w:r>
+            <w:proofErr w:type="spellStart"/>
+            <w:proofErr w:type="gramEnd"/>
+            <w:r>
+              <w:t>cir</w:t>
+            </w:r>
+            <w:proofErr w:type="spellEnd"/>
+            <w:r>
+              <w:t>, “red”);</w:t>
+            </w:r>
+          </w:p>
+          <w:p>
+            <w:pPr>
+              <w:pStyle w:val="CCode"/>
+            </w:pPr>
+            <w:r>
+              <w:t xml:space="preserve">   </w:t>
+            </w:r>
+            <w:proofErr w:type="spellStart"/>
+            <w:r>
+              <w:t>red_</w:t>
+            </w:r>
+            <w:proofErr w:type="gramStart"/>
+            <w:r>
+              <w:t>cir.draw</w:t>
+            </w:r>
+            <w:proofErr w:type="spellEnd"/>
+            <w:proofErr w:type="gramEnd"/>
+            <w:r>
+              <w:t>(); // Can’t resize.</w:t>
+            </w:r>
+          </w:p>
+          <w:p>
+            <w:pPr>
+              <w:pStyle w:val="CCode"/>
+            </w:pPr>
+            <w:r>
+              <w:t xml:space="preserve">   return 0;</w:t>
+            </w:r>
+          </w:p>
+          <w:p>
+            <w:pPr>
+              <w:pStyle w:val="CCode"/>
+            </w:pPr>
+            <w:r>
+              <w:t>}</w:t>
+            </w:r>
+          </w:p>
+        </w:tc>
+      </w:tr>
+    </w:tbl>
+    <w:p>
+      <w:pPr>
+        <w:pStyle w:val="CNormal"/>
+        <w:spacing w:after="0"/>
+      </w:pPr>
+    </w:p>
+    <w:p>
+      <w:pPr>
+        <w:pStyle w:val="CNormal"/>
+        <w:numPr>
+          <w:ilvl w:val="0"/>
+          <w:numId w:val="3"/>
+        </w:numPr>
+        <w:spacing w:after="0"/>
+      </w:pPr>
+      <w:proofErr w:type="spellStart"/>
+      <w:r>
+        <w:t>Mixin</w:t>
+      </w:r>
+      <w:proofErr w:type="spellEnd"/>
+      <w:r>
+        <w:t xml:space="preserve"> inheritance is when a class inherits from a template type argument.</w:t>
+      </w:r>
+    </w:p>
+    <w:p>
+      <w:pPr>
+        <w:pStyle w:val="CNormal"/>
+        <w:numPr>
+          <w:ilvl w:val="0"/>
+          <w:numId w:val="3"/>
+        </w:numPr>
+        <w:spacing w:after="0"/>
+      </w:pPr>
+      <w:r>
+        <w:t xml:space="preserve">Static decorators use </w:t>
+      </w:r>
+      <w:proofErr w:type="spellStart"/>
+      <w:r>
+        <w:t>mixin</w:t>
+      </w:r>
+      <w:proofErr w:type="spellEnd"/>
+      <w:r>
+        <w:t xml:space="preserve"> inheritance and thus can add behaviour to pre-existing classes via inheritance. However, instead of you having to manually subclass the source class, the compiler does it for you as required. This means you can access class specific methods. The limitation is that you lose dynamic behaviour as </w:t>
+      </w:r>
+      <w:r>
+        <w:t>binding</w:t>
+      </w:r>
+      <w:r>
+        <w:t xml:space="preserve"> </w:t>
+      </w:r>
+      <w:r>
+        <w:t>occurs</w:t>
+      </w:r>
+      <w:r>
+        <w:t xml:space="preserve"> at compile time.</w:t>
+      </w:r>
+    </w:p>
+    <w:tbl>
+      <w:tblPr>
+        <w:tblStyle w:val="TableGrid"/>
+        <w:tblW w:w="0" w:type="auto"/>
+        <w:tblInd w:w="360" w:type="dxa"/>
+        <w:tblBorders>
+          <w:top w:val="none" w:sz="0" w:space="0" w:color="auto"/>
+          <w:left w:val="none" w:sz="0" w:space="0" w:color="auto"/>
+          <w:bottom w:val="none" w:sz="0" w:space="0" w:color="auto"/>
+          <w:right w:val="none" w:sz="0" w:space="0" w:color="auto"/>
+          <w:insideH w:val="none" w:sz="0" w:space="0" w:color="auto"/>
+          <w:insideV w:val="none" w:sz="0" w:space="0" w:color="auto"/>
+        </w:tblBorders>
+        <w:tblLook w:val="04A0" w:firstRow="1" w:lastRow="0" w:firstColumn="1" w:lastColumn="0" w:noHBand="0" w:noVBand="1"/>
+      </w:tblPr>
+      <w:tblGrid>
+        <w:gridCol w:w="4885"/>
+        <w:gridCol w:w="5221"/>
+      </w:tblGrid>
+      <w:tr>
+        <w:tc>
+          <w:tcPr>
+            <w:tcW w:w="4885" w:type="dxa"/>
+          </w:tcPr>
+          <w:p>
+            <w:pPr>
+              <w:pStyle w:val="CCode"/>
+            </w:pPr>
+            <w:r>
+              <w:t>template &lt;</w:t>
+            </w:r>
+            <w:proofErr w:type="spellStart"/>
+            <w:r>
+              <w:t>typename</w:t>
+            </w:r>
+            <w:proofErr w:type="spellEnd"/>
+            <w:r>
+              <w:t xml:space="preserve"> T&gt;</w:t>
+            </w:r>
+          </w:p>
+          <w:p>
+            <w:pPr>
+              <w:pStyle w:val="CCode"/>
+            </w:pPr>
+            <w:r>
+              <w:t xml:space="preserve">class </w:t>
+            </w:r>
+            <w:proofErr w:type="spellStart"/>
+            <w:proofErr w:type="gramStart"/>
+            <w:r>
+              <w:t>ColoredShape</w:t>
+            </w:r>
+            <w:proofErr w:type="spellEnd"/>
+            <w:r>
+              <w:t xml:space="preserve"> :</w:t>
+            </w:r>
+            <w:proofErr w:type="gramEnd"/>
+            <w:r>
+              <w:t xml:space="preserve"> public T {</w:t>
+            </w:r>
+          </w:p>
+          <w:p>
+            <w:pPr>
+              <w:pStyle w:val="CCode"/>
+            </w:pPr>
+            <w:r>
+              <w:t xml:space="preserve">   string </w:t>
+            </w:r>
+            <w:proofErr w:type="spellStart"/>
+            <w:r>
+              <w:t>color</w:t>
+            </w:r>
+            <w:proofErr w:type="spellEnd"/>
+            <w:r>
+              <w:t>;</w:t>
+            </w:r>
+          </w:p>
+          <w:p>
+            <w:pPr>
+              <w:pStyle w:val="CCode"/>
+            </w:pPr>
+            <w:r>
+              <w:t>public:</w:t>
+            </w:r>
+          </w:p>
+          <w:p>
+            <w:pPr>
+              <w:pStyle w:val="CCode"/>
+            </w:pPr>
+            <w:r>
+              <w:t xml:space="preserve">   template &lt;</w:t>
+            </w:r>
+            <w:proofErr w:type="spellStart"/>
+            <w:r>
+              <w:t>typename</w:t>
+            </w:r>
+            <w:proofErr w:type="spellEnd"/>
+            <w:r>
+              <w:t>...</w:t>
+            </w:r>
+            <w:proofErr w:type="spellStart"/>
+            <w:r>
+              <w:t>Args</w:t>
+            </w:r>
+            <w:proofErr w:type="spellEnd"/>
+            <w:r>
+              <w:t>&gt;</w:t>
+            </w:r>
+          </w:p>
+          <w:p>
+            <w:pPr>
+              <w:pStyle w:val="CCode"/>
+            </w:pPr>
+            <w:r>
+              <w:t xml:space="preserve">   </w:t>
+            </w:r>
+            <w:proofErr w:type="spellStart"/>
+            <w:proofErr w:type="gramStart"/>
+            <w:r>
+              <w:t>ColoredShape</w:t>
+            </w:r>
+            <w:proofErr w:type="spellEnd"/>
+            <w:r>
+              <w:t>(</w:t>
+            </w:r>
+            <w:proofErr w:type="gramEnd"/>
+            <w:r>
+              <w:t xml:space="preserve">string c, </w:t>
+            </w:r>
+            <w:proofErr w:type="spellStart"/>
+            <w:r>
+              <w:t>Args</w:t>
+            </w:r>
+            <w:proofErr w:type="spellEnd"/>
+            <w:r>
+              <w:t>...</w:t>
+            </w:r>
+            <w:proofErr w:type="spellStart"/>
+            <w:r>
+              <w:t>args</w:t>
+            </w:r>
+            <w:proofErr w:type="spellEnd"/>
+            <w:r>
+              <w:t>)</w:t>
+            </w:r>
+          </w:p>
+          <w:p>
+            <w:pPr>
+              <w:pStyle w:val="CCode"/>
+            </w:pPr>
+            <w:r>
+              <w:t xml:space="preserve">      : T{forward&lt;</w:t>
+            </w:r>
+            <w:proofErr w:type="spellStart"/>
+            <w:r>
+              <w:t>Args</w:t>
+            </w:r>
+            <w:proofErr w:type="spellEnd"/>
+            <w:r>
+              <w:t>&gt;(</w:t>
+            </w:r>
+            <w:proofErr w:type="spellStart"/>
+            <w:r>
+              <w:t>args</w:t>
+            </w:r>
+            <w:proofErr w:type="spellEnd"/>
+            <w:r>
+              <w:t xml:space="preserve">)...}, </w:t>
+            </w:r>
+            <w:proofErr w:type="spellStart"/>
+            <w:r>
+              <w:t>color</w:t>
+            </w:r>
+            <w:proofErr w:type="spellEnd"/>
+            <w:r>
+              <w:t>{c} {}</w:t>
+            </w:r>
+          </w:p>
+          <w:p>
+            <w:pPr>
+              <w:pStyle w:val="CCode"/>
+            </w:pPr>
+            <w:r>
+              <w:t xml:space="preserve">   void </w:t>
+            </w:r>
+            <w:proofErr w:type="gramStart"/>
+            <w:r>
+              <w:t>draw(</w:t>
+            </w:r>
+            <w:proofErr w:type="gramEnd"/>
+            <w:r>
+              <w:t>) override {</w:t>
+            </w:r>
+          </w:p>
+          <w:p>
+            <w:pPr>
+              <w:pStyle w:val="CCode"/>
+            </w:pPr>
+            <w:r>
+              <w:t xml:space="preserve">      </w:t>
+            </w:r>
+            <w:proofErr w:type="gramStart"/>
+            <w:r>
+              <w:t>T::</w:t>
+            </w:r>
+            <w:proofErr w:type="gramEnd"/>
+            <w:r>
+              <w:t>draw();</w:t>
+            </w:r>
+          </w:p>
+          <w:p>
+            <w:pPr>
+              <w:pStyle w:val="CCode"/>
+            </w:pPr>
+            <w:r>
+              <w:t xml:space="preserve">      </w:t>
+            </w:r>
+            <w:proofErr w:type="spellStart"/>
+            <w:r>
+              <w:t>cout</w:t>
+            </w:r>
+            <w:proofErr w:type="spellEnd"/>
+            <w:r>
+              <w:t xml:space="preserve"> &lt;&lt; “, </w:t>
+            </w:r>
+            <w:proofErr w:type="spellStart"/>
+            <w:r>
+              <w:t>color</w:t>
+            </w:r>
+            <w:proofErr w:type="spellEnd"/>
+            <w:r>
+              <w:t xml:space="preserve"> </w:t>
+            </w:r>
+            <w:proofErr w:type="gramStart"/>
+            <w:r>
+              <w:t>“ &lt;</w:t>
+            </w:r>
+            <w:proofErr w:type="gramEnd"/>
+            <w:r>
+              <w:t xml:space="preserve">&lt; </w:t>
+            </w:r>
+            <w:proofErr w:type="spellStart"/>
+            <w:r>
+              <w:t>color</w:t>
+            </w:r>
+            <w:proofErr w:type="spellEnd"/>
+            <w:r>
+              <w:t>;</w:t>
+            </w:r>
+          </w:p>
+          <w:p>
+            <w:pPr>
+              <w:pStyle w:val="CCode"/>
+            </w:pPr>
+            <w:r>
+              <w:t xml:space="preserve">   }</w:t>
+            </w:r>
+          </w:p>
+          <w:p>
+            <w:pPr>
+              <w:pStyle w:val="CCode"/>
+            </w:pPr>
+            <w:r>
+              <w:t>}</w:t>
+            </w:r>
+          </w:p>
+        </w:tc>
+        <w:tc>
+          <w:tcPr>
+            <w:tcW w:w="5221" w:type="dxa"/>
+          </w:tcPr>
+          <w:p>
+            <w:pPr>
+              <w:pStyle w:val="CCode"/>
+            </w:pPr>
+            <w:r>
+              <w:t xml:space="preserve">int </w:t>
+            </w:r>
+            <w:proofErr w:type="gramStart"/>
+            <w:r>
+              <w:t>main(</w:t>
+            </w:r>
+            <w:proofErr w:type="gramEnd"/>
+            <w:r>
+              <w:t>) {</w:t>
+            </w:r>
+          </w:p>
+          <w:p>
+            <w:pPr>
+              <w:pStyle w:val="CCode"/>
+            </w:pPr>
+            <w:r>
+              <w:t xml:space="preserve">   </w:t>
+            </w:r>
+            <w:proofErr w:type="spellStart"/>
+            <w:r>
+              <w:t>ColoredShape</w:t>
+            </w:r>
+            <w:proofErr w:type="spellEnd"/>
+            <w:r>
+              <w:t xml:space="preserve">&lt;Circle&gt; </w:t>
+            </w:r>
+            <w:proofErr w:type="spellStart"/>
+            <w:r>
+              <w:t>red_</w:t>
+            </w:r>
+            <w:proofErr w:type="gramStart"/>
+            <w:r>
+              <w:t>cir</w:t>
+            </w:r>
+            <w:proofErr w:type="spellEnd"/>
+            <w:r>
+              <w:t>{</w:t>
+            </w:r>
+            <w:proofErr w:type="gramEnd"/>
+            <w:r>
+              <w:t>“red”, 5.0};</w:t>
+            </w:r>
+          </w:p>
+          <w:p>
+            <w:pPr>
+              <w:pStyle w:val="CCode"/>
+            </w:pPr>
+            <w:r>
+              <w:t xml:space="preserve">   </w:t>
+            </w:r>
+            <w:proofErr w:type="spellStart"/>
+            <w:r>
+              <w:t>red_</w:t>
+            </w:r>
+            <w:proofErr w:type="gramStart"/>
+            <w:r>
+              <w:t>cir.resize</w:t>
+            </w:r>
+            <w:proofErr w:type="spellEnd"/>
+            <w:proofErr w:type="gramEnd"/>
+            <w:r>
+              <w:t>(2);</w:t>
+            </w:r>
+          </w:p>
+          <w:p>
+            <w:pPr>
+              <w:pStyle w:val="CCode"/>
+            </w:pPr>
+            <w:proofErr w:type="spellStart"/>
+            <w:r>
+              <w:t>red_</w:t>
+            </w:r>
+            <w:proofErr w:type="gramStart"/>
+            <w:r>
+              <w:t>cir.draw</w:t>
+            </w:r>
+            <w:proofErr w:type="spellEnd"/>
+            <w:proofErr w:type="gramEnd"/>
+            <w:r>
+              <w:t>();</w:t>
+            </w:r>
+          </w:p>
+          <w:p>
+            <w:pPr>
+              <w:pStyle w:val="CCode"/>
+            </w:pPr>
+            <w:r>
+              <w:t xml:space="preserve">   return 0;</w:t>
+            </w:r>
+          </w:p>
+          <w:p>
+            <w:pPr>
+              <w:pStyle w:val="CCode"/>
+            </w:pPr>
+            <w:r>
+              <w:t>}</w:t>
+            </w:r>
+          </w:p>
+          <w:p>
+            <w:pPr>
+              <w:pStyle w:val="CCode"/>
+            </w:pPr>
+          </w:p>
+          <w:p>
+            <w:pPr>
+              <w:pStyle w:val="CCode"/>
+            </w:pPr>
+            <w:r>
+              <w:t>// This will also work for any Shape subclass – including other static decorators. You have access to class specific methods, but you lose dynamic binding.</w:t>
+            </w:r>
+          </w:p>
+        </w:tc>
+      </w:tr>
+    </w:tbl>
+    <w:p>
+      <w:pPr>
+        <w:pStyle w:val="CNormal"/>
+        <w:spacing w:after="0"/>
+      </w:pPr>
+    </w:p>
+    <w:p>
+      <w:pPr>
+        <w:pStyle w:val="CNormal"/>
+        <w:numPr>
+          <w:ilvl w:val="0"/>
+          <w:numId w:val="6"/>
+        </w:numPr>
+      </w:pPr>
+      <w:r>
+        <w:t xml:space="preserve">Static decorators can be combined with other static decorators, e.g. </w:t>
+      </w:r>
+      <w:proofErr w:type="spellStart"/>
+      <w:r>
+        <w:rPr>
+          <w:i/>
+        </w:rPr>
+        <w:t>TransparentShape</w:t>
+      </w:r>
+      <w:proofErr w:type="spellEnd"/>
+      <w:r>
+        <w:rPr>
+          <w:i/>
+        </w:rPr>
+        <w:t>&lt;</w:t>
+      </w:r>
+      <w:proofErr w:type="spellStart"/>
+      <w:r>
+        <w:rPr>
+          <w:i/>
+        </w:rPr>
+        <w:t>ColoredShape</w:t>
+      </w:r>
+      <w:proofErr w:type="spellEnd"/>
+      <w:r>
+        <w:rPr>
+          <w:i/>
+        </w:rPr>
+        <w:t xml:space="preserve"> &lt;Circle&gt;&gt; {…}</w:t>
+      </w:r>
+      <w:r>
+        <w:t xml:space="preserve">. Dynamic decorators can be combined with other dynamic decorators, e.g. </w:t>
+      </w:r>
+      <w:proofErr w:type="spellStart"/>
+      <w:r>
+        <w:rPr>
+          <w:i/>
+        </w:rPr>
+        <w:t>TransparentShape</w:t>
+      </w:r>
+      <w:proofErr w:type="spellEnd"/>
+      <w:r>
+        <w:rPr>
+          <w:i/>
+        </w:rPr>
+        <w:t xml:space="preserve"> </w:t>
+      </w:r>
+      <w:proofErr w:type="spellStart"/>
+      <w:r>
+        <w:rPr>
+          <w:i/>
+        </w:rPr>
+        <w:t>ts</w:t>
+      </w:r>
+      <w:proofErr w:type="spellEnd"/>
+      <w:r>
+        <w:rPr>
+          <w:i/>
+        </w:rPr>
+        <w:t>{</w:t>
+      </w:r>
+      <w:proofErr w:type="spellStart"/>
+      <w:r>
+        <w:rPr>
+          <w:i/>
+        </w:rPr>
+        <w:t>colored_shape</w:t>
+      </w:r>
+      <w:proofErr w:type="spellEnd"/>
+      <w:r>
+        <w:rPr>
+          <w:i/>
+        </w:rPr>
+        <w:t>, 51}</w:t>
+      </w:r>
+      <w:r>
+        <w:t>.</w:t>
+      </w:r>
+      <w:bookmarkStart w:id="0" w:name="_GoBack"/>
+      <w:bookmarkEnd w:id="0"/>
+    </w:p>
+    <w:p>
+      <w:pPr>
+        <w:pStyle w:val="CHeading"/>
+      </w:pPr>
+      <w:r>
+        <w:t>Facade</w:t>
+      </w:r>
+    </w:p>
+    <w:p>
+      <w:pPr>
+        <w:pStyle w:val="CNormal"/>
+        <w:numPr>
+          <w:ilvl w:val="0"/>
+          <w:numId w:val="3"/>
+        </w:numPr>
+        <w:spacing w:after="0"/>
+      </w:pPr>
+      <w:r>
+        <w:t>&gt;</w:t>
+      </w:r>
+    </w:p>
+    <w:p>
+      <w:pPr>
         <w:pStyle w:val="CNormal"/>
         <w:spacing w:after="0"/>
         <w:jc w:val="left"/>
@@ -4132,7 +5476,7 @@
         <w:pStyle w:val="CHeading"/>
       </w:pPr>
       <w:r>
-        <w:t>Decorator</w:t>
+        <w:t>Flyweight</w:t>
       </w:r>
     </w:p>
     <w:p>
@@ -4160,7 +5504,35 @@
         <w:pStyle w:val="CHeading"/>
       </w:pPr>
       <w:r>
-        <w:t>Facade</w:t>
+        <w:t>Proxy</w:t>
+      </w:r>
+    </w:p>
+    <w:p>
+      <w:pPr>
+        <w:pStyle w:val="CNormal"/>
+        <w:numPr>
+          <w:ilvl w:val="0"/>
+          <w:numId w:val="3"/>
+        </w:numPr>
+        <w:spacing w:after="0"/>
+      </w:pPr>
+      <w:r>
+        <w:t>&gt;</w:t>
+      </w:r>
+    </w:p>
+    <w:p>
+      <w:pPr>
+        <w:pStyle w:val="CNormal"/>
+        <w:spacing w:after="0"/>
+        <w:jc w:val="left"/>
+      </w:pPr>
+    </w:p>
+    <w:p>
+      <w:pPr>
+        <w:pStyle w:val="CHeading"/>
+      </w:pPr>
+      <w:r>
+        <w:t>Chain of Responsibility</w:t>
       </w:r>
     </w:p>
     <w:p>
@@ -4189,7 +5561,7 @@
         <w:pStyle w:val="CHeading"/>
       </w:pPr>
       <w:r>
-        <w:t>Flyweight</w:t>
+        <w:t>Command</w:t>
       </w:r>
     </w:p>
     <w:p>
@@ -4217,7 +5589,7 @@
         <w:pStyle w:val="CHeading"/>
       </w:pPr>
       <w:r>
-        <w:t>Proxy</w:t>
+        <w:t>Interpreter</w:t>
       </w:r>
     </w:p>
     <w:p>
@@ -4245,7 +5617,7 @@
         <w:pStyle w:val="CHeading"/>
       </w:pPr>
       <w:r>
-        <w:t>Chain of Responsibility</w:t>
+        <w:t>Mediator</w:t>
       </w:r>
     </w:p>
     <w:p>
@@ -4273,7 +5645,7 @@
         <w:pStyle w:val="CHeading"/>
       </w:pPr>
       <w:r>
-        <w:t>Command</w:t>
+        <w:t>Memento</w:t>
       </w:r>
     </w:p>
     <w:p>
@@ -4301,7 +5673,7 @@
         <w:pStyle w:val="CHeading"/>
       </w:pPr>
       <w:r>
-        <w:t>Interpreter</w:t>
+        <w:t>Observer</w:t>
       </w:r>
     </w:p>
     <w:p>
@@ -4329,7 +5701,7 @@
         <w:pStyle w:val="CHeading"/>
       </w:pPr>
       <w:r>
-        <w:t>Mediator</w:t>
+        <w:t>State</w:t>
       </w:r>
     </w:p>
     <w:p>
@@ -4357,7 +5729,7 @@
         <w:pStyle w:val="CHeading"/>
       </w:pPr>
       <w:r>
-        <w:t>Memento</w:t>
+        <w:t>Strategy</w:t>
       </w:r>
     </w:p>
     <w:p>
@@ -4385,7 +5757,7 @@
         <w:pStyle w:val="CHeading"/>
       </w:pPr>
       <w:r>
-        <w:t>Observer</w:t>
+        <w:t>Template Method</w:t>
       </w:r>
     </w:p>
     <w:p>
@@ -4413,7 +5785,7 @@
         <w:pStyle w:val="CHeading"/>
       </w:pPr>
       <w:r>
-        <w:t>State</w:t>
+        <w:t>Visitor</w:t>
       </w:r>
     </w:p>
     <w:p>
@@ -4441,7 +5813,7 @@
         <w:pStyle w:val="CHeading"/>
       </w:pPr>
       <w:r>
-        <w:t>Strategy</w:t>
+        <w:t>Course Summary</w:t>
       </w:r>
     </w:p>
     <w:p>
@@ -4469,90 +5841,6 @@
         <w:pStyle w:val="CHeading"/>
       </w:pPr>
       <w:r>
-        <w:t>Template Method</w:t>
-      </w:r>
-    </w:p>
-    <w:p>
-      <w:pPr>
-        <w:pStyle w:val="CNormal"/>
-        <w:numPr>
-          <w:ilvl w:val="0"/>
-          <w:numId w:val="3"/>
-        </w:numPr>
-        <w:spacing w:after="0"/>
-      </w:pPr>
-      <w:r>
-        <w:t>&gt;</w:t>
-      </w:r>
-    </w:p>
-    <w:p>
-      <w:pPr>
-        <w:pStyle w:val="CNormal"/>
-        <w:spacing w:after="0"/>
-        <w:jc w:val="left"/>
-      </w:pPr>
-    </w:p>
-    <w:p>
-      <w:pPr>
-        <w:pStyle w:val="CHeading"/>
-      </w:pPr>
-      <w:r>
-        <w:t>Visitor</w:t>
-      </w:r>
-    </w:p>
-    <w:p>
-      <w:pPr>
-        <w:pStyle w:val="CNormal"/>
-        <w:numPr>
-          <w:ilvl w:val="0"/>
-          <w:numId w:val="3"/>
-        </w:numPr>
-        <w:spacing w:after="0"/>
-      </w:pPr>
-      <w:r>
-        <w:t>&gt;</w:t>
-      </w:r>
-    </w:p>
-    <w:p>
-      <w:pPr>
-        <w:pStyle w:val="CNormal"/>
-        <w:spacing w:after="0"/>
-        <w:jc w:val="left"/>
-      </w:pPr>
-    </w:p>
-    <w:p>
-      <w:pPr>
-        <w:pStyle w:val="CHeading"/>
-      </w:pPr>
-      <w:r>
-        <w:t>Course Summary</w:t>
-      </w:r>
-    </w:p>
-    <w:p>
-      <w:pPr>
-        <w:pStyle w:val="CNormal"/>
-        <w:numPr>
-          <w:ilvl w:val="0"/>
-          <w:numId w:val="3"/>
-        </w:numPr>
-        <w:spacing w:after="0"/>
-      </w:pPr>
-      <w:r>
-        <w:t>&gt;</w:t>
-      </w:r>
-    </w:p>
-    <w:p>
-      <w:pPr>
-        <w:pStyle w:val="CNormal"/>
-        <w:spacing w:after="0"/>
-        <w:jc w:val="left"/>
-      </w:pPr>
-    </w:p>
-    <w:p>
-      <w:pPr>
-        <w:pStyle w:val="CHeading"/>
-      </w:pPr>
-      <w:r>
         <w:t>Extracurricular</w:t>
       </w:r>
     </w:p>
@@ -4579,7 +5867,6 @@
         <w:spacing w:after="0"/>
       </w:pPr>
       <w:r>
-        <w:lastRenderedPageBreak/>
         <w:t xml:space="preserve">Add it to your project’s </w:t>
       </w:r>
       <w:proofErr w:type="spellStart"/>
@@ -4839,6 +6126,7 @@
         <w:spacing w:after="0"/>
       </w:pPr>
       <w:r>
+        <w:lastRenderedPageBreak/>
         <w:t>Edit Configuration &gt; Add New Configuration &gt; Google Test &gt; OK.</w:t>
       </w:r>
     </w:p>
@@ -5417,7 +6705,7 @@
   <w:abstractNum w:abstractNumId="4" w15:restartNumberingAfterBreak="0">
     <w:nsid w:val="75963A9F"/>
     <w:multiLevelType w:val="hybridMultilevel"/>
-    <w:tmpl w:val="12244FF2"/>
+    <w:tmpl w:val="590A4CF0"/>
     <w:lvl w:ilvl="0" w:tplc="08090001">
       <w:start w:val="1"/>
       <w:numFmt w:val="bullet"/>
@@ -6460,7 +7748,7 @@
 </file>
 
 <file path=customXml/itemProps1.xml><?xml version="1.0" encoding="utf-8"?>
-<ds:datastoreItem xmlns:ds="http://schemas.openxmlformats.org/officeDocument/2006/customXml" ds:itemID="{C39F583E-CF2A-49BE-8F5A-EB44C9DC1017}">
+<ds:datastoreItem xmlns:ds="http://schemas.openxmlformats.org/officeDocument/2006/customXml" ds:itemID="{3A4D774E-A60B-4495-9AC9-70E19A8E573D}">
   <ds:schemaRefs>
     <ds:schemaRef ds:uri="http://schemas.openxmlformats.org/officeDocument/2006/bibliography"/>
   </ds:schemaRefs>

</xml_diff>

<commit_message>
Covered facade pattern, and started flyweight section.
</commit_message>
<xml_diff>
--- a/Notes/DesignPatternsModernCpp.docx
+++ b/Notes/DesignPatternsModernCpp.docx
@@ -5440,15 +5440,125 @@
       <w:r>
         <w:t>.</w:t>
       </w:r>
+    </w:p>
+    <w:p>
+      <w:pPr>
+        <w:pStyle w:val="CHeading"/>
+      </w:pPr>
+      <w:r>
+        <w:t>Facade</w:t>
+      </w:r>
+    </w:p>
+    <w:p>
+      <w:pPr>
+        <w:pStyle w:val="CNormal"/>
+        <w:numPr>
+          <w:ilvl w:val="0"/>
+          <w:numId w:val="3"/>
+        </w:numPr>
+        <w:spacing w:after="0"/>
+      </w:pPr>
+      <w:r>
+        <w:t xml:space="preserve">The façade </w:t>
+      </w:r>
+      <w:r>
+        <w:t>design pattern provides a simple user interface over a complex body of code.</w:t>
+      </w:r>
+      <w:r>
+        <w:t xml:space="preserve"> </w:t>
+      </w:r>
+    </w:p>
+    <w:p>
+      <w:pPr>
+        <w:pStyle w:val="CNormal"/>
+        <w:numPr>
+          <w:ilvl w:val="0"/>
+          <w:numId w:val="3"/>
+        </w:numPr>
+        <w:spacing w:after="0"/>
+      </w:pPr>
+      <w:r>
+        <w:t>Example: A complex banking system that makes use of 100 classes would be daunting to work with as it could be difficult to work out how the classes are designed to interact and how they should be used. A single façade class can be created to simplify the usage as the client can call methods in the façade to do what they want. This way the user won’t have to worry about which classes to use or about any of the inner workings.</w:t>
+      </w:r>
+    </w:p>
+    <w:p>
+      <w:pPr>
+        <w:pStyle w:val="CNormal"/>
+        <w:spacing w:after="0"/>
+        <w:jc w:val="left"/>
+      </w:pPr>
+    </w:p>
+    <w:p>
+      <w:pPr>
+        <w:pStyle w:val="CHeading"/>
+      </w:pPr>
+      <w:r>
+        <w:t>Flyweight</w:t>
+      </w:r>
+    </w:p>
+    <w:p>
+      <w:pPr>
+        <w:pStyle w:val="CNormal"/>
+        <w:numPr>
+          <w:ilvl w:val="0"/>
+          <w:numId w:val="3"/>
+        </w:numPr>
+        <w:spacing w:after="0"/>
+      </w:pPr>
+      <w:r>
+        <w:lastRenderedPageBreak/>
+        <w:t xml:space="preserve">The flyweight design pattern is a space optimisation technique that </w:t>
+      </w:r>
+      <w:r>
+        <w:t>saves</w:t>
+      </w:r>
+      <w:r>
+        <w:t xml:space="preserve"> memory by storing data externally </w:t>
+      </w:r>
+      <w:r>
+        <w:t>for use by similar objects.</w:t>
+      </w:r>
+    </w:p>
+    <w:p>
+      <w:pPr>
+        <w:pStyle w:val="CNormal"/>
+        <w:numPr>
+          <w:ilvl w:val="0"/>
+          <w:numId w:val="3"/>
+        </w:numPr>
+        <w:spacing w:after="0"/>
+      </w:pPr>
+      <w:r>
+        <w:t xml:space="preserve">Example: An MMORPG will have many players that have the same first name, and/or last name. Rather than storing duplicates in memory, it’s more efficient to store unique names in memory only, and then </w:t>
+      </w:r>
+      <w:r>
+        <w:t xml:space="preserve">to </w:t>
+      </w:r>
+      <w:r>
+        <w:t>refer</w:t>
+      </w:r>
       <w:bookmarkStart w:id="0" w:name="_GoBack"/>
       <w:bookmarkEnd w:id="0"/>
+      <w:r>
+        <w:t xml:space="preserve"> to those names</w:t>
+      </w:r>
+      <w:r>
+        <w:t>.</w:t>
+      </w:r>
+    </w:p>
+    <w:p>
+      <w:pPr>
+        <w:pStyle w:val="CNormal"/>
+        <w:spacing w:after="0"/>
+        <w:jc w:val="left"/>
+      </w:pPr>
     </w:p>
     <w:p>
       <w:pPr>
         <w:pStyle w:val="CHeading"/>
       </w:pPr>
       <w:r>
-        <w:t>Facade</w:t>
+        <w:t>Proxy</w:t>
       </w:r>
     </w:p>
     <w:p>
@@ -5476,7 +5586,7 @@
         <w:pStyle w:val="CHeading"/>
       </w:pPr>
       <w:r>
-        <w:t>Flyweight</w:t>
+        <w:t>Chain of Responsibility</w:t>
       </w:r>
     </w:p>
     <w:p>
@@ -5504,7 +5614,7 @@
         <w:pStyle w:val="CHeading"/>
       </w:pPr>
       <w:r>
-        <w:t>Proxy</w:t>
+        <w:t>Command</w:t>
       </w:r>
     </w:p>
     <w:p>
@@ -5532,7 +5642,259 @@
         <w:pStyle w:val="CHeading"/>
       </w:pPr>
       <w:r>
-        <w:t>Chain of Responsibility</w:t>
+        <w:t>Interpreter</w:t>
+      </w:r>
+    </w:p>
+    <w:p>
+      <w:pPr>
+        <w:pStyle w:val="CNormal"/>
+        <w:numPr>
+          <w:ilvl w:val="0"/>
+          <w:numId w:val="3"/>
+        </w:numPr>
+        <w:spacing w:after="0"/>
+      </w:pPr>
+      <w:r>
+        <w:t>&gt;</w:t>
+      </w:r>
+    </w:p>
+    <w:p>
+      <w:pPr>
+        <w:pStyle w:val="CNormal"/>
+        <w:spacing w:after="0"/>
+        <w:jc w:val="left"/>
+      </w:pPr>
+    </w:p>
+    <w:p>
+      <w:pPr>
+        <w:pStyle w:val="CHeading"/>
+      </w:pPr>
+      <w:r>
+        <w:t>Mediator</w:t>
+      </w:r>
+    </w:p>
+    <w:p>
+      <w:pPr>
+        <w:pStyle w:val="CNormal"/>
+        <w:numPr>
+          <w:ilvl w:val="0"/>
+          <w:numId w:val="3"/>
+        </w:numPr>
+        <w:spacing w:after="0"/>
+      </w:pPr>
+      <w:r>
+        <w:t>&gt;</w:t>
+      </w:r>
+    </w:p>
+    <w:p>
+      <w:pPr>
+        <w:pStyle w:val="CNormal"/>
+        <w:spacing w:after="0"/>
+        <w:jc w:val="left"/>
+      </w:pPr>
+    </w:p>
+    <w:p>
+      <w:pPr>
+        <w:pStyle w:val="CHeading"/>
+      </w:pPr>
+      <w:r>
+        <w:t>Memento</w:t>
+      </w:r>
+    </w:p>
+    <w:p>
+      <w:pPr>
+        <w:pStyle w:val="CNormal"/>
+        <w:numPr>
+          <w:ilvl w:val="0"/>
+          <w:numId w:val="3"/>
+        </w:numPr>
+        <w:spacing w:after="0"/>
+      </w:pPr>
+      <w:r>
+        <w:t>&gt;</w:t>
+      </w:r>
+    </w:p>
+    <w:p>
+      <w:pPr>
+        <w:pStyle w:val="CNormal"/>
+        <w:spacing w:after="0"/>
+        <w:jc w:val="left"/>
+      </w:pPr>
+    </w:p>
+    <w:p>
+      <w:pPr>
+        <w:pStyle w:val="CHeading"/>
+      </w:pPr>
+      <w:r>
+        <w:t>Observer</w:t>
+      </w:r>
+    </w:p>
+    <w:p>
+      <w:pPr>
+        <w:pStyle w:val="CNormal"/>
+        <w:numPr>
+          <w:ilvl w:val="0"/>
+          <w:numId w:val="3"/>
+        </w:numPr>
+        <w:spacing w:after="0"/>
+      </w:pPr>
+      <w:r>
+        <w:t>&gt;</w:t>
+      </w:r>
+    </w:p>
+    <w:p>
+      <w:pPr>
+        <w:pStyle w:val="CNormal"/>
+        <w:spacing w:after="0"/>
+        <w:jc w:val="left"/>
+      </w:pPr>
+    </w:p>
+    <w:p>
+      <w:pPr>
+        <w:pStyle w:val="CHeading"/>
+      </w:pPr>
+      <w:r>
+        <w:t>State</w:t>
+      </w:r>
+    </w:p>
+    <w:p>
+      <w:pPr>
+        <w:pStyle w:val="CNormal"/>
+        <w:numPr>
+          <w:ilvl w:val="0"/>
+          <w:numId w:val="3"/>
+        </w:numPr>
+        <w:spacing w:after="0"/>
+      </w:pPr>
+      <w:r>
+        <w:t>&gt;</w:t>
+      </w:r>
+    </w:p>
+    <w:p>
+      <w:pPr>
+        <w:pStyle w:val="CNormal"/>
+        <w:spacing w:after="0"/>
+        <w:jc w:val="left"/>
+      </w:pPr>
+    </w:p>
+    <w:p>
+      <w:pPr>
+        <w:pStyle w:val="CHeading"/>
+      </w:pPr>
+      <w:r>
+        <w:t>Strategy</w:t>
+      </w:r>
+    </w:p>
+    <w:p>
+      <w:pPr>
+        <w:pStyle w:val="CNormal"/>
+        <w:numPr>
+          <w:ilvl w:val="0"/>
+          <w:numId w:val="3"/>
+        </w:numPr>
+        <w:spacing w:after="0"/>
+      </w:pPr>
+      <w:r>
+        <w:t>&gt;</w:t>
+      </w:r>
+    </w:p>
+    <w:p>
+      <w:pPr>
+        <w:pStyle w:val="CNormal"/>
+        <w:spacing w:after="0"/>
+        <w:jc w:val="left"/>
+      </w:pPr>
+    </w:p>
+    <w:p>
+      <w:pPr>
+        <w:pStyle w:val="CHeading"/>
+      </w:pPr>
+      <w:r>
+        <w:t>Template Method</w:t>
+      </w:r>
+    </w:p>
+    <w:p>
+      <w:pPr>
+        <w:pStyle w:val="CNormal"/>
+        <w:numPr>
+          <w:ilvl w:val="0"/>
+          <w:numId w:val="3"/>
+        </w:numPr>
+        <w:spacing w:after="0"/>
+      </w:pPr>
+      <w:r>
+        <w:t>&gt;</w:t>
+      </w:r>
+    </w:p>
+    <w:p>
+      <w:pPr>
+        <w:pStyle w:val="CNormal"/>
+        <w:spacing w:after="0"/>
+        <w:jc w:val="left"/>
+      </w:pPr>
+    </w:p>
+    <w:p>
+      <w:pPr>
+        <w:pStyle w:val="CHeading"/>
+      </w:pPr>
+      <w:r>
+        <w:t>Visitor</w:t>
+      </w:r>
+    </w:p>
+    <w:p>
+      <w:pPr>
+        <w:pStyle w:val="CNormal"/>
+        <w:numPr>
+          <w:ilvl w:val="0"/>
+          <w:numId w:val="3"/>
+        </w:numPr>
+        <w:spacing w:after="0"/>
+      </w:pPr>
+      <w:r>
+        <w:t>&gt;</w:t>
+      </w:r>
+    </w:p>
+    <w:p>
+      <w:pPr>
+        <w:pStyle w:val="CNormal"/>
+        <w:spacing w:after="0"/>
+        <w:jc w:val="left"/>
+      </w:pPr>
+    </w:p>
+    <w:p>
+      <w:pPr>
+        <w:pStyle w:val="CHeading"/>
+      </w:pPr>
+      <w:r>
+        <w:t>Course Summary</w:t>
+      </w:r>
+    </w:p>
+    <w:p>
+      <w:pPr>
+        <w:pStyle w:val="CNormal"/>
+        <w:numPr>
+          <w:ilvl w:val="0"/>
+          <w:numId w:val="3"/>
+        </w:numPr>
+        <w:spacing w:after="0"/>
+      </w:pPr>
+      <w:r>
+        <w:t>&gt;</w:t>
+      </w:r>
+    </w:p>
+    <w:p>
+      <w:pPr>
+        <w:pStyle w:val="CNormal"/>
+        <w:spacing w:after="0"/>
+        <w:jc w:val="left"/>
+      </w:pPr>
+    </w:p>
+    <w:p>
+      <w:pPr>
+        <w:pStyle w:val="CHeading"/>
+      </w:pPr>
+      <w:r>
+        <w:t>Extracurricular</w:t>
       </w:r>
     </w:p>
     <w:p>
@@ -5546,314 +5908,6 @@
       </w:pPr>
       <w:r>
         <w:lastRenderedPageBreak/>
-        <w:t>&gt;</w:t>
-      </w:r>
-    </w:p>
-    <w:p>
-      <w:pPr>
-        <w:pStyle w:val="CNormal"/>
-        <w:spacing w:after="0"/>
-        <w:jc w:val="left"/>
-      </w:pPr>
-    </w:p>
-    <w:p>
-      <w:pPr>
-        <w:pStyle w:val="CHeading"/>
-      </w:pPr>
-      <w:r>
-        <w:t>Command</w:t>
-      </w:r>
-    </w:p>
-    <w:p>
-      <w:pPr>
-        <w:pStyle w:val="CNormal"/>
-        <w:numPr>
-          <w:ilvl w:val="0"/>
-          <w:numId w:val="3"/>
-        </w:numPr>
-        <w:spacing w:after="0"/>
-      </w:pPr>
-      <w:r>
-        <w:t>&gt;</w:t>
-      </w:r>
-    </w:p>
-    <w:p>
-      <w:pPr>
-        <w:pStyle w:val="CNormal"/>
-        <w:spacing w:after="0"/>
-        <w:jc w:val="left"/>
-      </w:pPr>
-    </w:p>
-    <w:p>
-      <w:pPr>
-        <w:pStyle w:val="CHeading"/>
-      </w:pPr>
-      <w:r>
-        <w:t>Interpreter</w:t>
-      </w:r>
-    </w:p>
-    <w:p>
-      <w:pPr>
-        <w:pStyle w:val="CNormal"/>
-        <w:numPr>
-          <w:ilvl w:val="0"/>
-          <w:numId w:val="3"/>
-        </w:numPr>
-        <w:spacing w:after="0"/>
-      </w:pPr>
-      <w:r>
-        <w:t>&gt;</w:t>
-      </w:r>
-    </w:p>
-    <w:p>
-      <w:pPr>
-        <w:pStyle w:val="CNormal"/>
-        <w:spacing w:after="0"/>
-        <w:jc w:val="left"/>
-      </w:pPr>
-    </w:p>
-    <w:p>
-      <w:pPr>
-        <w:pStyle w:val="CHeading"/>
-      </w:pPr>
-      <w:r>
-        <w:t>Mediator</w:t>
-      </w:r>
-    </w:p>
-    <w:p>
-      <w:pPr>
-        <w:pStyle w:val="CNormal"/>
-        <w:numPr>
-          <w:ilvl w:val="0"/>
-          <w:numId w:val="3"/>
-        </w:numPr>
-        <w:spacing w:after="0"/>
-      </w:pPr>
-      <w:r>
-        <w:t>&gt;</w:t>
-      </w:r>
-    </w:p>
-    <w:p>
-      <w:pPr>
-        <w:pStyle w:val="CNormal"/>
-        <w:spacing w:after="0"/>
-        <w:jc w:val="left"/>
-      </w:pPr>
-    </w:p>
-    <w:p>
-      <w:pPr>
-        <w:pStyle w:val="CHeading"/>
-      </w:pPr>
-      <w:r>
-        <w:t>Memento</w:t>
-      </w:r>
-    </w:p>
-    <w:p>
-      <w:pPr>
-        <w:pStyle w:val="CNormal"/>
-        <w:numPr>
-          <w:ilvl w:val="0"/>
-          <w:numId w:val="3"/>
-        </w:numPr>
-        <w:spacing w:after="0"/>
-      </w:pPr>
-      <w:r>
-        <w:t>&gt;</w:t>
-      </w:r>
-    </w:p>
-    <w:p>
-      <w:pPr>
-        <w:pStyle w:val="CNormal"/>
-        <w:spacing w:after="0"/>
-        <w:jc w:val="left"/>
-      </w:pPr>
-    </w:p>
-    <w:p>
-      <w:pPr>
-        <w:pStyle w:val="CHeading"/>
-      </w:pPr>
-      <w:r>
-        <w:t>Observer</w:t>
-      </w:r>
-    </w:p>
-    <w:p>
-      <w:pPr>
-        <w:pStyle w:val="CNormal"/>
-        <w:numPr>
-          <w:ilvl w:val="0"/>
-          <w:numId w:val="3"/>
-        </w:numPr>
-        <w:spacing w:after="0"/>
-      </w:pPr>
-      <w:r>
-        <w:t>&gt;</w:t>
-      </w:r>
-    </w:p>
-    <w:p>
-      <w:pPr>
-        <w:pStyle w:val="CNormal"/>
-        <w:spacing w:after="0"/>
-        <w:jc w:val="left"/>
-      </w:pPr>
-    </w:p>
-    <w:p>
-      <w:pPr>
-        <w:pStyle w:val="CHeading"/>
-      </w:pPr>
-      <w:r>
-        <w:t>State</w:t>
-      </w:r>
-    </w:p>
-    <w:p>
-      <w:pPr>
-        <w:pStyle w:val="CNormal"/>
-        <w:numPr>
-          <w:ilvl w:val="0"/>
-          <w:numId w:val="3"/>
-        </w:numPr>
-        <w:spacing w:after="0"/>
-      </w:pPr>
-      <w:r>
-        <w:t>&gt;</w:t>
-      </w:r>
-    </w:p>
-    <w:p>
-      <w:pPr>
-        <w:pStyle w:val="CNormal"/>
-        <w:spacing w:after="0"/>
-        <w:jc w:val="left"/>
-      </w:pPr>
-    </w:p>
-    <w:p>
-      <w:pPr>
-        <w:pStyle w:val="CHeading"/>
-      </w:pPr>
-      <w:r>
-        <w:t>Strategy</w:t>
-      </w:r>
-    </w:p>
-    <w:p>
-      <w:pPr>
-        <w:pStyle w:val="CNormal"/>
-        <w:numPr>
-          <w:ilvl w:val="0"/>
-          <w:numId w:val="3"/>
-        </w:numPr>
-        <w:spacing w:after="0"/>
-      </w:pPr>
-      <w:r>
-        <w:t>&gt;</w:t>
-      </w:r>
-    </w:p>
-    <w:p>
-      <w:pPr>
-        <w:pStyle w:val="CNormal"/>
-        <w:spacing w:after="0"/>
-        <w:jc w:val="left"/>
-      </w:pPr>
-    </w:p>
-    <w:p>
-      <w:pPr>
-        <w:pStyle w:val="CHeading"/>
-      </w:pPr>
-      <w:r>
-        <w:t>Template Method</w:t>
-      </w:r>
-    </w:p>
-    <w:p>
-      <w:pPr>
-        <w:pStyle w:val="CNormal"/>
-        <w:numPr>
-          <w:ilvl w:val="0"/>
-          <w:numId w:val="3"/>
-        </w:numPr>
-        <w:spacing w:after="0"/>
-      </w:pPr>
-      <w:r>
-        <w:t>&gt;</w:t>
-      </w:r>
-    </w:p>
-    <w:p>
-      <w:pPr>
-        <w:pStyle w:val="CNormal"/>
-        <w:spacing w:after="0"/>
-        <w:jc w:val="left"/>
-      </w:pPr>
-    </w:p>
-    <w:p>
-      <w:pPr>
-        <w:pStyle w:val="CHeading"/>
-      </w:pPr>
-      <w:r>
-        <w:t>Visitor</w:t>
-      </w:r>
-    </w:p>
-    <w:p>
-      <w:pPr>
-        <w:pStyle w:val="CNormal"/>
-        <w:numPr>
-          <w:ilvl w:val="0"/>
-          <w:numId w:val="3"/>
-        </w:numPr>
-        <w:spacing w:after="0"/>
-      </w:pPr>
-      <w:r>
-        <w:t>&gt;</w:t>
-      </w:r>
-    </w:p>
-    <w:p>
-      <w:pPr>
-        <w:pStyle w:val="CNormal"/>
-        <w:spacing w:after="0"/>
-        <w:jc w:val="left"/>
-      </w:pPr>
-    </w:p>
-    <w:p>
-      <w:pPr>
-        <w:pStyle w:val="CHeading"/>
-      </w:pPr>
-      <w:r>
-        <w:t>Course Summary</w:t>
-      </w:r>
-    </w:p>
-    <w:p>
-      <w:pPr>
-        <w:pStyle w:val="CNormal"/>
-        <w:numPr>
-          <w:ilvl w:val="0"/>
-          <w:numId w:val="3"/>
-        </w:numPr>
-        <w:spacing w:after="0"/>
-      </w:pPr>
-      <w:r>
-        <w:t>&gt;</w:t>
-      </w:r>
-    </w:p>
-    <w:p>
-      <w:pPr>
-        <w:pStyle w:val="CNormal"/>
-        <w:spacing w:after="0"/>
-        <w:jc w:val="left"/>
-      </w:pPr>
-    </w:p>
-    <w:p>
-      <w:pPr>
-        <w:pStyle w:val="CHeading"/>
-      </w:pPr>
-      <w:r>
-        <w:t>Extracurricular</w:t>
-      </w:r>
-    </w:p>
-    <w:p>
-      <w:pPr>
-        <w:pStyle w:val="CNormal"/>
-        <w:numPr>
-          <w:ilvl w:val="0"/>
-          <w:numId w:val="3"/>
-        </w:numPr>
-        <w:spacing w:after="0"/>
-      </w:pPr>
-      <w:r>
         <w:t>Google Test can be used to perform unit tests on C++ programs.</w:t>
       </w:r>
     </w:p>
@@ -6126,7 +6180,6 @@
         <w:spacing w:after="0"/>
       </w:pPr>
       <w:r>
-        <w:lastRenderedPageBreak/>
         <w:t>Edit Configuration &gt; Add New Configuration &gt; Google Test &gt; OK.</w:t>
       </w:r>
     </w:p>
@@ -6168,11 +6221,6 @@
       <w:r>
         <w:t xml:space="preserve"> of code.</w:t>
       </w:r>
-    </w:p>
-    <w:p>
-      <w:pPr>
-        <w:pStyle w:val="ListParagraph"/>
-      </w:pPr>
     </w:p>
     <w:p>
       <w:pPr>
@@ -7748,7 +7796,7 @@
 </file>
 
 <file path=customXml/itemProps1.xml><?xml version="1.0" encoding="utf-8"?>
-<ds:datastoreItem xmlns:ds="http://schemas.openxmlformats.org/officeDocument/2006/customXml" ds:itemID="{3A4D774E-A60B-4495-9AC9-70E19A8E573D}">
+<ds:datastoreItem xmlns:ds="http://schemas.openxmlformats.org/officeDocument/2006/customXml" ds:itemID="{8F172F76-4134-4987-9117-004C0CECA5C9}">
   <ds:schemaRefs>
     <ds:schemaRef ds:uri="http://schemas.openxmlformats.org/officeDocument/2006/bibliography"/>
   </ds:schemaRefs>

</xml_diff>

<commit_message>
Completed flyweight challenge and section.
</commit_message>
<xml_diff>
--- a/Notes/DesignPatternsModernCpp.docx
+++ b/Notes/DesignPatternsModernCpp.docx
@@ -5535,15 +5535,31 @@
         <w:t xml:space="preserve">to </w:t>
       </w:r>
       <w:r>
-        <w:t>refer</w:t>
+        <w:t>refer to those names</w:t>
+      </w:r>
+      <w:r>
+        <w:t>.</w:t>
+      </w:r>
+      <w:r>
+        <w:t xml:space="preserve"> This concept can be generalised to any data type.</w:t>
+      </w:r>
+    </w:p>
+    <w:p>
+      <w:pPr>
+        <w:pStyle w:val="CNormal"/>
+        <w:numPr>
+          <w:ilvl w:val="0"/>
+          <w:numId w:val="3"/>
+        </w:numPr>
+        <w:spacing w:after="0"/>
+      </w:pPr>
+      <w:r>
+        <w:t>To use the pattern: you can use static data members, singleton classes, or a shared object that uniquely stores data of a certain type. Anytime that type is instantiated, you must check to see if the data already exists and store its index/iterator instead of storing</w:t>
       </w:r>
       <w:bookmarkStart w:id="0" w:name="_GoBack"/>
       <w:bookmarkEnd w:id="0"/>
       <w:r>
-        <w:t xml:space="preserve"> to those names</w:t>
-      </w:r>
-      <w:r>
-        <w:t>.</w:t>
+        <w:t xml:space="preserve"> the actual data in the client.</w:t>
       </w:r>
     </w:p>
     <w:p>
@@ -5907,7 +5923,6 @@
         <w:spacing w:after="0"/>
       </w:pPr>
       <w:r>
-        <w:lastRenderedPageBreak/>
         <w:t>Google Test can be used to perform unit tests on C++ programs.</w:t>
       </w:r>
     </w:p>
@@ -7796,7 +7811,7 @@
 </file>
 
 <file path=customXml/itemProps1.xml><?xml version="1.0" encoding="utf-8"?>
-<ds:datastoreItem xmlns:ds="http://schemas.openxmlformats.org/officeDocument/2006/customXml" ds:itemID="{8F172F76-4134-4987-9117-004C0CECA5C9}">
+<ds:datastoreItem xmlns:ds="http://schemas.openxmlformats.org/officeDocument/2006/customXml" ds:itemID="{0B155FF1-9B80-42AF-AE38-384AABC20E47}">
   <ds:schemaRefs>
     <ds:schemaRef ds:uri="http://schemas.openxmlformats.org/officeDocument/2006/bibliography"/>
   </ds:schemaRefs>

</xml_diff>

<commit_message>
Covered proxy pattern. Completed proxy challenge, and section.
</commit_message>
<xml_diff>
--- a/Notes/DesignPatternsModernCpp.docx
+++ b/Notes/DesignPatternsModernCpp.docx
@@ -5554,12 +5554,97 @@
         <w:spacing w:after="0"/>
       </w:pPr>
       <w:r>
-        <w:t>To use the pattern: you can use static data members, singleton classes, or a shared object that uniquely stores data of a certain type. Anytime that type is instantiated, you must check to see if the data already exists and store its index/iterator instead of storing</w:t>
+        <w:t>To use the pattern: you can use static data members, singleton classes, or a shared object that uniquely stores data of a certain type. Anytime that type is instantiated, you must check to see if the data already exists and store its index/iterator instead of storing the actual data in the client.</w:t>
+      </w:r>
+    </w:p>
+    <w:p>
+      <w:pPr>
+        <w:pStyle w:val="CNormal"/>
+        <w:spacing w:after="0"/>
+        <w:jc w:val="left"/>
+      </w:pPr>
+    </w:p>
+    <w:p>
+      <w:pPr>
+        <w:pStyle w:val="CHeading"/>
+      </w:pPr>
+      <w:r>
+        <w:t>Proxy</w:t>
+      </w:r>
+    </w:p>
+    <w:p>
+      <w:pPr>
+        <w:pStyle w:val="CNormal"/>
+        <w:numPr>
+          <w:ilvl w:val="0"/>
+          <w:numId w:val="3"/>
+        </w:numPr>
+        <w:spacing w:after="0"/>
+      </w:pPr>
+      <w:r>
+        <w:t>The proxy design pattern functions as an interface to a particular resource. That resource may be remote, expensive to constructor, or may require logging or some other added functionality.</w:t>
+      </w:r>
+    </w:p>
+    <w:p>
+      <w:pPr>
+        <w:pStyle w:val="CNormal"/>
+        <w:numPr>
+          <w:ilvl w:val="0"/>
+          <w:numId w:val="3"/>
+        </w:numPr>
+        <w:spacing w:after="0"/>
+      </w:pPr>
+      <w:r>
+        <w:t>Example: Smart pointers are proxies since for the most part they</w:t>
+      </w:r>
+      <w:r>
+        <w:t xml:space="preserve"> work like raw pointers. They are enhanced however since they offer additional functionality that raw pointer</w:t>
+      </w:r>
+      <w:r>
+        <w:t>s</w:t>
+      </w:r>
+      <w:r>
+        <w:t xml:space="preserve"> do not allow.</w:t>
+      </w:r>
+    </w:p>
+    <w:p>
+      <w:pPr>
+        <w:pStyle w:val="CNormal"/>
+        <w:numPr>
+          <w:ilvl w:val="0"/>
+          <w:numId w:val="3"/>
+        </w:numPr>
+        <w:spacing w:after="0"/>
+      </w:pPr>
+      <w:r>
+        <w:t xml:space="preserve">Example: Children on the same level in the class hierarchy are proxies for one another. By replacing one type for another in a variable declaration, </w:t>
+      </w:r>
+      <w:r>
+        <w:t xml:space="preserve">the code compiles because </w:t>
+      </w:r>
+      <w:r>
+        <w:t xml:space="preserve">the interface is unchanged. </w:t>
+      </w:r>
+    </w:p>
+    <w:p>
+      <w:pPr>
+        <w:pStyle w:val="CNormal"/>
+        <w:numPr>
+          <w:ilvl w:val="0"/>
+          <w:numId w:val="3"/>
+        </w:numPr>
+        <w:spacing w:after="0"/>
+      </w:pPr>
+      <w:r>
+        <w:t xml:space="preserve">To use the pattern: create another class that has the exact same interface as the target class that it is proxying. You can use inheritance, or composition. The interface of one class being the same as another is the main focus, how you construct or declare the </w:t>
+      </w:r>
+      <w:r>
+        <w:t>object</w:t>
       </w:r>
       <w:bookmarkStart w:id="0" w:name="_GoBack"/>
       <w:bookmarkEnd w:id="0"/>
       <w:r>
-        <w:t xml:space="preserve"> the actual data in the client.</w:t>
+        <w:t xml:space="preserve"> is irrelevant.</w:t>
       </w:r>
     </w:p>
     <w:p>
@@ -5574,7 +5659,7 @@
         <w:pStyle w:val="CHeading"/>
       </w:pPr>
       <w:r>
-        <w:t>Proxy</w:t>
+        <w:t>Chain of Responsibility</w:t>
       </w:r>
     </w:p>
     <w:p>
@@ -5602,7 +5687,7 @@
         <w:pStyle w:val="CHeading"/>
       </w:pPr>
       <w:r>
-        <w:t>Chain of Responsibility</w:t>
+        <w:t>Command</w:t>
       </w:r>
     </w:p>
     <w:p>
@@ -5630,7 +5715,7 @@
         <w:pStyle w:val="CHeading"/>
       </w:pPr>
       <w:r>
-        <w:t>Command</w:t>
+        <w:t>Interpreter</w:t>
       </w:r>
     </w:p>
     <w:p>
@@ -5658,7 +5743,7 @@
         <w:pStyle w:val="CHeading"/>
       </w:pPr>
       <w:r>
-        <w:t>Interpreter</w:t>
+        <w:t>Mediator</w:t>
       </w:r>
     </w:p>
     <w:p>
@@ -5686,7 +5771,7 @@
         <w:pStyle w:val="CHeading"/>
       </w:pPr>
       <w:r>
-        <w:t>Mediator</w:t>
+        <w:t>Memento</w:t>
       </w:r>
     </w:p>
     <w:p>
@@ -5714,7 +5799,7 @@
         <w:pStyle w:val="CHeading"/>
       </w:pPr>
       <w:r>
-        <w:t>Memento</w:t>
+        <w:t>Observer</w:t>
       </w:r>
     </w:p>
     <w:p>
@@ -5742,7 +5827,7 @@
         <w:pStyle w:val="CHeading"/>
       </w:pPr>
       <w:r>
-        <w:t>Observer</w:t>
+        <w:t>State</w:t>
       </w:r>
     </w:p>
     <w:p>
@@ -5770,7 +5855,7 @@
         <w:pStyle w:val="CHeading"/>
       </w:pPr>
       <w:r>
-        <w:t>State</w:t>
+        <w:t>Strategy</w:t>
       </w:r>
     </w:p>
     <w:p>
@@ -5798,34 +5883,6 @@
         <w:pStyle w:val="CHeading"/>
       </w:pPr>
       <w:r>
-        <w:t>Strategy</w:t>
-      </w:r>
-    </w:p>
-    <w:p>
-      <w:pPr>
-        <w:pStyle w:val="CNormal"/>
-        <w:numPr>
-          <w:ilvl w:val="0"/>
-          <w:numId w:val="3"/>
-        </w:numPr>
-        <w:spacing w:after="0"/>
-      </w:pPr>
-      <w:r>
-        <w:t>&gt;</w:t>
-      </w:r>
-    </w:p>
-    <w:p>
-      <w:pPr>
-        <w:pStyle w:val="CNormal"/>
-        <w:spacing w:after="0"/>
-        <w:jc w:val="left"/>
-      </w:pPr>
-    </w:p>
-    <w:p>
-      <w:pPr>
-        <w:pStyle w:val="CHeading"/>
-      </w:pPr>
-      <w:r>
         <w:t>Template Method</w:t>
       </w:r>
     </w:p>
@@ -5839,6 +5896,7 @@
         <w:spacing w:after="0"/>
       </w:pPr>
       <w:r>
+        <w:lastRenderedPageBreak/>
         <w:t>&gt;</w:t>
       </w:r>
     </w:p>
@@ -7811,7 +7869,7 @@
 </file>
 
 <file path=customXml/itemProps1.xml><?xml version="1.0" encoding="utf-8"?>
-<ds:datastoreItem xmlns:ds="http://schemas.openxmlformats.org/officeDocument/2006/customXml" ds:itemID="{0B155FF1-9B80-42AF-AE38-384AABC20E47}">
+<ds:datastoreItem xmlns:ds="http://schemas.openxmlformats.org/officeDocument/2006/customXml" ds:itemID="{DF2B503B-6D30-4FD3-BE7F-6A502023783A}">
   <ds:schemaRefs>
     <ds:schemaRef ds:uri="http://schemas.openxmlformats.org/officeDocument/2006/bibliography"/>
   </ds:schemaRefs>

</xml_diff>

<commit_message>
Covered chain of responsibility example.
</commit_message>
<xml_diff>
--- a/Notes/DesignPatternsModernCpp.docx
+++ b/Notes/DesignPatternsModernCpp.docx
@@ -5641,11 +5641,39 @@
       <w:r>
         <w:t>object</w:t>
       </w:r>
+      <w:r>
+        <w:t xml:space="preserve"> is irrelevant.</w:t>
+      </w:r>
+    </w:p>
+    <w:p>
+      <w:pPr>
+        <w:pStyle w:val="CNormal"/>
+        <w:spacing w:after="0"/>
+        <w:jc w:val="left"/>
+      </w:pPr>
+    </w:p>
+    <w:p>
+      <w:pPr>
+        <w:pStyle w:val="CHeading"/>
+      </w:pPr>
+      <w:r>
+        <w:t>Chain of Responsibility</w:t>
+      </w:r>
+    </w:p>
+    <w:p>
+      <w:pPr>
+        <w:pStyle w:val="CNormal"/>
+        <w:numPr>
+          <w:ilvl w:val="0"/>
+          <w:numId w:val="3"/>
+        </w:numPr>
+        <w:spacing w:after="0"/>
+      </w:pPr>
+      <w:r>
+        <w:t>The chain of responsibility design pattern is a chain of components who all get a chance to process a command or query, optionally having a default processing implementation and an ability to terminate the processing chain.</w:t>
+      </w:r>
       <w:bookmarkStart w:id="0" w:name="_GoBack"/>
       <w:bookmarkEnd w:id="0"/>
-      <w:r>
-        <w:t xml:space="preserve"> is irrelevant.</w:t>
-      </w:r>
     </w:p>
     <w:p>
       <w:pPr>
@@ -5659,7 +5687,7 @@
         <w:pStyle w:val="CHeading"/>
       </w:pPr>
       <w:r>
-        <w:t>Chain of Responsibility</w:t>
+        <w:t>Command</w:t>
       </w:r>
     </w:p>
     <w:p>
@@ -5687,7 +5715,7 @@
         <w:pStyle w:val="CHeading"/>
       </w:pPr>
       <w:r>
-        <w:t>Command</w:t>
+        <w:t>Interpreter</w:t>
       </w:r>
     </w:p>
     <w:p>
@@ -5715,7 +5743,7 @@
         <w:pStyle w:val="CHeading"/>
       </w:pPr>
       <w:r>
-        <w:t>Interpreter</w:t>
+        <w:t>Mediator</w:t>
       </w:r>
     </w:p>
     <w:p>
@@ -5743,7 +5771,7 @@
         <w:pStyle w:val="CHeading"/>
       </w:pPr>
       <w:r>
-        <w:t>Mediator</w:t>
+        <w:t>Memento</w:t>
       </w:r>
     </w:p>
     <w:p>
@@ -5771,7 +5799,7 @@
         <w:pStyle w:val="CHeading"/>
       </w:pPr>
       <w:r>
-        <w:t>Memento</w:t>
+        <w:t>Observer</w:t>
       </w:r>
     </w:p>
     <w:p>
@@ -5799,7 +5827,7 @@
         <w:pStyle w:val="CHeading"/>
       </w:pPr>
       <w:r>
-        <w:t>Observer</w:t>
+        <w:t>State</w:t>
       </w:r>
     </w:p>
     <w:p>
@@ -5827,7 +5855,7 @@
         <w:pStyle w:val="CHeading"/>
       </w:pPr>
       <w:r>
-        <w:t>State</w:t>
+        <w:t>Strategy</w:t>
       </w:r>
     </w:p>
     <w:p>
@@ -5855,34 +5883,7 @@
         <w:pStyle w:val="CHeading"/>
       </w:pPr>
       <w:r>
-        <w:t>Strategy</w:t>
-      </w:r>
-    </w:p>
-    <w:p>
-      <w:pPr>
-        <w:pStyle w:val="CNormal"/>
-        <w:numPr>
-          <w:ilvl w:val="0"/>
-          <w:numId w:val="3"/>
-        </w:numPr>
-        <w:spacing w:after="0"/>
-      </w:pPr>
-      <w:r>
-        <w:t>&gt;</w:t>
-      </w:r>
-    </w:p>
-    <w:p>
-      <w:pPr>
-        <w:pStyle w:val="CNormal"/>
-        <w:spacing w:after="0"/>
-        <w:jc w:val="left"/>
-      </w:pPr>
-    </w:p>
-    <w:p>
-      <w:pPr>
-        <w:pStyle w:val="CHeading"/>
-      </w:pPr>
-      <w:r>
+        <w:lastRenderedPageBreak/>
         <w:t>Template Method</w:t>
       </w:r>
     </w:p>
@@ -5896,7 +5897,6 @@
         <w:spacing w:after="0"/>
       </w:pPr>
       <w:r>
-        <w:lastRenderedPageBreak/>
         <w:t>&gt;</w:t>
       </w:r>
     </w:p>
@@ -7869,7 +7869,7 @@
 </file>
 
 <file path=customXml/itemProps1.xml><?xml version="1.0" encoding="utf-8"?>
-<ds:datastoreItem xmlns:ds="http://schemas.openxmlformats.org/officeDocument/2006/customXml" ds:itemID="{DF2B503B-6D30-4FD3-BE7F-6A502023783A}">
+<ds:datastoreItem xmlns:ds="http://schemas.openxmlformats.org/officeDocument/2006/customXml" ds:itemID="{96CBA0CB-C7AC-49E3-A947-A049AA4C456F}">
   <ds:schemaRefs>
     <ds:schemaRef ds:uri="http://schemas.openxmlformats.org/officeDocument/2006/bibliography"/>
   </ds:schemaRefs>

</xml_diff>

<commit_message>
Covered more COR aspects and completed section.
</commit_message>
<xml_diff>
--- a/Notes/DesignPatternsModernCpp.docx
+++ b/Notes/DesignPatternsModernCpp.docx
@@ -5672,8 +5672,68 @@
       <w:r>
         <w:t>The chain of responsibility design pattern is a chain of components who all get a chance to process a command or query, optionally having a default processing implementation and an ability to terminate the processing chain.</w:t>
       </w:r>
+    </w:p>
+    <w:p>
+      <w:pPr>
+        <w:pStyle w:val="CNormal"/>
+        <w:numPr>
+          <w:ilvl w:val="0"/>
+          <w:numId w:val="3"/>
+        </w:numPr>
+        <w:spacing w:after="0"/>
+      </w:pPr>
+      <w:r>
+        <w:t xml:space="preserve">Example: You click a button on a form. The button can handle the event, or can pass it onto its parent </w:t>
+      </w:r>
+      <w:r>
+        <w:t xml:space="preserve">- </w:t>
+      </w:r>
+      <w:r>
+        <w:t xml:space="preserve">the group box. The group box can handle the event, or pass it onto its parent </w:t>
+      </w:r>
+      <w:r>
+        <w:t xml:space="preserve">- </w:t>
+      </w:r>
+      <w:r>
+        <w:t>the window.</w:t>
+      </w:r>
+    </w:p>
+    <w:p>
+      <w:pPr>
+        <w:pStyle w:val="CNormal"/>
+        <w:numPr>
+          <w:ilvl w:val="0"/>
+          <w:numId w:val="3"/>
+        </w:numPr>
+        <w:spacing w:after="0"/>
+      </w:pPr>
+      <w:r>
+        <w:t>Example: A game creature may have multiple boosters that affect its stats.</w:t>
+      </w:r>
+    </w:p>
+    <w:p>
+      <w:pPr>
+        <w:pStyle w:val="CNormal"/>
+        <w:numPr>
+          <w:ilvl w:val="0"/>
+          <w:numId w:val="3"/>
+        </w:numPr>
+        <w:spacing w:after="0"/>
+      </w:pPr>
+      <w:r>
+        <w:t xml:space="preserve">To use the pattern, </w:t>
+      </w:r>
+      <w:r>
+        <w:t xml:space="preserve">store a list </w:t>
+      </w:r>
+      <w:r>
+        <w:t>of objects and call their handle method when the handle method is called in the COR object. Call each object’s method one by one and supply it with information relevant to the event. If the method indicates that it doesn’t want to propagate</w:t>
+      </w:r>
       <w:bookmarkStart w:id="0" w:name="_GoBack"/>
       <w:bookmarkEnd w:id="0"/>
+      <w:r>
+        <w:t xml:space="preserve"> the event further up the chain, then stop.</w:t>
+      </w:r>
     </w:p>
     <w:p>
       <w:pPr>
@@ -5840,6 +5900,7 @@
         <w:spacing w:after="0"/>
       </w:pPr>
       <w:r>
+        <w:lastRenderedPageBreak/>
         <w:t>&gt;</w:t>
       </w:r>
     </w:p>
@@ -5883,7 +5944,6 @@
         <w:pStyle w:val="CHeading"/>
       </w:pPr>
       <w:r>
-        <w:lastRenderedPageBreak/>
         <w:t>Template Method</w:t>
       </w:r>
     </w:p>
@@ -7869,7 +7929,7 @@
 </file>
 
 <file path=customXml/itemProps1.xml><?xml version="1.0" encoding="utf-8"?>
-<ds:datastoreItem xmlns:ds="http://schemas.openxmlformats.org/officeDocument/2006/customXml" ds:itemID="{96CBA0CB-C7AC-49E3-A947-A049AA4C456F}">
+<ds:datastoreItem xmlns:ds="http://schemas.openxmlformats.org/officeDocument/2006/customXml" ds:itemID="{A62509F2-8A2A-49AB-BB52-DB71289F8F4D}">
   <ds:schemaRefs>
     <ds:schemaRef ds:uri="http://schemas.openxmlformats.org/officeDocument/2006/bibliography"/>
   </ds:schemaRefs>

</xml_diff>

<commit_message>
Covered command design pattern.
</commit_message>
<xml_diff>
--- a/Notes/DesignPatternsModernCpp.docx
+++ b/Notes/DesignPatternsModernCpp.docx
@@ -5727,12 +5727,69 @@
         <w:t xml:space="preserve">store a list </w:t>
       </w:r>
       <w:r>
-        <w:t>of objects and call their handle method when the handle method is called in the COR object. Call each object’s method one by one and supply it with information relevant to the event. If the method indicates that it doesn’t want to propagate</w:t>
+        <w:t>of objects and call their handle method when the handle method is called in the COR object. Call each object’s method one by one and supply it with information relevant to the event. If the method indicates that it doesn’t want to propagate the event further up the chain, then stop.</w:t>
+      </w:r>
+    </w:p>
+    <w:p>
+      <w:pPr>
+        <w:pStyle w:val="CNormal"/>
+        <w:spacing w:after="0"/>
+        <w:jc w:val="left"/>
+      </w:pPr>
+    </w:p>
+    <w:p>
+      <w:pPr>
+        <w:pStyle w:val="CHeading"/>
+      </w:pPr>
+      <w:r>
+        <w:t>Command</w:t>
+      </w:r>
+    </w:p>
+    <w:p>
+      <w:pPr>
+        <w:pStyle w:val="CNormal"/>
+        <w:numPr>
+          <w:ilvl w:val="0"/>
+          <w:numId w:val="3"/>
+        </w:numPr>
+        <w:spacing w:after="0"/>
+      </w:pPr>
+      <w:r>
+        <w:t xml:space="preserve">The command design pattern is an object which represents an instruction to perform </w:t>
+      </w:r>
+      <w:r>
+        <w:t>a particular action. Contains all the information necessary for the action to be taken.</w:t>
+      </w:r>
+    </w:p>
+    <w:p>
+      <w:pPr>
+        <w:pStyle w:val="CNormal"/>
+        <w:numPr>
+          <w:ilvl w:val="0"/>
+          <w:numId w:val="3"/>
+        </w:numPr>
+        <w:spacing w:after="0"/>
+      </w:pPr>
+      <w:r>
+        <w:t>Normally no history of an object’s state is kept, rather the state is updated as needed. However, to implement various types of functionality you need to be able to record the state of an object over time. This is could be to undo or redo certain actions in a program, to record a macro – a repeatable action, etc.</w:t>
+      </w:r>
+    </w:p>
+    <w:p>
+      <w:pPr>
+        <w:pStyle w:val="CNormal"/>
+        <w:numPr>
+          <w:ilvl w:val="0"/>
+          <w:numId w:val="3"/>
+        </w:numPr>
+        <w:spacing w:after="0"/>
+      </w:pPr>
+      <w:r>
+        <w:t>Command and query separation refer to how commands are used to make changes to an object, while queries are used to get data from an object. The term command here has a different meaning/context to the design pattern. The design pattern can be used to represent commands and queries.</w:t>
       </w:r>
       <w:bookmarkStart w:id="0" w:name="_GoBack"/>
       <w:bookmarkEnd w:id="0"/>
       <w:r>
-        <w:t xml:space="preserve"> the event further up the chain, then stop.</w:t>
+        <w:t xml:space="preserve">  </w:t>
       </w:r>
     </w:p>
     <w:p>
@@ -5747,7 +5804,7 @@
         <w:pStyle w:val="CHeading"/>
       </w:pPr>
       <w:r>
-        <w:t>Command</w:t>
+        <w:t>Interpreter</w:t>
       </w:r>
     </w:p>
     <w:p>
@@ -5775,7 +5832,7 @@
         <w:pStyle w:val="CHeading"/>
       </w:pPr>
       <w:r>
-        <w:t>Interpreter</w:t>
+        <w:t>Mediator</w:t>
       </w:r>
     </w:p>
     <w:p>
@@ -5803,19 +5860,20 @@
         <w:pStyle w:val="CHeading"/>
       </w:pPr>
       <w:r>
-        <w:t>Mediator</w:t>
-      </w:r>
-    </w:p>
-    <w:p>
-      <w:pPr>
-        <w:pStyle w:val="CNormal"/>
-        <w:numPr>
-          <w:ilvl w:val="0"/>
-          <w:numId w:val="3"/>
-        </w:numPr>
-        <w:spacing w:after="0"/>
-      </w:pPr>
-      <w:r>
+        <w:t>Memento</w:t>
+      </w:r>
+    </w:p>
+    <w:p>
+      <w:pPr>
+        <w:pStyle w:val="CNormal"/>
+        <w:numPr>
+          <w:ilvl w:val="0"/>
+          <w:numId w:val="3"/>
+        </w:numPr>
+        <w:spacing w:after="0"/>
+      </w:pPr>
+      <w:r>
+        <w:lastRenderedPageBreak/>
         <w:t>&gt;</w:t>
       </w:r>
     </w:p>
@@ -5831,7 +5889,7 @@
         <w:pStyle w:val="CHeading"/>
       </w:pPr>
       <w:r>
-        <w:t>Memento</w:t>
+        <w:t>Observer</w:t>
       </w:r>
     </w:p>
     <w:p>
@@ -5859,34 +5917,6 @@
         <w:pStyle w:val="CHeading"/>
       </w:pPr>
       <w:r>
-        <w:t>Observer</w:t>
-      </w:r>
-    </w:p>
-    <w:p>
-      <w:pPr>
-        <w:pStyle w:val="CNormal"/>
-        <w:numPr>
-          <w:ilvl w:val="0"/>
-          <w:numId w:val="3"/>
-        </w:numPr>
-        <w:spacing w:after="0"/>
-      </w:pPr>
-      <w:r>
-        <w:t>&gt;</w:t>
-      </w:r>
-    </w:p>
-    <w:p>
-      <w:pPr>
-        <w:pStyle w:val="CNormal"/>
-        <w:spacing w:after="0"/>
-        <w:jc w:val="left"/>
-      </w:pPr>
-    </w:p>
-    <w:p>
-      <w:pPr>
-        <w:pStyle w:val="CHeading"/>
-      </w:pPr>
-      <w:r>
         <w:t>State</w:t>
       </w:r>
     </w:p>
@@ -5900,7 +5930,6 @@
         <w:spacing w:after="0"/>
       </w:pPr>
       <w:r>
-        <w:lastRenderedPageBreak/>
         <w:t>&gt;</w:t>
       </w:r>
     </w:p>
@@ -7929,7 +7958,7 @@
 </file>
 
 <file path=customXml/itemProps1.xml><?xml version="1.0" encoding="utf-8"?>
-<ds:datastoreItem xmlns:ds="http://schemas.openxmlformats.org/officeDocument/2006/customXml" ds:itemID="{A62509F2-8A2A-49AB-BB52-DB71289F8F4D}">
+<ds:datastoreItem xmlns:ds="http://schemas.openxmlformats.org/officeDocument/2006/customXml" ds:itemID="{FFCE1599-DFE9-4A92-A9C4-ADA93F0DFC3E}">
   <ds:schemaRefs>
     <ds:schemaRef ds:uri="http://schemas.openxmlformats.org/officeDocument/2006/bibliography"/>
   </ds:schemaRefs>

</xml_diff>

<commit_message>
Complete command challenge, and completed section.
</commit_message>
<xml_diff>
--- a/Notes/DesignPatternsModernCpp.docx
+++ b/Notes/DesignPatternsModernCpp.docx
@@ -5784,13 +5784,64 @@
         <w:spacing w:after="0"/>
       </w:pPr>
       <w:r>
-        <w:t>Command and query separation refer to how commands are used to make changes to an object, while queries are used to get data from an object. The term command here has a different meaning/context to the design pattern. The design pattern can be used to represent commands and queries.</w:t>
+        <w:t xml:space="preserve">Command and query separation refer to how commands are used to make changes to an object, while queries are used to get data from an object. The term command here has a different meaning/context to the design pattern. The design pattern can be used to represent commands and queries.  </w:t>
+      </w:r>
+    </w:p>
+    <w:p>
+      <w:pPr>
+        <w:pStyle w:val="CNormal"/>
+        <w:numPr>
+          <w:ilvl w:val="0"/>
+          <w:numId w:val="3"/>
+        </w:numPr>
+        <w:spacing w:after="0"/>
+      </w:pPr>
+      <w:r>
+        <w:t>To use the pattern: create a</w:t>
+      </w:r>
+      <w:r>
+        <w:t>n</w:t>
+      </w:r>
+      <w:r>
+        <w:t xml:space="preserve"> abstract</w:t>
+      </w:r>
+      <w:r>
+        <w:t xml:space="preserve"> base class called</w:t>
+      </w:r>
+      <w:r>
+        <w:t xml:space="preserve"> </w:t>
+      </w:r>
+      <w:r>
+        <w:rPr>
+          <w:i/>
+        </w:rPr>
+        <w:t>Command</w:t>
+      </w:r>
+      <w:r>
+        <w:t xml:space="preserve"> that declares a </w:t>
+      </w:r>
+      <w:r>
+        <w:t xml:space="preserve">pure virtual function called </w:t>
+      </w:r>
+      <w:proofErr w:type="gramStart"/>
+      <w:r>
+        <w:rPr>
+          <w:i/>
+        </w:rPr>
+        <w:t>execute(</w:t>
+      </w:r>
+      <w:proofErr w:type="gramEnd"/>
+      <w:r>
+        <w:rPr>
+          <w:i/>
+        </w:rPr>
+        <w:t>)</w:t>
+      </w:r>
+      <w:r>
+        <w:t xml:space="preserve">. Then create a composite command class that stores multiple commands in a container. The entire container could be used to represent a macro – a series of repeatable commands. Alternatively, you could keep track of where the client is in the container to implement undo/redo features. </w:t>
       </w:r>
       <w:bookmarkStart w:id="0" w:name="_GoBack"/>
       <w:bookmarkEnd w:id="0"/>
-      <w:r>
-        <w:t xml:space="preserve">  </w:t>
-      </w:r>
     </w:p>
     <w:p>
       <w:pPr>
@@ -5832,6 +5883,7 @@
         <w:pStyle w:val="CHeading"/>
       </w:pPr>
       <w:r>
+        <w:lastRenderedPageBreak/>
         <w:t>Mediator</w:t>
       </w:r>
     </w:p>
@@ -5873,7 +5925,6 @@
         <w:spacing w:after="0"/>
       </w:pPr>
       <w:r>
-        <w:lastRenderedPageBreak/>
         <w:t>&gt;</w:t>
       </w:r>
     </w:p>
@@ -6426,6 +6477,7 @@
         <w:spacing w:after="0"/>
       </w:pPr>
       <w:r>
+        <w:lastRenderedPageBreak/>
         <w:t>Black box testing techniques include acceptance testing and system testing as the code doesn’t need to be understood to test it.</w:t>
       </w:r>
       <w:r>
@@ -7958,7 +8010,7 @@
 </file>
 
 <file path=customXml/itemProps1.xml><?xml version="1.0" encoding="utf-8"?>
-<ds:datastoreItem xmlns:ds="http://schemas.openxmlformats.org/officeDocument/2006/customXml" ds:itemID="{FFCE1599-DFE9-4A92-A9C4-ADA93F0DFC3E}">
+<ds:datastoreItem xmlns:ds="http://schemas.openxmlformats.org/officeDocument/2006/customXml" ds:itemID="{12EAAD92-E9DE-459C-A5F3-5DEA19D3C8FA}">
   <ds:schemaRefs>
     <ds:schemaRef ds:uri="http://schemas.openxmlformats.org/officeDocument/2006/bibliography"/>
   </ds:schemaRefs>

</xml_diff>

<commit_message>
Covering interpreter design pattern.
</commit_message>
<xml_diff>
--- a/Notes/DesignPatternsModernCpp.docx
+++ b/Notes/DesignPatternsModernCpp.docx
@@ -5840,6 +5840,106 @@
       <w:r>
         <w:t xml:space="preserve">. Then create a composite command class that stores multiple commands in a container. The entire container could be used to represent a macro – a series of repeatable commands. Alternatively, you could keep track of where the client is in the container to implement undo/redo features. </w:t>
       </w:r>
+    </w:p>
+    <w:p>
+      <w:pPr>
+        <w:pStyle w:val="CNormal"/>
+        <w:spacing w:after="0"/>
+        <w:jc w:val="left"/>
+      </w:pPr>
+    </w:p>
+    <w:p>
+      <w:pPr>
+        <w:pStyle w:val="CHeading"/>
+      </w:pPr>
+      <w:r>
+        <w:t>Interpreter</w:t>
+      </w:r>
+    </w:p>
+    <w:p>
+      <w:pPr>
+        <w:pStyle w:val="CNormal"/>
+        <w:numPr>
+          <w:ilvl w:val="0"/>
+          <w:numId w:val="3"/>
+        </w:numPr>
+        <w:spacing w:after="0"/>
+      </w:pPr>
+      <w:r>
+        <w:t>The interpreter design pattern processes structure</w:t>
+      </w:r>
+      <w:r>
+        <w:t>d</w:t>
+      </w:r>
+      <w:r>
+        <w:t xml:space="preserve"> text data. It does so by turning </w:t>
+      </w:r>
+      <w:r>
+        <w:t>strings</w:t>
+      </w:r>
+      <w:r>
+        <w:t xml:space="preserve"> into separate lexical tokens (</w:t>
+      </w:r>
+      <w:proofErr w:type="spellStart"/>
+      <w:r>
+        <w:t>lexing</w:t>
+      </w:r>
+      <w:proofErr w:type="spellEnd"/>
+      <w:r>
+        <w:t>/tokenisation</w:t>
+      </w:r>
+      <w:r>
+        <w:t>) and then interpreting sequences of said tokens (parsing).</w:t>
+      </w:r>
+    </w:p>
+    <w:p>
+      <w:pPr>
+        <w:pStyle w:val="CNormal"/>
+        <w:numPr>
+          <w:ilvl w:val="0"/>
+          <w:numId w:val="3"/>
+        </w:numPr>
+        <w:spacing w:after="0"/>
+      </w:pPr>
+      <w:r>
+        <w:lastRenderedPageBreak/>
+        <w:t xml:space="preserve">Strings &gt; </w:t>
+      </w:r>
+      <w:proofErr w:type="spellStart"/>
+      <w:r>
+        <w:t>l</w:t>
+      </w:r>
+      <w:r>
+        <w:t>exer</w:t>
+      </w:r>
+      <w:proofErr w:type="spellEnd"/>
+      <w:r>
+        <w:t xml:space="preserve"> &gt; tokens &gt; parser &gt; result.</w:t>
+      </w:r>
+    </w:p>
+    <w:p>
+      <w:pPr>
+        <w:pStyle w:val="CNormal"/>
+        <w:numPr>
+          <w:ilvl w:val="0"/>
+          <w:numId w:val="3"/>
+        </w:numPr>
+        <w:spacing w:after="0"/>
+      </w:pPr>
+      <w:r>
+        <w:t xml:space="preserve">This is used for many interpreted languages such as HTML, XML, </w:t>
+      </w:r>
+      <w:proofErr w:type="spellStart"/>
+      <w:r>
+        <w:t>RegEx</w:t>
+      </w:r>
+      <w:proofErr w:type="spellEnd"/>
+      <w:r>
+        <w:t xml:space="preserve">, </w:t>
+      </w:r>
+      <w:r>
+        <w:t>etc.</w:t>
+      </w:r>
       <w:bookmarkStart w:id="0" w:name="_GoBack"/>
       <w:bookmarkEnd w:id="0"/>
     </w:p>
@@ -5855,35 +5955,6 @@
         <w:pStyle w:val="CHeading"/>
       </w:pPr>
       <w:r>
-        <w:t>Interpreter</w:t>
-      </w:r>
-    </w:p>
-    <w:p>
-      <w:pPr>
-        <w:pStyle w:val="CNormal"/>
-        <w:numPr>
-          <w:ilvl w:val="0"/>
-          <w:numId w:val="3"/>
-        </w:numPr>
-        <w:spacing w:after="0"/>
-      </w:pPr>
-      <w:r>
-        <w:t>&gt;</w:t>
-      </w:r>
-    </w:p>
-    <w:p>
-      <w:pPr>
-        <w:pStyle w:val="CNormal"/>
-        <w:spacing w:after="0"/>
-        <w:jc w:val="left"/>
-      </w:pPr>
-    </w:p>
-    <w:p>
-      <w:pPr>
-        <w:pStyle w:val="CHeading"/>
-      </w:pPr>
-      <w:r>
-        <w:lastRenderedPageBreak/>
         <w:t>Mediator</w:t>
       </w:r>
     </w:p>
@@ -6464,6 +6535,7 @@
         <w:spacing w:after="0"/>
       </w:pPr>
       <w:r>
+        <w:lastRenderedPageBreak/>
         <w:t>Both of these types of tests fall under white box testing as they require the tester to understand the structure/design/implementation of the code being tested. As such the responsibility for these tests falls under software developers.</w:t>
       </w:r>
     </w:p>
@@ -6477,7 +6549,6 @@
         <w:spacing w:after="0"/>
       </w:pPr>
       <w:r>
-        <w:lastRenderedPageBreak/>
         <w:t>Black box testing techniques include acceptance testing and system testing as the code doesn’t need to be understood to test it.</w:t>
       </w:r>
       <w:r>
@@ -8010,7 +8081,7 @@
 </file>
 
 <file path=customXml/itemProps1.xml><?xml version="1.0" encoding="utf-8"?>
-<ds:datastoreItem xmlns:ds="http://schemas.openxmlformats.org/officeDocument/2006/customXml" ds:itemID="{12EAAD92-E9DE-459C-A5F3-5DEA19D3C8FA}">
+<ds:datastoreItem xmlns:ds="http://schemas.openxmlformats.org/officeDocument/2006/customXml" ds:itemID="{8875B696-227E-4634-9CE1-C3AB2A4A2F16}">
   <ds:schemaRefs>
     <ds:schemaRef ds:uri="http://schemas.openxmlformats.org/officeDocument/2006/bibliography"/>
   </ds:schemaRefs>

</xml_diff>

<commit_message>
Completed interpreter challenge and section.
</commit_message>
<xml_diff>
--- a/Notes/DesignPatternsModernCpp.docx
+++ b/Notes/DesignPatternsModernCpp.docx
@@ -5940,6 +5940,27 @@
       <w:r>
         <w:t>etc.</w:t>
       </w:r>
+    </w:p>
+    <w:p>
+      <w:pPr>
+        <w:pStyle w:val="CNormal"/>
+        <w:numPr>
+          <w:ilvl w:val="0"/>
+          <w:numId w:val="3"/>
+        </w:numPr>
+        <w:spacing w:after="0"/>
+      </w:pPr>
+      <w:r>
+        <w:t xml:space="preserve">To use this pattern: write a </w:t>
+      </w:r>
+      <w:proofErr w:type="spellStart"/>
+      <w:r>
+        <w:t>lexer</w:t>
+      </w:r>
+      <w:proofErr w:type="spellEnd"/>
+      <w:r>
+        <w:t xml:space="preserve"> which goes through the input string character by character and converts it into a token which can represent what the character(s) refer to. Example: 1+10+1 may require 5 tokens to represent each component – 1 (integer), + (plus), 10 (integer), + (plus), and 1 (integer). Then write a parser which goes through each token and evaluates it to output a result. Continuing the previous example, the parser should output 12.</w:t>
+      </w:r>
       <w:bookmarkStart w:id="0" w:name="_GoBack"/>
       <w:bookmarkEnd w:id="0"/>
     </w:p>
@@ -5948,6 +5969,37 @@
         <w:pStyle w:val="CNormal"/>
         <w:spacing w:after="0"/>
         <w:jc w:val="left"/>
+      </w:pPr>
+    </w:p>
+    <w:p>
+      <w:pPr>
+        <w:pStyle w:val="CHeading"/>
+      </w:pPr>
+      <w:r>
+        <w:t>Iterat</w:t>
+      </w:r>
+      <w:r>
+        <w:t>or</w:t>
+      </w:r>
+    </w:p>
+    <w:p>
+      <w:pPr>
+        <w:pStyle w:val="CNormal"/>
+        <w:numPr>
+          <w:ilvl w:val="0"/>
+          <w:numId w:val="3"/>
+        </w:numPr>
+        <w:spacing w:after="0"/>
+      </w:pPr>
+      <w:r>
+        <w:t>&gt;</w:t>
+      </w:r>
+    </w:p>
+    <w:p>
+      <w:pPr>
+        <w:pStyle w:val="CNormal"/>
+        <w:spacing w:after="0"/>
+        <w:ind w:left="360"/>
       </w:pPr>
     </w:p>
     <w:p>
@@ -6410,6 +6462,7 @@
         <w:ind w:left="360"/>
       </w:pPr>
       <w:r>
+        <w:lastRenderedPageBreak/>
         <w:tab/>
         <w:t>…</w:t>
       </w:r>
@@ -6535,7 +6588,6 @@
         <w:spacing w:after="0"/>
       </w:pPr>
       <w:r>
-        <w:lastRenderedPageBreak/>
         <w:t>Both of these types of tests fall under white box testing as they require the tester to understand the structure/design/implementation of the code being tested. As such the responsibility for these tests falls under software developers.</w:t>
       </w:r>
     </w:p>
@@ -8081,7 +8133,7 @@
 </file>
 
 <file path=customXml/itemProps1.xml><?xml version="1.0" encoding="utf-8"?>
-<ds:datastoreItem xmlns:ds="http://schemas.openxmlformats.org/officeDocument/2006/customXml" ds:itemID="{8875B696-227E-4634-9CE1-C3AB2A4A2F16}">
+<ds:datastoreItem xmlns:ds="http://schemas.openxmlformats.org/officeDocument/2006/customXml" ds:itemID="{A7700CAD-0078-4220-9125-77F38DCD1D51}">
   <ds:schemaRefs>
     <ds:schemaRef ds:uri="http://schemas.openxmlformats.org/officeDocument/2006/bibliography"/>
   </ds:schemaRefs>

</xml_diff>

<commit_message>
Covered STL iterator basics, and started writing binary tree + iterator.
</commit_message>
<xml_diff>
--- a/Notes/DesignPatternsModernCpp.docx
+++ b/Notes/DesignPatternsModernCpp.docx
@@ -5961,39 +5961,52 @@
       <w:r>
         <w:t xml:space="preserve"> which goes through the input string character by character and converts it into a token which can represent what the character(s) refer to. Example: 1+10+1 may require 5 tokens to represent each component – 1 (integer), + (plus), 10 (integer), + (plus), and 1 (integer). Then write a parser which goes through each token and evaluates it to output a result. Continuing the previous example, the parser should output 12.</w:t>
       </w:r>
+    </w:p>
+    <w:p>
+      <w:pPr>
+        <w:pStyle w:val="CNormal"/>
+        <w:spacing w:after="0"/>
+        <w:jc w:val="left"/>
+      </w:pPr>
+    </w:p>
+    <w:p>
+      <w:pPr>
+        <w:pStyle w:val="CHeading"/>
+      </w:pPr>
+      <w:r>
+        <w:t>Iterat</w:t>
+      </w:r>
+      <w:r>
+        <w:t>or</w:t>
+      </w:r>
+    </w:p>
+    <w:p>
+      <w:pPr>
+        <w:pStyle w:val="CNormal"/>
+        <w:numPr>
+          <w:ilvl w:val="0"/>
+          <w:numId w:val="3"/>
+        </w:numPr>
+        <w:spacing w:after="0"/>
+      </w:pPr>
+      <w:r>
+        <w:t>The iterator design pattern facilitates the traversal of a data structure.</w:t>
+      </w:r>
+    </w:p>
+    <w:p>
+      <w:pPr>
+        <w:pStyle w:val="CNormal"/>
+        <w:numPr>
+          <w:ilvl w:val="0"/>
+          <w:numId w:val="3"/>
+        </w:numPr>
+        <w:spacing w:after="0"/>
+      </w:pPr>
+      <w:r>
+        <w:t xml:space="preserve">Iterators keep a reference to the current element and know how to move to a different element. They can be used explicitly as in the case of range-based for loops and coroutines. </w:t>
+      </w:r>
       <w:bookmarkStart w:id="0" w:name="_GoBack"/>
       <w:bookmarkEnd w:id="0"/>
-    </w:p>
-    <w:p>
-      <w:pPr>
-        <w:pStyle w:val="CNormal"/>
-        <w:spacing w:after="0"/>
-        <w:jc w:val="left"/>
-      </w:pPr>
-    </w:p>
-    <w:p>
-      <w:pPr>
-        <w:pStyle w:val="CHeading"/>
-      </w:pPr>
-      <w:r>
-        <w:t>Iterat</w:t>
-      </w:r>
-      <w:r>
-        <w:t>or</w:t>
-      </w:r>
-    </w:p>
-    <w:p>
-      <w:pPr>
-        <w:pStyle w:val="CNormal"/>
-        <w:numPr>
-          <w:ilvl w:val="0"/>
-          <w:numId w:val="3"/>
-        </w:numPr>
-        <w:spacing w:after="0"/>
-      </w:pPr>
-      <w:r>
-        <w:t>&gt;</w:t>
-      </w:r>
     </w:p>
     <w:p>
       <w:pPr>
@@ -6426,6 +6439,7 @@
         <w:spacing w:after="0"/>
       </w:pPr>
       <w:r>
+        <w:lastRenderedPageBreak/>
         <w:t>Define a unit test with the following signature:</w:t>
       </w:r>
     </w:p>
@@ -6462,7 +6476,6 @@
         <w:ind w:left="360"/>
       </w:pPr>
       <w:r>
-        <w:lastRenderedPageBreak/>
         <w:tab/>
         <w:t>…</w:t>
       </w:r>
@@ -8133,7 +8146,7 @@
 </file>
 
 <file path=customXml/itemProps1.xml><?xml version="1.0" encoding="utf-8"?>
-<ds:datastoreItem xmlns:ds="http://schemas.openxmlformats.org/officeDocument/2006/customXml" ds:itemID="{A7700CAD-0078-4220-9125-77F38DCD1D51}">
+<ds:datastoreItem xmlns:ds="http://schemas.openxmlformats.org/officeDocument/2006/customXml" ds:itemID="{48E7CB85-2790-496B-B314-5D6FA703775F}">
   <ds:schemaRefs>
     <ds:schemaRef ds:uri="http://schemas.openxmlformats.org/officeDocument/2006/bibliography"/>
   </ds:schemaRefs>

</xml_diff>

<commit_message>
Completed writing binary tree iterator.
</commit_message>
<xml_diff>
--- a/Notes/DesignPatternsModernCpp.docx
+++ b/Notes/DesignPatternsModernCpp.docx
@@ -6003,10 +6003,67 @@
         <w:spacing w:after="0"/>
       </w:pPr>
       <w:r>
-        <w:t xml:space="preserve">Iterators keep a reference to the current element and know how to move to a different element. They can be used explicitly as in the case of range-based for loops and coroutines. </w:t>
+        <w:t>Iterators keep a reference to the current element and know how to move to a different element. They can be used explicitly as in the case of range-based for loops and coroutines.</w:t>
+      </w:r>
+    </w:p>
+    <w:p>
+      <w:pPr>
+        <w:pStyle w:val="CNormal"/>
+        <w:numPr>
+          <w:ilvl w:val="0"/>
+          <w:numId w:val="3"/>
+        </w:numPr>
+        <w:spacing w:after="0"/>
+      </w:pPr>
+      <w:r>
+        <w:t xml:space="preserve">STL allows accessing iterators as </w:t>
+      </w:r>
+      <w:r>
+        <w:t xml:space="preserve">member functions – </w:t>
+      </w:r>
+      <w:proofErr w:type="spellStart"/>
+      <w:r>
+        <w:rPr>
+          <w:i/>
+        </w:rPr>
+        <w:t>contain.begin</w:t>
+      </w:r>
+      <w:proofErr w:type="spellEnd"/>
+      <w:r>
+        <w:rPr>
+          <w:i/>
+        </w:rPr>
+        <w:t>()</w:t>
+      </w:r>
+      <w:r>
+        <w:t>,</w:t>
+      </w:r>
+      <w:r>
+        <w:t xml:space="preserve"> or global functions</w:t>
+      </w:r>
+      <w:r>
+        <w:t xml:space="preserve"> - </w:t>
+      </w:r>
+      <w:r>
+        <w:t xml:space="preserve"> </w:t>
+      </w:r>
+      <w:r>
+        <w:rPr>
+          <w:i/>
+        </w:rPr>
+        <w:t>begin</w:t>
       </w:r>
       <w:bookmarkStart w:id="0" w:name="_GoBack"/>
       <w:bookmarkEnd w:id="0"/>
+      <w:r>
+        <w:rPr>
+          <w:i/>
+        </w:rPr>
+        <w:t>(container)</w:t>
+      </w:r>
+      <w:r>
+        <w:t>.</w:t>
+      </w:r>
     </w:p>
     <w:p>
       <w:pPr>
@@ -6381,6 +6438,7 @@
       </w:pPr>
       <w:proofErr w:type="gramStart"/>
       <w:r>
+        <w:lastRenderedPageBreak/>
         <w:t>testing::</w:t>
       </w:r>
       <w:proofErr w:type="spellStart"/>
@@ -6439,7 +6497,6 @@
         <w:spacing w:after="0"/>
       </w:pPr>
       <w:r>
-        <w:lastRenderedPageBreak/>
         <w:t>Define a unit test with the following signature:</w:t>
       </w:r>
     </w:p>
@@ -8146,7 +8203,7 @@
 </file>
 
 <file path=customXml/itemProps1.xml><?xml version="1.0" encoding="utf-8"?>
-<ds:datastoreItem xmlns:ds="http://schemas.openxmlformats.org/officeDocument/2006/customXml" ds:itemID="{48E7CB85-2790-496B-B314-5D6FA703775F}">
+<ds:datastoreItem xmlns:ds="http://schemas.openxmlformats.org/officeDocument/2006/customXml" ds:itemID="{FD6A4CF4-3263-4006-9657-1C3EECCFAAE3}">
   <ds:schemaRefs>
     <ds:schemaRef ds:uri="http://schemas.openxmlformats.org/officeDocument/2006/bibliography"/>
   </ds:schemaRefs>

</xml_diff>

<commit_message>
Started chat room demo.
</commit_message>
<xml_diff>
--- a/Notes/DesignPatternsModernCpp.docx
+++ b/Notes/DesignPatternsModernCpp.docx
@@ -6126,6 +6126,47 @@
       <w:r>
         <w:t>, and overload operators == and !=.</w:t>
       </w:r>
+    </w:p>
+    <w:p>
+      <w:pPr>
+        <w:pStyle w:val="CNormal"/>
+        <w:spacing w:after="0"/>
+        <w:ind w:left="360"/>
+      </w:pPr>
+    </w:p>
+    <w:p>
+      <w:pPr>
+        <w:pStyle w:val="CHeading"/>
+      </w:pPr>
+      <w:r>
+        <w:t>Mediator</w:t>
+      </w:r>
+    </w:p>
+    <w:p>
+      <w:pPr>
+        <w:pStyle w:val="CNormal"/>
+        <w:numPr>
+          <w:ilvl w:val="0"/>
+          <w:numId w:val="3"/>
+        </w:numPr>
+        <w:spacing w:after="0"/>
+      </w:pPr>
+      <w:r>
+        <w:t>The mediator design pattern facilitates communication between objects without them being aware of each other or having direct references to each other.</w:t>
+      </w:r>
+    </w:p>
+    <w:p>
+      <w:pPr>
+        <w:pStyle w:val="CNormal"/>
+        <w:numPr>
+          <w:ilvl w:val="0"/>
+          <w:numId w:val="3"/>
+        </w:numPr>
+        <w:spacing w:after="0"/>
+      </w:pPr>
+      <w:r>
+        <w:t>This is useful when components may go in and out of a system at any time, such as users in a chat room or players in a game. It doesn’t make sense to use direct references since they may be invalid at any time, instead use a central object that facilitates communication.</w:t>
+      </w:r>
       <w:bookmarkStart w:id="0" w:name="_GoBack"/>
       <w:bookmarkEnd w:id="0"/>
     </w:p>
@@ -6133,7 +6174,7 @@
       <w:pPr>
         <w:pStyle w:val="CNormal"/>
         <w:spacing w:after="0"/>
-        <w:ind w:left="360"/>
+        <w:jc w:val="left"/>
       </w:pPr>
     </w:p>
     <w:p>
@@ -6141,7 +6182,7 @@
         <w:pStyle w:val="CHeading"/>
       </w:pPr>
       <w:r>
-        <w:t>Mediator</w:t>
+        <w:t>Memento</w:t>
       </w:r>
     </w:p>
     <w:p>
@@ -6169,7 +6210,7 @@
         <w:pStyle w:val="CHeading"/>
       </w:pPr>
       <w:r>
-        <w:t>Memento</w:t>
+        <w:t>Observer</w:t>
       </w:r>
     </w:p>
     <w:p>
@@ -6197,7 +6238,7 @@
         <w:pStyle w:val="CHeading"/>
       </w:pPr>
       <w:r>
-        <w:t>Observer</w:t>
+        <w:t>State</w:t>
       </w:r>
     </w:p>
     <w:p>
@@ -6225,7 +6266,7 @@
         <w:pStyle w:val="CHeading"/>
       </w:pPr>
       <w:r>
-        <w:t>State</w:t>
+        <w:t>Strategy</w:t>
       </w:r>
     </w:p>
     <w:p>
@@ -6253,7 +6294,7 @@
         <w:pStyle w:val="CHeading"/>
       </w:pPr>
       <w:r>
-        <w:t>Strategy</w:t>
+        <w:t>Template Method</w:t>
       </w:r>
     </w:p>
     <w:p>
@@ -6281,7 +6322,7 @@
         <w:pStyle w:val="CHeading"/>
       </w:pPr>
       <w:r>
-        <w:t>Template Method</w:t>
+        <w:t>Visitor</w:t>
       </w:r>
     </w:p>
     <w:p>
@@ -6309,7 +6350,7 @@
         <w:pStyle w:val="CHeading"/>
       </w:pPr>
       <w:r>
-        <w:t>Visitor</w:t>
+        <w:t>Course Summary</w:t>
       </w:r>
     </w:p>
     <w:p>
@@ -6337,34 +6378,6 @@
         <w:pStyle w:val="CHeading"/>
       </w:pPr>
       <w:r>
-        <w:t>Course Summary</w:t>
-      </w:r>
-    </w:p>
-    <w:p>
-      <w:pPr>
-        <w:pStyle w:val="CNormal"/>
-        <w:numPr>
-          <w:ilvl w:val="0"/>
-          <w:numId w:val="3"/>
-        </w:numPr>
-        <w:spacing w:after="0"/>
-      </w:pPr>
-      <w:r>
-        <w:t>&gt;</w:t>
-      </w:r>
-    </w:p>
-    <w:p>
-      <w:pPr>
-        <w:pStyle w:val="CNormal"/>
-        <w:spacing w:after="0"/>
-        <w:jc w:val="left"/>
-      </w:pPr>
-    </w:p>
-    <w:p>
-      <w:pPr>
-        <w:pStyle w:val="CHeading"/>
-      </w:pPr>
-      <w:r>
         <w:t>Extracurricular</w:t>
       </w:r>
     </w:p>
@@ -6378,6 +6391,7 @@
         <w:spacing w:after="0"/>
       </w:pPr>
       <w:r>
+        <w:lastRenderedPageBreak/>
         <w:t>Google Test can be used to perform unit tests on C++ programs.</w:t>
       </w:r>
     </w:p>
@@ -6430,7 +6444,6 @@
         <w:rPr>
           <w:i/>
         </w:rPr>
-        <w:lastRenderedPageBreak/>
         <w:t>#include &lt;</w:t>
       </w:r>
       <w:proofErr w:type="spellStart"/>
@@ -8267,7 +8280,7 @@
 </file>
 
 <file path=customXml/itemProps1.xml><?xml version="1.0" encoding="utf-8"?>
-<ds:datastoreItem xmlns:ds="http://schemas.openxmlformats.org/officeDocument/2006/customXml" ds:itemID="{525A543F-5ABF-456F-AC78-53F570BC7E50}">
+<ds:datastoreItem xmlns:ds="http://schemas.openxmlformats.org/officeDocument/2006/customXml" ds:itemID="{FE996E1F-42ED-47AD-AA1E-2049D2D22436}">
   <ds:schemaRefs>
     <ds:schemaRef ds:uri="http://schemas.openxmlformats.org/officeDocument/2006/bibliography"/>
   </ds:schemaRefs>

</xml_diff>

<commit_message>
Covered Game mediator object example with event handling / observer pattern.
I implemented my own version of the observer pattern while the instructor used a Boost solution.
</commit_message>
<xml_diff>
--- a/Notes/DesignPatternsModernCpp.docx
+++ b/Notes/DesignPatternsModernCpp.docx
@@ -10,8 +10,6 @@
           <w:b w:val="0"/>
         </w:rPr>
       </w:pPr>
-      <w:bookmarkStart w:id="0" w:name="_GoBack"/>
-      <w:bookmarkEnd w:id="0"/>
       <w:r>
         <w:t xml:space="preserve">Design Patterns in Modern C++ </w:t>
       </w:r>
@@ -6182,14 +6180,24 @@
       <w:r>
         <w:t xml:space="preserve">Example: A </w:t>
       </w:r>
-      <w:proofErr w:type="spellStart"/>
-      <w:r>
-        <w:rPr>
-          <w:i/>
-        </w:rPr>
-        <w:t>ChatRoom</w:t>
-      </w:r>
-      <w:proofErr w:type="spellEnd"/>
+      <w:r>
+        <w:rPr>
+          <w:i/>
+        </w:rPr>
+        <w:t>Chat</w:t>
+      </w:r>
+      <w:r>
+        <w:rPr>
+          <w:i/>
+        </w:rPr>
+        <w:t>r</w:t>
+      </w:r>
+      <w:r>
+        <w:rPr>
+          <w:i/>
+        </w:rPr>
+        <w:t>oom</w:t>
+      </w:r>
       <w:r>
         <w:t xml:space="preserve"> object can act as a mediator for multiple </w:t>
       </w:r>
@@ -6206,6 +6214,57 @@
     <w:p>
       <w:pPr>
         <w:pStyle w:val="CNormal"/>
+        <w:numPr>
+          <w:ilvl w:val="0"/>
+          <w:numId w:val="3"/>
+        </w:numPr>
+        <w:spacing w:after="0"/>
+      </w:pPr>
+      <w:r>
+        <w:t xml:space="preserve">Example: A </w:t>
+      </w:r>
+      <w:r>
+        <w:rPr>
+          <w:i/>
+        </w:rPr>
+        <w:t>Game</w:t>
+      </w:r>
+      <w:r>
+        <w:t xml:space="preserve"> object can act as a mediator for various types of </w:t>
+      </w:r>
+      <w:r>
+        <w:t>character objects</w:t>
+      </w:r>
+      <w:bookmarkStart w:id="0" w:name="_GoBack"/>
+      <w:bookmarkEnd w:id="0"/>
+      <w:r>
+        <w:t xml:space="preserve">, e.g. </w:t>
+      </w:r>
+      <w:r>
+        <w:rPr>
+          <w:i/>
+        </w:rPr>
+        <w:t>Player</w:t>
+      </w:r>
+      <w:r>
+        <w:t xml:space="preserve">, </w:t>
+      </w:r>
+      <w:r>
+        <w:rPr>
+          <w:i/>
+        </w:rPr>
+        <w:t>Coach</w:t>
+      </w:r>
+      <w:r>
+        <w:t>, etc.</w:t>
+      </w:r>
+      <w:r>
+        <w:t xml:space="preserve"> It can use event handling to call specific methods to signal that something has happened – observer pattern.</w:t>
+      </w:r>
+    </w:p>
+    <w:p>
+      <w:pPr>
+        <w:pStyle w:val="CNormal"/>
         <w:spacing w:after="0"/>
         <w:jc w:val="left"/>
       </w:pPr>
@@ -6396,7 +6455,6 @@
         <w:spacing w:after="0"/>
       </w:pPr>
       <w:r>
-        <w:lastRenderedPageBreak/>
         <w:t>&gt;</w:t>
       </w:r>
     </w:p>
@@ -6789,18 +6847,270 @@
     </w:p>
     <w:p>
       <w:pPr>
-        <w:pStyle w:val="CHeading"/>
-      </w:pPr>
-    </w:p>
-    <w:p>
-      <w:pPr>
-        <w:pStyle w:val="CHeading"/>
-      </w:pPr>
-    </w:p>
-    <w:p>
-      <w:pPr>
-        <w:pStyle w:val="CHeading"/>
-      </w:pPr>
+        <w:pStyle w:val="CNormal"/>
+        <w:spacing w:after="0"/>
+        <w:ind w:left="360"/>
+      </w:pPr>
+    </w:p>
+    <w:p>
+      <w:pPr>
+        <w:pStyle w:val="CNormal"/>
+        <w:numPr>
+          <w:ilvl w:val="0"/>
+          <w:numId w:val="4"/>
+        </w:numPr>
+        <w:spacing w:after="0"/>
+      </w:pPr>
+      <w:r>
+        <w:t xml:space="preserve">When two classes have smart pointers that point to each other it’s best to make one a </w:t>
+      </w:r>
+      <w:r>
+        <w:rPr>
+          <w:i/>
+        </w:rPr>
+        <w:t>shared_ptr</w:t>
+      </w:r>
+      <w:r>
+        <w:rPr>
+          <w:i/>
+        </w:rPr>
+        <w:softHyphen/>
+      </w:r>
+      <w:r>
+        <w:t xml:space="preserve"> and the other a </w:t>
+      </w:r>
+      <w:proofErr w:type="spellStart"/>
+      <w:r>
+        <w:rPr>
+          <w:i/>
+        </w:rPr>
+        <w:t>weak_ptr</w:t>
+      </w:r>
+      <w:proofErr w:type="spellEnd"/>
+      <w:r>
+        <w:t xml:space="preserve"> to prevent circular references and subsequent memory leaks.</w:t>
+      </w:r>
+    </w:p>
+    <w:p>
+      <w:pPr>
+        <w:pStyle w:val="CNormal"/>
+        <w:numPr>
+          <w:ilvl w:val="0"/>
+          <w:numId w:val="4"/>
+        </w:numPr>
+        <w:spacing w:after="0"/>
+      </w:pPr>
+      <w:r>
+        <w:t xml:space="preserve">To use </w:t>
+      </w:r>
+      <w:r>
+        <w:rPr>
+          <w:i/>
+        </w:rPr>
+        <w:t>this</w:t>
+      </w:r>
+      <w:r>
+        <w:t xml:space="preserve"> with </w:t>
+      </w:r>
+      <w:r>
+        <w:rPr>
+          <w:i/>
+        </w:rPr>
+        <w:t>shared_ptr</w:t>
+      </w:r>
+      <w:r>
+        <w:t xml:space="preserve">, derive your class from </w:t>
+      </w:r>
+      <w:proofErr w:type="spellStart"/>
+      <w:r>
+        <w:rPr>
+          <w:i/>
+        </w:rPr>
+        <w:t>enable_shared_from_this</w:t>
+      </w:r>
+      <w:proofErr w:type="spellEnd"/>
+      <w:r>
+        <w:rPr>
+          <w:i/>
+        </w:rPr>
+        <w:t>&lt;</w:t>
+      </w:r>
+      <w:proofErr w:type="spellStart"/>
+      <w:r>
+        <w:rPr>
+          <w:i/>
+        </w:rPr>
+        <w:t>MyClass</w:t>
+      </w:r>
+      <w:proofErr w:type="spellEnd"/>
+      <w:r>
+        <w:rPr>
+          <w:i/>
+        </w:rPr>
+        <w:t>&gt;</w:t>
+      </w:r>
+      <w:r>
+        <w:t xml:space="preserve">, and then call </w:t>
+      </w:r>
+      <w:proofErr w:type="spellStart"/>
+      <w:r>
+        <w:rPr>
+          <w:i/>
+        </w:rPr>
+        <w:t>share_from_</w:t>
+      </w:r>
+      <w:proofErr w:type="gramStart"/>
+      <w:r>
+        <w:rPr>
+          <w:i/>
+        </w:rPr>
+        <w:t>this</w:t>
+      </w:r>
+      <w:proofErr w:type="spellEnd"/>
+      <w:r>
+        <w:rPr>
+          <w:i/>
+        </w:rPr>
+        <w:t>(</w:t>
+      </w:r>
+      <w:proofErr w:type="gramEnd"/>
+      <w:r>
+        <w:rPr>
+          <w:i/>
+        </w:rPr>
+        <w:t>)</w:t>
+      </w:r>
+      <w:r>
+        <w:t xml:space="preserve">. The only issue is that a class that derives from this class can’t be instantiated on the stack, you must do so using </w:t>
+      </w:r>
+      <w:proofErr w:type="spellStart"/>
+      <w:r>
+        <w:rPr>
+          <w:i/>
+        </w:rPr>
+        <w:t>make_shared</w:t>
+      </w:r>
+      <w:proofErr w:type="spellEnd"/>
+      <w:r>
+        <w:rPr>
+          <w:i/>
+        </w:rPr>
+        <w:t>&lt;</w:t>
+      </w:r>
+      <w:proofErr w:type="spellStart"/>
+      <w:r>
+        <w:rPr>
+          <w:i/>
+        </w:rPr>
+        <w:t>MyClass</w:t>
+      </w:r>
+      <w:proofErr w:type="spellEnd"/>
+      <w:proofErr w:type="gramStart"/>
+      <w:r>
+        <w:rPr>
+          <w:i/>
+        </w:rPr>
+        <w:t>&gt;(</w:t>
+      </w:r>
+      <w:proofErr w:type="gramEnd"/>
+      <w:r>
+        <w:rPr>
+          <w:i/>
+        </w:rPr>
+        <w:t>)</w:t>
+      </w:r>
+      <w:r>
+        <w:t>.</w:t>
+      </w:r>
+    </w:p>
+    <w:p>
+      <w:pPr>
+        <w:pStyle w:val="CNormal"/>
+        <w:numPr>
+          <w:ilvl w:val="0"/>
+          <w:numId w:val="4"/>
+        </w:numPr>
+        <w:spacing w:after="0"/>
+      </w:pPr>
+      <w:r>
+        <w:t xml:space="preserve">To use casting with smart pointers, use the pointer variants, e.g. </w:t>
+      </w:r>
+      <w:proofErr w:type="spellStart"/>
+      <w:r>
+        <w:rPr>
+          <w:i/>
+        </w:rPr>
+        <w:t>static_pointer_cast</w:t>
+      </w:r>
+      <w:proofErr w:type="spellEnd"/>
+      <w:r>
+        <w:rPr>
+          <w:i/>
+        </w:rPr>
+        <w:t>&lt;</w:t>
+      </w:r>
+      <w:proofErr w:type="spellStart"/>
+      <w:r>
+        <w:rPr>
+          <w:i/>
+        </w:rPr>
+        <w:t>MyClass</w:t>
+      </w:r>
+      <w:proofErr w:type="spellEnd"/>
+      <w:r>
+        <w:rPr>
+          <w:i/>
+        </w:rPr>
+        <w:t>&gt; (</w:t>
+      </w:r>
+      <w:proofErr w:type="spellStart"/>
+      <w:r>
+        <w:rPr>
+          <w:i/>
+        </w:rPr>
+        <w:t>My_Smart_Ptr</w:t>
+      </w:r>
+      <w:proofErr w:type="spellEnd"/>
+      <w:r>
+        <w:rPr>
+          <w:i/>
+        </w:rPr>
+        <w:t xml:space="preserve">) </w:t>
+      </w:r>
+      <w:r>
+        <w:t xml:space="preserve">vs </w:t>
+      </w:r>
+      <w:proofErr w:type="spellStart"/>
+      <w:r>
+        <w:rPr>
+          <w:i/>
+        </w:rPr>
+        <w:t>static_cast</w:t>
+      </w:r>
+      <w:proofErr w:type="spellEnd"/>
+      <w:r>
+        <w:rPr>
+          <w:i/>
+        </w:rPr>
+        <w:t>&lt;</w:t>
+      </w:r>
+      <w:proofErr w:type="gramStart"/>
+      <w:r>
+        <w:rPr>
+          <w:i/>
+        </w:rPr>
+        <w:t>&gt;(</w:t>
+      </w:r>
+      <w:proofErr w:type="gramEnd"/>
+      <w:r>
+        <w:rPr>
+          <w:i/>
+        </w:rPr>
+        <w:t>)</w:t>
+      </w:r>
+      <w:r>
+        <w:t>, etc.</w:t>
+      </w:r>
     </w:p>
     <w:sectPr>
       <w:pgSz w:w="11906" w:h="16838"/>
@@ -8313,7 +8623,7 @@
 </file>
 
 <file path=customXml/itemProps1.xml><?xml version="1.0" encoding="utf-8"?>
-<ds:datastoreItem xmlns:ds="http://schemas.openxmlformats.org/officeDocument/2006/customXml" ds:itemID="{5C81FC8E-8B7C-4B39-8E05-84DF5E43D50B}">
+<ds:datastoreItem xmlns:ds="http://schemas.openxmlformats.org/officeDocument/2006/customXml" ds:itemID="{EB66773A-5002-486C-A9E2-7770630521E9}">
   <ds:schemaRefs>
     <ds:schemaRef ds:uri="http://schemas.openxmlformats.org/officeDocument/2006/bibliography"/>
   </ds:schemaRefs>

</xml_diff>

<commit_message>
Completed mediator challenge and completed section.
</commit_message>
<xml_diff>
--- a/Notes/DesignPatternsModernCpp.docx
+++ b/Notes/DesignPatternsModernCpp.docx
@@ -6235,39 +6235,55 @@
       <w:r>
         <w:t>character objects</w:t>
       </w:r>
+      <w:r>
+        <w:t xml:space="preserve">, e.g. </w:t>
+      </w:r>
+      <w:r>
+        <w:rPr>
+          <w:i/>
+        </w:rPr>
+        <w:t>Player</w:t>
+      </w:r>
+      <w:r>
+        <w:t xml:space="preserve">, </w:t>
+      </w:r>
+      <w:r>
+        <w:rPr>
+          <w:i/>
+        </w:rPr>
+        <w:t>Coach</w:t>
+      </w:r>
+      <w:r>
+        <w:t>, etc.</w:t>
+      </w:r>
+      <w:r>
+        <w:t xml:space="preserve"> It can use event handling to call specific methods to signal that something has happened – observer pattern.</w:t>
+      </w:r>
+    </w:p>
+    <w:p>
+      <w:pPr>
+        <w:pStyle w:val="CNormal"/>
+        <w:numPr>
+          <w:ilvl w:val="0"/>
+          <w:numId w:val="3"/>
+        </w:numPr>
+        <w:spacing w:after="0"/>
+      </w:pPr>
+      <w:r>
+        <w:t xml:space="preserve">To use the mediator design pattern, create the mediators object and have every object in the system </w:t>
+      </w:r>
+      <w:r>
+        <w:t>store a reference to it, e.g. as an attribute. The mediator can then engage in bidirectional communication with the objects – objects call methods in the mediator and vice versa. The mediator can be combined with the observer pattern to update each object every time an event occurs.</w:t>
+      </w:r>
+    </w:p>
+    <w:p>
+      <w:pPr>
+        <w:pStyle w:val="CNormal"/>
+        <w:spacing w:after="0"/>
+        <w:jc w:val="left"/>
+      </w:pPr>
       <w:bookmarkStart w:id="0" w:name="_GoBack"/>
       <w:bookmarkEnd w:id="0"/>
-      <w:r>
-        <w:t xml:space="preserve">, e.g. </w:t>
-      </w:r>
-      <w:r>
-        <w:rPr>
-          <w:i/>
-        </w:rPr>
-        <w:t>Player</w:t>
-      </w:r>
-      <w:r>
-        <w:t xml:space="preserve">, </w:t>
-      </w:r>
-      <w:r>
-        <w:rPr>
-          <w:i/>
-        </w:rPr>
-        <w:t>Coach</w:t>
-      </w:r>
-      <w:r>
-        <w:t>, etc.</w:t>
-      </w:r>
-      <w:r>
-        <w:t xml:space="preserve"> It can use event handling to call specific methods to signal that something has happened – observer pattern.</w:t>
-      </w:r>
-    </w:p>
-    <w:p>
-      <w:pPr>
-        <w:pStyle w:val="CNormal"/>
-        <w:spacing w:after="0"/>
-        <w:jc w:val="left"/>
-      </w:pPr>
     </w:p>
     <w:p>
       <w:pPr>
@@ -8623,7 +8639,7 @@
 </file>
 
 <file path=customXml/itemProps1.xml><?xml version="1.0" encoding="utf-8"?>
-<ds:datastoreItem xmlns:ds="http://schemas.openxmlformats.org/officeDocument/2006/customXml" ds:itemID="{EB66773A-5002-486C-A9E2-7770630521E9}">
+<ds:datastoreItem xmlns:ds="http://schemas.openxmlformats.org/officeDocument/2006/customXml" ds:itemID="{8E86004B-6D42-4E13-B80E-00C6402D3BC4}">
   <ds:schemaRefs>
     <ds:schemaRef ds:uri="http://schemas.openxmlformats.org/officeDocument/2006/bibliography"/>
   </ds:schemaRefs>

</xml_diff>

<commit_message>
Covered memento design pattern. Completed challenge, and section.
</commit_message>
<xml_diff>
--- a/Notes/DesignPatternsModernCpp.docx
+++ b/Notes/DesignPatternsModernCpp.docx
@@ -6282,42 +6282,188 @@
         <w:spacing w:after="0"/>
         <w:jc w:val="left"/>
       </w:pPr>
+    </w:p>
+    <w:p>
+      <w:pPr>
+        <w:pStyle w:val="CHeading"/>
+      </w:pPr>
+      <w:r>
+        <w:t>Memento</w:t>
+      </w:r>
+    </w:p>
+    <w:p>
+      <w:pPr>
+        <w:pStyle w:val="CNormal"/>
+        <w:numPr>
+          <w:ilvl w:val="0"/>
+          <w:numId w:val="3"/>
+        </w:numPr>
+        <w:spacing w:after="0"/>
+      </w:pPr>
+      <w:r>
+        <w:t>The memento design pattern is a token or handle representing the system state. It lets use roll back to the state when the token was generated. It may or may not directly expose state information.</w:t>
+      </w:r>
+    </w:p>
+    <w:p>
+      <w:pPr>
+        <w:pStyle w:val="CNormal"/>
+        <w:numPr>
+          <w:ilvl w:val="0"/>
+          <w:numId w:val="3"/>
+        </w:numPr>
+        <w:spacing w:after="0"/>
+      </w:pPr>
+      <w:r>
+        <w:t xml:space="preserve">Example: A bank account may go through multiple changes with successive deposits, withdrawals, etc. To navigate through these </w:t>
+      </w:r>
+      <w:proofErr w:type="gramStart"/>
+      <w:r>
+        <w:t>changes</w:t>
+      </w:r>
+      <w:proofErr w:type="gramEnd"/>
+      <w:r>
+        <w:t xml:space="preserve"> you could either record each action and define its inverse action to undo it (command), or you could save the state/snapshot of the system (memento).</w:t>
+      </w:r>
+    </w:p>
+    <w:p>
+      <w:pPr>
+        <w:pStyle w:val="CNormal"/>
+        <w:numPr>
+          <w:ilvl w:val="0"/>
+          <w:numId w:val="3"/>
+        </w:numPr>
+        <w:spacing w:after="0"/>
+      </w:pPr>
+      <w:r>
+        <w:t xml:space="preserve">To use the memento design pattern, </w:t>
+      </w:r>
+      <w:r>
+        <w:t xml:space="preserve">create a </w:t>
+      </w:r>
+      <w:proofErr w:type="spellStart"/>
+      <w:r>
+        <w:rPr>
+          <w:i/>
+        </w:rPr>
+        <w:t>MyClassMemento</w:t>
+      </w:r>
+      <w:proofErr w:type="spellEnd"/>
+      <w:r>
+        <w:t xml:space="preserve"> class which contains attributes from </w:t>
+      </w:r>
+      <w:proofErr w:type="spellStart"/>
+      <w:r>
+        <w:rPr>
+          <w:i/>
+        </w:rPr>
+        <w:t>MyClass</w:t>
+      </w:r>
+      <w:proofErr w:type="spellEnd"/>
+      <w:r>
+        <w:t xml:space="preserve"> that you want to take a snapshot of. Make sure that all of the fields are </w:t>
+      </w:r>
+      <w:r>
+        <w:rPr>
+          <w:i/>
+        </w:rPr>
+        <w:t xml:space="preserve">private </w:t>
+      </w:r>
+      <w:proofErr w:type="spellStart"/>
+      <w:r>
+        <w:rPr>
+          <w:i/>
+        </w:rPr>
+        <w:t>const</w:t>
+      </w:r>
+      <w:proofErr w:type="spellEnd"/>
+      <w:r>
+        <w:t xml:space="preserve"> to prevent accidental modification from a client. Use </w:t>
+      </w:r>
+      <w:proofErr w:type="spellStart"/>
+      <w:r>
+        <w:rPr>
+          <w:i/>
+        </w:rPr>
+        <w:t>const</w:t>
+      </w:r>
+      <w:proofErr w:type="spellEnd"/>
+      <w:r>
+        <w:t xml:space="preserve"> getters to access the fields. Write methods within </w:t>
+      </w:r>
+      <w:proofErr w:type="spellStart"/>
+      <w:r>
+        <w:rPr>
+          <w:i/>
+        </w:rPr>
+        <w:t>MyClass</w:t>
+      </w:r>
+      <w:proofErr w:type="spellEnd"/>
+      <w:r>
+        <w:t xml:space="preserve"> that that make use of </w:t>
+      </w:r>
+      <w:r>
+        <w:rPr>
+          <w:i/>
+        </w:rPr>
+        <w:t>memento</w:t>
+      </w:r>
+      <w:r>
+        <w:t xml:space="preserve"> to keep snapshots of the object state, and write a </w:t>
+      </w:r>
+      <w:proofErr w:type="gramStart"/>
+      <w:r>
+        <w:rPr>
+          <w:i/>
+        </w:rPr>
+        <w:t>restore(</w:t>
+      </w:r>
+      <w:proofErr w:type="gramEnd"/>
+      <w:r>
+        <w:rPr>
+          <w:i/>
+        </w:rPr>
+        <w:t>)</w:t>
+      </w:r>
+      <w:r>
+        <w:t xml:space="preserve"> method that accepts a </w:t>
+      </w:r>
+      <w:proofErr w:type="spellStart"/>
+      <w:r>
+        <w:rPr>
+          <w:i/>
+        </w:rPr>
+        <w:t>MyClassMemento</w:t>
+      </w:r>
+      <w:proofErr w:type="spellEnd"/>
+      <w:r>
+        <w:t xml:space="preserve"> and restores </w:t>
+      </w:r>
+      <w:proofErr w:type="spellStart"/>
+      <w:r>
+        <w:rPr>
+          <w:i/>
+        </w:rPr>
+        <w:t>MyClass</w:t>
+      </w:r>
+      <w:proofErr w:type="spellEnd"/>
+      <w:r>
+        <w:t>’ state to that of the memento. You can either directly return mementos to the client, or you can store all of the internally in a container to implement an undo/redo system.</w:t>
+      </w:r>
       <w:bookmarkStart w:id="0" w:name="_GoBack"/>
       <w:bookmarkEnd w:id="0"/>
     </w:p>
     <w:p>
       <w:pPr>
+        <w:pStyle w:val="CNormal"/>
+        <w:spacing w:after="0"/>
+        <w:jc w:val="left"/>
+      </w:pPr>
+    </w:p>
+    <w:p>
+      <w:pPr>
         <w:pStyle w:val="CHeading"/>
       </w:pPr>
       <w:r>
-        <w:t>Memento</w:t>
-      </w:r>
-    </w:p>
-    <w:p>
-      <w:pPr>
-        <w:pStyle w:val="CNormal"/>
-        <w:numPr>
-          <w:ilvl w:val="0"/>
-          <w:numId w:val="3"/>
-        </w:numPr>
-        <w:spacing w:after="0"/>
-      </w:pPr>
-      <w:r>
-        <w:t>&gt;</w:t>
-      </w:r>
-    </w:p>
-    <w:p>
-      <w:pPr>
-        <w:pStyle w:val="CNormal"/>
-        <w:spacing w:after="0"/>
-        <w:jc w:val="left"/>
-      </w:pPr>
-    </w:p>
-    <w:p>
-      <w:pPr>
-        <w:pStyle w:val="CHeading"/>
-      </w:pPr>
-      <w:r>
         <w:t>Observer</w:t>
       </w:r>
     </w:p>
@@ -6331,6 +6477,7 @@
         <w:spacing w:after="0"/>
       </w:pPr>
       <w:r>
+        <w:lastRenderedPageBreak/>
         <w:t>&gt;</w:t>
       </w:r>
     </w:p>
@@ -8639,7 +8786,7 @@
 </file>
 
 <file path=customXml/itemProps1.xml><?xml version="1.0" encoding="utf-8"?>
-<ds:datastoreItem xmlns:ds="http://schemas.openxmlformats.org/officeDocument/2006/customXml" ds:itemID="{8E86004B-6D42-4E13-B80E-00C6402D3BC4}">
+<ds:datastoreItem xmlns:ds="http://schemas.openxmlformats.org/officeDocument/2006/customXml" ds:itemID="{41D64B3B-7231-4223-A16D-4BE0FE0FEDC2}">
   <ds:schemaRefs>
     <ds:schemaRef ds:uri="http://schemas.openxmlformats.org/officeDocument/2006/bibliography"/>
   </ds:schemaRefs>

</xml_diff>